<commit_message>
Documentation and conception update
The conception chapter in the documentation has been continued. A folder with only PDF files has been created for the experts
</commit_message>
<xml_diff>
--- a/Documentation/GHN_Rapport_de_projet.docx
+++ b/Documentation/GHN_Rapport_de_projet.docx
@@ -3529,6 +3529,1454 @@
     </w:p>
     <w:p>
       <w:pPr>
+        <w:pStyle w:val="Titre3"/>
+      </w:pPr>
+      <w:r>
+        <w:t>Analyse fonctionnelle</w:t>
+      </w:r>
+    </w:p>
+    <w:p/>
+    <w:p>
+      <w:pPr>
+        <w:pStyle w:val="Retraitnormal1"/>
+        <w:numPr>
+          <w:ilvl w:val="0"/>
+          <w:numId w:val="0"/>
+        </w:numPr>
+        <w:ind w:left="720"/>
+        <w:rPr>
+          <w:rFonts w:ascii="Arial" w:hAnsi="Arial"/>
+          <w:sz w:val="24"/>
+          <w:szCs w:val="14"/>
+          <w:lang w:eastAsia="fr-FR"/>
+        </w:rPr>
+      </w:pPr>
+      <w:r>
+        <w:rPr>
+          <w:rFonts w:ascii="Arial" w:hAnsi="Arial"/>
+          <w:sz w:val="24"/>
+          <w:szCs w:val="14"/>
+          <w:lang w:eastAsia="fr-FR"/>
+        </w:rPr>
+        <w:t xml:space="preserve">Le programme devra </w:t>
+      </w:r>
+      <w:r>
+        <w:rPr>
+          <w:rFonts w:ascii="Arial" w:hAnsi="Arial"/>
+          <w:sz w:val="24"/>
+          <w:szCs w:val="14"/>
+          <w:lang w:eastAsia="fr-FR"/>
+        </w:rPr>
+        <w:t>principalement être capable d’effectuer les calculs suivants et de les combiner :</w:t>
+      </w:r>
+    </w:p>
+    <w:p>
+      <w:pPr>
+        <w:pStyle w:val="Retraitnormal1"/>
+        <w:numPr>
+          <w:ilvl w:val="0"/>
+          <w:numId w:val="17"/>
+        </w:numPr>
+        <w:rPr>
+          <w:rFonts w:ascii="Arial" w:hAnsi="Arial"/>
+          <w:sz w:val="24"/>
+          <w:szCs w:val="14"/>
+          <w:lang w:eastAsia="fr-FR"/>
+        </w:rPr>
+      </w:pPr>
+      <w:r>
+        <w:rPr>
+          <w:rFonts w:ascii="Arial" w:hAnsi="Arial"/>
+          <w:sz w:val="24"/>
+          <w:szCs w:val="14"/>
+          <w:lang w:eastAsia="fr-FR"/>
+        </w:rPr>
+        <w:t>Addition</w:t>
+      </w:r>
+    </w:p>
+    <w:p>
+      <w:pPr>
+        <w:pStyle w:val="Retraitnormal1"/>
+        <w:numPr>
+          <w:ilvl w:val="0"/>
+          <w:numId w:val="17"/>
+        </w:numPr>
+        <w:rPr>
+          <w:rFonts w:ascii="Arial" w:hAnsi="Arial"/>
+          <w:sz w:val="24"/>
+          <w:szCs w:val="14"/>
+          <w:lang w:eastAsia="fr-FR"/>
+        </w:rPr>
+      </w:pPr>
+      <w:r>
+        <w:rPr>
+          <w:rFonts w:ascii="Arial" w:hAnsi="Arial"/>
+          <w:sz w:val="24"/>
+          <w:szCs w:val="14"/>
+          <w:lang w:eastAsia="fr-FR"/>
+        </w:rPr>
+        <w:t>Soustraction</w:t>
+      </w:r>
+    </w:p>
+    <w:p>
+      <w:pPr>
+        <w:pStyle w:val="Retraitnormal1"/>
+        <w:numPr>
+          <w:ilvl w:val="0"/>
+          <w:numId w:val="17"/>
+        </w:numPr>
+        <w:rPr>
+          <w:rFonts w:ascii="Arial" w:hAnsi="Arial"/>
+          <w:sz w:val="24"/>
+          <w:szCs w:val="14"/>
+          <w:lang w:eastAsia="fr-FR"/>
+        </w:rPr>
+      </w:pPr>
+      <w:r>
+        <w:rPr>
+          <w:rFonts w:ascii="Arial" w:hAnsi="Arial"/>
+          <w:sz w:val="24"/>
+          <w:szCs w:val="14"/>
+          <w:lang w:eastAsia="fr-FR"/>
+        </w:rPr>
+        <w:t>Multiplication</w:t>
+      </w:r>
+    </w:p>
+    <w:p>
+      <w:pPr>
+        <w:pStyle w:val="Retraitnormal1"/>
+        <w:numPr>
+          <w:ilvl w:val="0"/>
+          <w:numId w:val="17"/>
+        </w:numPr>
+        <w:rPr>
+          <w:rFonts w:ascii="Arial" w:hAnsi="Arial"/>
+          <w:sz w:val="24"/>
+          <w:szCs w:val="14"/>
+          <w:lang w:eastAsia="fr-FR"/>
+        </w:rPr>
+      </w:pPr>
+      <w:r>
+        <w:rPr>
+          <w:rFonts w:ascii="Arial" w:hAnsi="Arial"/>
+          <w:sz w:val="24"/>
+          <w:szCs w:val="14"/>
+          <w:lang w:eastAsia="fr-FR"/>
+        </w:rPr>
+        <w:t>Division</w:t>
+      </w:r>
+    </w:p>
+    <w:p>
+      <w:pPr>
+        <w:pStyle w:val="Retraitnormal1"/>
+        <w:numPr>
+          <w:ilvl w:val="0"/>
+          <w:numId w:val="17"/>
+        </w:numPr>
+        <w:rPr>
+          <w:rFonts w:ascii="Arial" w:hAnsi="Arial"/>
+          <w:sz w:val="24"/>
+          <w:szCs w:val="14"/>
+          <w:lang w:eastAsia="fr-FR"/>
+        </w:rPr>
+      </w:pPr>
+      <w:r>
+        <w:rPr>
+          <w:rFonts w:ascii="Arial" w:hAnsi="Arial"/>
+          <w:sz w:val="24"/>
+          <w:szCs w:val="14"/>
+          <w:lang w:eastAsia="fr-FR"/>
+        </w:rPr>
+        <w:t>Sinus</w:t>
+      </w:r>
+    </w:p>
+    <w:p>
+      <w:pPr>
+        <w:pStyle w:val="Retraitnormal1"/>
+        <w:numPr>
+          <w:ilvl w:val="0"/>
+          <w:numId w:val="17"/>
+        </w:numPr>
+        <w:rPr>
+          <w:rFonts w:ascii="Arial" w:hAnsi="Arial"/>
+          <w:sz w:val="24"/>
+          <w:szCs w:val="14"/>
+          <w:lang w:eastAsia="fr-FR"/>
+        </w:rPr>
+      </w:pPr>
+      <w:r>
+        <w:rPr>
+          <w:rFonts w:ascii="Arial" w:hAnsi="Arial"/>
+          <w:sz w:val="24"/>
+          <w:szCs w:val="14"/>
+          <w:lang w:eastAsia="fr-FR"/>
+        </w:rPr>
+        <w:t>Cosinus</w:t>
+      </w:r>
+    </w:p>
+    <w:p>
+      <w:pPr>
+        <w:pStyle w:val="Retraitnormal1"/>
+        <w:numPr>
+          <w:ilvl w:val="0"/>
+          <w:numId w:val="17"/>
+        </w:numPr>
+        <w:rPr>
+          <w:rFonts w:ascii="Arial" w:hAnsi="Arial"/>
+          <w:sz w:val="24"/>
+          <w:szCs w:val="14"/>
+          <w:lang w:eastAsia="fr-FR"/>
+        </w:rPr>
+      </w:pPr>
+      <w:r>
+        <w:rPr>
+          <w:rFonts w:ascii="Arial" w:hAnsi="Arial"/>
+          <w:sz w:val="24"/>
+          <w:szCs w:val="14"/>
+          <w:lang w:eastAsia="fr-FR"/>
+        </w:rPr>
+        <w:t>Tangente</w:t>
+      </w:r>
+    </w:p>
+    <w:p>
+      <w:pPr>
+        <w:pStyle w:val="Retraitnormal1"/>
+        <w:numPr>
+          <w:ilvl w:val="0"/>
+          <w:numId w:val="17"/>
+        </w:numPr>
+        <w:rPr>
+          <w:rFonts w:ascii="Arial" w:hAnsi="Arial"/>
+          <w:sz w:val="24"/>
+          <w:szCs w:val="14"/>
+          <w:lang w:eastAsia="fr-FR"/>
+        </w:rPr>
+      </w:pPr>
+      <w:r>
+        <w:rPr>
+          <w:rFonts w:ascii="Arial" w:hAnsi="Arial"/>
+          <w:sz w:val="24"/>
+          <w:szCs w:val="14"/>
+          <w:lang w:eastAsia="fr-FR"/>
+        </w:rPr>
+        <w:t>Sinus inverse</w:t>
+      </w:r>
+    </w:p>
+    <w:p>
+      <w:pPr>
+        <w:pStyle w:val="Retraitnormal1"/>
+        <w:numPr>
+          <w:ilvl w:val="0"/>
+          <w:numId w:val="17"/>
+        </w:numPr>
+        <w:rPr>
+          <w:rFonts w:ascii="Arial" w:hAnsi="Arial"/>
+          <w:sz w:val="24"/>
+          <w:szCs w:val="14"/>
+          <w:lang w:eastAsia="fr-FR"/>
+        </w:rPr>
+      </w:pPr>
+      <w:r>
+        <w:rPr>
+          <w:rFonts w:ascii="Arial" w:hAnsi="Arial"/>
+          <w:sz w:val="24"/>
+          <w:szCs w:val="14"/>
+          <w:lang w:eastAsia="fr-FR"/>
+        </w:rPr>
+        <w:t>Cosinus inverse</w:t>
+      </w:r>
+    </w:p>
+    <w:p>
+      <w:pPr>
+        <w:pStyle w:val="Retraitnormal1"/>
+        <w:numPr>
+          <w:ilvl w:val="0"/>
+          <w:numId w:val="17"/>
+        </w:numPr>
+        <w:rPr>
+          <w:rFonts w:ascii="Arial" w:hAnsi="Arial"/>
+          <w:sz w:val="24"/>
+          <w:szCs w:val="14"/>
+          <w:lang w:eastAsia="fr-FR"/>
+        </w:rPr>
+      </w:pPr>
+      <w:r>
+        <w:rPr>
+          <w:rFonts w:ascii="Arial" w:hAnsi="Arial"/>
+          <w:sz w:val="24"/>
+          <w:szCs w:val="14"/>
+          <w:lang w:eastAsia="fr-FR"/>
+        </w:rPr>
+        <w:t>Tangente inverse</w:t>
+      </w:r>
+    </w:p>
+    <w:p>
+      <w:pPr>
+        <w:pStyle w:val="Retraitnormal1"/>
+        <w:numPr>
+          <w:ilvl w:val="0"/>
+          <w:numId w:val="17"/>
+        </w:numPr>
+        <w:rPr>
+          <w:rFonts w:ascii="Arial" w:hAnsi="Arial"/>
+          <w:sz w:val="24"/>
+          <w:szCs w:val="14"/>
+          <w:lang w:eastAsia="fr-FR"/>
+        </w:rPr>
+      </w:pPr>
+      <w:r>
+        <w:rPr>
+          <w:rFonts w:ascii="Arial" w:hAnsi="Arial"/>
+          <w:sz w:val="24"/>
+          <w:szCs w:val="14"/>
+          <w:lang w:eastAsia="fr-FR"/>
+        </w:rPr>
+        <w:t>Logarithme de base 10</w:t>
+      </w:r>
+    </w:p>
+    <w:p>
+      <w:pPr>
+        <w:pStyle w:val="Retraitnormal1"/>
+        <w:numPr>
+          <w:ilvl w:val="0"/>
+          <w:numId w:val="17"/>
+        </w:numPr>
+        <w:rPr>
+          <w:rFonts w:ascii="Arial" w:hAnsi="Arial"/>
+          <w:sz w:val="24"/>
+          <w:szCs w:val="14"/>
+          <w:lang w:eastAsia="fr-FR"/>
+        </w:rPr>
+      </w:pPr>
+      <w:r>
+        <w:rPr>
+          <w:rFonts w:ascii="Arial" w:hAnsi="Arial"/>
+          <w:sz w:val="24"/>
+          <w:szCs w:val="14"/>
+          <w:lang w:eastAsia="fr-FR"/>
+        </w:rPr>
+        <w:t>Logarithme naturel</w:t>
+      </w:r>
+    </w:p>
+    <w:p>
+      <w:pPr>
+        <w:pStyle w:val="Retraitnormal1"/>
+        <w:numPr>
+          <w:ilvl w:val="0"/>
+          <w:numId w:val="17"/>
+        </w:numPr>
+        <w:rPr>
+          <w:rFonts w:ascii="Arial" w:hAnsi="Arial"/>
+          <w:sz w:val="24"/>
+          <w:szCs w:val="14"/>
+          <w:lang w:eastAsia="fr-FR"/>
+        </w:rPr>
+      </w:pPr>
+      <w:r>
+        <w:rPr>
+          <w:rFonts w:ascii="Arial" w:hAnsi="Arial"/>
+          <w:sz w:val="24"/>
+          <w:szCs w:val="14"/>
+          <w:lang w:eastAsia="fr-FR"/>
+        </w:rPr>
+        <w:t>Mise à la puissance 2</w:t>
+      </w:r>
+    </w:p>
+    <w:p>
+      <w:pPr>
+        <w:pStyle w:val="Retraitnormal1"/>
+        <w:numPr>
+          <w:ilvl w:val="0"/>
+          <w:numId w:val="17"/>
+        </w:numPr>
+        <w:rPr>
+          <w:rFonts w:ascii="Arial" w:hAnsi="Arial"/>
+          <w:sz w:val="24"/>
+          <w:szCs w:val="14"/>
+          <w:lang w:eastAsia="fr-FR"/>
+        </w:rPr>
+      </w:pPr>
+      <w:r>
+        <w:rPr>
+          <w:rFonts w:ascii="Arial" w:hAnsi="Arial"/>
+          <w:sz w:val="24"/>
+          <w:szCs w:val="14"/>
+          <w:lang w:eastAsia="fr-FR"/>
+        </w:rPr>
+        <w:t>Racine carrée</w:t>
+      </w:r>
+    </w:p>
+    <w:p>
+      <w:pPr>
+        <w:pStyle w:val="Retraitnormal1"/>
+        <w:numPr>
+          <w:ilvl w:val="0"/>
+          <w:numId w:val="17"/>
+        </w:numPr>
+        <w:rPr>
+          <w:rFonts w:ascii="Arial" w:hAnsi="Arial"/>
+          <w:sz w:val="24"/>
+          <w:szCs w:val="14"/>
+          <w:lang w:eastAsia="fr-FR"/>
+        </w:rPr>
+      </w:pPr>
+      <w:r>
+        <w:rPr>
+          <w:rFonts w:ascii="Arial" w:hAnsi="Arial"/>
+          <w:sz w:val="24"/>
+          <w:szCs w:val="14"/>
+          <w:lang w:eastAsia="fr-FR"/>
+        </w:rPr>
+        <w:t>Inverse</w:t>
+      </w:r>
+    </w:p>
+    <w:p>
+      <w:pPr>
+        <w:pStyle w:val="Retraitnormal1"/>
+        <w:numPr>
+          <w:ilvl w:val="0"/>
+          <w:numId w:val="17"/>
+        </w:numPr>
+        <w:rPr>
+          <w:rFonts w:ascii="Arial" w:hAnsi="Arial"/>
+          <w:sz w:val="24"/>
+          <w:szCs w:val="14"/>
+          <w:lang w:eastAsia="fr-FR"/>
+        </w:rPr>
+      </w:pPr>
+      <w:r>
+        <w:rPr>
+          <w:rFonts w:ascii="Arial" w:hAnsi="Arial"/>
+          <w:sz w:val="24"/>
+          <w:szCs w:val="14"/>
+          <w:lang w:eastAsia="fr-FR"/>
+        </w:rPr>
+        <w:t>Opposé</w:t>
+      </w:r>
+    </w:p>
+    <w:p>
+      <w:pPr>
+        <w:pStyle w:val="Retraitnormal1"/>
+        <w:numPr>
+          <w:ilvl w:val="0"/>
+          <w:numId w:val="17"/>
+        </w:numPr>
+        <w:rPr>
+          <w:rFonts w:ascii="Arial" w:hAnsi="Arial"/>
+          <w:sz w:val="24"/>
+          <w:szCs w:val="14"/>
+          <w:lang w:eastAsia="fr-FR"/>
+        </w:rPr>
+      </w:pPr>
+      <w:r>
+        <w:rPr>
+          <w:rFonts w:ascii="Arial" w:hAnsi="Arial"/>
+          <w:sz w:val="24"/>
+          <w:szCs w:val="14"/>
+          <w:lang w:eastAsia="fr-FR"/>
+        </w:rPr>
+        <w:t>Factoriel</w:t>
+      </w:r>
+    </w:p>
+    <w:p>
+      <w:pPr>
+        <w:pStyle w:val="Retraitnormal1"/>
+        <w:numPr>
+          <w:ilvl w:val="0"/>
+          <w:numId w:val="17"/>
+        </w:numPr>
+        <w:rPr>
+          <w:rFonts w:ascii="Arial" w:hAnsi="Arial"/>
+          <w:sz w:val="24"/>
+          <w:szCs w:val="14"/>
+          <w:lang w:eastAsia="fr-FR"/>
+        </w:rPr>
+      </w:pPr>
+      <w:r>
+        <w:rPr>
+          <w:rFonts w:ascii="Arial" w:hAnsi="Arial"/>
+          <w:sz w:val="24"/>
+          <w:szCs w:val="14"/>
+          <w:lang w:eastAsia="fr-FR"/>
+        </w:rPr>
+        <w:t>Mise à une puissance donnée</w:t>
+      </w:r>
+    </w:p>
+    <w:p>
+      <w:pPr>
+        <w:pStyle w:val="Retraitnormal1"/>
+        <w:numPr>
+          <w:ilvl w:val="0"/>
+          <w:numId w:val="17"/>
+        </w:numPr>
+        <w:rPr>
+          <w:rFonts w:ascii="Arial" w:hAnsi="Arial"/>
+          <w:sz w:val="24"/>
+          <w:szCs w:val="14"/>
+          <w:lang w:eastAsia="fr-FR"/>
+        </w:rPr>
+      </w:pPr>
+      <w:r>
+        <w:rPr>
+          <w:rFonts w:ascii="Arial" w:hAnsi="Arial"/>
+          <w:sz w:val="24"/>
+          <w:szCs w:val="14"/>
+          <w:lang w:eastAsia="fr-FR"/>
+        </w:rPr>
+        <w:t>Racine donnée</w:t>
+      </w:r>
+    </w:p>
+    <w:p>
+      <w:pPr>
+        <w:pStyle w:val="Retraitnormal1"/>
+        <w:numPr>
+          <w:ilvl w:val="0"/>
+          <w:numId w:val="17"/>
+        </w:numPr>
+        <w:rPr>
+          <w:rFonts w:ascii="Arial" w:hAnsi="Arial"/>
+          <w:sz w:val="24"/>
+          <w:szCs w:val="14"/>
+          <w:lang w:eastAsia="fr-FR"/>
+        </w:rPr>
+      </w:pPr>
+      <w:r>
+        <w:rPr>
+          <w:rFonts w:ascii="Arial" w:hAnsi="Arial"/>
+          <w:sz w:val="24"/>
+          <w:szCs w:val="14"/>
+          <w:lang w:eastAsia="fr-FR"/>
+        </w:rPr>
+        <w:t>Valeur absolue</w:t>
+      </w:r>
+    </w:p>
+    <w:p>
+      <w:pPr>
+        <w:pStyle w:val="Retraitnormal1"/>
+        <w:numPr>
+          <w:ilvl w:val="0"/>
+          <w:numId w:val="17"/>
+        </w:numPr>
+        <w:rPr>
+          <w:rFonts w:ascii="Arial" w:hAnsi="Arial"/>
+          <w:sz w:val="24"/>
+          <w:szCs w:val="14"/>
+          <w:lang w:eastAsia="fr-FR"/>
+        </w:rPr>
+      </w:pPr>
+      <w:r>
+        <w:rPr>
+          <w:rFonts w:ascii="Arial" w:hAnsi="Arial"/>
+          <w:sz w:val="24"/>
+          <w:szCs w:val="14"/>
+          <w:lang w:eastAsia="fr-FR"/>
+        </w:rPr>
+        <w:t>Arrondi à l’unité</w:t>
+      </w:r>
+    </w:p>
+    <w:p>
+      <w:pPr>
+        <w:pStyle w:val="Retraitnormal1"/>
+        <w:numPr>
+          <w:ilvl w:val="0"/>
+          <w:numId w:val="17"/>
+        </w:numPr>
+        <w:rPr>
+          <w:rFonts w:ascii="Arial" w:hAnsi="Arial"/>
+          <w:sz w:val="24"/>
+          <w:szCs w:val="14"/>
+          <w:lang w:eastAsia="fr-FR"/>
+        </w:rPr>
+      </w:pPr>
+      <w:r>
+        <w:rPr>
+          <w:rFonts w:ascii="Arial" w:hAnsi="Arial"/>
+          <w:sz w:val="24"/>
+          <w:szCs w:val="14"/>
+          <w:lang w:eastAsia="fr-FR"/>
+        </w:rPr>
+        <w:t>Exponentielles</w:t>
+      </w:r>
+    </w:p>
+    <w:p>
+      <w:pPr>
+        <w:pStyle w:val="Retraitnormal1"/>
+        <w:numPr>
+          <w:ilvl w:val="0"/>
+          <w:numId w:val="0"/>
+        </w:numPr>
+        <w:ind w:left="360" w:hanging="360"/>
+        <w:rPr>
+          <w:rFonts w:ascii="Arial" w:hAnsi="Arial"/>
+          <w:sz w:val="24"/>
+          <w:szCs w:val="14"/>
+          <w:lang w:eastAsia="fr-FR"/>
+        </w:rPr>
+      </w:pPr>
+    </w:p>
+    <w:p>
+      <w:pPr>
+        <w:pStyle w:val="Retraitnormal1"/>
+        <w:numPr>
+          <w:ilvl w:val="0"/>
+          <w:numId w:val="0"/>
+        </w:numPr>
+        <w:ind w:left="936" w:hanging="360"/>
+        <w:rPr>
+          <w:rFonts w:ascii="Arial" w:hAnsi="Arial"/>
+          <w:sz w:val="24"/>
+          <w:szCs w:val="14"/>
+          <w:lang w:eastAsia="fr-FR"/>
+        </w:rPr>
+      </w:pPr>
+      <w:r>
+        <w:rPr>
+          <w:rFonts w:ascii="Arial" w:hAnsi="Arial"/>
+          <w:sz w:val="24"/>
+          <w:szCs w:val="14"/>
+          <w:lang w:eastAsia="fr-FR"/>
+        </w:rPr>
+        <w:t>Le programme sera aussi capable d’effectuer les conversions suivantes :</w:t>
+      </w:r>
+    </w:p>
+    <w:p>
+      <w:pPr>
+        <w:pStyle w:val="Retraitnormal1"/>
+        <w:numPr>
+          <w:ilvl w:val="0"/>
+          <w:numId w:val="18"/>
+        </w:numPr>
+        <w:rPr>
+          <w:rFonts w:ascii="Arial" w:hAnsi="Arial"/>
+          <w:sz w:val="24"/>
+          <w:szCs w:val="14"/>
+          <w:lang w:eastAsia="fr-FR"/>
+        </w:rPr>
+      </w:pPr>
+      <w:r>
+        <w:rPr>
+          <w:rFonts w:ascii="Arial" w:hAnsi="Arial"/>
+          <w:sz w:val="24"/>
+          <w:szCs w:val="14"/>
+          <w:lang w:eastAsia="fr-FR"/>
+        </w:rPr>
+        <w:t xml:space="preserve">Décimal </w:t>
+      </w:r>
+      <w:r>
+        <w:rPr>
+          <w:rFonts w:ascii="Arial" w:hAnsi="Arial"/>
+          <w:sz w:val="24"/>
+          <w:szCs w:val="14"/>
+          <w:lang w:eastAsia="fr-FR"/>
+        </w:rPr>
+        <w:sym w:font="Wingdings" w:char="F0E0"/>
+      </w:r>
+      <w:r>
+        <w:rPr>
+          <w:rFonts w:ascii="Arial" w:hAnsi="Arial"/>
+          <w:sz w:val="24"/>
+          <w:szCs w:val="14"/>
+          <w:lang w:eastAsia="fr-FR"/>
+        </w:rPr>
+        <w:t xml:space="preserve"> binaire</w:t>
+      </w:r>
+    </w:p>
+    <w:p>
+      <w:pPr>
+        <w:pStyle w:val="Retraitnormal1"/>
+        <w:numPr>
+          <w:ilvl w:val="0"/>
+          <w:numId w:val="18"/>
+        </w:numPr>
+        <w:rPr>
+          <w:rFonts w:ascii="Arial" w:hAnsi="Arial"/>
+          <w:sz w:val="24"/>
+          <w:szCs w:val="14"/>
+          <w:lang w:eastAsia="fr-FR"/>
+        </w:rPr>
+      </w:pPr>
+      <w:r>
+        <w:rPr>
+          <w:rFonts w:ascii="Arial" w:hAnsi="Arial"/>
+          <w:sz w:val="24"/>
+          <w:szCs w:val="14"/>
+          <w:lang w:eastAsia="fr-FR"/>
+        </w:rPr>
+        <w:t xml:space="preserve">Décimal </w:t>
+      </w:r>
+      <w:r>
+        <w:rPr>
+          <w:rFonts w:ascii="Arial" w:hAnsi="Arial"/>
+          <w:sz w:val="24"/>
+          <w:szCs w:val="14"/>
+          <w:lang w:eastAsia="fr-FR"/>
+        </w:rPr>
+        <w:sym w:font="Wingdings" w:char="F0E0"/>
+      </w:r>
+      <w:r>
+        <w:rPr>
+          <w:rFonts w:ascii="Arial" w:hAnsi="Arial"/>
+          <w:sz w:val="24"/>
+          <w:szCs w:val="14"/>
+          <w:lang w:eastAsia="fr-FR"/>
+        </w:rPr>
+        <w:t xml:space="preserve"> octal</w:t>
+      </w:r>
+    </w:p>
+    <w:p>
+      <w:pPr>
+        <w:pStyle w:val="Retraitnormal1"/>
+        <w:numPr>
+          <w:ilvl w:val="0"/>
+          <w:numId w:val="18"/>
+        </w:numPr>
+        <w:rPr>
+          <w:rFonts w:ascii="Arial" w:hAnsi="Arial"/>
+          <w:sz w:val="24"/>
+          <w:szCs w:val="14"/>
+          <w:lang w:eastAsia="fr-FR"/>
+        </w:rPr>
+      </w:pPr>
+      <w:r>
+        <w:rPr>
+          <w:rFonts w:ascii="Arial" w:hAnsi="Arial"/>
+          <w:sz w:val="24"/>
+          <w:szCs w:val="14"/>
+          <w:lang w:eastAsia="fr-FR"/>
+        </w:rPr>
+        <w:t xml:space="preserve">Décimal </w:t>
+      </w:r>
+      <w:r>
+        <w:rPr>
+          <w:rFonts w:ascii="Arial" w:hAnsi="Arial"/>
+          <w:sz w:val="24"/>
+          <w:szCs w:val="14"/>
+          <w:lang w:eastAsia="fr-FR"/>
+        </w:rPr>
+        <w:sym w:font="Wingdings" w:char="F0E0"/>
+      </w:r>
+      <w:r>
+        <w:rPr>
+          <w:rFonts w:ascii="Arial" w:hAnsi="Arial"/>
+          <w:sz w:val="24"/>
+          <w:szCs w:val="14"/>
+          <w:lang w:eastAsia="fr-FR"/>
+        </w:rPr>
+        <w:t xml:space="preserve"> hexadécimal</w:t>
+      </w:r>
+    </w:p>
+    <w:p>
+      <w:pPr>
+        <w:pStyle w:val="Retraitnormal1"/>
+        <w:numPr>
+          <w:ilvl w:val="0"/>
+          <w:numId w:val="0"/>
+        </w:numPr>
+        <w:ind w:left="360" w:hanging="360"/>
+        <w:rPr>
+          <w:rFonts w:ascii="Arial" w:hAnsi="Arial"/>
+          <w:sz w:val="24"/>
+          <w:szCs w:val="14"/>
+          <w:lang w:eastAsia="fr-FR"/>
+        </w:rPr>
+      </w:pPr>
+    </w:p>
+    <w:p>
+      <w:pPr>
+        <w:pStyle w:val="Retraitnormal1"/>
+        <w:numPr>
+          <w:ilvl w:val="0"/>
+          <w:numId w:val="0"/>
+        </w:numPr>
+        <w:ind w:left="576"/>
+        <w:rPr>
+          <w:rFonts w:ascii="Arial" w:hAnsi="Arial"/>
+          <w:sz w:val="24"/>
+          <w:szCs w:val="14"/>
+          <w:lang w:eastAsia="fr-FR"/>
+        </w:rPr>
+      </w:pPr>
+      <w:r>
+        <w:rPr>
+          <w:rFonts w:ascii="Arial" w:hAnsi="Arial"/>
+          <w:sz w:val="24"/>
+          <w:szCs w:val="14"/>
+          <w:lang w:eastAsia="fr-FR"/>
+        </w:rPr>
+        <w:t>Dans toutes ces opérations et conversions, il sera</w:t>
+      </w:r>
+      <w:r>
+        <w:rPr>
+          <w:rFonts w:ascii="Arial" w:hAnsi="Arial"/>
+          <w:sz w:val="24"/>
+          <w:szCs w:val="14"/>
+          <w:lang w:eastAsia="fr-FR"/>
+        </w:rPr>
+        <w:t xml:space="preserve"> possible d’utiliser les constantes suivantes à la place de nombres entrés à la main :</w:t>
+      </w:r>
+    </w:p>
+    <w:p>
+      <w:pPr>
+        <w:pStyle w:val="Retraitnormal1"/>
+        <w:numPr>
+          <w:ilvl w:val="0"/>
+          <w:numId w:val="19"/>
+        </w:numPr>
+        <w:rPr>
+          <w:rFonts w:ascii="Arial" w:hAnsi="Arial"/>
+          <w:sz w:val="24"/>
+          <w:szCs w:val="14"/>
+          <w:lang w:eastAsia="fr-FR"/>
+        </w:rPr>
+      </w:pPr>
+      <w:r>
+        <w:rPr>
+          <w:rFonts w:ascii="Arial" w:hAnsi="Arial"/>
+          <w:sz w:val="24"/>
+          <w:szCs w:val="14"/>
+          <w:lang w:eastAsia="fr-FR"/>
+        </w:rPr>
+        <w:t>Pi</w:t>
+      </w:r>
+    </w:p>
+    <w:p>
+      <w:pPr>
+        <w:pStyle w:val="Retraitnormal1"/>
+        <w:numPr>
+          <w:ilvl w:val="0"/>
+          <w:numId w:val="19"/>
+        </w:numPr>
+        <w:rPr>
+          <w:rFonts w:ascii="Arial" w:hAnsi="Arial"/>
+          <w:sz w:val="24"/>
+          <w:szCs w:val="14"/>
+          <w:lang w:eastAsia="fr-FR"/>
+        </w:rPr>
+      </w:pPr>
+      <w:r>
+        <w:rPr>
+          <w:rFonts w:ascii="Arial" w:hAnsi="Arial"/>
+          <w:sz w:val="24"/>
+          <w:szCs w:val="14"/>
+          <w:lang w:eastAsia="fr-FR"/>
+        </w:rPr>
+        <w:t>Le nombre d’Avogadro</w:t>
+      </w:r>
+    </w:p>
+    <w:p>
+      <w:pPr>
+        <w:pStyle w:val="Retraitnormal1"/>
+        <w:numPr>
+          <w:ilvl w:val="0"/>
+          <w:numId w:val="19"/>
+        </w:numPr>
+        <w:rPr>
+          <w:rFonts w:ascii="Arial" w:hAnsi="Arial"/>
+          <w:sz w:val="24"/>
+          <w:szCs w:val="14"/>
+          <w:lang w:eastAsia="fr-FR"/>
+        </w:rPr>
+      </w:pPr>
+      <w:r>
+        <w:rPr>
+          <w:rFonts w:ascii="Arial" w:hAnsi="Arial"/>
+          <w:sz w:val="24"/>
+          <w:szCs w:val="14"/>
+          <w:lang w:eastAsia="fr-FR"/>
+        </w:rPr>
+        <w:t>La vitesse de la lumière dans le vide en m/s</w:t>
+      </w:r>
+    </w:p>
+    <w:p>
+      <w:pPr>
+        <w:pStyle w:val="Retraitnormal1"/>
+        <w:numPr>
+          <w:ilvl w:val="0"/>
+          <w:numId w:val="0"/>
+        </w:numPr>
+        <w:ind w:left="720" w:hanging="360"/>
+        <w:rPr>
+          <w:rFonts w:ascii="Arial" w:hAnsi="Arial"/>
+          <w:sz w:val="24"/>
+          <w:szCs w:val="14"/>
+          <w:lang w:eastAsia="fr-FR"/>
+        </w:rPr>
+      </w:pPr>
+      <w:r>
+        <w:rPr>
+          <w:rFonts w:ascii="Arial" w:hAnsi="Arial"/>
+          <w:sz w:val="24"/>
+          <w:szCs w:val="14"/>
+          <w:lang w:eastAsia="fr-FR"/>
+        </w:rPr>
+        <w:t>Ces constantes seront stockées dans une base de données</w:t>
+      </w:r>
+    </w:p>
+    <w:p>
+      <w:pPr>
+        <w:pStyle w:val="Retraitnormal1"/>
+        <w:numPr>
+          <w:ilvl w:val="0"/>
+          <w:numId w:val="0"/>
+        </w:numPr>
+        <w:ind w:left="360" w:hanging="360"/>
+        <w:rPr>
+          <w:rFonts w:ascii="Arial" w:hAnsi="Arial"/>
+          <w:sz w:val="24"/>
+          <w:szCs w:val="14"/>
+          <w:lang w:eastAsia="fr-FR"/>
+        </w:rPr>
+      </w:pPr>
+    </w:p>
+    <w:p>
+      <w:pPr>
+        <w:pStyle w:val="Retraitnormal1"/>
+        <w:numPr>
+          <w:ilvl w:val="0"/>
+          <w:numId w:val="0"/>
+        </w:numPr>
+        <w:ind w:left="360"/>
+        <w:rPr>
+          <w:rFonts w:ascii="Arial" w:hAnsi="Arial"/>
+          <w:sz w:val="24"/>
+          <w:szCs w:val="14"/>
+          <w:lang w:eastAsia="fr-FR"/>
+        </w:rPr>
+      </w:pPr>
+      <w:r>
+        <w:rPr>
+          <w:rFonts w:ascii="Arial" w:hAnsi="Arial"/>
+          <w:sz w:val="24"/>
+          <w:szCs w:val="14"/>
+          <w:lang w:eastAsia="fr-FR"/>
+        </w:rPr>
+        <w:lastRenderedPageBreak/>
+        <w:t>La seconde partie principale de l’application sera l’affichage d’un graphe suite à la saisie d’une équation de fonction par l’utilisateur.</w:t>
+      </w:r>
+    </w:p>
+    <w:p>
+      <w:pPr>
+        <w:pStyle w:val="Retraitnormal1"/>
+        <w:numPr>
+          <w:ilvl w:val="0"/>
+          <w:numId w:val="0"/>
+        </w:numPr>
+        <w:ind w:left="360"/>
+        <w:rPr>
+          <w:rFonts w:ascii="Arial" w:hAnsi="Arial"/>
+          <w:sz w:val="24"/>
+          <w:szCs w:val="14"/>
+          <w:lang w:eastAsia="fr-FR"/>
+        </w:rPr>
+      </w:pPr>
+    </w:p>
+    <w:p>
+      <w:pPr>
+        <w:pStyle w:val="Retraitnormal1"/>
+        <w:numPr>
+          <w:ilvl w:val="0"/>
+          <w:numId w:val="0"/>
+        </w:numPr>
+        <w:ind w:left="360"/>
+        <w:rPr>
+          <w:rFonts w:ascii="Arial" w:hAnsi="Arial"/>
+          <w:sz w:val="24"/>
+          <w:szCs w:val="14"/>
+          <w:lang w:eastAsia="fr-FR"/>
+        </w:rPr>
+      </w:pPr>
+      <w:r>
+        <w:rPr>
+          <w:rFonts w:ascii="Arial" w:hAnsi="Arial"/>
+          <w:sz w:val="24"/>
+          <w:szCs w:val="14"/>
+          <w:lang w:eastAsia="fr-FR"/>
+        </w:rPr>
+        <w:t>Toutes les opérations effectuées par l’utilisateur à l’aide de la calculatrice seront enregistrées dans une base de données et pourront être affichées dans une fenêtre à part.</w:t>
+      </w:r>
+      <w:r>
+        <w:rPr>
+          <w:rFonts w:ascii="Arial" w:hAnsi="Arial"/>
+          <w:sz w:val="24"/>
+          <w:szCs w:val="14"/>
+          <w:lang w:eastAsia="fr-FR"/>
+        </w:rPr>
+        <w:br/>
+        <w:t>Le nombre d’anciennes opérations affichées dans cette fenêtre sera modifiable via un paramètre.</w:t>
+      </w:r>
+      <w:r>
+        <w:rPr>
+          <w:rFonts w:ascii="Arial" w:hAnsi="Arial"/>
+          <w:sz w:val="24"/>
+          <w:szCs w:val="14"/>
+          <w:lang w:eastAsia="fr-FR"/>
+        </w:rPr>
+        <w:br/>
+        <w:t>Un autre paramètre décidera du nombre de chiffres affichés après la virgule sur l’afficheur de la calculatrice.</w:t>
+      </w:r>
+    </w:p>
+    <w:p>
+      <w:pPr>
+        <w:pStyle w:val="Retraitnormal1"/>
+        <w:numPr>
+          <w:ilvl w:val="0"/>
+          <w:numId w:val="0"/>
+        </w:numPr>
+        <w:ind w:left="360"/>
+        <w:rPr>
+          <w:rFonts w:ascii="Arial" w:hAnsi="Arial"/>
+          <w:sz w:val="24"/>
+          <w:szCs w:val="14"/>
+          <w:lang w:eastAsia="fr-FR"/>
+        </w:rPr>
+      </w:pPr>
+      <w:r>
+        <w:rPr>
+          <w:rFonts w:ascii="Arial" w:hAnsi="Arial"/>
+          <w:sz w:val="24"/>
+          <w:szCs w:val="14"/>
+          <w:lang w:eastAsia="fr-FR"/>
+        </w:rPr>
+        <w:t xml:space="preserve">Ces deux paramètres ainsi que leur valeur </w:t>
+      </w:r>
+      <w:r>
+        <w:rPr>
+          <w:rFonts w:ascii="Arial" w:hAnsi="Arial"/>
+          <w:sz w:val="24"/>
+          <w:szCs w:val="14"/>
+          <w:lang w:eastAsia="fr-FR"/>
+        </w:rPr>
+        <w:t>seront stocké</w:t>
+      </w:r>
+      <w:r>
+        <w:rPr>
+          <w:rFonts w:ascii="Arial" w:hAnsi="Arial"/>
+          <w:sz w:val="24"/>
+          <w:szCs w:val="14"/>
+          <w:lang w:eastAsia="fr-FR"/>
+        </w:rPr>
+        <w:t>s dans la base de données</w:t>
+      </w:r>
+    </w:p>
+    <w:p>
+      <w:pPr>
+        <w:pStyle w:val="Retraitnormal1"/>
+        <w:numPr>
+          <w:ilvl w:val="0"/>
+          <w:numId w:val="0"/>
+        </w:numPr>
+        <w:ind w:left="360"/>
+        <w:rPr>
+          <w:rFonts w:ascii="Arial" w:hAnsi="Arial"/>
+          <w:sz w:val="24"/>
+          <w:szCs w:val="14"/>
+          <w:lang w:eastAsia="fr-FR"/>
+        </w:rPr>
+      </w:pPr>
+    </w:p>
+    <w:p>
+      <w:pPr>
+        <w:pStyle w:val="Titre3"/>
+      </w:pPr>
+      <w:r>
+        <w:t>Cas d’utilisation</w:t>
+      </w:r>
+    </w:p>
+    <w:p/>
+    <w:p>
+      <w:r>
+        <w:rPr>
+          <w:noProof/>
+          <w:lang w:val="fr-CH" w:eastAsia="fr-CH"/>
+        </w:rPr>
+        <w:drawing>
+          <wp:inline distT="0" distB="0" distL="0" distR="0" wp14:anchorId="1D93F983" wp14:editId="4025C11D">
+            <wp:extent cx="5759450" cy="4826635"/>
+            <wp:effectExtent l="0" t="0" r="0" b="0"/>
+            <wp:docPr id="7" name="Image 7"/>
+            <wp:cNvGraphicFramePr>
+              <a:graphicFrameLocks xmlns:a="http://schemas.openxmlformats.org/drawingml/2006/main" noChangeAspect="1"/>
+            </wp:cNvGraphicFramePr>
+            <a:graphic xmlns:a="http://schemas.openxmlformats.org/drawingml/2006/main">
+              <a:graphicData uri="http://schemas.openxmlformats.org/drawingml/2006/picture">
+                <pic:pic xmlns:pic="http://schemas.openxmlformats.org/drawingml/2006/picture">
+                  <pic:nvPicPr>
+                    <pic:cNvPr id="1" name=""/>
+                    <pic:cNvPicPr/>
+                  </pic:nvPicPr>
+                  <pic:blipFill>
+                    <a:blip r:embed="rId9"/>
+                    <a:stretch>
+                      <a:fillRect/>
+                    </a:stretch>
+                  </pic:blipFill>
+                  <pic:spPr>
+                    <a:xfrm>
+                      <a:off x="0" y="0"/>
+                      <a:ext cx="5759450" cy="4826635"/>
+                    </a:xfrm>
+                    <a:prstGeom prst="rect">
+                      <a:avLst/>
+                    </a:prstGeom>
+                  </pic:spPr>
+                </pic:pic>
+              </a:graphicData>
+            </a:graphic>
+          </wp:inline>
+        </w:drawing>
+      </w:r>
+    </w:p>
+    <w:p>
+      <w:pPr>
+        <w:pStyle w:val="Retraitnormal1"/>
+        <w:numPr>
+          <w:ilvl w:val="0"/>
+          <w:numId w:val="0"/>
+        </w:numPr>
+        <w:ind w:left="360"/>
+        <w:rPr>
+          <w:rFonts w:ascii="Arial" w:hAnsi="Arial"/>
+          <w:sz w:val="24"/>
+          <w:szCs w:val="14"/>
+          <w:lang w:eastAsia="fr-FR"/>
+        </w:rPr>
+      </w:pPr>
+    </w:p>
+    <w:p>
+      <w:pPr>
+        <w:pStyle w:val="Retraitnormal1"/>
+        <w:numPr>
+          <w:ilvl w:val="0"/>
+          <w:numId w:val="0"/>
+        </w:numPr>
+        <w:ind w:left="360"/>
+        <w:rPr>
+          <w:rFonts w:ascii="Arial" w:hAnsi="Arial"/>
+          <w:sz w:val="24"/>
+          <w:szCs w:val="14"/>
+          <w:lang w:eastAsia="fr-FR"/>
+        </w:rPr>
+      </w:pPr>
+    </w:p>
+    <w:p>
+      <w:pPr>
+        <w:pStyle w:val="Titre3"/>
+      </w:pPr>
+      <w:r>
+        <w:t>Maquettes</w:t>
+      </w:r>
+    </w:p>
+    <w:p/>
+    <w:p>
+      <w:pPr>
+        <w:ind w:left="576"/>
+      </w:pPr>
+      <w:r>
+        <w:t xml:space="preserve">Les maquettes suivantes ont été réalisées avec l’outil de création d’interface graphique « Windows </w:t>
+      </w:r>
+      <w:proofErr w:type="spellStart"/>
+      <w:r>
+        <w:t>Forms</w:t>
+      </w:r>
+      <w:proofErr w:type="spellEnd"/>
+      <w:r>
+        <w:t> » de Visual Studio</w:t>
+      </w:r>
+      <w:r>
+        <w:t> :</w:t>
+      </w:r>
+    </w:p>
+    <w:p>
+      <w:pPr>
+        <w:ind w:left="576"/>
+      </w:pPr>
+    </w:p>
+    <w:p>
+      <w:pPr>
+        <w:ind w:left="576"/>
+      </w:pPr>
+      <w:r>
+        <w:t>Calculatrice :</w:t>
+      </w:r>
+    </w:p>
+    <w:p>
+      <w:pPr>
+        <w:ind w:left="576"/>
+      </w:pPr>
+      <w:r>
+        <w:rPr>
+          <w:noProof/>
+          <w:lang w:val="fr-CH" w:eastAsia="fr-CH"/>
+        </w:rPr>
+        <w:drawing>
+          <wp:inline distT="0" distB="0" distL="0" distR="0">
+            <wp:extent cx="4352925" cy="4943475"/>
+            <wp:effectExtent l="0" t="0" r="9525" b="9525"/>
+            <wp:docPr id="3" name="Image 3" descr="C:\Scientific_Calculator\Scientific_Calculator\Analyse\Maquettes\GHN_Maquette_Calculs.PNG"/>
+            <wp:cNvGraphicFramePr>
+              <a:graphicFrameLocks xmlns:a="http://schemas.openxmlformats.org/drawingml/2006/main" noChangeAspect="1"/>
+            </wp:cNvGraphicFramePr>
+            <a:graphic xmlns:a="http://schemas.openxmlformats.org/drawingml/2006/main">
+              <a:graphicData uri="http://schemas.openxmlformats.org/drawingml/2006/picture">
+                <pic:pic xmlns:pic="http://schemas.openxmlformats.org/drawingml/2006/picture">
+                  <pic:nvPicPr>
+                    <pic:cNvPr id="0" name="Picture 1" descr="C:\Scientific_Calculator\Scientific_Calculator\Analyse\Maquettes\GHN_Maquette_Calculs.PNG"/>
+                    <pic:cNvPicPr>
+                      <a:picLocks noChangeAspect="1" noChangeArrowheads="1"/>
+                    </pic:cNvPicPr>
+                  </pic:nvPicPr>
+                  <pic:blipFill>
+                    <a:blip r:embed="rId10">
+                      <a:extLst>
+                        <a:ext uri="{28A0092B-C50C-407E-A947-70E740481C1C}">
+                          <a14:useLocalDpi xmlns:a14="http://schemas.microsoft.com/office/drawing/2010/main" val="0"/>
+                        </a:ext>
+                      </a:extLst>
+                    </a:blip>
+                    <a:srcRect/>
+                    <a:stretch>
+                      <a:fillRect/>
+                    </a:stretch>
+                  </pic:blipFill>
+                  <pic:spPr bwMode="auto">
+                    <a:xfrm>
+                      <a:off x="0" y="0"/>
+                      <a:ext cx="4352925" cy="4943475"/>
+                    </a:xfrm>
+                    <a:prstGeom prst="rect">
+                      <a:avLst/>
+                    </a:prstGeom>
+                    <a:noFill/>
+                    <a:ln>
+                      <a:noFill/>
+                    </a:ln>
+                  </pic:spPr>
+                </pic:pic>
+              </a:graphicData>
+            </a:graphic>
+          </wp:inline>
+        </w:drawing>
+      </w:r>
+    </w:p>
+    <w:p>
+      <w:pPr>
+        <w:ind w:left="576"/>
+      </w:pPr>
+    </w:p>
+    <w:p>
+      <w:pPr>
+        <w:ind w:left="576"/>
+      </w:pPr>
+      <w:r>
+        <w:t>Affichage de graphe :</w:t>
+      </w:r>
+    </w:p>
+    <w:p>
+      <w:pPr>
+        <w:ind w:left="576"/>
+      </w:pPr>
+      <w:r>
+        <w:rPr>
+          <w:noProof/>
+          <w:lang w:val="fr-CH" w:eastAsia="fr-CH"/>
+        </w:rPr>
+        <w:lastRenderedPageBreak/>
+        <w:drawing>
+          <wp:inline distT="0" distB="0" distL="0" distR="0">
+            <wp:extent cx="5753100" cy="3457575"/>
+            <wp:effectExtent l="0" t="0" r="0" b="9525"/>
+            <wp:docPr id="4" name="Image 4" descr="C:\Scientific_Calculator\Scientific_Calculator\Analyse\Maquettes\GHN_Maquette_Graphe.PNG"/>
+            <wp:cNvGraphicFramePr>
+              <a:graphicFrameLocks xmlns:a="http://schemas.openxmlformats.org/drawingml/2006/main" noChangeAspect="1"/>
+            </wp:cNvGraphicFramePr>
+            <a:graphic xmlns:a="http://schemas.openxmlformats.org/drawingml/2006/main">
+              <a:graphicData uri="http://schemas.openxmlformats.org/drawingml/2006/picture">
+                <pic:pic xmlns:pic="http://schemas.openxmlformats.org/drawingml/2006/picture">
+                  <pic:nvPicPr>
+                    <pic:cNvPr id="0" name="Picture 2" descr="C:\Scientific_Calculator\Scientific_Calculator\Analyse\Maquettes\GHN_Maquette_Graphe.PNG"/>
+                    <pic:cNvPicPr>
+                      <a:picLocks noChangeAspect="1" noChangeArrowheads="1"/>
+                    </pic:cNvPicPr>
+                  </pic:nvPicPr>
+                  <pic:blipFill>
+                    <a:blip r:embed="rId11">
+                      <a:extLst>
+                        <a:ext uri="{28A0092B-C50C-407E-A947-70E740481C1C}">
+                          <a14:useLocalDpi xmlns:a14="http://schemas.microsoft.com/office/drawing/2010/main" val="0"/>
+                        </a:ext>
+                      </a:extLst>
+                    </a:blip>
+                    <a:srcRect/>
+                    <a:stretch>
+                      <a:fillRect/>
+                    </a:stretch>
+                  </pic:blipFill>
+                  <pic:spPr bwMode="auto">
+                    <a:xfrm>
+                      <a:off x="0" y="0"/>
+                      <a:ext cx="5753100" cy="3457575"/>
+                    </a:xfrm>
+                    <a:prstGeom prst="rect">
+                      <a:avLst/>
+                    </a:prstGeom>
+                    <a:noFill/>
+                    <a:ln>
+                      <a:noFill/>
+                    </a:ln>
+                  </pic:spPr>
+                </pic:pic>
+              </a:graphicData>
+            </a:graphic>
+          </wp:inline>
+        </w:drawing>
+      </w:r>
+    </w:p>
+    <w:p>
+      <w:pPr>
+        <w:ind w:left="576"/>
+      </w:pPr>
+    </w:p>
+    <w:p>
+      <w:pPr>
+        <w:ind w:left="576"/>
+      </w:pPr>
+      <w:r>
+        <w:t>Paramètres :</w:t>
+      </w:r>
+      <w:r>
+        <w:br/>
+      </w:r>
+      <w:r>
+        <w:rPr>
+          <w:noProof/>
+          <w:lang w:val="fr-CH" w:eastAsia="fr-CH"/>
+        </w:rPr>
+        <w:drawing>
+          <wp:inline distT="0" distB="0" distL="0" distR="0">
+            <wp:extent cx="2638425" cy="2076450"/>
+            <wp:effectExtent l="0" t="0" r="9525" b="0"/>
+            <wp:docPr id="5" name="Image 5" descr="C:\Scientific_Calculator\Scientific_Calculator\Analyse\Maquettes\GHN_Maquette_Parametres.PNG"/>
+            <wp:cNvGraphicFramePr>
+              <a:graphicFrameLocks xmlns:a="http://schemas.openxmlformats.org/drawingml/2006/main" noChangeAspect="1"/>
+            </wp:cNvGraphicFramePr>
+            <a:graphic xmlns:a="http://schemas.openxmlformats.org/drawingml/2006/main">
+              <a:graphicData uri="http://schemas.openxmlformats.org/drawingml/2006/picture">
+                <pic:pic xmlns:pic="http://schemas.openxmlformats.org/drawingml/2006/picture">
+                  <pic:nvPicPr>
+                    <pic:cNvPr id="0" name="Picture 3" descr="C:\Scientific_Calculator\Scientific_Calculator\Analyse\Maquettes\GHN_Maquette_Parametres.PNG"/>
+                    <pic:cNvPicPr>
+                      <a:picLocks noChangeAspect="1" noChangeArrowheads="1"/>
+                    </pic:cNvPicPr>
+                  </pic:nvPicPr>
+                  <pic:blipFill>
+                    <a:blip r:embed="rId12">
+                      <a:extLst>
+                        <a:ext uri="{28A0092B-C50C-407E-A947-70E740481C1C}">
+                          <a14:useLocalDpi xmlns:a14="http://schemas.microsoft.com/office/drawing/2010/main" val="0"/>
+                        </a:ext>
+                      </a:extLst>
+                    </a:blip>
+                    <a:srcRect/>
+                    <a:stretch>
+                      <a:fillRect/>
+                    </a:stretch>
+                  </pic:blipFill>
+                  <pic:spPr bwMode="auto">
+                    <a:xfrm>
+                      <a:off x="0" y="0"/>
+                      <a:ext cx="2638425" cy="2076450"/>
+                    </a:xfrm>
+                    <a:prstGeom prst="rect">
+                      <a:avLst/>
+                    </a:prstGeom>
+                    <a:noFill/>
+                    <a:ln>
+                      <a:noFill/>
+                    </a:ln>
+                  </pic:spPr>
+                </pic:pic>
+              </a:graphicData>
+            </a:graphic>
+          </wp:inline>
+        </w:drawing>
+      </w:r>
+    </w:p>
+    <w:p>
+      <w:pPr>
+        <w:ind w:left="576"/>
+      </w:pPr>
+    </w:p>
+    <w:p>
+      <w:pPr>
+        <w:ind w:left="576"/>
+      </w:pPr>
+      <w:r>
+        <w:t>Historique des opérations :</w:t>
+      </w:r>
+    </w:p>
+    <w:p>
+      <w:pPr>
+        <w:ind w:left="576"/>
+      </w:pPr>
+      <w:r>
+        <w:rPr>
+          <w:noProof/>
+          <w:lang w:val="fr-CH" w:eastAsia="fr-CH"/>
+        </w:rPr>
+        <w:lastRenderedPageBreak/>
+        <w:drawing>
+          <wp:inline distT="0" distB="0" distL="0" distR="0">
+            <wp:extent cx="5762625" cy="4362450"/>
+            <wp:effectExtent l="0" t="0" r="9525" b="0"/>
+            <wp:docPr id="6" name="Image 6" descr="C:\Scientific_Calculator\Scientific_Calculator\Analyse\Maquettes\GHN_Maquette_Historique.PNG"/>
+            <wp:cNvGraphicFramePr>
+              <a:graphicFrameLocks xmlns:a="http://schemas.openxmlformats.org/drawingml/2006/main" noChangeAspect="1"/>
+            </wp:cNvGraphicFramePr>
+            <a:graphic xmlns:a="http://schemas.openxmlformats.org/drawingml/2006/main">
+              <a:graphicData uri="http://schemas.openxmlformats.org/drawingml/2006/picture">
+                <pic:pic xmlns:pic="http://schemas.openxmlformats.org/drawingml/2006/picture">
+                  <pic:nvPicPr>
+                    <pic:cNvPr id="0" name="Picture 4" descr="C:\Scientific_Calculator\Scientific_Calculator\Analyse\Maquettes\GHN_Maquette_Historique.PNG"/>
+                    <pic:cNvPicPr>
+                      <a:picLocks noChangeAspect="1" noChangeArrowheads="1"/>
+                    </pic:cNvPicPr>
+                  </pic:nvPicPr>
+                  <pic:blipFill>
+                    <a:blip r:embed="rId13">
+                      <a:extLst>
+                        <a:ext uri="{28A0092B-C50C-407E-A947-70E740481C1C}">
+                          <a14:useLocalDpi xmlns:a14="http://schemas.microsoft.com/office/drawing/2010/main" val="0"/>
+                        </a:ext>
+                      </a:extLst>
+                    </a:blip>
+                    <a:srcRect/>
+                    <a:stretch>
+                      <a:fillRect/>
+                    </a:stretch>
+                  </pic:blipFill>
+                  <pic:spPr bwMode="auto">
+                    <a:xfrm>
+                      <a:off x="0" y="0"/>
+                      <a:ext cx="5762625" cy="4362450"/>
+                    </a:xfrm>
+                    <a:prstGeom prst="rect">
+                      <a:avLst/>
+                    </a:prstGeom>
+                    <a:noFill/>
+                    <a:ln>
+                      <a:noFill/>
+                    </a:ln>
+                  </pic:spPr>
+                </pic:pic>
+              </a:graphicData>
+            </a:graphic>
+          </wp:inline>
+        </w:drawing>
+      </w:r>
+    </w:p>
+    <w:p/>
+    <w:p>
+      <w:pPr>
         <w:pStyle w:val="Titre2"/>
         <w:rPr>
           <w:i w:val="0"/>
@@ -4048,21 +5496,7 @@
           <w:iCs/>
           <w:szCs w:val="14"/>
         </w:rPr>
-        <w:t xml:space="preserve">Tester avec un ou deux (selon l’opération) nombre(s) </w:t>
-      </w:r>
-      <w:r>
-        <w:rPr>
-          <w:iCs/>
-          <w:szCs w:val="14"/>
-        </w:rPr>
-        <w:t>décimaux</w:t>
-      </w:r>
-      <w:r>
-        <w:rPr>
-          <w:iCs/>
-          <w:szCs w:val="14"/>
-        </w:rPr>
-        <w:t xml:space="preserve"> en-dessous de 100.</w:t>
+        <w:t>Tester avec un ou deux (selon l’opération) nombre(s) décimaux en-dessous de 100.</w:t>
       </w:r>
     </w:p>
     <w:p>
@@ -4086,14 +5520,7 @@
           <w:iCs/>
           <w:szCs w:val="14"/>
         </w:rPr>
-        <w:t xml:space="preserve">Tester avec un ou deux (selon l’opération) </w:t>
-      </w:r>
-      <w:r>
-        <w:rPr>
-          <w:iCs/>
-          <w:szCs w:val="14"/>
-        </w:rPr>
-        <w:t>très grand nombres</w:t>
+        <w:t>Tester avec un ou deux (selon l’opération) très grand nombres</w:t>
       </w:r>
       <w:r>
         <w:rPr>
@@ -4138,7 +5565,16 @@
           <w:iCs/>
           <w:szCs w:val="14"/>
         </w:rPr>
-        <w:t>Tester avec un ou deux (selon l’opération) très grand</w:t>
+        <w:t>Tester avec un ou deux (selon l’opération) très gran</w:t>
+      </w:r>
+      <w:bookmarkStart w:id="8" w:name="_GoBack"/>
+      <w:bookmarkEnd w:id="8"/>
+      <w:r>
+        <w:rPr>
+          <w:iCs/>
+          <w:szCs w:val="14"/>
+        </w:rPr>
+        <w:t>d</w:t>
       </w:r>
       <w:r>
         <w:rPr>
@@ -4173,21 +5609,7 @@
           <w:iCs/>
           <w:szCs w:val="14"/>
         </w:rPr>
-        <w:t>)</w:t>
-      </w:r>
-      <w:r>
-        <w:rPr>
-          <w:iCs/>
-          <w:szCs w:val="14"/>
-        </w:rPr>
-        <w:t xml:space="preserve"> </w:t>
-      </w:r>
-      <w:r>
-        <w:rPr>
-          <w:iCs/>
-          <w:szCs w:val="14"/>
-        </w:rPr>
-        <w:t>décimaux</w:t>
+        <w:t>) décimaux</w:t>
       </w:r>
       <w:r>
         <w:rPr>
@@ -4232,21 +5654,7 @@
           <w:iCs/>
           <w:szCs w:val="14"/>
         </w:rPr>
-        <w:t>petit(s) nombre(s)</w:t>
-      </w:r>
-      <w:r>
-        <w:rPr>
-          <w:iCs/>
-          <w:szCs w:val="14"/>
-        </w:rPr>
-        <w:t xml:space="preserve"> décimaux</w:t>
-      </w:r>
-      <w:r>
-        <w:rPr>
-          <w:iCs/>
-          <w:szCs w:val="14"/>
-        </w:rPr>
-        <w:t xml:space="preserve"> (inférieurs à 1)</w:t>
+        <w:t>petit(s) nombre(s) décimaux (inférieurs à 1)</w:t>
       </w:r>
     </w:p>
     <w:p>
@@ -4366,7 +5774,6 @@
           <w:iCs/>
           <w:szCs w:val="14"/>
         </w:rPr>
-        <w:lastRenderedPageBreak/>
         <w:t>Tester en combinant avec une autre opération fonctionnelle simple en utilisant des parenthèses</w:t>
       </w:r>
     </w:p>
@@ -4391,21 +5798,7 @@
           <w:iCs/>
           <w:szCs w:val="14"/>
         </w:rPr>
-        <w:t xml:space="preserve">Tester en combinant avec une autre opération fonctionnelle </w:t>
-      </w:r>
-      <w:r>
-        <w:rPr>
-          <w:iCs/>
-          <w:szCs w:val="14"/>
-        </w:rPr>
-        <w:t>complexe</w:t>
-      </w:r>
-      <w:r>
-        <w:rPr>
-          <w:iCs/>
-          <w:szCs w:val="14"/>
-        </w:rPr>
-        <w:t xml:space="preserve"> en utilisant des parenthèses</w:t>
+        <w:t>Tester en combinant avec une autre opération fonctionnelle complexe en utilisant des parenthèses</w:t>
       </w:r>
     </w:p>
     <w:p>
@@ -4505,9 +5898,9 @@
           <w:iCs/>
         </w:rPr>
       </w:pPr>
-      <w:bookmarkStart w:id="8" w:name="_Toc25553310"/>
-      <w:bookmarkStart w:id="9" w:name="_Toc71691015"/>
-      <w:bookmarkStart w:id="10" w:name="_Toc499021839"/>
+      <w:bookmarkStart w:id="9" w:name="_Toc25553310"/>
+      <w:bookmarkStart w:id="10" w:name="_Toc71691015"/>
+      <w:bookmarkStart w:id="11" w:name="_Toc499021839"/>
       <w:r>
         <w:rPr>
           <w:rFonts w:cs="Arial"/>
@@ -4520,9 +5913,9 @@
         </w:rPr>
         <w:t>isques techniques</w:t>
       </w:r>
-      <w:bookmarkEnd w:id="8"/>
       <w:bookmarkEnd w:id="9"/>
       <w:bookmarkEnd w:id="10"/>
+      <w:bookmarkEnd w:id="11"/>
     </w:p>
     <w:p>
       <w:pPr>
@@ -4694,6 +6087,13 @@
         </w:rPr>
         <w:t>une opération afin d’obtenir le calcul exact à effectuer</w:t>
       </w:r>
+      <w:r>
+        <w:rPr>
+          <w:rFonts w:ascii="Arial" w:hAnsi="Arial" w:cs="Arial"/>
+          <w:sz w:val="24"/>
+        </w:rPr>
+        <w:t>, en prenant compte de la priorité des opérations, les parenthèses, etc…</w:t>
+      </w:r>
     </w:p>
     <w:p>
       <w:pPr>
@@ -4781,8 +6181,6 @@
         </w:rPr>
         <w:t>.</w:t>
       </w:r>
-      <w:bookmarkStart w:id="11" w:name="_GoBack"/>
-      <w:bookmarkEnd w:id="11"/>
     </w:p>
     <w:p>
       <w:pPr>
@@ -4813,6 +6211,7 @@
           <w:i w:val="0"/>
           <w:iCs/>
         </w:rPr>
+        <w:lastRenderedPageBreak/>
         <w:t>Planification</w:t>
       </w:r>
       <w:bookmarkEnd w:id="12"/>
@@ -5140,7 +6539,6 @@
           <w:i/>
           <w:sz w:val="24"/>
         </w:rPr>
-        <w:lastRenderedPageBreak/>
         <w:t>le</w:t>
       </w:r>
       <w:proofErr w:type="gramEnd"/>
@@ -5451,6 +6849,325 @@
         <w:t>sier de conception devrait permettre de sous-traiter la réalisation du projet !</w:t>
       </w:r>
     </w:p>
+    <w:p>
+      <w:pPr>
+        <w:pStyle w:val="Retraitnormal1"/>
+        <w:numPr>
+          <w:ilvl w:val="0"/>
+          <w:numId w:val="0"/>
+        </w:numPr>
+        <w:ind w:left="360"/>
+        <w:rPr>
+          <w:rFonts w:ascii="Arial" w:hAnsi="Arial" w:cs="Arial"/>
+          <w:b/>
+          <w:bCs/>
+          <w:i/>
+          <w:sz w:val="24"/>
+        </w:rPr>
+      </w:pPr>
+    </w:p>
+    <w:p>
+      <w:pPr>
+        <w:pStyle w:val="Titre3"/>
+      </w:pPr>
+      <w:r>
+        <w:t>Choix de l’environnement</w:t>
+      </w:r>
+    </w:p>
+    <w:p/>
+    <w:p>
+      <w:pPr>
+        <w:ind w:left="432"/>
+      </w:pPr>
+      <w:r>
+        <w:t>Le projet sera réalisé au CPNV à Ste-Croix, dans la salle de classe C232.</w:t>
+      </w:r>
+    </w:p>
+    <w:p>
+      <w:pPr>
+        <w:ind w:left="432"/>
+      </w:pPr>
+      <w:r>
+        <w:t>Mon poste fixe de cette classe sera donc utilisé pour travailler sur le projet.</w:t>
+      </w:r>
+    </w:p>
+    <w:p>
+      <w:pPr>
+        <w:ind w:left="432"/>
+      </w:pPr>
+      <w:r>
+        <w:t xml:space="preserve">Le poste en question est un ordinateur </w:t>
+      </w:r>
+      <w:r>
+        <w:rPr>
+          <w:i/>
+        </w:rPr>
+        <w:t xml:space="preserve">Dell </w:t>
+      </w:r>
+      <w:proofErr w:type="spellStart"/>
+      <w:r>
+        <w:rPr>
+          <w:i/>
+        </w:rPr>
+        <w:t>Optiplex</w:t>
+      </w:r>
+      <w:proofErr w:type="spellEnd"/>
+      <w:r>
+        <w:rPr>
+          <w:i/>
+        </w:rPr>
+        <w:t xml:space="preserve"> 9020</w:t>
+      </w:r>
+      <w:r>
+        <w:t xml:space="preserve">, fonctionnant sous le système d’exploitation </w:t>
+      </w:r>
+      <w:r>
+        <w:rPr>
+          <w:i/>
+        </w:rPr>
+        <w:t>Windows 7 Enterprise SP1</w:t>
+      </w:r>
+      <w:r>
+        <w:t>.</w:t>
+      </w:r>
+    </w:p>
+    <w:p>
+      <w:pPr>
+        <w:ind w:left="432"/>
+      </w:pPr>
+    </w:p>
+    <w:p>
+      <w:pPr>
+        <w:ind w:firstLine="432"/>
+      </w:pPr>
+      <w:r>
+        <w:t>Sur ce poste, les logiciels suivants seront utilisés :</w:t>
+      </w:r>
+    </w:p>
+    <w:p>
+      <w:pPr>
+        <w:ind w:firstLine="432"/>
+      </w:pPr>
+    </w:p>
+    <w:p>
+      <w:pPr>
+        <w:pStyle w:val="Paragraphedeliste"/>
+        <w:numPr>
+          <w:ilvl w:val="0"/>
+          <w:numId w:val="21"/>
+        </w:numPr>
+      </w:pPr>
+      <w:r>
+        <w:t xml:space="preserve">Visual Studio </w:t>
+      </w:r>
+      <w:r>
+        <w:t>Enterprise 2015</w:t>
+      </w:r>
+    </w:p>
+    <w:p>
+      <w:pPr>
+        <w:pStyle w:val="Paragraphedeliste"/>
+        <w:numPr>
+          <w:ilvl w:val="1"/>
+          <w:numId w:val="21"/>
+        </w:numPr>
+      </w:pPr>
+      <w:r>
+        <w:t>Programmation, tests automatiques et maquettes</w:t>
+      </w:r>
+    </w:p>
+    <w:p>
+      <w:pPr>
+        <w:pStyle w:val="Paragraphedeliste"/>
+        <w:numPr>
+          <w:ilvl w:val="0"/>
+          <w:numId w:val="20"/>
+        </w:numPr>
+      </w:pPr>
+      <w:r>
+        <w:t>Microsoft Word 2016</w:t>
+      </w:r>
+    </w:p>
+    <w:p>
+      <w:pPr>
+        <w:pStyle w:val="Paragraphedeliste"/>
+        <w:numPr>
+          <w:ilvl w:val="1"/>
+          <w:numId w:val="20"/>
+        </w:numPr>
+      </w:pPr>
+      <w:r>
+        <w:t>Rédaction de documentation</w:t>
+      </w:r>
+    </w:p>
+    <w:p>
+      <w:pPr>
+        <w:pStyle w:val="Paragraphedeliste"/>
+        <w:numPr>
+          <w:ilvl w:val="0"/>
+          <w:numId w:val="20"/>
+        </w:numPr>
+      </w:pPr>
+      <w:r>
+        <w:t>Microsoft Excel 2016</w:t>
+      </w:r>
+    </w:p>
+    <w:p>
+      <w:pPr>
+        <w:pStyle w:val="Paragraphedeliste"/>
+        <w:numPr>
+          <w:ilvl w:val="1"/>
+          <w:numId w:val="20"/>
+        </w:numPr>
+      </w:pPr>
+      <w:r>
+        <w:t>Documentation &amp; planification</w:t>
+      </w:r>
+    </w:p>
+    <w:p>
+      <w:pPr>
+        <w:pStyle w:val="Paragraphedeliste"/>
+        <w:numPr>
+          <w:ilvl w:val="0"/>
+          <w:numId w:val="20"/>
+        </w:numPr>
+      </w:pPr>
+      <w:r>
+        <w:lastRenderedPageBreak/>
+        <w:t xml:space="preserve">Microsoft Visio 2016 </w:t>
+      </w:r>
+    </w:p>
+    <w:p>
+      <w:pPr>
+        <w:pStyle w:val="Paragraphedeliste"/>
+        <w:numPr>
+          <w:ilvl w:val="1"/>
+          <w:numId w:val="20"/>
+        </w:numPr>
+      </w:pPr>
+      <w:r>
+        <w:t>Création du MCD</w:t>
+      </w:r>
+    </w:p>
+    <w:p>
+      <w:pPr>
+        <w:pStyle w:val="Paragraphedeliste"/>
+        <w:numPr>
+          <w:ilvl w:val="0"/>
+          <w:numId w:val="20"/>
+        </w:numPr>
+      </w:pPr>
+      <w:proofErr w:type="spellStart"/>
+      <w:r>
+        <w:t>Astah</w:t>
+      </w:r>
+      <w:proofErr w:type="spellEnd"/>
+      <w:r>
+        <w:t xml:space="preserve"> </w:t>
+      </w:r>
+      <w:proofErr w:type="spellStart"/>
+      <w:r>
+        <w:t>Community</w:t>
+      </w:r>
+      <w:proofErr w:type="spellEnd"/>
+      <w:r>
+        <w:t xml:space="preserve"> 7.0.0</w:t>
+      </w:r>
+    </w:p>
+    <w:p>
+      <w:pPr>
+        <w:pStyle w:val="Paragraphedeliste"/>
+        <w:numPr>
+          <w:ilvl w:val="1"/>
+          <w:numId w:val="20"/>
+        </w:numPr>
+      </w:pPr>
+      <w:r>
+        <w:t>Création du diagramme du Use Cases et du diagramme de classes</w:t>
+      </w:r>
+    </w:p>
+    <w:p>
+      <w:pPr>
+        <w:pStyle w:val="Paragraphedeliste"/>
+        <w:numPr>
+          <w:ilvl w:val="0"/>
+          <w:numId w:val="20"/>
+        </w:numPr>
+      </w:pPr>
+      <w:r>
+        <w:t>Microsoft Project 2016</w:t>
+      </w:r>
+    </w:p>
+    <w:p>
+      <w:pPr>
+        <w:pStyle w:val="Paragraphedeliste"/>
+        <w:numPr>
+          <w:ilvl w:val="1"/>
+          <w:numId w:val="20"/>
+        </w:numPr>
+      </w:pPr>
+      <w:r>
+        <w:t>Planification</w:t>
+      </w:r>
+    </w:p>
+    <w:p>
+      <w:pPr>
+        <w:pStyle w:val="Paragraphedeliste"/>
+        <w:numPr>
+          <w:ilvl w:val="0"/>
+          <w:numId w:val="20"/>
+        </w:numPr>
+      </w:pPr>
+      <w:r>
+        <w:t xml:space="preserve">MySQL </w:t>
+      </w:r>
+      <w:proofErr w:type="spellStart"/>
+      <w:r>
+        <w:t>Workbench</w:t>
+      </w:r>
+      <w:proofErr w:type="spellEnd"/>
+    </w:p>
+    <w:p>
+      <w:pPr>
+        <w:pStyle w:val="Paragraphedeliste"/>
+        <w:numPr>
+          <w:ilvl w:val="1"/>
+          <w:numId w:val="20"/>
+        </w:numPr>
+      </w:pPr>
+      <w:r>
+        <w:t>Création du MLD et des scripts de base de données</w:t>
+      </w:r>
+    </w:p>
+    <w:p>
+      <w:pPr>
+        <w:pStyle w:val="Paragraphedeliste"/>
+        <w:numPr>
+          <w:ilvl w:val="0"/>
+          <w:numId w:val="20"/>
+        </w:numPr>
+      </w:pPr>
+      <w:proofErr w:type="spellStart"/>
+      <w:r>
+        <w:t>Wamp</w:t>
+      </w:r>
+      <w:proofErr w:type="spellEnd"/>
+      <w:r>
+        <w:t xml:space="preserve"> Server 3.0.6</w:t>
+      </w:r>
+    </w:p>
+    <w:p>
+      <w:pPr>
+        <w:pStyle w:val="Paragraphedeliste"/>
+        <w:numPr>
+          <w:ilvl w:val="1"/>
+          <w:numId w:val="20"/>
+        </w:numPr>
+      </w:pPr>
+      <w:r>
+        <w:t>Serveur local pour utiliser la base de données dans un environnement de test</w:t>
+      </w:r>
+    </w:p>
     <w:p/>
     <w:p>
       <w:pPr>
@@ -6051,7 +7768,6 @@
         <w:rPr>
           <w:i/>
         </w:rPr>
-        <w:lastRenderedPageBreak/>
         <w:t>Description détaillée</w:t>
       </w:r>
     </w:p>
@@ -6887,8 +8603,8 @@
       </w:pPr>
     </w:p>
     <w:sectPr>
-      <w:headerReference w:type="default" r:id="rId9"/>
-      <w:footerReference w:type="default" r:id="rId10"/>
+      <w:headerReference w:type="default" r:id="rId14"/>
+      <w:footerReference w:type="default" r:id="rId15"/>
       <w:pgSz w:w="11906" w:h="16838" w:code="9"/>
       <w:pgMar w:top="1418" w:right="1418" w:bottom="1418" w:left="1418" w:header="720" w:footer="720" w:gutter="0"/>
       <w:cols w:space="720"/>
@@ -6975,7 +8691,7 @@
         <w:sz w:val="16"/>
         <w:szCs w:val="16"/>
       </w:rPr>
-      <w:t>4</w:t>
+      <w:t>12</w:t>
     </w:r>
     <w:r>
       <w:rPr>
@@ -7121,6 +8837,119 @@
 <file path=word/numbering.xml><?xml version="1.0" encoding="utf-8"?>
 <w:numbering xmlns:wpc="http://schemas.microsoft.com/office/word/2010/wordprocessingCanvas" xmlns:cx="http://schemas.microsoft.com/office/drawing/2014/chartex" xmlns:mc="http://schemas.openxmlformats.org/markup-compatibility/2006" xmlns:o="urn:schemas-microsoft-com:office:office" xmlns:r="http://schemas.openxmlformats.org/officeDocument/2006/relationships" xmlns:m="http://schemas.openxmlformats.org/officeDocument/2006/math" xmlns:v="urn:schemas-microsoft-com:vml" xmlns:wp14="http://schemas.microsoft.com/office/word/2010/wordprocessingDrawing" xmlns:wp="http://schemas.openxmlformats.org/drawingml/2006/wordprocessingDrawing" xmlns:w10="urn:schemas-microsoft-com:office:word" xmlns:w="http://schemas.openxmlformats.org/wordprocessingml/2006/main" xmlns:w14="http://schemas.microsoft.com/office/word/2010/wordml" xmlns:w15="http://schemas.microsoft.com/office/word/2012/wordml" xmlns:w16se="http://schemas.microsoft.com/office/word/2015/wordml/symex" xmlns:wpg="http://schemas.microsoft.com/office/word/2010/wordprocessingGroup" xmlns:wpi="http://schemas.microsoft.com/office/word/2010/wordprocessingInk" xmlns:wne="http://schemas.microsoft.com/office/word/2006/wordml" xmlns:wps="http://schemas.microsoft.com/office/word/2010/wordprocessingShape" mc:Ignorable="w14 w15 w16se wp14">
   <w:abstractNum w:abstractNumId="0" w15:restartNumberingAfterBreak="0">
+    <w:nsid w:val="01B06B06"/>
+    <w:multiLevelType w:val="hybridMultilevel"/>
+    <w:tmpl w:val="069E2EFE"/>
+    <w:lvl w:ilvl="0" w:tplc="100C0001">
+      <w:start w:val="1"/>
+      <w:numFmt w:val="bullet"/>
+      <w:lvlText w:val=""/>
+      <w:lvlJc w:val="left"/>
+      <w:pPr>
+        <w:ind w:left="1152" w:hanging="360"/>
+      </w:pPr>
+      <w:rPr>
+        <w:rFonts w:ascii="Symbol" w:hAnsi="Symbol" w:hint="default"/>
+      </w:rPr>
+    </w:lvl>
+    <w:lvl w:ilvl="1" w:tplc="100C0003">
+      <w:start w:val="1"/>
+      <w:numFmt w:val="bullet"/>
+      <w:lvlText w:val="o"/>
+      <w:lvlJc w:val="left"/>
+      <w:pPr>
+        <w:ind w:left="1872" w:hanging="360"/>
+      </w:pPr>
+      <w:rPr>
+        <w:rFonts w:ascii="Courier New" w:hAnsi="Courier New" w:cs="Courier New" w:hint="default"/>
+      </w:rPr>
+    </w:lvl>
+    <w:lvl w:ilvl="2" w:tplc="100C0005" w:tentative="1">
+      <w:start w:val="1"/>
+      <w:numFmt w:val="bullet"/>
+      <w:lvlText w:val=""/>
+      <w:lvlJc w:val="left"/>
+      <w:pPr>
+        <w:ind w:left="2592" w:hanging="360"/>
+      </w:pPr>
+      <w:rPr>
+        <w:rFonts w:ascii="Wingdings" w:hAnsi="Wingdings" w:hint="default"/>
+      </w:rPr>
+    </w:lvl>
+    <w:lvl w:ilvl="3" w:tplc="100C0001" w:tentative="1">
+      <w:start w:val="1"/>
+      <w:numFmt w:val="bullet"/>
+      <w:lvlText w:val=""/>
+      <w:lvlJc w:val="left"/>
+      <w:pPr>
+        <w:ind w:left="3312" w:hanging="360"/>
+      </w:pPr>
+      <w:rPr>
+        <w:rFonts w:ascii="Symbol" w:hAnsi="Symbol" w:hint="default"/>
+      </w:rPr>
+    </w:lvl>
+    <w:lvl w:ilvl="4" w:tplc="100C0003" w:tentative="1">
+      <w:start w:val="1"/>
+      <w:numFmt w:val="bullet"/>
+      <w:lvlText w:val="o"/>
+      <w:lvlJc w:val="left"/>
+      <w:pPr>
+        <w:ind w:left="4032" w:hanging="360"/>
+      </w:pPr>
+      <w:rPr>
+        <w:rFonts w:ascii="Courier New" w:hAnsi="Courier New" w:cs="Courier New" w:hint="default"/>
+      </w:rPr>
+    </w:lvl>
+    <w:lvl w:ilvl="5" w:tplc="100C0005" w:tentative="1">
+      <w:start w:val="1"/>
+      <w:numFmt w:val="bullet"/>
+      <w:lvlText w:val=""/>
+      <w:lvlJc w:val="left"/>
+      <w:pPr>
+        <w:ind w:left="4752" w:hanging="360"/>
+      </w:pPr>
+      <w:rPr>
+        <w:rFonts w:ascii="Wingdings" w:hAnsi="Wingdings" w:hint="default"/>
+      </w:rPr>
+    </w:lvl>
+    <w:lvl w:ilvl="6" w:tplc="100C0001" w:tentative="1">
+      <w:start w:val="1"/>
+      <w:numFmt w:val="bullet"/>
+      <w:lvlText w:val=""/>
+      <w:lvlJc w:val="left"/>
+      <w:pPr>
+        <w:ind w:left="5472" w:hanging="360"/>
+      </w:pPr>
+      <w:rPr>
+        <w:rFonts w:ascii="Symbol" w:hAnsi="Symbol" w:hint="default"/>
+      </w:rPr>
+    </w:lvl>
+    <w:lvl w:ilvl="7" w:tplc="100C0003" w:tentative="1">
+      <w:start w:val="1"/>
+      <w:numFmt w:val="bullet"/>
+      <w:lvlText w:val="o"/>
+      <w:lvlJc w:val="left"/>
+      <w:pPr>
+        <w:ind w:left="6192" w:hanging="360"/>
+      </w:pPr>
+      <w:rPr>
+        <w:rFonts w:ascii="Courier New" w:hAnsi="Courier New" w:cs="Courier New" w:hint="default"/>
+      </w:rPr>
+    </w:lvl>
+    <w:lvl w:ilvl="8" w:tplc="100C0005" w:tentative="1">
+      <w:start w:val="1"/>
+      <w:numFmt w:val="bullet"/>
+      <w:lvlText w:val=""/>
+      <w:lvlJc w:val="left"/>
+      <w:pPr>
+        <w:ind w:left="6912" w:hanging="360"/>
+      </w:pPr>
+      <w:rPr>
+        <w:rFonts w:ascii="Wingdings" w:hAnsi="Wingdings" w:hint="default"/>
+      </w:rPr>
+    </w:lvl>
+  </w:abstractNum>
+  <w:abstractNum w:abstractNumId="1" w15:restartNumberingAfterBreak="0">
     <w:nsid w:val="0A7C7405"/>
     <w:multiLevelType w:val="singleLevel"/>
     <w:tmpl w:val="92869324"/>
@@ -7141,7 +8970,120 @@
       </w:rPr>
     </w:lvl>
   </w:abstractNum>
-  <w:abstractNum w:abstractNumId="1" w15:restartNumberingAfterBreak="0">
+  <w:abstractNum w:abstractNumId="2" w15:restartNumberingAfterBreak="0">
+    <w:nsid w:val="12021B89"/>
+    <w:multiLevelType w:val="hybridMultilevel"/>
+    <w:tmpl w:val="03E83784"/>
+    <w:lvl w:ilvl="0" w:tplc="100C0001">
+      <w:start w:val="1"/>
+      <w:numFmt w:val="bullet"/>
+      <w:lvlText w:val=""/>
+      <w:lvlJc w:val="left"/>
+      <w:pPr>
+        <w:ind w:left="1296" w:hanging="360"/>
+      </w:pPr>
+      <w:rPr>
+        <w:rFonts w:ascii="Symbol" w:hAnsi="Symbol" w:hint="default"/>
+      </w:rPr>
+    </w:lvl>
+    <w:lvl w:ilvl="1" w:tplc="100C0003" w:tentative="1">
+      <w:start w:val="1"/>
+      <w:numFmt w:val="bullet"/>
+      <w:lvlText w:val="o"/>
+      <w:lvlJc w:val="left"/>
+      <w:pPr>
+        <w:ind w:left="2016" w:hanging="360"/>
+      </w:pPr>
+      <w:rPr>
+        <w:rFonts w:ascii="Courier New" w:hAnsi="Courier New" w:cs="Courier New" w:hint="default"/>
+      </w:rPr>
+    </w:lvl>
+    <w:lvl w:ilvl="2" w:tplc="100C0005" w:tentative="1">
+      <w:start w:val="1"/>
+      <w:numFmt w:val="bullet"/>
+      <w:lvlText w:val=""/>
+      <w:lvlJc w:val="left"/>
+      <w:pPr>
+        <w:ind w:left="2736" w:hanging="360"/>
+      </w:pPr>
+      <w:rPr>
+        <w:rFonts w:ascii="Wingdings" w:hAnsi="Wingdings" w:hint="default"/>
+      </w:rPr>
+    </w:lvl>
+    <w:lvl w:ilvl="3" w:tplc="100C0001" w:tentative="1">
+      <w:start w:val="1"/>
+      <w:numFmt w:val="bullet"/>
+      <w:lvlText w:val=""/>
+      <w:lvlJc w:val="left"/>
+      <w:pPr>
+        <w:ind w:left="3456" w:hanging="360"/>
+      </w:pPr>
+      <w:rPr>
+        <w:rFonts w:ascii="Symbol" w:hAnsi="Symbol" w:hint="default"/>
+      </w:rPr>
+    </w:lvl>
+    <w:lvl w:ilvl="4" w:tplc="100C0003" w:tentative="1">
+      <w:start w:val="1"/>
+      <w:numFmt w:val="bullet"/>
+      <w:lvlText w:val="o"/>
+      <w:lvlJc w:val="left"/>
+      <w:pPr>
+        <w:ind w:left="4176" w:hanging="360"/>
+      </w:pPr>
+      <w:rPr>
+        <w:rFonts w:ascii="Courier New" w:hAnsi="Courier New" w:cs="Courier New" w:hint="default"/>
+      </w:rPr>
+    </w:lvl>
+    <w:lvl w:ilvl="5" w:tplc="100C0005" w:tentative="1">
+      <w:start w:val="1"/>
+      <w:numFmt w:val="bullet"/>
+      <w:lvlText w:val=""/>
+      <w:lvlJc w:val="left"/>
+      <w:pPr>
+        <w:ind w:left="4896" w:hanging="360"/>
+      </w:pPr>
+      <w:rPr>
+        <w:rFonts w:ascii="Wingdings" w:hAnsi="Wingdings" w:hint="default"/>
+      </w:rPr>
+    </w:lvl>
+    <w:lvl w:ilvl="6" w:tplc="100C0001" w:tentative="1">
+      <w:start w:val="1"/>
+      <w:numFmt w:val="bullet"/>
+      <w:lvlText w:val=""/>
+      <w:lvlJc w:val="left"/>
+      <w:pPr>
+        <w:ind w:left="5616" w:hanging="360"/>
+      </w:pPr>
+      <w:rPr>
+        <w:rFonts w:ascii="Symbol" w:hAnsi="Symbol" w:hint="default"/>
+      </w:rPr>
+    </w:lvl>
+    <w:lvl w:ilvl="7" w:tplc="100C0003" w:tentative="1">
+      <w:start w:val="1"/>
+      <w:numFmt w:val="bullet"/>
+      <w:lvlText w:val="o"/>
+      <w:lvlJc w:val="left"/>
+      <w:pPr>
+        <w:ind w:left="6336" w:hanging="360"/>
+      </w:pPr>
+      <w:rPr>
+        <w:rFonts w:ascii="Courier New" w:hAnsi="Courier New" w:cs="Courier New" w:hint="default"/>
+      </w:rPr>
+    </w:lvl>
+    <w:lvl w:ilvl="8" w:tplc="100C0005" w:tentative="1">
+      <w:start w:val="1"/>
+      <w:numFmt w:val="bullet"/>
+      <w:lvlText w:val=""/>
+      <w:lvlJc w:val="left"/>
+      <w:pPr>
+        <w:ind w:left="7056" w:hanging="360"/>
+      </w:pPr>
+      <w:rPr>
+        <w:rFonts w:ascii="Wingdings" w:hAnsi="Wingdings" w:hint="default"/>
+      </w:rPr>
+    </w:lvl>
+  </w:abstractNum>
+  <w:abstractNum w:abstractNumId="3" w15:restartNumberingAfterBreak="0">
     <w:nsid w:val="16794E2B"/>
     <w:multiLevelType w:val="hybridMultilevel"/>
     <w:tmpl w:val="641AD2C2"/>
@@ -7281,7 +9223,7 @@
       </w:rPr>
     </w:lvl>
   </w:abstractNum>
-  <w:abstractNum w:abstractNumId="2" w15:restartNumberingAfterBreak="0">
+  <w:abstractNum w:abstractNumId="4" w15:restartNumberingAfterBreak="0">
     <w:nsid w:val="18AD49F1"/>
     <w:multiLevelType w:val="hybridMultilevel"/>
     <w:tmpl w:val="AF248734"/>
@@ -7394,7 +9336,7 @@
       </w:rPr>
     </w:lvl>
   </w:abstractNum>
-  <w:abstractNum w:abstractNumId="3" w15:restartNumberingAfterBreak="0">
+  <w:abstractNum w:abstractNumId="5" w15:restartNumberingAfterBreak="0">
     <w:nsid w:val="19FF01AE"/>
     <w:multiLevelType w:val="hybridMultilevel"/>
     <w:tmpl w:val="EC6A3956"/>
@@ -7534,7 +9476,120 @@
       </w:rPr>
     </w:lvl>
   </w:abstractNum>
-  <w:abstractNum w:abstractNumId="4" w15:restartNumberingAfterBreak="0">
+  <w:abstractNum w:abstractNumId="6" w15:restartNumberingAfterBreak="0">
+    <w:nsid w:val="1A4A4C61"/>
+    <w:multiLevelType w:val="hybridMultilevel"/>
+    <w:tmpl w:val="D22C60B8"/>
+    <w:lvl w:ilvl="0" w:tplc="100C0001">
+      <w:start w:val="1"/>
+      <w:numFmt w:val="bullet"/>
+      <w:lvlText w:val=""/>
+      <w:lvlJc w:val="left"/>
+      <w:pPr>
+        <w:ind w:left="1152" w:hanging="360"/>
+      </w:pPr>
+      <w:rPr>
+        <w:rFonts w:ascii="Symbol" w:hAnsi="Symbol" w:hint="default"/>
+      </w:rPr>
+    </w:lvl>
+    <w:lvl w:ilvl="1" w:tplc="100C0003">
+      <w:start w:val="1"/>
+      <w:numFmt w:val="bullet"/>
+      <w:lvlText w:val="o"/>
+      <w:lvlJc w:val="left"/>
+      <w:pPr>
+        <w:ind w:left="1872" w:hanging="360"/>
+      </w:pPr>
+      <w:rPr>
+        <w:rFonts w:ascii="Courier New" w:hAnsi="Courier New" w:cs="Courier New" w:hint="default"/>
+      </w:rPr>
+    </w:lvl>
+    <w:lvl w:ilvl="2" w:tplc="100C0005" w:tentative="1">
+      <w:start w:val="1"/>
+      <w:numFmt w:val="bullet"/>
+      <w:lvlText w:val=""/>
+      <w:lvlJc w:val="left"/>
+      <w:pPr>
+        <w:ind w:left="2592" w:hanging="360"/>
+      </w:pPr>
+      <w:rPr>
+        <w:rFonts w:ascii="Wingdings" w:hAnsi="Wingdings" w:hint="default"/>
+      </w:rPr>
+    </w:lvl>
+    <w:lvl w:ilvl="3" w:tplc="100C0001" w:tentative="1">
+      <w:start w:val="1"/>
+      <w:numFmt w:val="bullet"/>
+      <w:lvlText w:val=""/>
+      <w:lvlJc w:val="left"/>
+      <w:pPr>
+        <w:ind w:left="3312" w:hanging="360"/>
+      </w:pPr>
+      <w:rPr>
+        <w:rFonts w:ascii="Symbol" w:hAnsi="Symbol" w:hint="default"/>
+      </w:rPr>
+    </w:lvl>
+    <w:lvl w:ilvl="4" w:tplc="100C0003" w:tentative="1">
+      <w:start w:val="1"/>
+      <w:numFmt w:val="bullet"/>
+      <w:lvlText w:val="o"/>
+      <w:lvlJc w:val="left"/>
+      <w:pPr>
+        <w:ind w:left="4032" w:hanging="360"/>
+      </w:pPr>
+      <w:rPr>
+        <w:rFonts w:ascii="Courier New" w:hAnsi="Courier New" w:cs="Courier New" w:hint="default"/>
+      </w:rPr>
+    </w:lvl>
+    <w:lvl w:ilvl="5" w:tplc="100C0005" w:tentative="1">
+      <w:start w:val="1"/>
+      <w:numFmt w:val="bullet"/>
+      <w:lvlText w:val=""/>
+      <w:lvlJc w:val="left"/>
+      <w:pPr>
+        <w:ind w:left="4752" w:hanging="360"/>
+      </w:pPr>
+      <w:rPr>
+        <w:rFonts w:ascii="Wingdings" w:hAnsi="Wingdings" w:hint="default"/>
+      </w:rPr>
+    </w:lvl>
+    <w:lvl w:ilvl="6" w:tplc="100C0001" w:tentative="1">
+      <w:start w:val="1"/>
+      <w:numFmt w:val="bullet"/>
+      <w:lvlText w:val=""/>
+      <w:lvlJc w:val="left"/>
+      <w:pPr>
+        <w:ind w:left="5472" w:hanging="360"/>
+      </w:pPr>
+      <w:rPr>
+        <w:rFonts w:ascii="Symbol" w:hAnsi="Symbol" w:hint="default"/>
+      </w:rPr>
+    </w:lvl>
+    <w:lvl w:ilvl="7" w:tplc="100C0003" w:tentative="1">
+      <w:start w:val="1"/>
+      <w:numFmt w:val="bullet"/>
+      <w:lvlText w:val="o"/>
+      <w:lvlJc w:val="left"/>
+      <w:pPr>
+        <w:ind w:left="6192" w:hanging="360"/>
+      </w:pPr>
+      <w:rPr>
+        <w:rFonts w:ascii="Courier New" w:hAnsi="Courier New" w:cs="Courier New" w:hint="default"/>
+      </w:rPr>
+    </w:lvl>
+    <w:lvl w:ilvl="8" w:tplc="100C0005" w:tentative="1">
+      <w:start w:val="1"/>
+      <w:numFmt w:val="bullet"/>
+      <w:lvlText w:val=""/>
+      <w:lvlJc w:val="left"/>
+      <w:pPr>
+        <w:ind w:left="6912" w:hanging="360"/>
+      </w:pPr>
+      <w:rPr>
+        <w:rFonts w:ascii="Wingdings" w:hAnsi="Wingdings" w:hint="default"/>
+      </w:rPr>
+    </w:lvl>
+  </w:abstractNum>
+  <w:abstractNum w:abstractNumId="7" w15:restartNumberingAfterBreak="0">
     <w:nsid w:val="27A404D8"/>
     <w:multiLevelType w:val="hybridMultilevel"/>
     <w:tmpl w:val="E4483B56"/>
@@ -7674,7 +9729,7 @@
       </w:rPr>
     </w:lvl>
   </w:abstractNum>
-  <w:abstractNum w:abstractNumId="5" w15:restartNumberingAfterBreak="0">
+  <w:abstractNum w:abstractNumId="8" w15:restartNumberingAfterBreak="0">
     <w:nsid w:val="27B91FB2"/>
     <w:multiLevelType w:val="hybridMultilevel"/>
     <w:tmpl w:val="3E98D1B2"/>
@@ -7760,7 +9815,120 @@
       </w:pPr>
     </w:lvl>
   </w:abstractNum>
-  <w:abstractNum w:abstractNumId="6" w15:restartNumberingAfterBreak="0">
+  <w:abstractNum w:abstractNumId="9" w15:restartNumberingAfterBreak="0">
+    <w:nsid w:val="2F517672"/>
+    <w:multiLevelType w:val="hybridMultilevel"/>
+    <w:tmpl w:val="6AD4A69A"/>
+    <w:lvl w:ilvl="0" w:tplc="100C0001">
+      <w:start w:val="1"/>
+      <w:numFmt w:val="bullet"/>
+      <w:lvlText w:val=""/>
+      <w:lvlJc w:val="left"/>
+      <w:pPr>
+        <w:ind w:left="1296" w:hanging="360"/>
+      </w:pPr>
+      <w:rPr>
+        <w:rFonts w:ascii="Symbol" w:hAnsi="Symbol" w:hint="default"/>
+      </w:rPr>
+    </w:lvl>
+    <w:lvl w:ilvl="1" w:tplc="100C0003" w:tentative="1">
+      <w:start w:val="1"/>
+      <w:numFmt w:val="bullet"/>
+      <w:lvlText w:val="o"/>
+      <w:lvlJc w:val="left"/>
+      <w:pPr>
+        <w:ind w:left="2016" w:hanging="360"/>
+      </w:pPr>
+      <w:rPr>
+        <w:rFonts w:ascii="Courier New" w:hAnsi="Courier New" w:cs="Courier New" w:hint="default"/>
+      </w:rPr>
+    </w:lvl>
+    <w:lvl w:ilvl="2" w:tplc="100C0005" w:tentative="1">
+      <w:start w:val="1"/>
+      <w:numFmt w:val="bullet"/>
+      <w:lvlText w:val=""/>
+      <w:lvlJc w:val="left"/>
+      <w:pPr>
+        <w:ind w:left="2736" w:hanging="360"/>
+      </w:pPr>
+      <w:rPr>
+        <w:rFonts w:ascii="Wingdings" w:hAnsi="Wingdings" w:hint="default"/>
+      </w:rPr>
+    </w:lvl>
+    <w:lvl w:ilvl="3" w:tplc="100C0001" w:tentative="1">
+      <w:start w:val="1"/>
+      <w:numFmt w:val="bullet"/>
+      <w:lvlText w:val=""/>
+      <w:lvlJc w:val="left"/>
+      <w:pPr>
+        <w:ind w:left="3456" w:hanging="360"/>
+      </w:pPr>
+      <w:rPr>
+        <w:rFonts w:ascii="Symbol" w:hAnsi="Symbol" w:hint="default"/>
+      </w:rPr>
+    </w:lvl>
+    <w:lvl w:ilvl="4" w:tplc="100C0003" w:tentative="1">
+      <w:start w:val="1"/>
+      <w:numFmt w:val="bullet"/>
+      <w:lvlText w:val="o"/>
+      <w:lvlJc w:val="left"/>
+      <w:pPr>
+        <w:ind w:left="4176" w:hanging="360"/>
+      </w:pPr>
+      <w:rPr>
+        <w:rFonts w:ascii="Courier New" w:hAnsi="Courier New" w:cs="Courier New" w:hint="default"/>
+      </w:rPr>
+    </w:lvl>
+    <w:lvl w:ilvl="5" w:tplc="100C0005" w:tentative="1">
+      <w:start w:val="1"/>
+      <w:numFmt w:val="bullet"/>
+      <w:lvlText w:val=""/>
+      <w:lvlJc w:val="left"/>
+      <w:pPr>
+        <w:ind w:left="4896" w:hanging="360"/>
+      </w:pPr>
+      <w:rPr>
+        <w:rFonts w:ascii="Wingdings" w:hAnsi="Wingdings" w:hint="default"/>
+      </w:rPr>
+    </w:lvl>
+    <w:lvl w:ilvl="6" w:tplc="100C0001" w:tentative="1">
+      <w:start w:val="1"/>
+      <w:numFmt w:val="bullet"/>
+      <w:lvlText w:val=""/>
+      <w:lvlJc w:val="left"/>
+      <w:pPr>
+        <w:ind w:left="5616" w:hanging="360"/>
+      </w:pPr>
+      <w:rPr>
+        <w:rFonts w:ascii="Symbol" w:hAnsi="Symbol" w:hint="default"/>
+      </w:rPr>
+    </w:lvl>
+    <w:lvl w:ilvl="7" w:tplc="100C0003" w:tentative="1">
+      <w:start w:val="1"/>
+      <w:numFmt w:val="bullet"/>
+      <w:lvlText w:val="o"/>
+      <w:lvlJc w:val="left"/>
+      <w:pPr>
+        <w:ind w:left="6336" w:hanging="360"/>
+      </w:pPr>
+      <w:rPr>
+        <w:rFonts w:ascii="Courier New" w:hAnsi="Courier New" w:cs="Courier New" w:hint="default"/>
+      </w:rPr>
+    </w:lvl>
+    <w:lvl w:ilvl="8" w:tplc="100C0005" w:tentative="1">
+      <w:start w:val="1"/>
+      <w:numFmt w:val="bullet"/>
+      <w:lvlText w:val=""/>
+      <w:lvlJc w:val="left"/>
+      <w:pPr>
+        <w:ind w:left="7056" w:hanging="360"/>
+      </w:pPr>
+      <w:rPr>
+        <w:rFonts w:ascii="Wingdings" w:hAnsi="Wingdings" w:hint="default"/>
+      </w:rPr>
+    </w:lvl>
+  </w:abstractNum>
+  <w:abstractNum w:abstractNumId="10" w15:restartNumberingAfterBreak="0">
     <w:nsid w:val="408C02FF"/>
     <w:multiLevelType w:val="hybridMultilevel"/>
     <w:tmpl w:val="1C925AC4"/>
@@ -7897,7 +10065,7 @@
       </w:rPr>
     </w:lvl>
   </w:abstractNum>
-  <w:abstractNum w:abstractNumId="7" w15:restartNumberingAfterBreak="0">
+  <w:abstractNum w:abstractNumId="11" w15:restartNumberingAfterBreak="0">
     <w:nsid w:val="42F31DAB"/>
     <w:multiLevelType w:val="hybridMultilevel"/>
     <w:tmpl w:val="A46C5D1C"/>
@@ -8037,7 +10205,7 @@
       </w:rPr>
     </w:lvl>
   </w:abstractNum>
-  <w:abstractNum w:abstractNumId="8" w15:restartNumberingAfterBreak="0">
+  <w:abstractNum w:abstractNumId="12" w15:restartNumberingAfterBreak="0">
     <w:nsid w:val="5082572C"/>
     <w:multiLevelType w:val="hybridMultilevel"/>
     <w:tmpl w:val="ED4ACFA4"/>
@@ -8177,7 +10345,7 @@
       </w:rPr>
     </w:lvl>
   </w:abstractNum>
-  <w:abstractNum w:abstractNumId="9" w15:restartNumberingAfterBreak="0">
+  <w:abstractNum w:abstractNumId="13" w15:restartNumberingAfterBreak="0">
     <w:nsid w:val="52B247CA"/>
     <w:multiLevelType w:val="hybridMultilevel"/>
     <w:tmpl w:val="B7D4D45A"/>
@@ -8317,7 +10485,120 @@
       </w:rPr>
     </w:lvl>
   </w:abstractNum>
-  <w:abstractNum w:abstractNumId="10" w15:restartNumberingAfterBreak="0">
+  <w:abstractNum w:abstractNumId="14" w15:restartNumberingAfterBreak="0">
+    <w:nsid w:val="562519D4"/>
+    <w:multiLevelType w:val="hybridMultilevel"/>
+    <w:tmpl w:val="3E549DB2"/>
+    <w:lvl w:ilvl="0" w:tplc="100C0001">
+      <w:start w:val="1"/>
+      <w:numFmt w:val="bullet"/>
+      <w:lvlText w:val=""/>
+      <w:lvlJc w:val="left"/>
+      <w:pPr>
+        <w:ind w:left="1440" w:hanging="360"/>
+      </w:pPr>
+      <w:rPr>
+        <w:rFonts w:ascii="Symbol" w:hAnsi="Symbol" w:hint="default"/>
+      </w:rPr>
+    </w:lvl>
+    <w:lvl w:ilvl="1" w:tplc="100C0003" w:tentative="1">
+      <w:start w:val="1"/>
+      <w:numFmt w:val="bullet"/>
+      <w:lvlText w:val="o"/>
+      <w:lvlJc w:val="left"/>
+      <w:pPr>
+        <w:ind w:left="2160" w:hanging="360"/>
+      </w:pPr>
+      <w:rPr>
+        <w:rFonts w:ascii="Courier New" w:hAnsi="Courier New" w:cs="Courier New" w:hint="default"/>
+      </w:rPr>
+    </w:lvl>
+    <w:lvl w:ilvl="2" w:tplc="100C0005" w:tentative="1">
+      <w:start w:val="1"/>
+      <w:numFmt w:val="bullet"/>
+      <w:lvlText w:val=""/>
+      <w:lvlJc w:val="left"/>
+      <w:pPr>
+        <w:ind w:left="2880" w:hanging="360"/>
+      </w:pPr>
+      <w:rPr>
+        <w:rFonts w:ascii="Wingdings" w:hAnsi="Wingdings" w:hint="default"/>
+      </w:rPr>
+    </w:lvl>
+    <w:lvl w:ilvl="3" w:tplc="100C0001" w:tentative="1">
+      <w:start w:val="1"/>
+      <w:numFmt w:val="bullet"/>
+      <w:lvlText w:val=""/>
+      <w:lvlJc w:val="left"/>
+      <w:pPr>
+        <w:ind w:left="3600" w:hanging="360"/>
+      </w:pPr>
+      <w:rPr>
+        <w:rFonts w:ascii="Symbol" w:hAnsi="Symbol" w:hint="default"/>
+      </w:rPr>
+    </w:lvl>
+    <w:lvl w:ilvl="4" w:tplc="100C0003" w:tentative="1">
+      <w:start w:val="1"/>
+      <w:numFmt w:val="bullet"/>
+      <w:lvlText w:val="o"/>
+      <w:lvlJc w:val="left"/>
+      <w:pPr>
+        <w:ind w:left="4320" w:hanging="360"/>
+      </w:pPr>
+      <w:rPr>
+        <w:rFonts w:ascii="Courier New" w:hAnsi="Courier New" w:cs="Courier New" w:hint="default"/>
+      </w:rPr>
+    </w:lvl>
+    <w:lvl w:ilvl="5" w:tplc="100C0005" w:tentative="1">
+      <w:start w:val="1"/>
+      <w:numFmt w:val="bullet"/>
+      <w:lvlText w:val=""/>
+      <w:lvlJc w:val="left"/>
+      <w:pPr>
+        <w:ind w:left="5040" w:hanging="360"/>
+      </w:pPr>
+      <w:rPr>
+        <w:rFonts w:ascii="Wingdings" w:hAnsi="Wingdings" w:hint="default"/>
+      </w:rPr>
+    </w:lvl>
+    <w:lvl w:ilvl="6" w:tplc="100C0001" w:tentative="1">
+      <w:start w:val="1"/>
+      <w:numFmt w:val="bullet"/>
+      <w:lvlText w:val=""/>
+      <w:lvlJc w:val="left"/>
+      <w:pPr>
+        <w:ind w:left="5760" w:hanging="360"/>
+      </w:pPr>
+      <w:rPr>
+        <w:rFonts w:ascii="Symbol" w:hAnsi="Symbol" w:hint="default"/>
+      </w:rPr>
+    </w:lvl>
+    <w:lvl w:ilvl="7" w:tplc="100C0003" w:tentative="1">
+      <w:start w:val="1"/>
+      <w:numFmt w:val="bullet"/>
+      <w:lvlText w:val="o"/>
+      <w:lvlJc w:val="left"/>
+      <w:pPr>
+        <w:ind w:left="6480" w:hanging="360"/>
+      </w:pPr>
+      <w:rPr>
+        <w:rFonts w:ascii="Courier New" w:hAnsi="Courier New" w:cs="Courier New" w:hint="default"/>
+      </w:rPr>
+    </w:lvl>
+    <w:lvl w:ilvl="8" w:tplc="100C0005" w:tentative="1">
+      <w:start w:val="1"/>
+      <w:numFmt w:val="bullet"/>
+      <w:lvlText w:val=""/>
+      <w:lvlJc w:val="left"/>
+      <w:pPr>
+        <w:ind w:left="7200" w:hanging="360"/>
+      </w:pPr>
+      <w:rPr>
+        <w:rFonts w:ascii="Wingdings" w:hAnsi="Wingdings" w:hint="default"/>
+      </w:rPr>
+    </w:lvl>
+  </w:abstractNum>
+  <w:abstractNum w:abstractNumId="15" w15:restartNumberingAfterBreak="0">
     <w:nsid w:val="594C1361"/>
     <w:multiLevelType w:val="hybridMultilevel"/>
     <w:tmpl w:val="5C243628"/>
@@ -8457,7 +10738,7 @@
       </w:rPr>
     </w:lvl>
   </w:abstractNum>
-  <w:abstractNum w:abstractNumId="11" w15:restartNumberingAfterBreak="0">
+  <w:abstractNum w:abstractNumId="16" w15:restartNumberingAfterBreak="0">
     <w:nsid w:val="71E06583"/>
     <w:multiLevelType w:val="hybridMultilevel"/>
     <w:tmpl w:val="26C81FCE"/>
@@ -8597,7 +10878,7 @@
       </w:rPr>
     </w:lvl>
   </w:abstractNum>
-  <w:abstractNum w:abstractNumId="12" w15:restartNumberingAfterBreak="0">
+  <w:abstractNum w:abstractNumId="17" w15:restartNumberingAfterBreak="0">
     <w:nsid w:val="74C14FDD"/>
     <w:multiLevelType w:val="hybridMultilevel"/>
     <w:tmpl w:val="2C76243E"/>
@@ -8683,7 +10964,7 @@
       </w:pPr>
     </w:lvl>
   </w:abstractNum>
-  <w:abstractNum w:abstractNumId="13" w15:restartNumberingAfterBreak="0">
+  <w:abstractNum w:abstractNumId="18" w15:restartNumberingAfterBreak="0">
     <w:nsid w:val="75A3529B"/>
     <w:multiLevelType w:val="hybridMultilevel"/>
     <w:tmpl w:val="819EEA64"/>
@@ -8823,7 +11104,7 @@
       </w:rPr>
     </w:lvl>
   </w:abstractNum>
-  <w:abstractNum w:abstractNumId="14" w15:restartNumberingAfterBreak="0">
+  <w:abstractNum w:abstractNumId="19" w15:restartNumberingAfterBreak="0">
     <w:nsid w:val="7B193736"/>
     <w:multiLevelType w:val="multilevel"/>
     <w:tmpl w:val="3E0A631E"/>
@@ -8945,7 +11226,7 @@
       </w:pPr>
     </w:lvl>
   </w:abstractNum>
-  <w:abstractNum w:abstractNumId="15" w15:restartNumberingAfterBreak="0">
+  <w:abstractNum w:abstractNumId="20" w15:restartNumberingAfterBreak="0">
     <w:nsid w:val="7DD245F2"/>
     <w:multiLevelType w:val="hybridMultilevel"/>
     <w:tmpl w:val="3100450C"/>
@@ -9086,52 +11367,67 @@
     </w:lvl>
   </w:abstractNum>
   <w:num w:numId="1">
+    <w:abstractNumId w:val="19"/>
+  </w:num>
+  <w:num w:numId="2">
+    <w:abstractNumId w:val="1"/>
+  </w:num>
+  <w:num w:numId="3">
+    <w:abstractNumId w:val="5"/>
+  </w:num>
+  <w:num w:numId="4">
+    <w:abstractNumId w:val="18"/>
+  </w:num>
+  <w:num w:numId="5">
+    <w:abstractNumId w:val="13"/>
+  </w:num>
+  <w:num w:numId="6">
+    <w:abstractNumId w:val="7"/>
+  </w:num>
+  <w:num w:numId="7">
+    <w:abstractNumId w:val="15"/>
+  </w:num>
+  <w:num w:numId="8">
+    <w:abstractNumId w:val="20"/>
+  </w:num>
+  <w:num w:numId="9">
+    <w:abstractNumId w:val="3"/>
+  </w:num>
+  <w:num w:numId="10">
+    <w:abstractNumId w:val="10"/>
+  </w:num>
+  <w:num w:numId="11">
+    <w:abstractNumId w:val="12"/>
+  </w:num>
+  <w:num w:numId="12">
+    <w:abstractNumId w:val="11"/>
+  </w:num>
+  <w:num w:numId="13">
+    <w:abstractNumId w:val="16"/>
+  </w:num>
+  <w:num w:numId="14">
+    <w:abstractNumId w:val="4"/>
+  </w:num>
+  <w:num w:numId="15">
+    <w:abstractNumId w:val="17"/>
+  </w:num>
+  <w:num w:numId="16">
+    <w:abstractNumId w:val="8"/>
+  </w:num>
+  <w:num w:numId="17">
     <w:abstractNumId w:val="14"/>
   </w:num>
-  <w:num w:numId="2">
-    <w:abstractNumId w:val="0"/>
-  </w:num>
-  <w:num w:numId="3">
-    <w:abstractNumId w:val="3"/>
-  </w:num>
-  <w:num w:numId="4">
-    <w:abstractNumId w:val="13"/>
-  </w:num>
-  <w:num w:numId="5">
+  <w:num w:numId="18">
     <w:abstractNumId w:val="9"/>
   </w:num>
-  <w:num w:numId="6">
-    <w:abstractNumId w:val="4"/>
+  <w:num w:numId="19">
+    <w:abstractNumId w:val="2"/>
   </w:num>
-  <w:num w:numId="7">
-    <w:abstractNumId w:val="10"/>
-  </w:num>
-  <w:num w:numId="8">
-    <w:abstractNumId w:val="15"/>
-  </w:num>
-  <w:num w:numId="9">
-    <w:abstractNumId w:val="1"/>
-  </w:num>
-  <w:num w:numId="10">
+  <w:num w:numId="20">
     <w:abstractNumId w:val="6"/>
   </w:num>
-  <w:num w:numId="11">
-    <w:abstractNumId w:val="8"/>
-  </w:num>
-  <w:num w:numId="12">
-    <w:abstractNumId w:val="7"/>
-  </w:num>
-  <w:num w:numId="13">
-    <w:abstractNumId w:val="11"/>
-  </w:num>
-  <w:num w:numId="14">
-    <w:abstractNumId w:val="2"/>
-  </w:num>
-  <w:num w:numId="15">
-    <w:abstractNumId w:val="12"/>
-  </w:num>
-  <w:num w:numId="16">
-    <w:abstractNumId w:val="5"/>
+  <w:num w:numId="21">
+    <w:abstractNumId w:val="0"/>
   </w:num>
   <w:numIdMacAtCleanup w:val="13"/>
 </w:numbering>

</xml_diff>

<commit_message>
15.05 commit for the experts
Most of the empty methods are written, the conception part of the documentation is almost over.
</commit_message>
<xml_diff>
--- a/Documentation/GHN_Rapport_de_projet.docx
+++ b/Documentation/GHN_Rapport_de_projet.docx
@@ -3980,8 +3980,6 @@
         </w:rPr>
         <w:t>Factoriel</w:t>
       </w:r>
-      <w:bookmarkStart w:id="6" w:name="_GoBack"/>
-      <w:bookmarkEnd w:id="6"/>
     </w:p>
     <w:p>
       <w:pPr>
@@ -4988,8 +4986,8 @@
           <w:iCs/>
         </w:rPr>
       </w:pPr>
-      <w:bookmarkStart w:id="7" w:name="_Toc71691012"/>
-      <w:bookmarkStart w:id="8" w:name="_Toc499021838"/>
+      <w:bookmarkStart w:id="6" w:name="_Toc71691012"/>
+      <w:bookmarkStart w:id="7" w:name="_Toc499021838"/>
       <w:r>
         <w:rPr>
           <w:i w:val="0"/>
@@ -4997,8 +4995,8 @@
         </w:rPr>
         <w:t>Stratégie de test</w:t>
       </w:r>
+      <w:bookmarkEnd w:id="6"/>
       <w:bookmarkEnd w:id="7"/>
-      <w:bookmarkEnd w:id="8"/>
     </w:p>
     <w:p/>
     <w:p>
@@ -5894,9 +5892,9 @@
           <w:iCs/>
         </w:rPr>
       </w:pPr>
-      <w:bookmarkStart w:id="9" w:name="_Toc25553310"/>
-      <w:bookmarkStart w:id="10" w:name="_Toc71691015"/>
-      <w:bookmarkStart w:id="11" w:name="_Toc499021839"/>
+      <w:bookmarkStart w:id="8" w:name="_Toc25553310"/>
+      <w:bookmarkStart w:id="9" w:name="_Toc71691015"/>
+      <w:bookmarkStart w:id="10" w:name="_Toc499021839"/>
       <w:r>
         <w:rPr>
           <w:rFonts w:cs="Arial"/>
@@ -5909,9 +5907,9 @@
         </w:rPr>
         <w:t>isques techniques</w:t>
       </w:r>
+      <w:bookmarkEnd w:id="8"/>
       <w:bookmarkEnd w:id="9"/>
       <w:bookmarkEnd w:id="10"/>
-      <w:bookmarkEnd w:id="11"/>
     </w:p>
     <w:p>
       <w:pPr>
@@ -6201,7 +6199,7 @@
           <w:iCs/>
         </w:rPr>
       </w:pPr>
-      <w:bookmarkStart w:id="12" w:name="_Toc499021840"/>
+      <w:bookmarkStart w:id="11" w:name="_Toc499021840"/>
       <w:r>
         <w:rPr>
           <w:i w:val="0"/>
@@ -6210,7 +6208,7 @@
         <w:lastRenderedPageBreak/>
         <w:t>Planification</w:t>
       </w:r>
-      <w:bookmarkEnd w:id="12"/>
+      <w:bookmarkEnd w:id="11"/>
     </w:p>
     <w:p/>
     <w:p>
@@ -6439,9 +6437,9 @@
           <w:iCs/>
         </w:rPr>
       </w:pPr>
-      <w:bookmarkStart w:id="13" w:name="_Toc25553314"/>
-      <w:bookmarkStart w:id="14" w:name="_Toc71691019"/>
-      <w:bookmarkStart w:id="15" w:name="_Toc499021841"/>
+      <w:bookmarkStart w:id="12" w:name="_Toc25553314"/>
+      <w:bookmarkStart w:id="13" w:name="_Toc71691019"/>
+      <w:bookmarkStart w:id="14" w:name="_Toc499021841"/>
       <w:r>
         <w:rPr>
           <w:i w:val="0"/>
@@ -6449,9 +6447,9 @@
         </w:rPr>
         <w:t>Dossier de conception</w:t>
       </w:r>
+      <w:bookmarkEnd w:id="12"/>
       <w:bookmarkEnd w:id="13"/>
       <w:bookmarkEnd w:id="14"/>
-      <w:bookmarkEnd w:id="15"/>
     </w:p>
     <w:p>
       <w:pPr>
@@ -27342,16 +27340,16 @@
           <w:tab w:val="num" w:pos="360"/>
         </w:tabs>
       </w:pPr>
-      <w:bookmarkStart w:id="16" w:name="_Toc71703259"/>
-      <w:bookmarkStart w:id="17" w:name="_Toc499021842"/>
+      <w:bookmarkStart w:id="15" w:name="_Toc71703259"/>
+      <w:bookmarkStart w:id="16" w:name="_Toc499021842"/>
       <w:r>
         <w:t>R</w:t>
       </w:r>
+      <w:bookmarkEnd w:id="15"/>
+      <w:r>
+        <w:t>éalisation</w:t>
+      </w:r>
       <w:bookmarkEnd w:id="16"/>
-      <w:r>
-        <w:t>éalisation</w:t>
-      </w:r>
-      <w:bookmarkEnd w:id="17"/>
     </w:p>
     <w:p>
       <w:pPr>
@@ -27361,9 +27359,9 @@
           <w:iCs/>
         </w:rPr>
       </w:pPr>
-      <w:bookmarkStart w:id="18" w:name="_Toc25553317"/>
-      <w:bookmarkStart w:id="19" w:name="_Toc71691022"/>
-      <w:bookmarkStart w:id="20" w:name="_Toc499021843"/>
+      <w:bookmarkStart w:id="17" w:name="_Toc25553317"/>
+      <w:bookmarkStart w:id="18" w:name="_Toc71691022"/>
+      <w:bookmarkStart w:id="19" w:name="_Toc499021843"/>
       <w:r>
         <w:rPr>
           <w:i w:val="0"/>
@@ -27371,12 +27369,12 @@
         </w:rPr>
         <w:t>Dossier de réalisation</w:t>
       </w:r>
-      <w:bookmarkStart w:id="21" w:name="_Toc25553318"/>
+      <w:bookmarkStart w:id="20" w:name="_Toc25553318"/>
+      <w:bookmarkEnd w:id="17"/>
       <w:bookmarkEnd w:id="18"/>
       <w:bookmarkEnd w:id="19"/>
-      <w:bookmarkEnd w:id="20"/>
-    </w:p>
-    <w:bookmarkEnd w:id="21"/>
+    </w:p>
+    <w:bookmarkEnd w:id="20"/>
     <w:p>
       <w:pPr>
         <w:ind w:firstLine="360"/>
@@ -27695,6 +27693,668 @@
     </w:p>
     <w:p>
       <w:pPr>
+        <w:ind w:left="1134" w:hanging="774"/>
+        <w:rPr>
+          <w:i/>
+          <w:iCs/>
+        </w:rPr>
+      </w:pPr>
+    </w:p>
+    <w:p>
+      <w:pPr>
+        <w:ind w:left="1134" w:hanging="774"/>
+        <w:rPr>
+          <w:i/>
+          <w:iCs/>
+        </w:rPr>
+      </w:pPr>
+    </w:p>
+    <w:p>
+      <w:pPr>
+        <w:ind w:left="1134" w:hanging="774"/>
+        <w:rPr>
+          <w:i/>
+          <w:iCs/>
+        </w:rPr>
+      </w:pPr>
+    </w:p>
+    <w:p>
+      <w:pPr>
+        <w:ind w:left="1134" w:hanging="774"/>
+        <w:rPr>
+          <w:i/>
+          <w:iCs/>
+        </w:rPr>
+      </w:pPr>
+      <w:bookmarkStart w:id="21" w:name="_GoBack"/>
+    </w:p>
+    <w:bookmarkEnd w:id="21"/>
+    <w:p>
+      <w:pPr>
+        <w:pStyle w:val="Titre3"/>
+      </w:pPr>
+      <w:r>
+        <w:lastRenderedPageBreak/>
+        <w:t xml:space="preserve">Convention de nommage des éléments Windows </w:t>
+      </w:r>
+      <w:proofErr w:type="spellStart"/>
+      <w:r>
+        <w:t>Forms</w:t>
+      </w:r>
+      <w:proofErr w:type="spellEnd"/>
+    </w:p>
+    <w:p/>
+    <w:tbl>
+      <w:tblPr>
+        <w:tblW w:w="7872" w:type="dxa"/>
+        <w:tblInd w:w="144" w:type="dxa"/>
+        <w:tblCellMar>
+          <w:left w:w="0" w:type="dxa"/>
+          <w:right w:w="0" w:type="dxa"/>
+        </w:tblCellMar>
+        <w:tblLook w:val="0420" w:firstRow="1" w:lastRow="0" w:firstColumn="0" w:lastColumn="0" w:noHBand="0" w:noVBand="1"/>
+      </w:tblPr>
+      <w:tblGrid>
+        <w:gridCol w:w="2823"/>
+        <w:gridCol w:w="5049"/>
+      </w:tblGrid>
+      <w:tr>
+        <w:tc>
+          <w:tcPr>
+            <w:tcW w:w="2823" w:type="dxa"/>
+            <w:tcBorders>
+              <w:top w:val="single" w:sz="8" w:space="0" w:color="000000"/>
+              <w:left w:val="single" w:sz="8" w:space="0" w:color="000000"/>
+              <w:bottom w:val="single" w:sz="8" w:space="0" w:color="000000"/>
+              <w:right w:val="single" w:sz="8" w:space="0" w:color="000000"/>
+            </w:tcBorders>
+            <w:shd w:val="clear" w:color="auto" w:fill="BBE0E3"/>
+            <w:tcMar>
+              <w:top w:w="72" w:type="dxa"/>
+              <w:left w:w="144" w:type="dxa"/>
+              <w:bottom w:w="72" w:type="dxa"/>
+              <w:right w:w="144" w:type="dxa"/>
+            </w:tcMar>
+            <w:hideMark/>
+          </w:tcPr>
+          <w:p>
+            <w:pPr>
+              <w:rPr>
+                <w:rFonts w:cs="Arial"/>
+                <w:szCs w:val="36"/>
+              </w:rPr>
+            </w:pPr>
+            <w:proofErr w:type="spellStart"/>
+            <w:r>
+              <w:t>Button</w:t>
+            </w:r>
+            <w:proofErr w:type="spellEnd"/>
+          </w:p>
+        </w:tc>
+        <w:tc>
+          <w:tcPr>
+            <w:tcW w:w="5049" w:type="dxa"/>
+            <w:tcBorders>
+              <w:top w:val="single" w:sz="8" w:space="0" w:color="000000"/>
+              <w:left w:val="single" w:sz="8" w:space="0" w:color="000000"/>
+              <w:bottom w:val="single" w:sz="8" w:space="0" w:color="000000"/>
+              <w:right w:val="single" w:sz="8" w:space="0" w:color="000000"/>
+            </w:tcBorders>
+            <w:shd w:val="clear" w:color="auto" w:fill="E7F3F4"/>
+            <w:tcMar>
+              <w:top w:w="72" w:type="dxa"/>
+              <w:left w:w="144" w:type="dxa"/>
+              <w:bottom w:w="72" w:type="dxa"/>
+              <w:right w:w="144" w:type="dxa"/>
+            </w:tcMar>
+            <w:hideMark/>
+          </w:tcPr>
+          <w:p>
+            <w:pPr>
+              <w:rPr>
+                <w:rFonts w:cs="Arial"/>
+                <w:szCs w:val="36"/>
+              </w:rPr>
+            </w:pPr>
+            <w:r>
+              <w:rPr>
+                <w:rFonts w:cs="Arial"/>
+                <w:szCs w:val="36"/>
+              </w:rPr>
+              <w:t>cmd</w:t>
+            </w:r>
+          </w:p>
+        </w:tc>
+      </w:tr>
+      <w:tr>
+        <w:tc>
+          <w:tcPr>
+            <w:tcW w:w="2823" w:type="dxa"/>
+            <w:tcBorders>
+              <w:top w:val="single" w:sz="8" w:space="0" w:color="000000"/>
+              <w:left w:val="single" w:sz="8" w:space="0" w:color="000000"/>
+              <w:bottom w:val="single" w:sz="8" w:space="0" w:color="000000"/>
+              <w:right w:val="single" w:sz="8" w:space="0" w:color="000000"/>
+            </w:tcBorders>
+            <w:shd w:val="clear" w:color="auto" w:fill="BBE0E3"/>
+            <w:tcMar>
+              <w:top w:w="72" w:type="dxa"/>
+              <w:left w:w="144" w:type="dxa"/>
+              <w:bottom w:w="72" w:type="dxa"/>
+              <w:right w:w="144" w:type="dxa"/>
+            </w:tcMar>
+          </w:tcPr>
+          <w:p>
+            <w:pPr>
+              <w:rPr>
+                <w:rFonts w:cs="Tahoma"/>
+                <w:b/>
+                <w:bCs/>
+                <w:color w:val="000000" w:themeColor="text1"/>
+                <w:kern w:val="24"/>
+                <w:szCs w:val="32"/>
+              </w:rPr>
+            </w:pPr>
+            <w:r>
+              <w:t xml:space="preserve">Rich </w:t>
+            </w:r>
+            <w:proofErr w:type="spellStart"/>
+            <w:r>
+              <w:t>textbox</w:t>
+            </w:r>
+            <w:proofErr w:type="spellEnd"/>
+          </w:p>
+        </w:tc>
+        <w:tc>
+          <w:tcPr>
+            <w:tcW w:w="5049" w:type="dxa"/>
+            <w:tcBorders>
+              <w:top w:val="single" w:sz="8" w:space="0" w:color="000000"/>
+              <w:left w:val="single" w:sz="8" w:space="0" w:color="000000"/>
+              <w:bottom w:val="single" w:sz="8" w:space="0" w:color="000000"/>
+              <w:right w:val="single" w:sz="8" w:space="0" w:color="000000"/>
+            </w:tcBorders>
+            <w:shd w:val="clear" w:color="auto" w:fill="E7F3F4"/>
+            <w:tcMar>
+              <w:top w:w="72" w:type="dxa"/>
+              <w:left w:w="144" w:type="dxa"/>
+              <w:bottom w:w="72" w:type="dxa"/>
+              <w:right w:w="144" w:type="dxa"/>
+            </w:tcMar>
+          </w:tcPr>
+          <w:p>
+            <w:pPr>
+              <w:rPr>
+                <w:rFonts w:cs="Arial"/>
+                <w:szCs w:val="36"/>
+              </w:rPr>
+            </w:pPr>
+            <w:proofErr w:type="spellStart"/>
+            <w:r>
+              <w:rPr>
+                <w:rFonts w:cs="Arial"/>
+                <w:szCs w:val="36"/>
+              </w:rPr>
+              <w:t>rtxt</w:t>
+            </w:r>
+            <w:proofErr w:type="spellEnd"/>
+          </w:p>
+        </w:tc>
+      </w:tr>
+      <w:tr>
+        <w:tc>
+          <w:tcPr>
+            <w:tcW w:w="2823" w:type="dxa"/>
+            <w:tcBorders>
+              <w:top w:val="single" w:sz="8" w:space="0" w:color="000000"/>
+              <w:left w:val="single" w:sz="8" w:space="0" w:color="000000"/>
+              <w:bottom w:val="single" w:sz="8" w:space="0" w:color="000000"/>
+              <w:right w:val="single" w:sz="8" w:space="0" w:color="000000"/>
+            </w:tcBorders>
+            <w:shd w:val="clear" w:color="auto" w:fill="BBE0E3"/>
+            <w:tcMar>
+              <w:top w:w="72" w:type="dxa"/>
+              <w:left w:w="144" w:type="dxa"/>
+              <w:bottom w:w="72" w:type="dxa"/>
+              <w:right w:w="144" w:type="dxa"/>
+            </w:tcMar>
+          </w:tcPr>
+          <w:p>
+            <w:pPr>
+              <w:rPr>
+                <w:rFonts w:cs="Tahoma"/>
+                <w:b/>
+                <w:bCs/>
+                <w:color w:val="000000" w:themeColor="text1"/>
+                <w:kern w:val="24"/>
+                <w:szCs w:val="32"/>
+              </w:rPr>
+            </w:pPr>
+            <w:r>
+              <w:t>Label</w:t>
+            </w:r>
+          </w:p>
+        </w:tc>
+        <w:tc>
+          <w:tcPr>
+            <w:tcW w:w="5049" w:type="dxa"/>
+            <w:tcBorders>
+              <w:top w:val="single" w:sz="8" w:space="0" w:color="000000"/>
+              <w:left w:val="single" w:sz="8" w:space="0" w:color="000000"/>
+              <w:bottom w:val="single" w:sz="8" w:space="0" w:color="000000"/>
+              <w:right w:val="single" w:sz="8" w:space="0" w:color="000000"/>
+            </w:tcBorders>
+            <w:shd w:val="clear" w:color="auto" w:fill="E7F3F4"/>
+            <w:tcMar>
+              <w:top w:w="72" w:type="dxa"/>
+              <w:left w:w="144" w:type="dxa"/>
+              <w:bottom w:w="72" w:type="dxa"/>
+              <w:right w:w="144" w:type="dxa"/>
+            </w:tcMar>
+          </w:tcPr>
+          <w:p>
+            <w:pPr>
+              <w:rPr>
+                <w:rFonts w:cs="Arial"/>
+                <w:szCs w:val="36"/>
+              </w:rPr>
+            </w:pPr>
+            <w:proofErr w:type="spellStart"/>
+            <w:r>
+              <w:rPr>
+                <w:rFonts w:cs="Arial"/>
+                <w:szCs w:val="36"/>
+              </w:rPr>
+              <w:t>lbl</w:t>
+            </w:r>
+            <w:proofErr w:type="spellEnd"/>
+          </w:p>
+        </w:tc>
+      </w:tr>
+      <w:tr>
+        <w:tc>
+          <w:tcPr>
+            <w:tcW w:w="2823" w:type="dxa"/>
+            <w:tcBorders>
+              <w:top w:val="single" w:sz="8" w:space="0" w:color="000000"/>
+              <w:left w:val="single" w:sz="8" w:space="0" w:color="000000"/>
+              <w:bottom w:val="single" w:sz="8" w:space="0" w:color="000000"/>
+              <w:right w:val="single" w:sz="8" w:space="0" w:color="000000"/>
+            </w:tcBorders>
+            <w:shd w:val="clear" w:color="auto" w:fill="BBE0E3"/>
+            <w:tcMar>
+              <w:top w:w="72" w:type="dxa"/>
+              <w:left w:w="144" w:type="dxa"/>
+              <w:bottom w:w="72" w:type="dxa"/>
+              <w:right w:w="144" w:type="dxa"/>
+            </w:tcMar>
+          </w:tcPr>
+          <w:p>
+            <w:pPr>
+              <w:rPr>
+                <w:rFonts w:cs="Tahoma"/>
+                <w:b/>
+                <w:bCs/>
+                <w:color w:val="000000" w:themeColor="text1"/>
+                <w:kern w:val="24"/>
+                <w:szCs w:val="32"/>
+              </w:rPr>
+            </w:pPr>
+            <w:proofErr w:type="spellStart"/>
+            <w:r>
+              <w:t>Textbox</w:t>
+            </w:r>
+            <w:proofErr w:type="spellEnd"/>
+          </w:p>
+        </w:tc>
+        <w:tc>
+          <w:tcPr>
+            <w:tcW w:w="5049" w:type="dxa"/>
+            <w:tcBorders>
+              <w:top w:val="single" w:sz="8" w:space="0" w:color="000000"/>
+              <w:left w:val="single" w:sz="8" w:space="0" w:color="000000"/>
+              <w:bottom w:val="single" w:sz="8" w:space="0" w:color="000000"/>
+              <w:right w:val="single" w:sz="8" w:space="0" w:color="000000"/>
+            </w:tcBorders>
+            <w:shd w:val="clear" w:color="auto" w:fill="E7F3F4"/>
+            <w:tcMar>
+              <w:top w:w="72" w:type="dxa"/>
+              <w:left w:w="144" w:type="dxa"/>
+              <w:bottom w:w="72" w:type="dxa"/>
+              <w:right w:w="144" w:type="dxa"/>
+            </w:tcMar>
+          </w:tcPr>
+          <w:p>
+            <w:pPr>
+              <w:rPr>
+                <w:rFonts w:cs="Arial"/>
+                <w:szCs w:val="36"/>
+              </w:rPr>
+            </w:pPr>
+            <w:proofErr w:type="spellStart"/>
+            <w:r>
+              <w:rPr>
+                <w:rFonts w:cs="Arial"/>
+                <w:szCs w:val="36"/>
+              </w:rPr>
+              <w:t>txt</w:t>
+            </w:r>
+            <w:proofErr w:type="spellEnd"/>
+          </w:p>
+        </w:tc>
+      </w:tr>
+      <w:tr>
+        <w:tc>
+          <w:tcPr>
+            <w:tcW w:w="2823" w:type="dxa"/>
+            <w:tcBorders>
+              <w:top w:val="single" w:sz="8" w:space="0" w:color="000000"/>
+              <w:left w:val="single" w:sz="8" w:space="0" w:color="000000"/>
+              <w:bottom w:val="single" w:sz="8" w:space="0" w:color="000000"/>
+              <w:right w:val="single" w:sz="8" w:space="0" w:color="000000"/>
+            </w:tcBorders>
+            <w:shd w:val="clear" w:color="auto" w:fill="BBE0E3"/>
+            <w:tcMar>
+              <w:top w:w="72" w:type="dxa"/>
+              <w:left w:w="144" w:type="dxa"/>
+              <w:bottom w:w="72" w:type="dxa"/>
+              <w:right w:w="144" w:type="dxa"/>
+            </w:tcMar>
+          </w:tcPr>
+          <w:p>
+            <w:proofErr w:type="spellStart"/>
+            <w:r>
+              <w:t>Form</w:t>
+            </w:r>
+            <w:proofErr w:type="spellEnd"/>
+          </w:p>
+        </w:tc>
+        <w:tc>
+          <w:tcPr>
+            <w:tcW w:w="5049" w:type="dxa"/>
+            <w:tcBorders>
+              <w:top w:val="single" w:sz="8" w:space="0" w:color="000000"/>
+              <w:left w:val="single" w:sz="8" w:space="0" w:color="000000"/>
+              <w:bottom w:val="single" w:sz="8" w:space="0" w:color="000000"/>
+              <w:right w:val="single" w:sz="8" w:space="0" w:color="000000"/>
+            </w:tcBorders>
+            <w:shd w:val="clear" w:color="auto" w:fill="E7F3F4"/>
+            <w:tcMar>
+              <w:top w:w="72" w:type="dxa"/>
+              <w:left w:w="144" w:type="dxa"/>
+              <w:bottom w:w="72" w:type="dxa"/>
+              <w:right w:w="144" w:type="dxa"/>
+            </w:tcMar>
+          </w:tcPr>
+          <w:p>
+            <w:pPr>
+              <w:rPr>
+                <w:rFonts w:cs="Arial"/>
+                <w:szCs w:val="36"/>
+              </w:rPr>
+            </w:pPr>
+            <w:proofErr w:type="spellStart"/>
+            <w:r>
+              <w:rPr>
+                <w:rFonts w:cs="Arial"/>
+                <w:szCs w:val="36"/>
+              </w:rPr>
+              <w:t>frm</w:t>
+            </w:r>
+            <w:proofErr w:type="spellEnd"/>
+          </w:p>
+        </w:tc>
+      </w:tr>
+      <w:tr>
+        <w:tc>
+          <w:tcPr>
+            <w:tcW w:w="2823" w:type="dxa"/>
+            <w:tcBorders>
+              <w:top w:val="single" w:sz="8" w:space="0" w:color="000000"/>
+              <w:left w:val="single" w:sz="8" w:space="0" w:color="000000"/>
+              <w:bottom w:val="single" w:sz="8" w:space="0" w:color="000000"/>
+              <w:right w:val="single" w:sz="8" w:space="0" w:color="000000"/>
+            </w:tcBorders>
+            <w:shd w:val="clear" w:color="auto" w:fill="BBE0E3"/>
+            <w:tcMar>
+              <w:top w:w="72" w:type="dxa"/>
+              <w:left w:w="144" w:type="dxa"/>
+              <w:bottom w:w="72" w:type="dxa"/>
+              <w:right w:w="144" w:type="dxa"/>
+            </w:tcMar>
+          </w:tcPr>
+          <w:p>
+            <w:proofErr w:type="spellStart"/>
+            <w:r>
+              <w:t>NumericUpDown</w:t>
+            </w:r>
+            <w:proofErr w:type="spellEnd"/>
+          </w:p>
+        </w:tc>
+        <w:tc>
+          <w:tcPr>
+            <w:tcW w:w="5049" w:type="dxa"/>
+            <w:tcBorders>
+              <w:top w:val="single" w:sz="8" w:space="0" w:color="000000"/>
+              <w:left w:val="single" w:sz="8" w:space="0" w:color="000000"/>
+              <w:bottom w:val="single" w:sz="8" w:space="0" w:color="000000"/>
+              <w:right w:val="single" w:sz="8" w:space="0" w:color="000000"/>
+            </w:tcBorders>
+            <w:shd w:val="clear" w:color="auto" w:fill="E7F3F4"/>
+            <w:tcMar>
+              <w:top w:w="72" w:type="dxa"/>
+              <w:left w:w="144" w:type="dxa"/>
+              <w:bottom w:w="72" w:type="dxa"/>
+              <w:right w:w="144" w:type="dxa"/>
+            </w:tcMar>
+          </w:tcPr>
+          <w:p>
+            <w:pPr>
+              <w:rPr>
+                <w:rFonts w:cs="Arial"/>
+                <w:szCs w:val="36"/>
+              </w:rPr>
+            </w:pPr>
+            <w:proofErr w:type="spellStart"/>
+            <w:r>
+              <w:rPr>
+                <w:rFonts w:cs="Arial"/>
+                <w:szCs w:val="36"/>
+              </w:rPr>
+              <w:t>nud</w:t>
+            </w:r>
+            <w:proofErr w:type="spellEnd"/>
+          </w:p>
+        </w:tc>
+      </w:tr>
+      <w:tr>
+        <w:tc>
+          <w:tcPr>
+            <w:tcW w:w="2823" w:type="dxa"/>
+            <w:tcBorders>
+              <w:top w:val="single" w:sz="8" w:space="0" w:color="000000"/>
+              <w:left w:val="single" w:sz="8" w:space="0" w:color="000000"/>
+              <w:bottom w:val="single" w:sz="8" w:space="0" w:color="000000"/>
+              <w:right w:val="single" w:sz="8" w:space="0" w:color="000000"/>
+            </w:tcBorders>
+            <w:shd w:val="clear" w:color="auto" w:fill="BBE0E3"/>
+            <w:tcMar>
+              <w:top w:w="72" w:type="dxa"/>
+              <w:left w:w="144" w:type="dxa"/>
+              <w:bottom w:w="72" w:type="dxa"/>
+              <w:right w:w="144" w:type="dxa"/>
+            </w:tcMar>
+          </w:tcPr>
+          <w:p>
+            <w:proofErr w:type="spellStart"/>
+            <w:r>
+              <w:t>ListBox</w:t>
+            </w:r>
+            <w:proofErr w:type="spellEnd"/>
+          </w:p>
+        </w:tc>
+        <w:tc>
+          <w:tcPr>
+            <w:tcW w:w="5049" w:type="dxa"/>
+            <w:tcBorders>
+              <w:top w:val="single" w:sz="8" w:space="0" w:color="000000"/>
+              <w:left w:val="single" w:sz="8" w:space="0" w:color="000000"/>
+              <w:bottom w:val="single" w:sz="8" w:space="0" w:color="000000"/>
+              <w:right w:val="single" w:sz="8" w:space="0" w:color="000000"/>
+            </w:tcBorders>
+            <w:shd w:val="clear" w:color="auto" w:fill="E7F3F4"/>
+            <w:tcMar>
+              <w:top w:w="72" w:type="dxa"/>
+              <w:left w:w="144" w:type="dxa"/>
+              <w:bottom w:w="72" w:type="dxa"/>
+              <w:right w:w="144" w:type="dxa"/>
+            </w:tcMar>
+          </w:tcPr>
+          <w:p>
+            <w:pPr>
+              <w:rPr>
+                <w:rFonts w:cs="Arial"/>
+                <w:szCs w:val="36"/>
+              </w:rPr>
+            </w:pPr>
+            <w:proofErr w:type="spellStart"/>
+            <w:r>
+              <w:rPr>
+                <w:rFonts w:cs="Arial"/>
+                <w:szCs w:val="36"/>
+              </w:rPr>
+              <w:t>lst</w:t>
+            </w:r>
+            <w:proofErr w:type="spellEnd"/>
+          </w:p>
+        </w:tc>
+      </w:tr>
+      <w:tr>
+        <w:tc>
+          <w:tcPr>
+            <w:tcW w:w="2823" w:type="dxa"/>
+            <w:tcBorders>
+              <w:top w:val="single" w:sz="8" w:space="0" w:color="000000"/>
+              <w:left w:val="single" w:sz="8" w:space="0" w:color="000000"/>
+              <w:bottom w:val="single" w:sz="8" w:space="0" w:color="000000"/>
+              <w:right w:val="single" w:sz="8" w:space="0" w:color="000000"/>
+            </w:tcBorders>
+            <w:shd w:val="clear" w:color="auto" w:fill="BBE0E3"/>
+            <w:tcMar>
+              <w:top w:w="72" w:type="dxa"/>
+              <w:left w:w="144" w:type="dxa"/>
+              <w:bottom w:w="72" w:type="dxa"/>
+              <w:right w:w="144" w:type="dxa"/>
+            </w:tcMar>
+          </w:tcPr>
+          <w:p>
+            <w:proofErr w:type="spellStart"/>
+            <w:r>
+              <w:t>RectangleShape</w:t>
+            </w:r>
+            <w:proofErr w:type="spellEnd"/>
+          </w:p>
+        </w:tc>
+        <w:tc>
+          <w:tcPr>
+            <w:tcW w:w="5049" w:type="dxa"/>
+            <w:tcBorders>
+              <w:top w:val="single" w:sz="8" w:space="0" w:color="000000"/>
+              <w:left w:val="single" w:sz="8" w:space="0" w:color="000000"/>
+              <w:bottom w:val="single" w:sz="8" w:space="0" w:color="000000"/>
+              <w:right w:val="single" w:sz="8" w:space="0" w:color="000000"/>
+            </w:tcBorders>
+            <w:shd w:val="clear" w:color="auto" w:fill="E7F3F4"/>
+            <w:tcMar>
+              <w:top w:w="72" w:type="dxa"/>
+              <w:left w:w="144" w:type="dxa"/>
+              <w:bottom w:w="72" w:type="dxa"/>
+              <w:right w:w="144" w:type="dxa"/>
+            </w:tcMar>
+          </w:tcPr>
+          <w:p>
+            <w:pPr>
+              <w:rPr>
+                <w:rFonts w:cs="Arial"/>
+                <w:szCs w:val="36"/>
+              </w:rPr>
+            </w:pPr>
+            <w:proofErr w:type="spellStart"/>
+            <w:r>
+              <w:rPr>
+                <w:rFonts w:cs="Arial"/>
+                <w:szCs w:val="36"/>
+              </w:rPr>
+              <w:t>rct</w:t>
+            </w:r>
+            <w:proofErr w:type="spellEnd"/>
+          </w:p>
+        </w:tc>
+      </w:tr>
+      <w:tr>
+        <w:tc>
+          <w:tcPr>
+            <w:tcW w:w="2823" w:type="dxa"/>
+            <w:tcBorders>
+              <w:top w:val="single" w:sz="8" w:space="0" w:color="000000"/>
+              <w:left w:val="single" w:sz="8" w:space="0" w:color="000000"/>
+              <w:bottom w:val="single" w:sz="8" w:space="0" w:color="000000"/>
+              <w:right w:val="single" w:sz="8" w:space="0" w:color="000000"/>
+            </w:tcBorders>
+            <w:shd w:val="clear" w:color="auto" w:fill="BBE0E3"/>
+            <w:tcMar>
+              <w:top w:w="72" w:type="dxa"/>
+              <w:left w:w="144" w:type="dxa"/>
+              <w:bottom w:w="72" w:type="dxa"/>
+              <w:right w:w="144" w:type="dxa"/>
+            </w:tcMar>
+          </w:tcPr>
+          <w:p>
+            <w:proofErr w:type="spellStart"/>
+            <w:r>
+              <w:t>Lineshape</w:t>
+            </w:r>
+            <w:proofErr w:type="spellEnd"/>
+          </w:p>
+        </w:tc>
+        <w:tc>
+          <w:tcPr>
+            <w:tcW w:w="5049" w:type="dxa"/>
+            <w:tcBorders>
+              <w:top w:val="single" w:sz="8" w:space="0" w:color="000000"/>
+              <w:left w:val="single" w:sz="8" w:space="0" w:color="000000"/>
+              <w:bottom w:val="single" w:sz="8" w:space="0" w:color="000000"/>
+              <w:right w:val="single" w:sz="8" w:space="0" w:color="000000"/>
+            </w:tcBorders>
+            <w:shd w:val="clear" w:color="auto" w:fill="E7F3F4"/>
+            <w:tcMar>
+              <w:top w:w="72" w:type="dxa"/>
+              <w:left w:w="144" w:type="dxa"/>
+              <w:bottom w:w="72" w:type="dxa"/>
+              <w:right w:w="144" w:type="dxa"/>
+            </w:tcMar>
+          </w:tcPr>
+          <w:p>
+            <w:pPr>
+              <w:rPr>
+                <w:rFonts w:cs="Arial"/>
+                <w:szCs w:val="36"/>
+              </w:rPr>
+            </w:pPr>
+            <w:r>
+              <w:rPr>
+                <w:rFonts w:cs="Arial"/>
+                <w:szCs w:val="36"/>
+              </w:rPr>
+              <w:t>lin</w:t>
+            </w:r>
+          </w:p>
+        </w:tc>
+      </w:tr>
+    </w:tbl>
+    <w:p/>
+    <w:p>
+      <w:pPr>
         <w:pStyle w:val="Titre2"/>
         <w:rPr>
           <w:i w:val="0"/>
@@ -27779,7 +28439,6 @@
         <w:rPr>
           <w:i/>
         </w:rPr>
-        <w:lastRenderedPageBreak/>
         <w:t>les</w:t>
       </w:r>
       <w:proofErr w:type="gramEnd"/>
@@ -28196,6 +28855,7 @@
       <w:bookmarkStart w:id="33" w:name="_Toc71703263"/>
       <w:bookmarkStart w:id="34" w:name="_Toc499021847"/>
       <w:r>
+        <w:lastRenderedPageBreak/>
         <w:t>C</w:t>
       </w:r>
       <w:bookmarkEnd w:id="32"/>
@@ -28858,7 +29518,7 @@
         <w:sz w:val="16"/>
         <w:szCs w:val="16"/>
       </w:rPr>
-      <w:t>21</w:t>
+      <w:t>34</w:t>
     </w:r>
     <w:r>
       <w:rPr>
@@ -29117,7 +29777,7 @@
     <w:lvl w:ilvl="0">
       <w:start w:val="1"/>
       <w:numFmt w:val="bullet"/>
-      <w:pStyle w:val="Accentuation"/>
+      <w:pStyle w:val="Retraitnormal1"/>
       <w:lvlText w:val=""/>
       <w:lvlJc w:val="left"/>
       <w:pPr>

</xml_diff>

<commit_message>
Adding new class diagram and basic input functions
A new automatic class diagram has been generated. The basic display of numbers and a few operations has been implemented
</commit_message>
<xml_diff>
--- a/Documentation/GHN_Rapport_de_projet.docx
+++ b/Documentation/GHN_Rapport_de_projet.docx
@@ -480,7 +480,7 @@
             <w:noProof/>
             <w:webHidden/>
           </w:rPr>
-          <w:t>4</w:t>
+          <w:t>5</w:t>
         </w:r>
         <w:r>
           <w:rPr>
@@ -556,7 +556,7 @@
           <w:rPr>
             <w:webHidden/>
           </w:rPr>
-          <w:t>4</w:t>
+          <w:t>6</w:t>
         </w:r>
         <w:r>
           <w:rPr>
@@ -645,7 +645,7 @@
             <w:noProof/>
             <w:webHidden/>
           </w:rPr>
-          <w:t>4</w:t>
+          <w:t>6</w:t>
         </w:r>
         <w:r>
           <w:rPr>
@@ -735,7 +735,7 @@
             <w:noProof/>
             <w:webHidden/>
           </w:rPr>
-          <w:t>4</w:t>
+          <w:t>11</w:t>
         </w:r>
         <w:r>
           <w:rPr>
@@ -826,7 +826,7 @@
             <w:noProof/>
             <w:webHidden/>
           </w:rPr>
-          <w:t>4</w:t>
+          <w:t>12</w:t>
         </w:r>
         <w:r>
           <w:rPr>
@@ -916,7 +916,7 @@
             <w:noProof/>
             <w:webHidden/>
           </w:rPr>
-          <w:t>4</w:t>
+          <w:t>13</w:t>
         </w:r>
         <w:r>
           <w:rPr>
@@ -1006,7 +1006,7 @@
             <w:noProof/>
             <w:webHidden/>
           </w:rPr>
-          <w:t>5</w:t>
+          <w:t>13</w:t>
         </w:r>
         <w:r>
           <w:rPr>
@@ -1082,7 +1082,7 @@
           <w:rPr>
             <w:webHidden/>
           </w:rPr>
-          <w:t>5</w:t>
+          <w:t>33</w:t>
         </w:r>
         <w:r>
           <w:rPr>
@@ -1171,7 +1171,7 @@
             <w:noProof/>
             <w:webHidden/>
           </w:rPr>
-          <w:t>5</w:t>
+          <w:t>33</w:t>
         </w:r>
         <w:r>
           <w:rPr>
@@ -1261,7 +1261,7 @@
             <w:noProof/>
             <w:webHidden/>
           </w:rPr>
-          <w:t>6</w:t>
+          <w:t>34</w:t>
         </w:r>
         <w:r>
           <w:rPr>
@@ -1351,7 +1351,7 @@
             <w:noProof/>
             <w:webHidden/>
           </w:rPr>
-          <w:t>6</w:t>
+          <w:t>34</w:t>
         </w:r>
         <w:r>
           <w:rPr>
@@ -1441,7 +1441,7 @@
             <w:noProof/>
             <w:webHidden/>
           </w:rPr>
-          <w:t>6</w:t>
+          <w:t>34</w:t>
         </w:r>
         <w:r>
           <w:rPr>
@@ -1517,7 +1517,7 @@
           <w:rPr>
             <w:webHidden/>
           </w:rPr>
-          <w:t>6</w:t>
+          <w:t>35</w:t>
         </w:r>
         <w:r>
           <w:rPr>
@@ -1592,7 +1592,7 @@
           <w:rPr>
             <w:webHidden/>
           </w:rPr>
-          <w:t>7</w:t>
+          <w:t>36</w:t>
         </w:r>
         <w:r>
           <w:rPr>
@@ -1681,7 +1681,7 @@
             <w:noProof/>
             <w:webHidden/>
           </w:rPr>
-          <w:t>7</w:t>
+          <w:t>36</w:t>
         </w:r>
         <w:r>
           <w:rPr>
@@ -1771,7 +1771,7 @@
             <w:noProof/>
             <w:webHidden/>
           </w:rPr>
-          <w:t>7</w:t>
+          <w:t>36</w:t>
         </w:r>
         <w:r>
           <w:rPr>
@@ -1861,7 +1861,7 @@
             <w:noProof/>
             <w:webHidden/>
           </w:rPr>
-          <w:t>7</w:t>
+          <w:t>36</w:t>
         </w:r>
         <w:r>
           <w:rPr>
@@ -1951,7 +1951,7 @@
             <w:noProof/>
             <w:webHidden/>
           </w:rPr>
-          <w:t>7</w:t>
+          <w:t>36</w:t>
         </w:r>
         <w:r>
           <w:rPr>
@@ -2041,7 +2041,7 @@
             <w:noProof/>
             <w:webHidden/>
           </w:rPr>
-          <w:t>7</w:t>
+          <w:t>36</w:t>
         </w:r>
         <w:r>
           <w:rPr>
@@ -2131,7 +2131,7 @@
             <w:noProof/>
             <w:webHidden/>
           </w:rPr>
-          <w:t>7</w:t>
+          <w:t>36</w:t>
         </w:r>
         <w:r>
           <w:rPr>
@@ -2206,25 +2206,7 @@
           <w:i/>
           <w:sz w:val="20"/>
         </w:rPr>
-        <w:t xml:space="preserve">De plus, en fonction du type de </w:t>
-      </w:r>
-      <w:proofErr w:type="gramStart"/>
-      <w:r>
-        <w:rPr>
-          <w:bCs/>
-          <w:i/>
-          <w:sz w:val="20"/>
-        </w:rPr>
-        <w:t>projet,  il</w:t>
-      </w:r>
-      <w:proofErr w:type="gramEnd"/>
-      <w:r>
-        <w:rPr>
-          <w:bCs/>
-          <w:i/>
-          <w:sz w:val="20"/>
-        </w:rPr>
-        <w:t xml:space="preserve"> est tout à fait possible que certains chapitres ou paragraphes n’aient aucun sens. Dans ce cas il est recommandé de les retirer du document pour éviter de l’alourdir inutilement.  </w:t>
+        <w:t xml:space="preserve">De plus, en fonction du type de projet,  il est tout à fait possible que certains chapitres ou paragraphes n’aient aucun sens. Dans ce cas il est recommandé de les retirer du document pour éviter de l’alourdir inutilement.  </w:t>
       </w:r>
     </w:p>
     <w:p>
@@ -3218,10 +3200,17 @@
           <w:szCs w:val="14"/>
           <w:lang w:eastAsia="fr-FR"/>
         </w:rPr>
-        <w:t xml:space="preserve"> complet avec toutes ses </w:t>
-      </w:r>
-      <w:proofErr w:type="gramStart"/>
-      <w:r>
+        <w:t xml:space="preserve"> complet avec toutes ses annexes:</w:t>
+      </w:r>
+    </w:p>
+    <w:p>
+      <w:pPr>
+        <w:pStyle w:val="Retraitnormal1"/>
+        <w:numPr>
+          <w:ilvl w:val="0"/>
+          <w:numId w:val="0"/>
+        </w:numPr>
+        <w:ind w:left="360"/>
         <w:rPr>
           <w:rFonts w:ascii="Arial" w:hAnsi="Arial"/>
           <w:i/>
@@ -3230,9 +3219,7 @@
           <w:szCs w:val="14"/>
           <w:lang w:eastAsia="fr-FR"/>
         </w:rPr>
-        <w:t>annexes:</w:t>
-      </w:r>
-      <w:proofErr w:type="gramEnd"/>
+      </w:pPr>
     </w:p>
     <w:p>
       <w:pPr>
@@ -3251,15 +3238,7 @@
           <w:lang w:eastAsia="fr-FR"/>
         </w:rPr>
       </w:pPr>
-    </w:p>
-    <w:p>
-      <w:pPr>
-        <w:pStyle w:val="Retraitnormal1"/>
-        <w:numPr>
-          <w:ilvl w:val="0"/>
-          <w:numId w:val="0"/>
-        </w:numPr>
-        <w:ind w:left="360"/>
+      <w:r>
         <w:rPr>
           <w:rFonts w:ascii="Arial" w:hAnsi="Arial"/>
           <w:i/>
@@ -3268,8 +3247,16 @@
           <w:szCs w:val="14"/>
           <w:lang w:eastAsia="fr-FR"/>
         </w:rPr>
-      </w:pPr>
-      <w:r>
+        <w:t xml:space="preserve">Par exemple : </w:t>
+      </w:r>
+    </w:p>
+    <w:p>
+      <w:pPr>
+        <w:pStyle w:val="Retraitnormal1"/>
+        <w:numPr>
+          <w:ilvl w:val="0"/>
+          <w:numId w:val="4"/>
+        </w:numPr>
         <w:rPr>
           <w:rFonts w:ascii="Arial" w:hAnsi="Arial"/>
           <w:i/>
@@ -3278,16 +3265,8 @@
           <w:szCs w:val="14"/>
           <w:lang w:eastAsia="fr-FR"/>
         </w:rPr>
-        <w:t xml:space="preserve">Par exemple : </w:t>
-      </w:r>
-    </w:p>
-    <w:p>
-      <w:pPr>
-        <w:pStyle w:val="Retraitnormal1"/>
-        <w:numPr>
-          <w:ilvl w:val="0"/>
-          <w:numId w:val="4"/>
-        </w:numPr>
+      </w:pPr>
+      <w:r>
         <w:rPr>
           <w:rFonts w:ascii="Arial" w:hAnsi="Arial"/>
           <w:i/>
@@ -3296,8 +3275,8 @@
           <w:szCs w:val="14"/>
           <w:lang w:eastAsia="fr-FR"/>
         </w:rPr>
-      </w:pPr>
-      <w:proofErr w:type="gramStart"/>
+        <w:t>M</w:t>
+      </w:r>
       <w:r>
         <w:rPr>
           <w:rFonts w:ascii="Arial" w:hAnsi="Arial"/>
@@ -3307,9 +3286,16 @@
           <w:szCs w:val="14"/>
           <w:lang w:eastAsia="fr-FR"/>
         </w:rPr>
-        <w:t>M</w:t>
-      </w:r>
-      <w:r>
+        <w:t>ultimédia: carte de site, maquettes papier, story board préliminaire, …</w:t>
+      </w:r>
+    </w:p>
+    <w:p>
+      <w:pPr>
+        <w:pStyle w:val="Retraitnormal1"/>
+        <w:numPr>
+          <w:ilvl w:val="0"/>
+          <w:numId w:val="4"/>
+        </w:numPr>
         <w:rPr>
           <w:rFonts w:ascii="Arial" w:hAnsi="Arial"/>
           <w:i/>
@@ -3318,9 +3304,7 @@
           <w:szCs w:val="14"/>
           <w:lang w:eastAsia="fr-FR"/>
         </w:rPr>
-        <w:t>ultimédia:</w:t>
-      </w:r>
-      <w:proofErr w:type="gramEnd"/>
+      </w:pPr>
       <w:r>
         <w:rPr>
           <w:rFonts w:ascii="Arial" w:hAnsi="Arial"/>
@@ -3330,9 +3314,8 @@
           <w:szCs w:val="14"/>
           <w:lang w:eastAsia="fr-FR"/>
         </w:rPr>
-        <w:t xml:space="preserve"> carte de site, maquettes papier, story </w:t>
-      </w:r>
-      <w:proofErr w:type="spellStart"/>
+        <w:t>B</w:t>
+      </w:r>
       <w:r>
         <w:rPr>
           <w:rFonts w:ascii="Arial" w:hAnsi="Arial"/>
@@ -3342,9 +3325,8 @@
           <w:szCs w:val="14"/>
           <w:lang w:eastAsia="fr-FR"/>
         </w:rPr>
-        <w:t>board</w:t>
-      </w:r>
-      <w:proofErr w:type="spellEnd"/>
+        <w:t>ases de données: interfaces graphiques, modèle conceptuel</w:t>
+      </w:r>
       <w:r>
         <w:rPr>
           <w:rFonts w:ascii="Arial" w:hAnsi="Arial"/>
@@ -3354,7 +3336,7 @@
           <w:szCs w:val="14"/>
           <w:lang w:eastAsia="fr-FR"/>
         </w:rPr>
-        <w:t xml:space="preserve"> préliminaire, …</w:t>
+        <w:t>.</w:t>
       </w:r>
     </w:p>
     <w:p>
@@ -3382,7 +3364,7 @@
           <w:szCs w:val="14"/>
           <w:lang w:eastAsia="fr-FR"/>
         </w:rPr>
-        <w:t>B</w:t>
+        <w:t>P</w:t>
       </w:r>
       <w:r>
         <w:rPr>
@@ -3393,94 +3375,7 @@
           <w:szCs w:val="14"/>
           <w:lang w:eastAsia="fr-FR"/>
         </w:rPr>
-        <w:t xml:space="preserve">ases de </w:t>
-      </w:r>
-      <w:proofErr w:type="gramStart"/>
-      <w:r>
-        <w:rPr>
-          <w:rFonts w:ascii="Arial" w:hAnsi="Arial"/>
-          <w:i/>
-          <w:iCs/>
-          <w:sz w:val="24"/>
-          <w:szCs w:val="14"/>
-          <w:lang w:eastAsia="fr-FR"/>
-        </w:rPr>
-        <w:t>données:</w:t>
-      </w:r>
-      <w:proofErr w:type="gramEnd"/>
-      <w:r>
-        <w:rPr>
-          <w:rFonts w:ascii="Arial" w:hAnsi="Arial"/>
-          <w:i/>
-          <w:iCs/>
-          <w:sz w:val="24"/>
-          <w:szCs w:val="14"/>
-          <w:lang w:eastAsia="fr-FR"/>
-        </w:rPr>
-        <w:t xml:space="preserve"> interfaces graphiques, modèle conceptuel</w:t>
-      </w:r>
-      <w:r>
-        <w:rPr>
-          <w:rFonts w:ascii="Arial" w:hAnsi="Arial"/>
-          <w:i/>
-          <w:iCs/>
-          <w:sz w:val="24"/>
-          <w:szCs w:val="14"/>
-          <w:lang w:eastAsia="fr-FR"/>
-        </w:rPr>
-        <w:t>.</w:t>
-      </w:r>
-    </w:p>
-    <w:p>
-      <w:pPr>
-        <w:pStyle w:val="Retraitnormal1"/>
-        <w:numPr>
-          <w:ilvl w:val="0"/>
-          <w:numId w:val="4"/>
-        </w:numPr>
-        <w:rPr>
-          <w:rFonts w:ascii="Arial" w:hAnsi="Arial"/>
-          <w:i/>
-          <w:iCs/>
-          <w:sz w:val="24"/>
-          <w:szCs w:val="14"/>
-          <w:lang w:eastAsia="fr-FR"/>
-        </w:rPr>
-      </w:pPr>
-      <w:proofErr w:type="gramStart"/>
-      <w:r>
-        <w:rPr>
-          <w:rFonts w:ascii="Arial" w:hAnsi="Arial"/>
-          <w:i/>
-          <w:iCs/>
-          <w:sz w:val="24"/>
-          <w:szCs w:val="14"/>
-          <w:lang w:eastAsia="fr-FR"/>
-        </w:rPr>
-        <w:t>P</w:t>
-      </w:r>
-      <w:r>
-        <w:rPr>
-          <w:rFonts w:ascii="Arial" w:hAnsi="Arial"/>
-          <w:i/>
-          <w:iCs/>
-          <w:sz w:val="24"/>
-          <w:szCs w:val="14"/>
-          <w:lang w:eastAsia="fr-FR"/>
-        </w:rPr>
-        <w:t>rogrammation:</w:t>
-      </w:r>
-      <w:proofErr w:type="gramEnd"/>
-      <w:r>
-        <w:rPr>
-          <w:rFonts w:ascii="Arial" w:hAnsi="Arial"/>
-          <w:i/>
-          <w:iCs/>
-          <w:sz w:val="24"/>
-          <w:szCs w:val="14"/>
-          <w:lang w:eastAsia="fr-FR"/>
-        </w:rPr>
-        <w:t xml:space="preserve"> interfaces graphiques, maquettes, analyse fonctionnelle…</w:t>
+        <w:t>rogrammation: interfaces graphiques, maquettes, analyse fonctionnelle…</w:t>
       </w:r>
     </w:p>
     <w:p>
@@ -4675,15 +4570,7 @@
         <w:ind w:left="576"/>
       </w:pPr>
       <w:r>
-        <w:t xml:space="preserve">Les maquettes suivantes ont été réalisées avec l’outil de création d’interface graphique « Windows </w:t>
-      </w:r>
-      <w:proofErr w:type="spellStart"/>
-      <w:r>
-        <w:t>Forms</w:t>
-      </w:r>
-      <w:proofErr w:type="spellEnd"/>
-      <w:r>
-        <w:t> » de Visual Studio</w:t>
+        <w:t>Les maquettes suivantes ont été réalisées avec l’outil de création d’interface graphique « Windows Forms » de Visual Studio</w:t>
       </w:r>
       <w:r>
         <w:t> :</w:t>
@@ -5015,25 +4902,7 @@
           <w:iCs/>
           <w:szCs w:val="14"/>
         </w:rPr>
-        <w:t xml:space="preserve">Décrire la stratégie globale de </w:t>
-      </w:r>
-      <w:proofErr w:type="gramStart"/>
-      <w:r>
-        <w:rPr>
-          <w:i/>
-          <w:iCs/>
-          <w:szCs w:val="14"/>
-        </w:rPr>
-        <w:t>test:</w:t>
-      </w:r>
-      <w:proofErr w:type="gramEnd"/>
-      <w:r>
-        <w:rPr>
-          <w:i/>
-          <w:iCs/>
-          <w:szCs w:val="14"/>
-        </w:rPr>
-        <w:t xml:space="preserve"> </w:t>
+        <w:t xml:space="preserve">Décrire la stratégie globale de test: </w:t>
       </w:r>
     </w:p>
     <w:p>
@@ -5064,7 +4933,6 @@
           <w:szCs w:val="14"/>
         </w:rPr>
       </w:pPr>
-      <w:proofErr w:type="gramStart"/>
       <w:r>
         <w:rPr>
           <w:i/>
@@ -5079,16 +4947,7 @@
           <w:iCs/>
           <w:szCs w:val="14"/>
         </w:rPr>
-        <w:t>ypes</w:t>
-      </w:r>
-      <w:proofErr w:type="gramEnd"/>
-      <w:r>
-        <w:rPr>
-          <w:i/>
-          <w:iCs/>
-          <w:szCs w:val="14"/>
-        </w:rPr>
-        <w:t xml:space="preserve"> de des tests et ordre dans lequel ils seront effectués.</w:t>
+        <w:t>ypes de des tests et ordre dans lequel ils seront effectués.</w:t>
       </w:r>
     </w:p>
     <w:p>
@@ -5108,7 +4967,6 @@
           <w:szCs w:val="14"/>
         </w:rPr>
       </w:pPr>
-      <w:proofErr w:type="gramStart"/>
       <w:r>
         <w:rPr>
           <w:i/>
@@ -5123,16 +4981,7 @@
           <w:iCs/>
           <w:szCs w:val="14"/>
         </w:rPr>
-        <w:t>es</w:t>
-      </w:r>
-      <w:proofErr w:type="gramEnd"/>
-      <w:r>
-        <w:rPr>
-          <w:i/>
-          <w:iCs/>
-          <w:szCs w:val="14"/>
-        </w:rPr>
-        <w:t xml:space="preserve"> moyens à mettre en œuvre</w:t>
+        <w:t>es moyens à mettre en œuvre</w:t>
       </w:r>
       <w:r>
         <w:rPr>
@@ -5160,7 +5009,6 @@
           <w:szCs w:val="14"/>
         </w:rPr>
       </w:pPr>
-      <w:proofErr w:type="gramStart"/>
       <w:r>
         <w:rPr>
           <w:i/>
@@ -5175,16 +5023,7 @@
           <w:iCs/>
           <w:szCs w:val="14"/>
         </w:rPr>
-        <w:t>ouverture</w:t>
-      </w:r>
-      <w:proofErr w:type="gramEnd"/>
-      <w:r>
-        <w:rPr>
-          <w:i/>
-          <w:iCs/>
-          <w:szCs w:val="14"/>
-        </w:rPr>
-        <w:t xml:space="preserve"> des tests (tests exhaustifs ou non, si non, pourquoi ?)</w:t>
+        <w:t>ouverture des tests (tests exhaustifs ou non, si non, pourquoi ?)</w:t>
       </w:r>
       <w:r>
         <w:rPr>
@@ -5212,7 +5051,6 @@
           <w:szCs w:val="14"/>
         </w:rPr>
       </w:pPr>
-      <w:proofErr w:type="gramStart"/>
       <w:r>
         <w:rPr>
           <w:i/>
@@ -5227,16 +5065,7 @@
           <w:iCs/>
           <w:szCs w:val="14"/>
         </w:rPr>
-        <w:t>onnées</w:t>
-      </w:r>
-      <w:proofErr w:type="gramEnd"/>
-      <w:r>
-        <w:rPr>
-          <w:i/>
-          <w:iCs/>
-          <w:szCs w:val="14"/>
-        </w:rPr>
-        <w:t xml:space="preserve"> de test à prévoir (données réelles ?)</w:t>
+        <w:t>onnées de test à prévoir (données réelles ?)</w:t>
       </w:r>
       <w:r>
         <w:rPr>
@@ -5264,23 +5093,13 @@
           <w:szCs w:val="14"/>
         </w:rPr>
       </w:pPr>
-      <w:proofErr w:type="gramStart"/>
       <w:r>
         <w:rPr>
           <w:i/>
           <w:iCs/>
           <w:szCs w:val="14"/>
         </w:rPr>
-        <w:t>les</w:t>
-      </w:r>
-      <w:proofErr w:type="gramEnd"/>
-      <w:r>
-        <w:rPr>
-          <w:i/>
-          <w:iCs/>
-          <w:szCs w:val="14"/>
-        </w:rPr>
-        <w:t xml:space="preserve"> testeurs extérieurs éventuels.</w:t>
+        <w:t>les testeurs extérieurs éventuels.</w:t>
       </w:r>
     </w:p>
     <w:p>
@@ -5939,23 +5758,13 @@
           <w:sz w:val="24"/>
         </w:rPr>
       </w:pPr>
-      <w:proofErr w:type="gramStart"/>
       <w:r>
         <w:rPr>
           <w:rFonts w:ascii="Arial" w:hAnsi="Arial" w:cs="Arial"/>
           <w:i/>
           <w:sz w:val="24"/>
         </w:rPr>
-        <w:t>risques</w:t>
-      </w:r>
-      <w:proofErr w:type="gramEnd"/>
-      <w:r>
-        <w:rPr>
-          <w:rFonts w:ascii="Arial" w:hAnsi="Arial" w:cs="Arial"/>
-          <w:i/>
-          <w:sz w:val="24"/>
-        </w:rPr>
-        <w:t xml:space="preserve"> techniques (complexité, manque de compétences, …)</w:t>
+        <w:t>risques techniques (complexité, manque de compétences, …)</w:t>
       </w:r>
       <w:r>
         <w:rPr>
@@ -6106,17 +5915,8 @@
           <w:rFonts w:ascii="Arial" w:hAnsi="Arial" w:cs="Arial"/>
           <w:sz w:val="24"/>
         </w:rPr>
-        <w:t xml:space="preserve">Afficher un graphe de fonction dans un Windows </w:t>
-      </w:r>
-      <w:proofErr w:type="spellStart"/>
-      <w:r>
-        <w:rPr>
-          <w:rFonts w:ascii="Arial" w:hAnsi="Arial" w:cs="Arial"/>
-          <w:sz w:val="24"/>
-        </w:rPr>
-        <w:t>Form</w:t>
-      </w:r>
-      <w:proofErr w:type="spellEnd"/>
+        <w:t>Afficher un graphe de fonction dans un Windows Form</w:t>
+      </w:r>
     </w:p>
     <w:p>
       <w:pPr>
@@ -6150,23 +5950,7 @@
           <w:rFonts w:ascii="Arial" w:hAnsi="Arial" w:cs="Arial"/>
           <w:sz w:val="24"/>
         </w:rPr>
-        <w:t xml:space="preserve">Dans le cas du second risque, j’ai pris soin de me renseigner et de m’exercer au préalable sur les techniques permettant d’afficher un graphe sur un Windows </w:t>
-      </w:r>
-      <w:proofErr w:type="spellStart"/>
-      <w:r>
-        <w:rPr>
-          <w:rFonts w:ascii="Arial" w:hAnsi="Arial" w:cs="Arial"/>
-          <w:sz w:val="24"/>
-        </w:rPr>
-        <w:t>Form</w:t>
-      </w:r>
-      <w:proofErr w:type="spellEnd"/>
-      <w:r>
-        <w:rPr>
-          <w:rFonts w:ascii="Arial" w:hAnsi="Arial" w:cs="Arial"/>
-          <w:sz w:val="24"/>
-        </w:rPr>
-        <w:t>. J’ai compris que le principal problème se situera au niveau de l’adaptation de l’échelle au graphe. En effet, si l’on garde une échelle de 1/1 entre l’axe x et l’axe y, certaines fonctions risquent de ne ressembler qu’à une ligne plate</w:t>
+        <w:t>Dans le cas du second risque, j’ai pris soin de me renseigner et de m’exercer au préalable sur les techniques permettant d’afficher un graphe sur un Windows Form. J’ai compris que le principal problème se situera au niveau de l’adaptation de l’échelle au graphe. En effet, si l’on garde une échelle de 1/1 entre l’axe x et l’axe y, certaines fonctions risquent de ne ressembler qu’à une ligne plate</w:t>
       </w:r>
       <w:r>
         <w:rPr>
@@ -6274,7 +6058,6 @@
           <w:lang w:eastAsia="fr-FR"/>
         </w:rPr>
       </w:pPr>
-      <w:proofErr w:type="gramStart"/>
       <w:r>
         <w:rPr>
           <w:rFonts w:ascii="Arial" w:hAnsi="Arial"/>
@@ -6284,10 +6067,16 @@
           <w:szCs w:val="14"/>
           <w:lang w:eastAsia="fr-FR"/>
         </w:rPr>
-        <w:t>planning</w:t>
-      </w:r>
-      <w:proofErr w:type="gramEnd"/>
-      <w:r>
+        <w:t xml:space="preserve">planning indiquant les dates de début et de fin du projet ainsi que le découpage connu des diverses phases. </w:t>
+      </w:r>
+    </w:p>
+    <w:p>
+      <w:pPr>
+        <w:pStyle w:val="Retraitnormal1"/>
+        <w:numPr>
+          <w:ilvl w:val="0"/>
+          <w:numId w:val="7"/>
+        </w:numPr>
         <w:rPr>
           <w:rFonts w:ascii="Arial" w:hAnsi="Arial"/>
           <w:i/>
@@ -6296,16 +6085,8 @@
           <w:szCs w:val="14"/>
           <w:lang w:eastAsia="fr-FR"/>
         </w:rPr>
-        <w:t xml:space="preserve"> indiquant les dates de début et de fin du projet ainsi que le découpage connu des diverses phases. </w:t>
-      </w:r>
-    </w:p>
-    <w:p>
-      <w:pPr>
-        <w:pStyle w:val="Retraitnormal1"/>
-        <w:numPr>
-          <w:ilvl w:val="0"/>
-          <w:numId w:val="7"/>
-        </w:numPr>
+      </w:pPr>
+      <w:r>
         <w:rPr>
           <w:rFonts w:ascii="Arial" w:hAnsi="Arial"/>
           <w:i/>
@@ -6314,30 +6095,7 @@
           <w:szCs w:val="14"/>
           <w:lang w:eastAsia="fr-FR"/>
         </w:rPr>
-      </w:pPr>
-      <w:proofErr w:type="gramStart"/>
-      <w:r>
-        <w:rPr>
-          <w:rFonts w:ascii="Arial" w:hAnsi="Arial"/>
-          <w:i/>
-          <w:iCs/>
-          <w:sz w:val="24"/>
-          <w:szCs w:val="14"/>
-          <w:lang w:eastAsia="fr-FR"/>
-        </w:rPr>
-        <w:t>partage</w:t>
-      </w:r>
-      <w:proofErr w:type="gramEnd"/>
-      <w:r>
-        <w:rPr>
-          <w:rFonts w:ascii="Arial" w:hAnsi="Arial"/>
-          <w:i/>
-          <w:iCs/>
-          <w:sz w:val="24"/>
-          <w:szCs w:val="14"/>
-          <w:lang w:eastAsia="fr-FR"/>
-        </w:rPr>
-        <w:t xml:space="preserve"> des tâches en cas de travail à plusieurs.</w:t>
+        <w:t>partage des tâches en cas de travail à plusieurs.</w:t>
       </w:r>
     </w:p>
     <w:p>
@@ -6485,18 +6243,8 @@
           <w:i/>
           <w:sz w:val="24"/>
         </w:rPr>
-        <w:t xml:space="preserve">Fournir tous les document de </w:t>
-      </w:r>
-      <w:proofErr w:type="gramStart"/>
-      <w:r>
-        <w:rPr>
-          <w:rFonts w:ascii="Arial" w:hAnsi="Arial" w:cs="Arial"/>
-          <w:i/>
-          <w:sz w:val="24"/>
-        </w:rPr>
-        <w:t>conception:</w:t>
-      </w:r>
-      <w:proofErr w:type="gramEnd"/>
+        <w:t>Fournir tous les document de conception:</w:t>
+      </w:r>
     </w:p>
     <w:p>
       <w:pPr>
@@ -6526,23 +6274,13 @@
           <w:sz w:val="24"/>
         </w:rPr>
       </w:pPr>
-      <w:proofErr w:type="gramStart"/>
       <w:r>
         <w:rPr>
           <w:rFonts w:ascii="Arial" w:hAnsi="Arial" w:cs="Arial"/>
           <w:i/>
           <w:sz w:val="24"/>
         </w:rPr>
-        <w:t>le</w:t>
-      </w:r>
-      <w:proofErr w:type="gramEnd"/>
-      <w:r>
-        <w:rPr>
-          <w:rFonts w:ascii="Arial" w:hAnsi="Arial" w:cs="Arial"/>
-          <w:i/>
-          <w:sz w:val="24"/>
-        </w:rPr>
-        <w:t xml:space="preserve"> choix du matériel HW</w:t>
+        <w:t>le choix du matériel HW</w:t>
       </w:r>
     </w:p>
     <w:p>
@@ -6558,23 +6296,13 @@
           <w:sz w:val="24"/>
         </w:rPr>
       </w:pPr>
-      <w:proofErr w:type="gramStart"/>
       <w:r>
         <w:rPr>
           <w:rFonts w:ascii="Arial" w:hAnsi="Arial" w:cs="Arial"/>
           <w:i/>
           <w:sz w:val="24"/>
         </w:rPr>
-        <w:t>le</w:t>
-      </w:r>
-      <w:proofErr w:type="gramEnd"/>
-      <w:r>
-        <w:rPr>
-          <w:rFonts w:ascii="Arial" w:hAnsi="Arial" w:cs="Arial"/>
-          <w:i/>
-          <w:sz w:val="24"/>
-        </w:rPr>
-        <w:t xml:space="preserve"> choix des systèmes d'exploitation pour la réalisation </w:t>
+        <w:t xml:space="preserve">le choix des systèmes d'exploitation pour la réalisation </w:t>
       </w:r>
       <w:r>
         <w:rPr>
@@ -6607,23 +6335,13 @@
           <w:sz w:val="24"/>
         </w:rPr>
       </w:pPr>
-      <w:proofErr w:type="gramStart"/>
       <w:r>
         <w:rPr>
           <w:rFonts w:ascii="Arial" w:hAnsi="Arial" w:cs="Arial"/>
           <w:i/>
           <w:sz w:val="24"/>
         </w:rPr>
-        <w:t>le</w:t>
-      </w:r>
-      <w:proofErr w:type="gramEnd"/>
-      <w:r>
-        <w:rPr>
-          <w:rFonts w:ascii="Arial" w:hAnsi="Arial" w:cs="Arial"/>
-          <w:i/>
-          <w:sz w:val="24"/>
-        </w:rPr>
-        <w:t xml:space="preserve"> choix des outils logiciels pour la réalisation </w:t>
+        <w:t xml:space="preserve">le choix des outils logiciels pour la réalisation </w:t>
       </w:r>
       <w:r>
         <w:rPr>
@@ -6656,23 +6374,13 @@
           <w:sz w:val="24"/>
         </w:rPr>
       </w:pPr>
-      <w:proofErr w:type="gramStart"/>
       <w:r>
         <w:rPr>
           <w:rFonts w:ascii="Arial" w:hAnsi="Arial" w:cs="Arial"/>
           <w:i/>
           <w:sz w:val="24"/>
         </w:rPr>
-        <w:t>site</w:t>
-      </w:r>
-      <w:proofErr w:type="gramEnd"/>
-      <w:r>
-        <w:rPr>
-          <w:rFonts w:ascii="Arial" w:hAnsi="Arial" w:cs="Arial"/>
-          <w:i/>
-          <w:sz w:val="24"/>
-        </w:rPr>
-        <w:t xml:space="preserve"> web: </w:t>
+        <w:t xml:space="preserve">site web: </w:t>
       </w:r>
       <w:r>
         <w:rPr>
@@ -6696,23 +6404,13 @@
           <w:sz w:val="24"/>
         </w:rPr>
       </w:pPr>
-      <w:proofErr w:type="gramStart"/>
       <w:r>
         <w:rPr>
           <w:rFonts w:ascii="Arial" w:hAnsi="Arial" w:cs="Arial"/>
           <w:i/>
           <w:sz w:val="24"/>
         </w:rPr>
-        <w:t>bases</w:t>
-      </w:r>
-      <w:proofErr w:type="gramEnd"/>
-      <w:r>
-        <w:rPr>
-          <w:rFonts w:ascii="Arial" w:hAnsi="Arial" w:cs="Arial"/>
-          <w:i/>
-          <w:sz w:val="24"/>
-        </w:rPr>
-        <w:t xml:space="preserve"> de données: décrire le modèle relationnel, le contenu détaillé des tables (caractéristiques de chaque champs) et les requêtes.</w:t>
+        <w:t>bases de données: décrire le modèle relationnel, le contenu détaillé des tables (caractéristiques de chaque champs) et les requêtes.</w:t>
       </w:r>
     </w:p>
     <w:p>
@@ -6728,23 +6426,13 @@
           <w:sz w:val="24"/>
         </w:rPr>
       </w:pPr>
-      <w:proofErr w:type="gramStart"/>
       <w:r>
         <w:rPr>
           <w:rFonts w:ascii="Arial" w:hAnsi="Arial" w:cs="Arial"/>
           <w:i/>
           <w:sz w:val="24"/>
         </w:rPr>
-        <w:t>programmation</w:t>
-      </w:r>
-      <w:proofErr w:type="gramEnd"/>
-      <w:r>
-        <w:rPr>
-          <w:rFonts w:ascii="Arial" w:hAnsi="Arial" w:cs="Arial"/>
-          <w:i/>
-          <w:sz w:val="24"/>
-        </w:rPr>
-        <w:t xml:space="preserve"> et scripts: organigramme, architecture du programme, découpage modulaire, entrées-sorties des modules, pseudo-code</w:t>
+        <w:t>programmation et scripts: organigramme, architecture du programme, découpage modulaire, entrées-sorties des modules, pseudo-code</w:t>
       </w:r>
       <w:r>
         <w:rPr>
@@ -6896,21 +6584,7 @@
         <w:rPr>
           <w:i/>
         </w:rPr>
-        <w:t xml:space="preserve">Dell </w:t>
-      </w:r>
-      <w:proofErr w:type="spellStart"/>
-      <w:r>
-        <w:rPr>
-          <w:i/>
-        </w:rPr>
-        <w:t>Optiplex</w:t>
-      </w:r>
-      <w:proofErr w:type="spellEnd"/>
-      <w:r>
-        <w:rPr>
-          <w:i/>
-        </w:rPr>
-        <w:t xml:space="preserve"> 9020</w:t>
+        <w:t>Dell Optiplex 9020</w:t>
       </w:r>
       <w:r>
         <w:t xml:space="preserve">, fonctionnant sous le système d’exploitation </w:t>
@@ -7051,21 +6725,8 @@
           <w:numId w:val="20"/>
         </w:numPr>
       </w:pPr>
-      <w:proofErr w:type="spellStart"/>
-      <w:r>
-        <w:t>Astah</w:t>
-      </w:r>
-      <w:proofErr w:type="spellEnd"/>
-      <w:r>
-        <w:t xml:space="preserve"> </w:t>
-      </w:r>
-      <w:proofErr w:type="spellStart"/>
-      <w:r>
-        <w:t>Community</w:t>
-      </w:r>
-      <w:proofErr w:type="spellEnd"/>
-      <w:r>
-        <w:t xml:space="preserve"> 7.0.0</w:t>
+      <w:r>
+        <w:t>Astah Community 7.0.0</w:t>
       </w:r>
     </w:p>
     <w:p>
@@ -7077,8 +6738,13 @@
         </w:numPr>
       </w:pPr>
       <w:r>
-        <w:t>Création du diagramme du Use Cases et du diagramme de classes</w:t>
-      </w:r>
+        <w:t>Cré</w:t>
+      </w:r>
+      <w:r>
+        <w:t>ation du diagramme du Use Cases</w:t>
+      </w:r>
+      <w:bookmarkStart w:id="15" w:name="_GoBack"/>
+      <w:bookmarkEnd w:id="15"/>
     </w:p>
     <w:p>
       <w:pPr>
@@ -7089,7 +6755,7 @@
         </w:numPr>
       </w:pPr>
       <w:r>
-        <w:t>Microsoft Project 2016</w:t>
+        <w:t>Astah Professional 7.2.0</w:t>
       </w:r>
     </w:p>
     <w:p>
@@ -7101,7 +6767,7 @@
         </w:numPr>
       </w:pPr>
       <w:r>
-        <w:t>Planification</w:t>
+        <w:t xml:space="preserve">Création du diagramme de classes </w:t>
       </w:r>
     </w:p>
     <w:p>
@@ -7113,13 +6779,8 @@
         </w:numPr>
       </w:pPr>
       <w:r>
-        <w:t xml:space="preserve">MySQL </w:t>
-      </w:r>
-      <w:proofErr w:type="spellStart"/>
-      <w:r>
-        <w:t>Workbench</w:t>
-      </w:r>
-      <w:proofErr w:type="spellEnd"/>
+        <w:t>Microsoft Project 2016</w:t>
+      </w:r>
     </w:p>
     <w:p>
       <w:pPr>
@@ -7130,7 +6791,7 @@
         </w:numPr>
       </w:pPr>
       <w:r>
-        <w:t>Création du MLD et des scripts de base de données</w:t>
+        <w:t>Planification</w:t>
       </w:r>
     </w:p>
     <w:p>
@@ -7141,13 +6802,8 @@
           <w:numId w:val="20"/>
         </w:numPr>
       </w:pPr>
-      <w:proofErr w:type="spellStart"/>
-      <w:r>
-        <w:t>Github</w:t>
-      </w:r>
-      <w:proofErr w:type="spellEnd"/>
-      <w:r>
-        <w:t xml:space="preserve"> Desktop 1.1.1</w:t>
+      <w:r>
+        <w:t>MySQL Workbench</w:t>
       </w:r>
     </w:p>
     <w:p>
@@ -7158,11 +6814,9 @@
           <w:numId w:val="20"/>
         </w:numPr>
       </w:pPr>
-      <w:proofErr w:type="spellStart"/>
-      <w:r>
-        <w:t>Versioning</w:t>
-      </w:r>
-      <w:proofErr w:type="spellEnd"/>
+      <w:r>
+        <w:t>Création du MLD et des scripts de base de données</w:t>
+      </w:r>
     </w:p>
     <w:p>
       <w:pPr>
@@ -7172,13 +6826,8 @@
           <w:numId w:val="20"/>
         </w:numPr>
       </w:pPr>
-      <w:proofErr w:type="spellStart"/>
-      <w:r>
-        <w:t>Wamp</w:t>
-      </w:r>
-      <w:proofErr w:type="spellEnd"/>
-      <w:r>
-        <w:t xml:space="preserve"> Server 3.0.6</w:t>
+      <w:r>
+        <w:t>Github Desktop 1.1.1</w:t>
       </w:r>
     </w:p>
     <w:p>
@@ -7190,8 +6839,62 @@
         </w:numPr>
       </w:pPr>
       <w:r>
+        <w:t>Versioning</w:t>
+      </w:r>
+    </w:p>
+    <w:p>
+      <w:pPr>
+        <w:pStyle w:val="Paragraphedeliste"/>
+        <w:numPr>
+          <w:ilvl w:val="0"/>
+          <w:numId w:val="20"/>
+        </w:numPr>
+      </w:pPr>
+      <w:r>
+        <w:t>Wamp Server 3.0.6</w:t>
+      </w:r>
+    </w:p>
+    <w:p>
+      <w:pPr>
+        <w:pStyle w:val="Paragraphedeliste"/>
+        <w:numPr>
+          <w:ilvl w:val="1"/>
+          <w:numId w:val="20"/>
+        </w:numPr>
+      </w:pPr>
+      <w:r>
         <w:t>Serveur local pour utiliser la base de données dans un environnement de test</w:t>
       </w:r>
+    </w:p>
+    <w:p>
+      <w:pPr>
+        <w:pStyle w:val="Paragraphedeliste"/>
+        <w:numPr>
+          <w:ilvl w:val="0"/>
+          <w:numId w:val="20"/>
+        </w:numPr>
+      </w:pPr>
+      <w:r>
+        <w:t>Doxygen 1.8.13</w:t>
+      </w:r>
+    </w:p>
+    <w:p>
+      <w:pPr>
+        <w:pStyle w:val="Paragraphedeliste"/>
+        <w:numPr>
+          <w:ilvl w:val="1"/>
+          <w:numId w:val="20"/>
+        </w:numPr>
+      </w:pPr>
+      <w:r>
+        <w:t>Export du code source en format XML et création de la documentation HTML du code</w:t>
+      </w:r>
+    </w:p>
+    <w:p>
+      <w:pPr>
+        <w:pStyle w:val="Paragraphedeliste"/>
+        <w:ind w:left="1152"/>
+      </w:pPr>
     </w:p>
     <w:p>
       <w:r>
@@ -13850,87 +13553,7 @@
                 <w:rFonts w:cs="Arial"/>
                 <w:szCs w:val="36"/>
               </w:rPr>
-              <w:t>Je clique sur le bouton « </w:t>
-            </w:r>
-            <w:proofErr w:type="spellStart"/>
-            <w:r>
-              <w:rPr>
-                <w:rFonts w:cs="Arial"/>
-                <w:szCs w:val="36"/>
-              </w:rPr>
-              <w:t>dec</w:t>
-            </w:r>
-            <w:proofErr w:type="spellEnd"/>
-            <w:r>
-              <w:rPr>
-                <w:rFonts w:cs="Arial"/>
-                <w:szCs w:val="36"/>
-              </w:rPr>
-              <w:t xml:space="preserve"> -&gt; bin », « </w:t>
-            </w:r>
-            <w:proofErr w:type="spellStart"/>
-            <w:r>
-              <w:rPr>
-                <w:rFonts w:cs="Arial"/>
-                <w:szCs w:val="36"/>
-              </w:rPr>
-              <w:t>dec</w:t>
-            </w:r>
-            <w:proofErr w:type="spellEnd"/>
-            <w:r>
-              <w:rPr>
-                <w:rFonts w:cs="Arial"/>
-                <w:szCs w:val="36"/>
-              </w:rPr>
-              <w:t xml:space="preserve"> -&gt; </w:t>
-            </w:r>
-            <w:proofErr w:type="spellStart"/>
-            <w:r>
-              <w:rPr>
-                <w:rFonts w:cs="Arial"/>
-                <w:szCs w:val="36"/>
-              </w:rPr>
-              <w:t>oct</w:t>
-            </w:r>
-            <w:proofErr w:type="spellEnd"/>
-            <w:r>
-              <w:rPr>
-                <w:rFonts w:cs="Arial"/>
-                <w:szCs w:val="36"/>
-              </w:rPr>
-              <w:t> » ou « </w:t>
-            </w:r>
-            <w:proofErr w:type="spellStart"/>
-            <w:r>
-              <w:rPr>
-                <w:rFonts w:cs="Arial"/>
-                <w:szCs w:val="36"/>
-              </w:rPr>
-              <w:t>dec</w:t>
-            </w:r>
-            <w:proofErr w:type="spellEnd"/>
-            <w:r>
-              <w:rPr>
-                <w:rFonts w:cs="Arial"/>
-                <w:szCs w:val="36"/>
-              </w:rPr>
-              <w:t xml:space="preserve"> -&gt; </w:t>
-            </w:r>
-            <w:proofErr w:type="spellStart"/>
-            <w:r>
-              <w:rPr>
-                <w:rFonts w:cs="Arial"/>
-                <w:szCs w:val="36"/>
-              </w:rPr>
-              <w:t>hex</w:t>
-            </w:r>
-            <w:proofErr w:type="spellEnd"/>
-            <w:r>
-              <w:rPr>
-                <w:rFonts w:cs="Arial"/>
-                <w:szCs w:val="36"/>
-              </w:rPr>
-              <w:t> »</w:t>
+              <w:t>Je clique sur le bouton « dec -&gt; bin », « dec -&gt; oct » ou « dec -&gt; hex »</w:t>
             </w:r>
           </w:p>
         </w:tc>
@@ -19266,15 +18889,7 @@
                 <w:rFonts w:cs="Arial"/>
                 <w:szCs w:val="36"/>
               </w:rPr>
-              <w:t>Je clique sur le bouton « </w:t>
-            </w:r>
-            <w:proofErr w:type="spellStart"/>
-            <w:r>
-              <w:rPr>
-                <w:rFonts w:cs="Arial"/>
-                <w:szCs w:val="36"/>
-              </w:rPr>
-              <w:t>x</w:t>
+              <w:t>Je clique sur le bouton « x</w:t>
             </w:r>
             <w:r>
               <w:rPr>
@@ -19284,7 +18899,6 @@
               </w:rPr>
               <w:t>y</w:t>
             </w:r>
-            <w:proofErr w:type="spellEnd"/>
             <w:r>
               <w:rPr>
                 <w:rFonts w:cs="Arial"/>
@@ -20096,7 +19710,6 @@
               </w:rPr>
               <w:t>L’afficheur affiche « </w:t>
             </w:r>
-            <w:proofErr w:type="spellStart"/>
             <w:r>
               <w:rPr>
                 <w:rFonts w:cs="Arial"/>
@@ -20110,15 +19723,7 @@
                 <w:rFonts w:cs="Arial"/>
                 <w:szCs w:val="36"/>
               </w:rPr>
-              <w:t>^x</w:t>
-            </w:r>
-            <w:proofErr w:type="spellEnd"/>
-            <w:r>
-              <w:rPr>
-                <w:rFonts w:cs="Arial"/>
-                <w:szCs w:val="36"/>
-              </w:rPr>
-              <w:t xml:space="preserve"> », x étant le nombre entré précédemment.</w:t>
+              <w:t>^x », x étant le nombre entré précédemment.</w:t>
             </w:r>
           </w:p>
         </w:tc>
@@ -21082,23 +20687,7 @@
                 <w:rFonts w:cs="Arial"/>
                 <w:szCs w:val="36"/>
               </w:rPr>
-              <w:t>Calculer la racine « </w:t>
-            </w:r>
-            <w:proofErr w:type="spellStart"/>
-            <w:r>
-              <w:rPr>
-                <w:rFonts w:cs="Arial"/>
-                <w:szCs w:val="36"/>
-              </w:rPr>
-              <w:t>Xième</w:t>
-            </w:r>
-            <w:proofErr w:type="spellEnd"/>
-            <w:r>
-              <w:rPr>
-                <w:rFonts w:cs="Arial"/>
-                <w:szCs w:val="36"/>
-              </w:rPr>
-              <w:t> » d’un nombre</w:t>
+              <w:t>Calculer la racine « Xième » d’un nombre</w:t>
             </w:r>
           </w:p>
         </w:tc>
@@ -21730,23 +21319,7 @@
                 <w:rFonts w:cs="Arial"/>
                 <w:szCs w:val="36"/>
               </w:rPr>
-              <w:t xml:space="preserve">Le signe « = » s’affiche à droite de l’opération suivi du résultat de la racine </w:t>
-            </w:r>
-            <w:proofErr w:type="spellStart"/>
-            <w:r>
-              <w:rPr>
-                <w:rFonts w:cs="Arial"/>
-                <w:szCs w:val="36"/>
-              </w:rPr>
-              <w:t>Yème</w:t>
-            </w:r>
-            <w:proofErr w:type="spellEnd"/>
-            <w:r>
-              <w:rPr>
-                <w:rFonts w:cs="Arial"/>
-                <w:szCs w:val="36"/>
-              </w:rPr>
-              <w:t xml:space="preserve"> de X, X étant le premier nombre entré et Y le second nombre entré.</w:t>
+              <w:t>Le signe « = » s’affiche à droite de l’opération suivi du résultat de la racine Yème de X, X étant le premier nombre entré et Y le second nombre entré.</w:t>
             </w:r>
           </w:p>
         </w:tc>
@@ -23114,23 +22687,7 @@
                 <w:rFonts w:cs="Arial"/>
                 <w:szCs w:val="36"/>
               </w:rPr>
-              <w:t xml:space="preserve">S’il reste une parenthèse ouverte, le signe </w:t>
-            </w:r>
-            <w:proofErr w:type="gramStart"/>
-            <w:r>
-              <w:rPr>
-                <w:rFonts w:cs="Arial"/>
-                <w:szCs w:val="36"/>
-              </w:rPr>
-              <w:t>« )</w:t>
-            </w:r>
-            <w:proofErr w:type="gramEnd"/>
-            <w:r>
-              <w:rPr>
-                <w:rFonts w:cs="Arial"/>
-                <w:szCs w:val="36"/>
-              </w:rPr>
-              <w:t> » s’affiche à la suite de l’opération, créant ainsi un bloc de calcul prioritaire (règle de la priorité des opérations).</w:t>
+              <w:t>S’il reste une parenthèse ouverte, le signe « ) » s’affiche à la suite de l’opération, créant ainsi un bloc de calcul prioritaire (règle de la priorité des opérations).</w:t>
             </w:r>
           </w:p>
           <w:p>
@@ -25562,23 +25119,7 @@
                 <w:rFonts w:cs="Arial"/>
                 <w:szCs w:val="36"/>
               </w:rPr>
-              <w:t xml:space="preserve">La fenêtre de l’historique des opérations s’ouvre en tant que boîte de dialogue, et l’historique est affiché dans une </w:t>
-            </w:r>
-            <w:proofErr w:type="spellStart"/>
-            <w:r>
-              <w:rPr>
-                <w:rFonts w:cs="Arial"/>
-                <w:szCs w:val="36"/>
-              </w:rPr>
-              <w:t>listbox</w:t>
-            </w:r>
-            <w:proofErr w:type="spellEnd"/>
-            <w:r>
-              <w:rPr>
-                <w:rFonts w:cs="Arial"/>
-                <w:szCs w:val="36"/>
-              </w:rPr>
-              <w:t>.</w:t>
+              <w:t>La fenêtre de l’historique des opérations s’ouvre en tant que boîte de dialogue, et l’historique est affiché dans une listbox.</w:t>
             </w:r>
           </w:p>
         </w:tc>
@@ -27332,6 +26873,15 @@
         </w:rPr>
       </w:pPr>
     </w:p>
+    <w:p>
+      <w:pPr>
+        <w:pStyle w:val="Titre3"/>
+      </w:pPr>
+      <w:r>
+        <w:t>Diagramme de classes</w:t>
+      </w:r>
+    </w:p>
+    <w:p/>
     <w:p/>
     <w:p>
       <w:pPr>
@@ -27340,16 +26890,16 @@
           <w:tab w:val="num" w:pos="360"/>
         </w:tabs>
       </w:pPr>
-      <w:bookmarkStart w:id="15" w:name="_Toc71703259"/>
-      <w:bookmarkStart w:id="16" w:name="_Toc499021842"/>
+      <w:bookmarkStart w:id="16" w:name="_Toc71703259"/>
+      <w:bookmarkStart w:id="17" w:name="_Toc499021842"/>
       <w:r>
         <w:t>R</w:t>
       </w:r>
-      <w:bookmarkEnd w:id="15"/>
+      <w:bookmarkEnd w:id="16"/>
       <w:r>
         <w:t>éalisation</w:t>
       </w:r>
-      <w:bookmarkEnd w:id="16"/>
+      <w:bookmarkEnd w:id="17"/>
     </w:p>
     <w:p>
       <w:pPr>
@@ -27359,9 +26909,9 @@
           <w:iCs/>
         </w:rPr>
       </w:pPr>
-      <w:bookmarkStart w:id="17" w:name="_Toc25553317"/>
-      <w:bookmarkStart w:id="18" w:name="_Toc71691022"/>
-      <w:bookmarkStart w:id="19" w:name="_Toc499021843"/>
+      <w:bookmarkStart w:id="18" w:name="_Toc25553317"/>
+      <w:bookmarkStart w:id="19" w:name="_Toc71691022"/>
+      <w:bookmarkStart w:id="20" w:name="_Toc499021843"/>
       <w:r>
         <w:rPr>
           <w:i w:val="0"/>
@@ -27369,12 +26919,12 @@
         </w:rPr>
         <w:t>Dossier de réalisation</w:t>
       </w:r>
-      <w:bookmarkStart w:id="20" w:name="_Toc25553318"/>
-      <w:bookmarkEnd w:id="17"/>
+      <w:bookmarkStart w:id="21" w:name="_Toc25553318"/>
       <w:bookmarkEnd w:id="18"/>
       <w:bookmarkEnd w:id="19"/>
-    </w:p>
-    <w:bookmarkEnd w:id="20"/>
+      <w:bookmarkEnd w:id="20"/>
+    </w:p>
+    <w:bookmarkEnd w:id="21"/>
     <w:p>
       <w:pPr>
         <w:ind w:firstLine="360"/>
@@ -27425,21 +26975,12 @@
           <w:iCs/>
         </w:rPr>
       </w:pPr>
-      <w:proofErr w:type="gramStart"/>
       <w:r>
         <w:rPr>
           <w:i/>
           <w:iCs/>
         </w:rPr>
-        <w:t>les</w:t>
-      </w:r>
-      <w:proofErr w:type="gramEnd"/>
-      <w:r>
-        <w:rPr>
-          <w:i/>
-          <w:iCs/>
-        </w:rPr>
-        <w:t xml:space="preserve"> répertoires où le logiciel est installé</w:t>
+        <w:t>les répertoires où le logiciel est installé</w:t>
       </w:r>
     </w:p>
     <w:p>
@@ -27458,21 +26999,12 @@
           <w:iCs/>
         </w:rPr>
       </w:pPr>
-      <w:proofErr w:type="gramStart"/>
       <w:r>
         <w:rPr>
           <w:i/>
           <w:iCs/>
         </w:rPr>
-        <w:t>la</w:t>
-      </w:r>
-      <w:proofErr w:type="gramEnd"/>
-      <w:r>
-        <w:rPr>
-          <w:i/>
-          <w:iCs/>
-        </w:rPr>
-        <w:t xml:space="preserve"> liste de tous les fichiers et une rapide description de leur contenu (des noms qui parlent !)</w:t>
+        <w:t>la liste de tous les fichiers et une rapide description de leur contenu (des noms qui parlent !)</w:t>
       </w:r>
     </w:p>
     <w:p>
@@ -27491,21 +27023,12 @@
           <w:iCs/>
         </w:rPr>
       </w:pPr>
-      <w:proofErr w:type="gramStart"/>
       <w:r>
         <w:rPr>
           <w:i/>
           <w:iCs/>
         </w:rPr>
-        <w:t>les</w:t>
-      </w:r>
-      <w:proofErr w:type="gramEnd"/>
-      <w:r>
-        <w:rPr>
-          <w:i/>
-          <w:iCs/>
-        </w:rPr>
-        <w:t xml:space="preserve"> versions des systèmes d'exploitation et des outils logiciels</w:t>
+        <w:t>les versions des systèmes d'exploitation et des outils logiciels</w:t>
       </w:r>
     </w:p>
     <w:p>
@@ -27524,21 +27047,12 @@
           <w:iCs/>
         </w:rPr>
       </w:pPr>
-      <w:proofErr w:type="gramStart"/>
       <w:r>
         <w:rPr>
           <w:i/>
           <w:iCs/>
         </w:rPr>
-        <w:t>la</w:t>
-      </w:r>
-      <w:proofErr w:type="gramEnd"/>
-      <w:r>
-        <w:rPr>
-          <w:i/>
-          <w:iCs/>
-        </w:rPr>
-        <w:t xml:space="preserve"> description exacte du matériel</w:t>
+        <w:t>la description exacte du matériel</w:t>
       </w:r>
     </w:p>
     <w:p>
@@ -27557,21 +27071,12 @@
           <w:iCs/>
         </w:rPr>
       </w:pPr>
-      <w:proofErr w:type="gramStart"/>
       <w:r>
         <w:rPr>
           <w:i/>
           <w:iCs/>
         </w:rPr>
-        <w:t>le</w:t>
-      </w:r>
-      <w:proofErr w:type="gramEnd"/>
-      <w:r>
-        <w:rPr>
-          <w:i/>
-          <w:iCs/>
-        </w:rPr>
-        <w:t xml:space="preserve"> numé</w:t>
+        <w:t>le numé</w:t>
       </w:r>
       <w:r>
         <w:rPr>
@@ -27605,21 +27110,12 @@
           <w:u w:val="single"/>
         </w:rPr>
       </w:pPr>
-      <w:proofErr w:type="gramStart"/>
       <w:r>
         <w:rPr>
           <w:i/>
           <w:iCs/>
         </w:rPr>
-        <w:t>programmation</w:t>
-      </w:r>
-      <w:proofErr w:type="gramEnd"/>
-      <w:r>
-        <w:rPr>
-          <w:i/>
-          <w:iCs/>
-        </w:rPr>
-        <w:t xml:space="preserve"> et scripts: librairies externes, dictionnaire des données, reconstruction du logiciel</w:t>
+        <w:t>programmation et scripts: librairies externes, dictionnaire des données, reconstruction du logiciel</w:t>
       </w:r>
       <w:r>
         <w:rPr>
@@ -27726,22 +27222,14 @@
           <w:iCs/>
         </w:rPr>
       </w:pPr>
-      <w:bookmarkStart w:id="21" w:name="_GoBack"/>
-    </w:p>
-    <w:bookmarkEnd w:id="21"/>
+    </w:p>
     <w:p>
       <w:pPr>
         <w:pStyle w:val="Titre3"/>
       </w:pPr>
       <w:r>
-        <w:lastRenderedPageBreak/>
-        <w:t xml:space="preserve">Convention de nommage des éléments Windows </w:t>
-      </w:r>
-      <w:proofErr w:type="spellStart"/>
-      <w:r>
-        <w:t>Forms</w:t>
-      </w:r>
-      <w:proofErr w:type="spellEnd"/>
+        <w:t>Convention de nommage des éléments Windows Forms</w:t>
+      </w:r>
     </w:p>
     <w:p/>
     <w:tbl>
@@ -27784,11 +27272,9 @@
                 <w:szCs w:val="36"/>
               </w:rPr>
             </w:pPr>
-            <w:proofErr w:type="spellStart"/>
             <w:r>
               <w:t>Button</w:t>
             </w:r>
-            <w:proofErr w:type="spellEnd"/>
           </w:p>
         </w:tc>
         <w:tc>
@@ -27856,13 +27342,8 @@
               </w:rPr>
             </w:pPr>
             <w:r>
-              <w:t xml:space="preserve">Rich </w:t>
-            </w:r>
-            <w:proofErr w:type="spellStart"/>
-            <w:r>
-              <w:t>textbox</w:t>
-            </w:r>
-            <w:proofErr w:type="spellEnd"/>
+              <w:t>Rich textbox</w:t>
+            </w:r>
           </w:p>
         </w:tc>
         <w:tc>
@@ -27889,7 +27370,6 @@
                 <w:szCs w:val="36"/>
               </w:rPr>
             </w:pPr>
-            <w:proofErr w:type="spellStart"/>
             <w:r>
               <w:rPr>
                 <w:rFonts w:cs="Arial"/>
@@ -27897,7 +27377,6 @@
               </w:rPr>
               <w:t>rtxt</w:t>
             </w:r>
-            <w:proofErr w:type="spellEnd"/>
           </w:p>
         </w:tc>
       </w:tr>
@@ -27959,7 +27438,6 @@
                 <w:szCs w:val="36"/>
               </w:rPr>
             </w:pPr>
-            <w:proofErr w:type="spellStart"/>
             <w:r>
               <w:rPr>
                 <w:rFonts w:cs="Arial"/>
@@ -27967,7 +27445,6 @@
               </w:rPr>
               <w:t>lbl</w:t>
             </w:r>
-            <w:proofErr w:type="spellEnd"/>
           </w:p>
         </w:tc>
       </w:tr>
@@ -28000,11 +27477,9 @@
                 <w:szCs w:val="32"/>
               </w:rPr>
             </w:pPr>
-            <w:proofErr w:type="spellStart"/>
             <w:r>
               <w:t>Textbox</w:t>
             </w:r>
-            <w:proofErr w:type="spellEnd"/>
           </w:p>
         </w:tc>
         <w:tc>
@@ -28031,7 +27506,6 @@
                 <w:szCs w:val="36"/>
               </w:rPr>
             </w:pPr>
-            <w:proofErr w:type="spellStart"/>
             <w:r>
               <w:rPr>
                 <w:rFonts w:cs="Arial"/>
@@ -28039,7 +27513,6 @@
               </w:rPr>
               <w:t>txt</w:t>
             </w:r>
-            <w:proofErr w:type="spellEnd"/>
           </w:p>
         </w:tc>
       </w:tr>
@@ -28062,11 +27535,9 @@
             </w:tcMar>
           </w:tcPr>
           <w:p>
-            <w:proofErr w:type="spellStart"/>
             <w:r>
               <w:t>Form</w:t>
             </w:r>
-            <w:proofErr w:type="spellEnd"/>
           </w:p>
         </w:tc>
         <w:tc>
@@ -28093,7 +27564,6 @@
                 <w:szCs w:val="36"/>
               </w:rPr>
             </w:pPr>
-            <w:proofErr w:type="spellStart"/>
             <w:r>
               <w:rPr>
                 <w:rFonts w:cs="Arial"/>
@@ -28101,7 +27571,6 @@
               </w:rPr>
               <w:t>frm</w:t>
             </w:r>
-            <w:proofErr w:type="spellEnd"/>
           </w:p>
         </w:tc>
       </w:tr>
@@ -28124,11 +27593,9 @@
             </w:tcMar>
           </w:tcPr>
           <w:p>
-            <w:proofErr w:type="spellStart"/>
             <w:r>
               <w:t>NumericUpDown</w:t>
             </w:r>
-            <w:proofErr w:type="spellEnd"/>
           </w:p>
         </w:tc>
         <w:tc>
@@ -28155,7 +27622,6 @@
                 <w:szCs w:val="36"/>
               </w:rPr>
             </w:pPr>
-            <w:proofErr w:type="spellStart"/>
             <w:r>
               <w:rPr>
                 <w:rFonts w:cs="Arial"/>
@@ -28163,7 +27629,6 @@
               </w:rPr>
               <w:t>nud</w:t>
             </w:r>
-            <w:proofErr w:type="spellEnd"/>
           </w:p>
         </w:tc>
       </w:tr>
@@ -28186,11 +27651,9 @@
             </w:tcMar>
           </w:tcPr>
           <w:p>
-            <w:proofErr w:type="spellStart"/>
             <w:r>
               <w:t>ListBox</w:t>
             </w:r>
-            <w:proofErr w:type="spellEnd"/>
           </w:p>
         </w:tc>
         <w:tc>
@@ -28217,7 +27680,6 @@
                 <w:szCs w:val="36"/>
               </w:rPr>
             </w:pPr>
-            <w:proofErr w:type="spellStart"/>
             <w:r>
               <w:rPr>
                 <w:rFonts w:cs="Arial"/>
@@ -28225,7 +27687,6 @@
               </w:rPr>
               <w:t>lst</w:t>
             </w:r>
-            <w:proofErr w:type="spellEnd"/>
           </w:p>
         </w:tc>
       </w:tr>
@@ -28248,11 +27709,9 @@
             </w:tcMar>
           </w:tcPr>
           <w:p>
-            <w:proofErr w:type="spellStart"/>
             <w:r>
               <w:t>RectangleShape</w:t>
             </w:r>
-            <w:proofErr w:type="spellEnd"/>
           </w:p>
         </w:tc>
         <w:tc>
@@ -28279,7 +27738,6 @@
                 <w:szCs w:val="36"/>
               </w:rPr>
             </w:pPr>
-            <w:proofErr w:type="spellStart"/>
             <w:r>
               <w:rPr>
                 <w:rFonts w:cs="Arial"/>
@@ -28287,7 +27745,6 @@
               </w:rPr>
               <w:t>rct</w:t>
             </w:r>
-            <w:proofErr w:type="spellEnd"/>
           </w:p>
         </w:tc>
       </w:tr>
@@ -28310,11 +27767,9 @@
             </w:tcMar>
           </w:tcPr>
           <w:p>
-            <w:proofErr w:type="spellStart"/>
             <w:r>
               <w:t>Lineshape</w:t>
             </w:r>
-            <w:proofErr w:type="spellEnd"/>
           </w:p>
         </w:tc>
         <w:tc>
@@ -28403,16 +27858,8 @@
         <w:rPr>
           <w:i/>
         </w:rPr>
-        <w:t xml:space="preserve">Pour chaque partie testée de votre projet, il faut </w:t>
-      </w:r>
-      <w:proofErr w:type="gramStart"/>
-      <w:r>
-        <w:rPr>
-          <w:i/>
-        </w:rPr>
-        <w:t>décrire:</w:t>
-      </w:r>
-      <w:proofErr w:type="gramEnd"/>
+        <w:t>Pour chaque partie testée de votre projet, il faut décrire:</w:t>
+      </w:r>
     </w:p>
     <w:p>
       <w:pPr>
@@ -28434,19 +27881,11 @@
           <w:i/>
         </w:rPr>
       </w:pPr>
-      <w:proofErr w:type="gramStart"/>
       <w:r>
         <w:rPr>
           <w:i/>
         </w:rPr>
-        <w:t>les</w:t>
-      </w:r>
-      <w:proofErr w:type="gramEnd"/>
-      <w:r>
-        <w:rPr>
-          <w:i/>
-        </w:rPr>
-        <w:t xml:space="preserve"> conditions exactes de chaque test</w:t>
+        <w:t>les conditions exactes de chaque test</w:t>
       </w:r>
     </w:p>
     <w:p>
@@ -28459,19 +27898,11 @@
           <w:i/>
         </w:rPr>
       </w:pPr>
-      <w:proofErr w:type="gramStart"/>
       <w:r>
         <w:rPr>
           <w:i/>
         </w:rPr>
-        <w:t>les</w:t>
-      </w:r>
-      <w:proofErr w:type="gramEnd"/>
-      <w:r>
-        <w:rPr>
-          <w:i/>
-        </w:rPr>
-        <w:t xml:space="preserve"> preuves de test (papier ou fichier)</w:t>
+        <w:t>les preuves de test (papier ou fichier)</w:t>
       </w:r>
     </w:p>
     <w:p>
@@ -28484,19 +27915,11 @@
           <w:i/>
         </w:rPr>
       </w:pPr>
-      <w:proofErr w:type="gramStart"/>
       <w:r>
         <w:rPr>
           <w:i/>
         </w:rPr>
-        <w:t>tests</w:t>
-      </w:r>
-      <w:proofErr w:type="gramEnd"/>
-      <w:r>
-        <w:rPr>
-          <w:i/>
-        </w:rPr>
-        <w:t xml:space="preserve"> sans preuve: fournir au moins une description </w:t>
+        <w:t xml:space="preserve">tests sans preuve: fournir au moins une description </w:t>
       </w:r>
     </w:p>
     <w:p>
@@ -28555,21 +27978,7 @@
         <w:rPr>
           <w:i/>
         </w:rPr>
-        <w:t xml:space="preserve">S'il reste encore des </w:t>
-      </w:r>
-      <w:proofErr w:type="gramStart"/>
-      <w:r>
-        <w:rPr>
-          <w:i/>
-        </w:rPr>
-        <w:t>erreurs:</w:t>
-      </w:r>
-      <w:proofErr w:type="gramEnd"/>
-      <w:r>
-        <w:rPr>
-          <w:i/>
-        </w:rPr>
-        <w:t xml:space="preserve"> </w:t>
+        <w:t xml:space="preserve">S'il reste encore des erreurs: </w:t>
       </w:r>
     </w:p>
     <w:p>
@@ -28722,21 +28131,12 @@
           <w:i/>
         </w:rPr>
       </w:pPr>
-      <w:proofErr w:type="gramStart"/>
       <w:r>
         <w:rPr>
           <w:rFonts w:cs="Arial"/>
           <w:i/>
         </w:rPr>
-        <w:t>le</w:t>
-      </w:r>
-      <w:proofErr w:type="gramEnd"/>
-      <w:r>
-        <w:rPr>
-          <w:rFonts w:cs="Arial"/>
-          <w:i/>
-        </w:rPr>
-        <w:t xml:space="preserve"> rapport de projet</w:t>
+        <w:t>le rapport de projet</w:t>
       </w:r>
     </w:p>
     <w:p>
@@ -28750,21 +28150,12 @@
           <w:i/>
         </w:rPr>
       </w:pPr>
-      <w:proofErr w:type="gramStart"/>
       <w:r>
         <w:rPr>
           <w:rFonts w:cs="Arial"/>
           <w:i/>
         </w:rPr>
-        <w:t>le</w:t>
-      </w:r>
-      <w:proofErr w:type="gramEnd"/>
-      <w:r>
-        <w:rPr>
-          <w:rFonts w:cs="Arial"/>
-          <w:i/>
-        </w:rPr>
-        <w:t xml:space="preserve"> manuel d'Installation (en annexe)</w:t>
+        <w:t>le manuel d'Installation (en annexe)</w:t>
       </w:r>
     </w:p>
     <w:p>
@@ -28778,21 +28169,12 @@
           <w:i/>
         </w:rPr>
       </w:pPr>
-      <w:proofErr w:type="gramStart"/>
       <w:r>
         <w:rPr>
           <w:rFonts w:cs="Arial"/>
           <w:i/>
         </w:rPr>
-        <w:t>le</w:t>
-      </w:r>
-      <w:proofErr w:type="gramEnd"/>
-      <w:r>
-        <w:rPr>
-          <w:rFonts w:cs="Arial"/>
-          <w:i/>
-        </w:rPr>
-        <w:t xml:space="preserve"> manuel d'Utilisation avec des exemples graphiques (en annexe)</w:t>
+        <w:t>le manuel d'Utilisation avec des exemples graphiques (en annexe)</w:t>
       </w:r>
     </w:p>
     <w:p>
@@ -28806,21 +28188,12 @@
           <w:i/>
         </w:rPr>
       </w:pPr>
-      <w:proofErr w:type="gramStart"/>
       <w:r>
         <w:rPr>
           <w:rFonts w:cs="Arial"/>
           <w:i/>
         </w:rPr>
-        <w:t>autres</w:t>
-      </w:r>
-      <w:proofErr w:type="gramEnd"/>
-      <w:r>
-        <w:rPr>
-          <w:rFonts w:cs="Arial"/>
-          <w:i/>
-        </w:rPr>
-        <w:t>…</w:t>
+        <w:t>autres…</w:t>
       </w:r>
     </w:p>
     <w:p>
@@ -28855,7 +28228,6 @@
       <w:bookmarkStart w:id="33" w:name="_Toc71703263"/>
       <w:bookmarkStart w:id="34" w:name="_Toc499021847"/>
       <w:r>
-        <w:lastRenderedPageBreak/>
         <w:t>C</w:t>
       </w:r>
       <w:bookmarkEnd w:id="32"/>
@@ -28891,18 +28263,8 @@
           <w:i/>
           <w:sz w:val="24"/>
         </w:rPr>
-        <w:t xml:space="preserve">Développez en tous cas les points </w:t>
-      </w:r>
-      <w:proofErr w:type="gramStart"/>
-      <w:r>
-        <w:rPr>
-          <w:rFonts w:ascii="Arial" w:hAnsi="Arial" w:cs="Arial"/>
-          <w:i/>
-          <w:sz w:val="24"/>
-        </w:rPr>
-        <w:t>suivants:</w:t>
-      </w:r>
-      <w:proofErr w:type="gramEnd"/>
+        <w:t>Développez en tous cas les points suivants:</w:t>
+      </w:r>
     </w:p>
     <w:p>
       <w:pPr>
@@ -29105,21 +28467,7 @@
         <w:rPr>
           <w:i/>
         </w:rPr>
-        <w:t xml:space="preserve"> (Titre, auteur, date), des sites Internet (URL) consultés, des articles (Revue, date, titre, </w:t>
-      </w:r>
-      <w:proofErr w:type="gramStart"/>
-      <w:r>
-        <w:rPr>
-          <w:i/>
-        </w:rPr>
-        <w:t>auteur)…</w:t>
-      </w:r>
-      <w:proofErr w:type="gramEnd"/>
-      <w:r>
-        <w:rPr>
-          <w:i/>
-        </w:rPr>
-        <w:t xml:space="preserve"> Et de toutes les aides externes (noms)   </w:t>
+        <w:t xml:space="preserve"> (Titre, auteur, date), des sites Internet (URL) consultés, des articles (Revue, date, titre, auteur)… Et de toutes les aides externes (noms)   </w:t>
       </w:r>
     </w:p>
     <w:p>
@@ -29478,7 +28826,7 @@
         <w:sz w:val="16"/>
         <w:szCs w:val="16"/>
       </w:rPr>
-      <w:t>i-CQ VD Octobre 2010</w:t>
+      <w:t>Par Gildas Houlmann</w:t>
     </w:r>
     <w:r>
       <w:rPr>
@@ -29518,7 +28866,7 @@
         <w:sz w:val="16"/>
         <w:szCs w:val="16"/>
       </w:rPr>
-      <w:t>34</w:t>
+      <w:t>14</w:t>
     </w:r>
     <w:r>
       <w:rPr>
@@ -29534,23 +28882,14 @@
         <w:szCs w:val="16"/>
       </w:rPr>
       <w:tab/>
-      <w:t xml:space="preserve">Dernière </w:t>
+      <w:t xml:space="preserve">Dernière modif : </w:t>
     </w:r>
-    <w:proofErr w:type="spellStart"/>
     <w:r>
       <w:rPr>
         <w:sz w:val="16"/>
         <w:szCs w:val="16"/>
       </w:rPr>
-      <w:t>modif</w:t>
-    </w:r>
-    <w:proofErr w:type="spellEnd"/>
-    <w:r>
-      <w:rPr>
-        <w:sz w:val="16"/>
-        <w:szCs w:val="16"/>
-      </w:rPr>
-      <w:t> : 02.12.2010</w:t>
+      <w:t>15.05.2018</w:t>
     </w:r>
     <w:r>
       <w:rPr>

</xml_diff>

<commit_message>
Tests for calculations started.
Commit for the 17.05.2018 evening. The automatic tests for the Calculation.Solve method have been started
</commit_message>
<xml_diff>
--- a/Documentation/GHN_Rapport_de_projet.docx
+++ b/Documentation/GHN_Rapport_de_projet.docx
@@ -156,7 +156,7 @@
       <w:r>
         <w:fldChar w:fldCharType="separate"/>
       </w:r>
-      <w:hyperlink w:anchor="_Toc499021832" w:history="1">
+      <w:hyperlink w:anchor="_Toc514338764" w:history="1">
         <w:r>
           <w:rPr>
             <w:rStyle w:val="Lienhypertexte"/>
@@ -194,7 +194,7 @@
           <w:rPr>
             <w:webHidden/>
           </w:rPr>
-          <w:instrText xml:space="preserve"> PAGEREF _Toc499021832 \h </w:instrText>
+          <w:instrText xml:space="preserve"> PAGEREF _Toc514338764 \h </w:instrText>
         </w:r>
         <w:r>
           <w:rPr>
@@ -236,10 +236,11 @@
           <w:lang w:val="fr-CH" w:eastAsia="fr-CH"/>
         </w:rPr>
       </w:pPr>
-      <w:hyperlink w:anchor="_Toc499021833" w:history="1">
+      <w:hyperlink w:anchor="_Toc514338765" w:history="1">
         <w:r>
           <w:rPr>
             <w:rStyle w:val="Lienhypertexte"/>
+            <w:iCs/>
             <w:noProof/>
           </w:rPr>
           <w:t>1.1</w:t>
@@ -257,6 +258,7 @@
         <w:r>
           <w:rPr>
             <w:rStyle w:val="Lienhypertexte"/>
+            <w:iCs/>
             <w:noProof/>
           </w:rPr>
           <w:t>Introduction</w:t>
@@ -280,7 +282,7 @@
             <w:noProof/>
             <w:webHidden/>
           </w:rPr>
-          <w:instrText xml:space="preserve"> PAGEREF _Toc499021833 \h </w:instrText>
+          <w:instrText xml:space="preserve"> PAGEREF _Toc514338765 \h </w:instrText>
         </w:r>
         <w:r>
           <w:rPr>
@@ -326,10 +328,11 @@
           <w:lang w:val="fr-CH" w:eastAsia="fr-CH"/>
         </w:rPr>
       </w:pPr>
-      <w:hyperlink w:anchor="_Toc499021834" w:history="1">
+      <w:hyperlink w:anchor="_Toc514338766" w:history="1">
         <w:r>
           <w:rPr>
             <w:rStyle w:val="Lienhypertexte"/>
+            <w:iCs/>
             <w:noProof/>
           </w:rPr>
           <w:t>1.2</w:t>
@@ -347,6 +350,7 @@
         <w:r>
           <w:rPr>
             <w:rStyle w:val="Lienhypertexte"/>
+            <w:iCs/>
             <w:noProof/>
           </w:rPr>
           <w:t>Objectifs</w:t>
@@ -370,7 +374,7 @@
             <w:noProof/>
             <w:webHidden/>
           </w:rPr>
-          <w:instrText xml:space="preserve"> PAGEREF _Toc499021834 \h </w:instrText>
+          <w:instrText xml:space="preserve"> PAGEREF _Toc514338766 \h </w:instrText>
         </w:r>
         <w:r>
           <w:rPr>
@@ -416,10 +420,11 @@
           <w:lang w:val="fr-CH" w:eastAsia="fr-CH"/>
         </w:rPr>
       </w:pPr>
-      <w:hyperlink w:anchor="_Toc499021835" w:history="1">
+      <w:hyperlink w:anchor="_Toc514338767" w:history="1">
         <w:r>
           <w:rPr>
             <w:rStyle w:val="Lienhypertexte"/>
+            <w:iCs/>
             <w:noProof/>
           </w:rPr>
           <w:t>1.3</w:t>
@@ -437,6 +442,7 @@
         <w:r>
           <w:rPr>
             <w:rStyle w:val="Lienhypertexte"/>
+            <w:iCs/>
             <w:noProof/>
           </w:rPr>
           <w:t>Planification initiale</w:t>
@@ -460,7 +466,7 @@
             <w:noProof/>
             <w:webHidden/>
           </w:rPr>
-          <w:instrText xml:space="preserve"> PAGEREF _Toc499021835 \h </w:instrText>
+          <w:instrText xml:space="preserve"> PAGEREF _Toc514338767 \h </w:instrText>
         </w:r>
         <w:r>
           <w:rPr>
@@ -501,7 +507,7 @@
           <w:lang w:val="fr-CH" w:eastAsia="fr-CH"/>
         </w:rPr>
       </w:pPr>
-      <w:hyperlink w:anchor="_Toc499021836" w:history="1">
+      <w:hyperlink w:anchor="_Toc514338768" w:history="1">
         <w:r>
           <w:rPr>
             <w:rStyle w:val="Lienhypertexte"/>
@@ -539,7 +545,7 @@
           <w:rPr>
             <w:webHidden/>
           </w:rPr>
-          <w:instrText xml:space="preserve"> PAGEREF _Toc499021836 \h </w:instrText>
+          <w:instrText xml:space="preserve"> PAGEREF _Toc514338768 \h </w:instrText>
         </w:r>
         <w:r>
           <w:rPr>
@@ -581,10 +587,11 @@
           <w:lang w:val="fr-CH" w:eastAsia="fr-CH"/>
         </w:rPr>
       </w:pPr>
-      <w:hyperlink w:anchor="_Toc499021837" w:history="1">
+      <w:hyperlink w:anchor="_Toc514338769" w:history="1">
         <w:r>
           <w:rPr>
             <w:rStyle w:val="Lienhypertexte"/>
+            <w:iCs/>
             <w:noProof/>
           </w:rPr>
           <w:t>2.1</w:t>
@@ -602,6 +609,7 @@
         <w:r>
           <w:rPr>
             <w:rStyle w:val="Lienhypertexte"/>
+            <w:iCs/>
             <w:noProof/>
           </w:rPr>
           <w:t>Concept</w:t>
@@ -625,7 +633,7 @@
             <w:noProof/>
             <w:webHidden/>
           </w:rPr>
-          <w:instrText xml:space="preserve"> PAGEREF _Toc499021837 \h </w:instrText>
+          <w:instrText xml:space="preserve"> PAGEREF _Toc514338769 \h </w:instrText>
         </w:r>
         <w:r>
           <w:rPr>
@@ -658,6 +666,276 @@
     </w:p>
     <w:p>
       <w:pPr>
+        <w:pStyle w:val="TM3"/>
+        <w:tabs>
+          <w:tab w:val="left" w:pos="1200"/>
+          <w:tab w:val="right" w:leader="dot" w:pos="9060"/>
+        </w:tabs>
+        <w:rPr>
+          <w:rFonts w:asciiTheme="minorHAnsi" w:eastAsiaTheme="minorEastAsia" w:hAnsiTheme="minorHAnsi" w:cstheme="minorBidi"/>
+          <w:noProof/>
+          <w:sz w:val="22"/>
+          <w:szCs w:val="22"/>
+          <w:lang w:val="fr-CH" w:eastAsia="fr-CH"/>
+        </w:rPr>
+      </w:pPr>
+      <w:hyperlink w:anchor="_Toc514338770" w:history="1">
+        <w:r>
+          <w:rPr>
+            <w:rStyle w:val="Lienhypertexte"/>
+            <w:noProof/>
+          </w:rPr>
+          <w:t>2.1.1</w:t>
+        </w:r>
+        <w:r>
+          <w:rPr>
+            <w:rFonts w:asciiTheme="minorHAnsi" w:eastAsiaTheme="minorEastAsia" w:hAnsiTheme="minorHAnsi" w:cstheme="minorBidi"/>
+            <w:noProof/>
+            <w:sz w:val="22"/>
+            <w:szCs w:val="22"/>
+            <w:lang w:val="fr-CH" w:eastAsia="fr-CH"/>
+          </w:rPr>
+          <w:tab/>
+        </w:r>
+        <w:r>
+          <w:rPr>
+            <w:rStyle w:val="Lienhypertexte"/>
+            <w:noProof/>
+          </w:rPr>
+          <w:t>Analyse fonctionnelle</w:t>
+        </w:r>
+        <w:r>
+          <w:rPr>
+            <w:noProof/>
+            <w:webHidden/>
+          </w:rPr>
+          <w:tab/>
+        </w:r>
+        <w:r>
+          <w:rPr>
+            <w:noProof/>
+            <w:webHidden/>
+          </w:rPr>
+          <w:fldChar w:fldCharType="begin"/>
+        </w:r>
+        <w:r>
+          <w:rPr>
+            <w:noProof/>
+            <w:webHidden/>
+          </w:rPr>
+          <w:instrText xml:space="preserve"> PAGEREF _Toc514338770 \h </w:instrText>
+        </w:r>
+        <w:r>
+          <w:rPr>
+            <w:noProof/>
+            <w:webHidden/>
+          </w:rPr>
+        </w:r>
+        <w:r>
+          <w:rPr>
+            <w:noProof/>
+            <w:webHidden/>
+          </w:rPr>
+          <w:fldChar w:fldCharType="separate"/>
+        </w:r>
+        <w:r>
+          <w:rPr>
+            <w:noProof/>
+            <w:webHidden/>
+          </w:rPr>
+          <w:t>7</w:t>
+        </w:r>
+        <w:r>
+          <w:rPr>
+            <w:noProof/>
+            <w:webHidden/>
+          </w:rPr>
+          <w:fldChar w:fldCharType="end"/>
+        </w:r>
+      </w:hyperlink>
+    </w:p>
+    <w:p>
+      <w:pPr>
+        <w:pStyle w:val="TM3"/>
+        <w:tabs>
+          <w:tab w:val="left" w:pos="1200"/>
+          <w:tab w:val="right" w:leader="dot" w:pos="9060"/>
+        </w:tabs>
+        <w:rPr>
+          <w:rFonts w:asciiTheme="minorHAnsi" w:eastAsiaTheme="minorEastAsia" w:hAnsiTheme="minorHAnsi" w:cstheme="minorBidi"/>
+          <w:noProof/>
+          <w:sz w:val="22"/>
+          <w:szCs w:val="22"/>
+          <w:lang w:val="fr-CH" w:eastAsia="fr-CH"/>
+        </w:rPr>
+      </w:pPr>
+      <w:hyperlink w:anchor="_Toc514338771" w:history="1">
+        <w:r>
+          <w:rPr>
+            <w:rStyle w:val="Lienhypertexte"/>
+            <w:noProof/>
+          </w:rPr>
+          <w:t>2.1.2</w:t>
+        </w:r>
+        <w:r>
+          <w:rPr>
+            <w:rFonts w:asciiTheme="minorHAnsi" w:eastAsiaTheme="minorEastAsia" w:hAnsiTheme="minorHAnsi" w:cstheme="minorBidi"/>
+            <w:noProof/>
+            <w:sz w:val="22"/>
+            <w:szCs w:val="22"/>
+            <w:lang w:val="fr-CH" w:eastAsia="fr-CH"/>
+          </w:rPr>
+          <w:tab/>
+        </w:r>
+        <w:r>
+          <w:rPr>
+            <w:rStyle w:val="Lienhypertexte"/>
+            <w:noProof/>
+          </w:rPr>
+          <w:t>Cas d’utilisation</w:t>
+        </w:r>
+        <w:r>
+          <w:rPr>
+            <w:noProof/>
+            <w:webHidden/>
+          </w:rPr>
+          <w:tab/>
+        </w:r>
+        <w:r>
+          <w:rPr>
+            <w:noProof/>
+            <w:webHidden/>
+          </w:rPr>
+          <w:fldChar w:fldCharType="begin"/>
+        </w:r>
+        <w:r>
+          <w:rPr>
+            <w:noProof/>
+            <w:webHidden/>
+          </w:rPr>
+          <w:instrText xml:space="preserve"> PAGEREF _Toc514338771 \h </w:instrText>
+        </w:r>
+        <w:r>
+          <w:rPr>
+            <w:noProof/>
+            <w:webHidden/>
+          </w:rPr>
+        </w:r>
+        <w:r>
+          <w:rPr>
+            <w:noProof/>
+            <w:webHidden/>
+          </w:rPr>
+          <w:fldChar w:fldCharType="separate"/>
+        </w:r>
+        <w:r>
+          <w:rPr>
+            <w:noProof/>
+            <w:webHidden/>
+          </w:rPr>
+          <w:t>8</w:t>
+        </w:r>
+        <w:r>
+          <w:rPr>
+            <w:noProof/>
+            <w:webHidden/>
+          </w:rPr>
+          <w:fldChar w:fldCharType="end"/>
+        </w:r>
+      </w:hyperlink>
+    </w:p>
+    <w:p>
+      <w:pPr>
+        <w:pStyle w:val="TM3"/>
+        <w:tabs>
+          <w:tab w:val="left" w:pos="1200"/>
+          <w:tab w:val="right" w:leader="dot" w:pos="9060"/>
+        </w:tabs>
+        <w:rPr>
+          <w:rFonts w:asciiTheme="minorHAnsi" w:eastAsiaTheme="minorEastAsia" w:hAnsiTheme="minorHAnsi" w:cstheme="minorBidi"/>
+          <w:noProof/>
+          <w:sz w:val="22"/>
+          <w:szCs w:val="22"/>
+          <w:lang w:val="fr-CH" w:eastAsia="fr-CH"/>
+        </w:rPr>
+      </w:pPr>
+      <w:hyperlink w:anchor="_Toc514338772" w:history="1">
+        <w:r>
+          <w:rPr>
+            <w:rStyle w:val="Lienhypertexte"/>
+            <w:noProof/>
+          </w:rPr>
+          <w:t>2.1.3</w:t>
+        </w:r>
+        <w:r>
+          <w:rPr>
+            <w:rFonts w:asciiTheme="minorHAnsi" w:eastAsiaTheme="minorEastAsia" w:hAnsiTheme="minorHAnsi" w:cstheme="minorBidi"/>
+            <w:noProof/>
+            <w:sz w:val="22"/>
+            <w:szCs w:val="22"/>
+            <w:lang w:val="fr-CH" w:eastAsia="fr-CH"/>
+          </w:rPr>
+          <w:tab/>
+        </w:r>
+        <w:r>
+          <w:rPr>
+            <w:rStyle w:val="Lienhypertexte"/>
+            <w:noProof/>
+          </w:rPr>
+          <w:t>Maquettes</w:t>
+        </w:r>
+        <w:r>
+          <w:rPr>
+            <w:noProof/>
+            <w:webHidden/>
+          </w:rPr>
+          <w:tab/>
+        </w:r>
+        <w:r>
+          <w:rPr>
+            <w:noProof/>
+            <w:webHidden/>
+          </w:rPr>
+          <w:fldChar w:fldCharType="begin"/>
+        </w:r>
+        <w:r>
+          <w:rPr>
+            <w:noProof/>
+            <w:webHidden/>
+          </w:rPr>
+          <w:instrText xml:space="preserve"> PAGEREF _Toc514338772 \h </w:instrText>
+        </w:r>
+        <w:r>
+          <w:rPr>
+            <w:noProof/>
+            <w:webHidden/>
+          </w:rPr>
+        </w:r>
+        <w:r>
+          <w:rPr>
+            <w:noProof/>
+            <w:webHidden/>
+          </w:rPr>
+          <w:fldChar w:fldCharType="separate"/>
+        </w:r>
+        <w:r>
+          <w:rPr>
+            <w:noProof/>
+            <w:webHidden/>
+          </w:rPr>
+          <w:t>8</w:t>
+        </w:r>
+        <w:r>
+          <w:rPr>
+            <w:noProof/>
+            <w:webHidden/>
+          </w:rPr>
+          <w:fldChar w:fldCharType="end"/>
+        </w:r>
+      </w:hyperlink>
+    </w:p>
+    <w:p>
+      <w:pPr>
         <w:pStyle w:val="TM2"/>
         <w:tabs>
           <w:tab w:val="left" w:pos="800"/>
@@ -671,10 +949,11 @@
           <w:lang w:val="fr-CH" w:eastAsia="fr-CH"/>
         </w:rPr>
       </w:pPr>
-      <w:hyperlink w:anchor="_Toc499021838" w:history="1">
+      <w:hyperlink w:anchor="_Toc514338773" w:history="1">
         <w:r>
           <w:rPr>
             <w:rStyle w:val="Lienhypertexte"/>
+            <w:iCs/>
             <w:noProof/>
           </w:rPr>
           <w:t>2.2</w:t>
@@ -692,6 +971,7 @@
         <w:r>
           <w:rPr>
             <w:rStyle w:val="Lienhypertexte"/>
+            <w:iCs/>
             <w:noProof/>
           </w:rPr>
           <w:t>Stratégie de test</w:t>
@@ -715,7 +995,7 @@
             <w:noProof/>
             <w:webHidden/>
           </w:rPr>
-          <w:instrText xml:space="preserve"> PAGEREF _Toc499021838 \h </w:instrText>
+          <w:instrText xml:space="preserve"> PAGEREF _Toc514338773 \h </w:instrText>
         </w:r>
         <w:r>
           <w:rPr>
@@ -761,10 +1041,11 @@
           <w:lang w:val="fr-CH" w:eastAsia="fr-CH"/>
         </w:rPr>
       </w:pPr>
-      <w:hyperlink w:anchor="_Toc499021839" w:history="1">
+      <w:hyperlink w:anchor="_Toc514338774" w:history="1">
         <w:r>
           <w:rPr>
             <w:rStyle w:val="Lienhypertexte"/>
+            <w:iCs/>
             <w:noProof/>
           </w:rPr>
           <w:t>2.3</w:t>
@@ -806,7 +1087,7 @@
             <w:noProof/>
             <w:webHidden/>
           </w:rPr>
-          <w:instrText xml:space="preserve"> PAGEREF _Toc499021839 \h </w:instrText>
+          <w:instrText xml:space="preserve"> PAGEREF _Toc514338774 \h </w:instrText>
         </w:r>
         <w:r>
           <w:rPr>
@@ -852,10 +1133,11 @@
           <w:lang w:val="fr-CH" w:eastAsia="fr-CH"/>
         </w:rPr>
       </w:pPr>
-      <w:hyperlink w:anchor="_Toc499021840" w:history="1">
+      <w:hyperlink w:anchor="_Toc514338775" w:history="1">
         <w:r>
           <w:rPr>
             <w:rStyle w:val="Lienhypertexte"/>
+            <w:iCs/>
             <w:noProof/>
           </w:rPr>
           <w:t>2.4</w:t>
@@ -873,6 +1155,7 @@
         <w:r>
           <w:rPr>
             <w:rStyle w:val="Lienhypertexte"/>
+            <w:iCs/>
             <w:noProof/>
           </w:rPr>
           <w:t>Planification</w:t>
@@ -896,7 +1179,7 @@
             <w:noProof/>
             <w:webHidden/>
           </w:rPr>
-          <w:instrText xml:space="preserve"> PAGEREF _Toc499021840 \h </w:instrText>
+          <w:instrText xml:space="preserve"> PAGEREF _Toc514338775 \h </w:instrText>
         </w:r>
         <w:r>
           <w:rPr>
@@ -942,10 +1225,11 @@
           <w:lang w:val="fr-CH" w:eastAsia="fr-CH"/>
         </w:rPr>
       </w:pPr>
-      <w:hyperlink w:anchor="_Toc499021841" w:history="1">
+      <w:hyperlink w:anchor="_Toc514338776" w:history="1">
         <w:r>
           <w:rPr>
             <w:rStyle w:val="Lienhypertexte"/>
+            <w:iCs/>
             <w:noProof/>
           </w:rPr>
           <w:t>2.5</w:t>
@@ -963,6 +1247,7 @@
         <w:r>
           <w:rPr>
             <w:rStyle w:val="Lienhypertexte"/>
+            <w:iCs/>
             <w:noProof/>
           </w:rPr>
           <w:t>Dossier de conception</w:t>
@@ -986,7 +1271,7 @@
             <w:noProof/>
             <w:webHidden/>
           </w:rPr>
-          <w:instrText xml:space="preserve"> PAGEREF _Toc499021841 \h </w:instrText>
+          <w:instrText xml:space="preserve"> PAGEREF _Toc514338776 \h </w:instrText>
         </w:r>
         <w:r>
           <w:rPr>
@@ -1019,6 +1304,276 @@
     </w:p>
     <w:p>
       <w:pPr>
+        <w:pStyle w:val="TM3"/>
+        <w:tabs>
+          <w:tab w:val="left" w:pos="1200"/>
+          <w:tab w:val="right" w:leader="dot" w:pos="9060"/>
+        </w:tabs>
+        <w:rPr>
+          <w:rFonts w:asciiTheme="minorHAnsi" w:eastAsiaTheme="minorEastAsia" w:hAnsiTheme="minorHAnsi" w:cstheme="minorBidi"/>
+          <w:noProof/>
+          <w:sz w:val="22"/>
+          <w:szCs w:val="22"/>
+          <w:lang w:val="fr-CH" w:eastAsia="fr-CH"/>
+        </w:rPr>
+      </w:pPr>
+      <w:hyperlink w:anchor="_Toc514338777" w:history="1">
+        <w:r>
+          <w:rPr>
+            <w:rStyle w:val="Lienhypertexte"/>
+            <w:noProof/>
+          </w:rPr>
+          <w:t>2.5.1</w:t>
+        </w:r>
+        <w:r>
+          <w:rPr>
+            <w:rFonts w:asciiTheme="minorHAnsi" w:eastAsiaTheme="minorEastAsia" w:hAnsiTheme="minorHAnsi" w:cstheme="minorBidi"/>
+            <w:noProof/>
+            <w:sz w:val="22"/>
+            <w:szCs w:val="22"/>
+            <w:lang w:val="fr-CH" w:eastAsia="fr-CH"/>
+          </w:rPr>
+          <w:tab/>
+        </w:r>
+        <w:r>
+          <w:rPr>
+            <w:rStyle w:val="Lienhypertexte"/>
+            <w:noProof/>
+          </w:rPr>
+          <w:t>Choix de l’environnement</w:t>
+        </w:r>
+        <w:r>
+          <w:rPr>
+            <w:noProof/>
+            <w:webHidden/>
+          </w:rPr>
+          <w:tab/>
+        </w:r>
+        <w:r>
+          <w:rPr>
+            <w:noProof/>
+            <w:webHidden/>
+          </w:rPr>
+          <w:fldChar w:fldCharType="begin"/>
+        </w:r>
+        <w:r>
+          <w:rPr>
+            <w:noProof/>
+            <w:webHidden/>
+          </w:rPr>
+          <w:instrText xml:space="preserve"> PAGEREF _Toc514338777 \h </w:instrText>
+        </w:r>
+        <w:r>
+          <w:rPr>
+            <w:noProof/>
+            <w:webHidden/>
+          </w:rPr>
+        </w:r>
+        <w:r>
+          <w:rPr>
+            <w:noProof/>
+            <w:webHidden/>
+          </w:rPr>
+          <w:fldChar w:fldCharType="separate"/>
+        </w:r>
+        <w:r>
+          <w:rPr>
+            <w:noProof/>
+            <w:webHidden/>
+          </w:rPr>
+          <w:t>13</w:t>
+        </w:r>
+        <w:r>
+          <w:rPr>
+            <w:noProof/>
+            <w:webHidden/>
+          </w:rPr>
+          <w:fldChar w:fldCharType="end"/>
+        </w:r>
+      </w:hyperlink>
+    </w:p>
+    <w:p>
+      <w:pPr>
+        <w:pStyle w:val="TM3"/>
+        <w:tabs>
+          <w:tab w:val="left" w:pos="1200"/>
+          <w:tab w:val="right" w:leader="dot" w:pos="9060"/>
+        </w:tabs>
+        <w:rPr>
+          <w:rFonts w:asciiTheme="minorHAnsi" w:eastAsiaTheme="minorEastAsia" w:hAnsiTheme="minorHAnsi" w:cstheme="minorBidi"/>
+          <w:noProof/>
+          <w:sz w:val="22"/>
+          <w:szCs w:val="22"/>
+          <w:lang w:val="fr-CH" w:eastAsia="fr-CH"/>
+        </w:rPr>
+      </w:pPr>
+      <w:hyperlink w:anchor="_Toc514338778" w:history="1">
+        <w:r>
+          <w:rPr>
+            <w:rStyle w:val="Lienhypertexte"/>
+            <w:noProof/>
+          </w:rPr>
+          <w:t>2.5.2</w:t>
+        </w:r>
+        <w:r>
+          <w:rPr>
+            <w:rFonts w:asciiTheme="minorHAnsi" w:eastAsiaTheme="minorEastAsia" w:hAnsiTheme="minorHAnsi" w:cstheme="minorBidi"/>
+            <w:noProof/>
+            <w:sz w:val="22"/>
+            <w:szCs w:val="22"/>
+            <w:lang w:val="fr-CH" w:eastAsia="fr-CH"/>
+          </w:rPr>
+          <w:tab/>
+        </w:r>
+        <w:r>
+          <w:rPr>
+            <w:rStyle w:val="Lienhypertexte"/>
+            <w:noProof/>
+          </w:rPr>
+          <w:t>Scenarii</w:t>
+        </w:r>
+        <w:r>
+          <w:rPr>
+            <w:noProof/>
+            <w:webHidden/>
+          </w:rPr>
+          <w:tab/>
+        </w:r>
+        <w:r>
+          <w:rPr>
+            <w:noProof/>
+            <w:webHidden/>
+          </w:rPr>
+          <w:fldChar w:fldCharType="begin"/>
+        </w:r>
+        <w:r>
+          <w:rPr>
+            <w:noProof/>
+            <w:webHidden/>
+          </w:rPr>
+          <w:instrText xml:space="preserve"> PAGEREF _Toc514338778 \h </w:instrText>
+        </w:r>
+        <w:r>
+          <w:rPr>
+            <w:noProof/>
+            <w:webHidden/>
+          </w:rPr>
+        </w:r>
+        <w:r>
+          <w:rPr>
+            <w:noProof/>
+            <w:webHidden/>
+          </w:rPr>
+          <w:fldChar w:fldCharType="separate"/>
+        </w:r>
+        <w:r>
+          <w:rPr>
+            <w:noProof/>
+            <w:webHidden/>
+          </w:rPr>
+          <w:t>15</w:t>
+        </w:r>
+        <w:r>
+          <w:rPr>
+            <w:noProof/>
+            <w:webHidden/>
+          </w:rPr>
+          <w:fldChar w:fldCharType="end"/>
+        </w:r>
+      </w:hyperlink>
+    </w:p>
+    <w:p>
+      <w:pPr>
+        <w:pStyle w:val="TM3"/>
+        <w:tabs>
+          <w:tab w:val="left" w:pos="1200"/>
+          <w:tab w:val="right" w:leader="dot" w:pos="9060"/>
+        </w:tabs>
+        <w:rPr>
+          <w:rFonts w:asciiTheme="minorHAnsi" w:eastAsiaTheme="minorEastAsia" w:hAnsiTheme="minorHAnsi" w:cstheme="minorBidi"/>
+          <w:noProof/>
+          <w:sz w:val="22"/>
+          <w:szCs w:val="22"/>
+          <w:lang w:val="fr-CH" w:eastAsia="fr-CH"/>
+        </w:rPr>
+      </w:pPr>
+      <w:hyperlink w:anchor="_Toc514338779" w:history="1">
+        <w:r>
+          <w:rPr>
+            <w:rStyle w:val="Lienhypertexte"/>
+            <w:noProof/>
+          </w:rPr>
+          <w:t>2.5.3</w:t>
+        </w:r>
+        <w:r>
+          <w:rPr>
+            <w:rFonts w:asciiTheme="minorHAnsi" w:eastAsiaTheme="minorEastAsia" w:hAnsiTheme="minorHAnsi" w:cstheme="minorBidi"/>
+            <w:noProof/>
+            <w:sz w:val="22"/>
+            <w:szCs w:val="22"/>
+            <w:lang w:val="fr-CH" w:eastAsia="fr-CH"/>
+          </w:rPr>
+          <w:tab/>
+        </w:r>
+        <w:r>
+          <w:rPr>
+            <w:rStyle w:val="Lienhypertexte"/>
+            <w:noProof/>
+          </w:rPr>
+          <w:t>Diagramme de classes</w:t>
+        </w:r>
+        <w:r>
+          <w:rPr>
+            <w:noProof/>
+            <w:webHidden/>
+          </w:rPr>
+          <w:tab/>
+        </w:r>
+        <w:r>
+          <w:rPr>
+            <w:noProof/>
+            <w:webHidden/>
+          </w:rPr>
+          <w:fldChar w:fldCharType="begin"/>
+        </w:r>
+        <w:r>
+          <w:rPr>
+            <w:noProof/>
+            <w:webHidden/>
+          </w:rPr>
+          <w:instrText xml:space="preserve"> PAGEREF _Toc514338779 \h </w:instrText>
+        </w:r>
+        <w:r>
+          <w:rPr>
+            <w:noProof/>
+            <w:webHidden/>
+          </w:rPr>
+        </w:r>
+        <w:r>
+          <w:rPr>
+            <w:noProof/>
+            <w:webHidden/>
+          </w:rPr>
+          <w:fldChar w:fldCharType="separate"/>
+        </w:r>
+        <w:r>
+          <w:rPr>
+            <w:noProof/>
+            <w:webHidden/>
+          </w:rPr>
+          <w:t>24</w:t>
+        </w:r>
+        <w:r>
+          <w:rPr>
+            <w:noProof/>
+            <w:webHidden/>
+          </w:rPr>
+          <w:fldChar w:fldCharType="end"/>
+        </w:r>
+      </w:hyperlink>
+    </w:p>
+    <w:p>
+      <w:pPr>
         <w:pStyle w:val="TM1"/>
         <w:rPr>
           <w:rFonts w:asciiTheme="minorHAnsi" w:eastAsiaTheme="minorEastAsia" w:hAnsiTheme="minorHAnsi" w:cstheme="minorBidi"/>
@@ -1027,7 +1582,7 @@
           <w:lang w:val="fr-CH" w:eastAsia="fr-CH"/>
         </w:rPr>
       </w:pPr>
-      <w:hyperlink w:anchor="_Toc499021842" w:history="1">
+      <w:hyperlink w:anchor="_Toc514338780" w:history="1">
         <w:r>
           <w:rPr>
             <w:rStyle w:val="Lienhypertexte"/>
@@ -1065,7 +1620,7 @@
           <w:rPr>
             <w:webHidden/>
           </w:rPr>
-          <w:instrText xml:space="preserve"> PAGEREF _Toc499021842 \h </w:instrText>
+          <w:instrText xml:space="preserve"> PAGEREF _Toc514338780 \h </w:instrText>
         </w:r>
         <w:r>
           <w:rPr>
@@ -1082,7 +1637,7 @@
           <w:rPr>
             <w:webHidden/>
           </w:rPr>
-          <w:t>33</w:t>
+          <w:t>24</w:t>
         </w:r>
         <w:r>
           <w:rPr>
@@ -1107,10 +1662,11 @@
           <w:lang w:val="fr-CH" w:eastAsia="fr-CH"/>
         </w:rPr>
       </w:pPr>
-      <w:hyperlink w:anchor="_Toc499021843" w:history="1">
+      <w:hyperlink w:anchor="_Toc514338781" w:history="1">
         <w:r>
           <w:rPr>
             <w:rStyle w:val="Lienhypertexte"/>
+            <w:iCs/>
             <w:noProof/>
           </w:rPr>
           <w:t>3.1</w:t>
@@ -1128,6 +1684,7 @@
         <w:r>
           <w:rPr>
             <w:rStyle w:val="Lienhypertexte"/>
+            <w:iCs/>
             <w:noProof/>
           </w:rPr>
           <w:t>Dossier de réalisation</w:t>
@@ -1151,7 +1708,7 @@
             <w:noProof/>
             <w:webHidden/>
           </w:rPr>
-          <w:instrText xml:space="preserve"> PAGEREF _Toc499021843 \h </w:instrText>
+          <w:instrText xml:space="preserve"> PAGEREF _Toc514338781 \h </w:instrText>
         </w:r>
         <w:r>
           <w:rPr>
@@ -1171,7 +1728,7 @@
             <w:noProof/>
             <w:webHidden/>
           </w:rPr>
-          <w:t>33</w:t>
+          <w:t>24</w:t>
         </w:r>
         <w:r>
           <w:rPr>
@@ -1184,6 +1741,96 @@
     </w:p>
     <w:p>
       <w:pPr>
+        <w:pStyle w:val="TM3"/>
+        <w:tabs>
+          <w:tab w:val="left" w:pos="1200"/>
+          <w:tab w:val="right" w:leader="dot" w:pos="9060"/>
+        </w:tabs>
+        <w:rPr>
+          <w:rFonts w:asciiTheme="minorHAnsi" w:eastAsiaTheme="minorEastAsia" w:hAnsiTheme="minorHAnsi" w:cstheme="minorBidi"/>
+          <w:noProof/>
+          <w:sz w:val="22"/>
+          <w:szCs w:val="22"/>
+          <w:lang w:val="fr-CH" w:eastAsia="fr-CH"/>
+        </w:rPr>
+      </w:pPr>
+      <w:hyperlink w:anchor="_Toc514338782" w:history="1">
+        <w:r>
+          <w:rPr>
+            <w:rStyle w:val="Lienhypertexte"/>
+            <w:noProof/>
+          </w:rPr>
+          <w:t>3.1.1</w:t>
+        </w:r>
+        <w:r>
+          <w:rPr>
+            <w:rFonts w:asciiTheme="minorHAnsi" w:eastAsiaTheme="minorEastAsia" w:hAnsiTheme="minorHAnsi" w:cstheme="minorBidi"/>
+            <w:noProof/>
+            <w:sz w:val="22"/>
+            <w:szCs w:val="22"/>
+            <w:lang w:val="fr-CH" w:eastAsia="fr-CH"/>
+          </w:rPr>
+          <w:tab/>
+        </w:r>
+        <w:r>
+          <w:rPr>
+            <w:rStyle w:val="Lienhypertexte"/>
+            <w:noProof/>
+          </w:rPr>
+          <w:t>Convention de nommage des éléments Windows Forms</w:t>
+        </w:r>
+        <w:r>
+          <w:rPr>
+            <w:noProof/>
+            <w:webHidden/>
+          </w:rPr>
+          <w:tab/>
+        </w:r>
+        <w:r>
+          <w:rPr>
+            <w:noProof/>
+            <w:webHidden/>
+          </w:rPr>
+          <w:fldChar w:fldCharType="begin"/>
+        </w:r>
+        <w:r>
+          <w:rPr>
+            <w:noProof/>
+            <w:webHidden/>
+          </w:rPr>
+          <w:instrText xml:space="preserve"> PAGEREF _Toc514338782 \h </w:instrText>
+        </w:r>
+        <w:r>
+          <w:rPr>
+            <w:noProof/>
+            <w:webHidden/>
+          </w:rPr>
+        </w:r>
+        <w:r>
+          <w:rPr>
+            <w:noProof/>
+            <w:webHidden/>
+          </w:rPr>
+          <w:fldChar w:fldCharType="separate"/>
+        </w:r>
+        <w:r>
+          <w:rPr>
+            <w:noProof/>
+            <w:webHidden/>
+          </w:rPr>
+          <w:t>24</w:t>
+        </w:r>
+        <w:r>
+          <w:rPr>
+            <w:noProof/>
+            <w:webHidden/>
+          </w:rPr>
+          <w:fldChar w:fldCharType="end"/>
+        </w:r>
+      </w:hyperlink>
+    </w:p>
+    <w:p>
+      <w:pPr>
         <w:pStyle w:val="TM2"/>
         <w:tabs>
           <w:tab w:val="left" w:pos="800"/>
@@ -1197,10 +1844,11 @@
           <w:lang w:val="fr-CH" w:eastAsia="fr-CH"/>
         </w:rPr>
       </w:pPr>
-      <w:hyperlink w:anchor="_Toc499021844" w:history="1">
+      <w:hyperlink w:anchor="_Toc514338783" w:history="1">
         <w:r>
           <w:rPr>
             <w:rStyle w:val="Lienhypertexte"/>
+            <w:iCs/>
             <w:noProof/>
           </w:rPr>
           <w:t>3.2</w:t>
@@ -1218,6 +1866,7 @@
         <w:r>
           <w:rPr>
             <w:rStyle w:val="Lienhypertexte"/>
+            <w:iCs/>
             <w:noProof/>
           </w:rPr>
           <w:t>Description des tests effectués</w:t>
@@ -1241,7 +1890,7 @@
             <w:noProof/>
             <w:webHidden/>
           </w:rPr>
-          <w:instrText xml:space="preserve"> PAGEREF _Toc499021844 \h </w:instrText>
+          <w:instrText xml:space="preserve"> PAGEREF _Toc514338783 \h </w:instrText>
         </w:r>
         <w:r>
           <w:rPr>
@@ -1261,7 +1910,7 @@
             <w:noProof/>
             <w:webHidden/>
           </w:rPr>
-          <w:t>34</w:t>
+          <w:t>24</w:t>
         </w:r>
         <w:r>
           <w:rPr>
@@ -1287,10 +1936,11 @@
           <w:lang w:val="fr-CH" w:eastAsia="fr-CH"/>
         </w:rPr>
       </w:pPr>
-      <w:hyperlink w:anchor="_Toc499021845" w:history="1">
+      <w:hyperlink w:anchor="_Toc514338784" w:history="1">
         <w:r>
           <w:rPr>
             <w:rStyle w:val="Lienhypertexte"/>
+            <w:iCs/>
             <w:noProof/>
           </w:rPr>
           <w:t>3.3</w:t>
@@ -1308,6 +1958,7 @@
         <w:r>
           <w:rPr>
             <w:rStyle w:val="Lienhypertexte"/>
+            <w:iCs/>
             <w:noProof/>
           </w:rPr>
           <w:t>Erreurs restantes</w:t>
@@ -1331,7 +1982,7 @@
             <w:noProof/>
             <w:webHidden/>
           </w:rPr>
-          <w:instrText xml:space="preserve"> PAGEREF _Toc499021845 \h </w:instrText>
+          <w:instrText xml:space="preserve"> PAGEREF _Toc514338784 \h </w:instrText>
         </w:r>
         <w:r>
           <w:rPr>
@@ -1351,7 +2002,7 @@
             <w:noProof/>
             <w:webHidden/>
           </w:rPr>
-          <w:t>34</w:t>
+          <w:t>25</w:t>
         </w:r>
         <w:r>
           <w:rPr>
@@ -1377,10 +2028,11 @@
           <w:lang w:val="fr-CH" w:eastAsia="fr-CH"/>
         </w:rPr>
       </w:pPr>
-      <w:hyperlink w:anchor="_Toc499021846" w:history="1">
+      <w:hyperlink w:anchor="_Toc514338785" w:history="1">
         <w:r>
           <w:rPr>
             <w:rStyle w:val="Lienhypertexte"/>
+            <w:iCs/>
             <w:noProof/>
           </w:rPr>
           <w:t>3.4</w:t>
@@ -1398,6 +2050,7 @@
         <w:r>
           <w:rPr>
             <w:rStyle w:val="Lienhypertexte"/>
+            <w:iCs/>
             <w:noProof/>
           </w:rPr>
           <w:t>Liste des documents fournis</w:t>
@@ -1421,7 +2074,7 @@
             <w:noProof/>
             <w:webHidden/>
           </w:rPr>
-          <w:instrText xml:space="preserve"> PAGEREF _Toc499021846 \h </w:instrText>
+          <w:instrText xml:space="preserve"> PAGEREF _Toc514338785 \h </w:instrText>
         </w:r>
         <w:r>
           <w:rPr>
@@ -1441,7 +2094,7 @@
             <w:noProof/>
             <w:webHidden/>
           </w:rPr>
-          <w:t>34</w:t>
+          <w:t>25</w:t>
         </w:r>
         <w:r>
           <w:rPr>
@@ -1462,7 +2115,7 @@
           <w:lang w:val="fr-CH" w:eastAsia="fr-CH"/>
         </w:rPr>
       </w:pPr>
-      <w:hyperlink w:anchor="_Toc499021847" w:history="1">
+      <w:hyperlink w:anchor="_Toc514338786" w:history="1">
         <w:r>
           <w:rPr>
             <w:rStyle w:val="Lienhypertexte"/>
@@ -1500,7 +2153,7 @@
           <w:rPr>
             <w:webHidden/>
           </w:rPr>
-          <w:instrText xml:space="preserve"> PAGEREF _Toc499021847 \h </w:instrText>
+          <w:instrText xml:space="preserve"> PAGEREF _Toc514338786 \h </w:instrText>
         </w:r>
         <w:r>
           <w:rPr>
@@ -1517,7 +2170,7 @@
           <w:rPr>
             <w:webHidden/>
           </w:rPr>
-          <w:t>35</w:t>
+          <w:t>25</w:t>
         </w:r>
         <w:r>
           <w:rPr>
@@ -1537,7 +2190,7 @@
           <w:lang w:val="fr-CH" w:eastAsia="fr-CH"/>
         </w:rPr>
       </w:pPr>
-      <w:hyperlink w:anchor="_Toc499021848" w:history="1">
+      <w:hyperlink w:anchor="_Toc514338787" w:history="1">
         <w:r>
           <w:rPr>
             <w:rStyle w:val="Lienhypertexte"/>
@@ -1575,7 +2228,7 @@
           <w:rPr>
             <w:webHidden/>
           </w:rPr>
-          <w:instrText xml:space="preserve"> PAGEREF _Toc499021848 \h </w:instrText>
+          <w:instrText xml:space="preserve"> PAGEREF _Toc514338787 \h </w:instrText>
         </w:r>
         <w:r>
           <w:rPr>
@@ -1592,7 +2245,7 @@
           <w:rPr>
             <w:webHidden/>
           </w:rPr>
-          <w:t>36</w:t>
+          <w:t>26</w:t>
         </w:r>
         <w:r>
           <w:rPr>
@@ -1617,10 +2270,11 @@
           <w:lang w:val="fr-CH" w:eastAsia="fr-CH"/>
         </w:rPr>
       </w:pPr>
-      <w:hyperlink w:anchor="_Toc499021849" w:history="1">
+      <w:hyperlink w:anchor="_Toc514338788" w:history="1">
         <w:r>
           <w:rPr>
             <w:rStyle w:val="Lienhypertexte"/>
+            <w:iCs/>
             <w:noProof/>
           </w:rPr>
           <w:t>5.1</w:t>
@@ -1638,6 +2292,7 @@
         <w:r>
           <w:rPr>
             <w:rStyle w:val="Lienhypertexte"/>
+            <w:iCs/>
             <w:noProof/>
           </w:rPr>
           <w:t>Résumé du rapport du TPI / version succincte de la documentation</w:t>
@@ -1661,7 +2316,7 @@
             <w:noProof/>
             <w:webHidden/>
           </w:rPr>
-          <w:instrText xml:space="preserve"> PAGEREF _Toc499021849 \h </w:instrText>
+          <w:instrText xml:space="preserve"> PAGEREF _Toc514338788 \h </w:instrText>
         </w:r>
         <w:r>
           <w:rPr>
@@ -1681,7 +2336,7 @@
             <w:noProof/>
             <w:webHidden/>
           </w:rPr>
-          <w:t>36</w:t>
+          <w:t>26</w:t>
         </w:r>
         <w:r>
           <w:rPr>
@@ -1707,10 +2362,11 @@
           <w:lang w:val="fr-CH" w:eastAsia="fr-CH"/>
         </w:rPr>
       </w:pPr>
-      <w:hyperlink w:anchor="_Toc499021850" w:history="1">
+      <w:hyperlink w:anchor="_Toc514338789" w:history="1">
         <w:r>
           <w:rPr>
             <w:rStyle w:val="Lienhypertexte"/>
+            <w:iCs/>
             <w:noProof/>
           </w:rPr>
           <w:t>5.2</w:t>
@@ -1728,6 +2384,7 @@
         <w:r>
           <w:rPr>
             <w:rStyle w:val="Lienhypertexte"/>
+            <w:iCs/>
             <w:noProof/>
           </w:rPr>
           <w:t>Sources – Bibliographie</w:t>
@@ -1751,7 +2408,7 @@
             <w:noProof/>
             <w:webHidden/>
           </w:rPr>
-          <w:instrText xml:space="preserve"> PAGEREF _Toc499021850 \h </w:instrText>
+          <w:instrText xml:space="preserve"> PAGEREF _Toc514338789 \h </w:instrText>
         </w:r>
         <w:r>
           <w:rPr>
@@ -1771,7 +2428,7 @@
             <w:noProof/>
             <w:webHidden/>
           </w:rPr>
-          <w:t>36</w:t>
+          <w:t>26</w:t>
         </w:r>
         <w:r>
           <w:rPr>
@@ -1797,10 +2454,11 @@
           <w:lang w:val="fr-CH" w:eastAsia="fr-CH"/>
         </w:rPr>
       </w:pPr>
-      <w:hyperlink w:anchor="_Toc499021851" w:history="1">
+      <w:hyperlink w:anchor="_Toc514338790" w:history="1">
         <w:r>
           <w:rPr>
             <w:rStyle w:val="Lienhypertexte"/>
+            <w:iCs/>
             <w:noProof/>
           </w:rPr>
           <w:t>5.3</w:t>
@@ -1818,6 +2476,7 @@
         <w:r>
           <w:rPr>
             <w:rStyle w:val="Lienhypertexte"/>
+            <w:iCs/>
             <w:noProof/>
           </w:rPr>
           <w:t>Journal de travail</w:t>
@@ -1841,7 +2500,7 @@
             <w:noProof/>
             <w:webHidden/>
           </w:rPr>
-          <w:instrText xml:space="preserve"> PAGEREF _Toc499021851 \h </w:instrText>
+          <w:instrText xml:space="preserve"> PAGEREF _Toc514338790 \h </w:instrText>
         </w:r>
         <w:r>
           <w:rPr>
@@ -1861,7 +2520,7 @@
             <w:noProof/>
             <w:webHidden/>
           </w:rPr>
-          <w:t>36</w:t>
+          <w:t>26</w:t>
         </w:r>
         <w:r>
           <w:rPr>
@@ -1887,10 +2546,11 @@
           <w:lang w:val="fr-CH" w:eastAsia="fr-CH"/>
         </w:rPr>
       </w:pPr>
-      <w:hyperlink w:anchor="_Toc499021852" w:history="1">
+      <w:hyperlink w:anchor="_Toc514338791" w:history="1">
         <w:r>
           <w:rPr>
             <w:rStyle w:val="Lienhypertexte"/>
+            <w:iCs/>
             <w:noProof/>
           </w:rPr>
           <w:t>5.4</w:t>
@@ -1908,6 +2568,7 @@
         <w:r>
           <w:rPr>
             <w:rStyle w:val="Lienhypertexte"/>
+            <w:iCs/>
             <w:noProof/>
           </w:rPr>
           <w:t>Manuel d'Installation</w:t>
@@ -1931,7 +2592,7 @@
             <w:noProof/>
             <w:webHidden/>
           </w:rPr>
-          <w:instrText xml:space="preserve"> PAGEREF _Toc499021852 \h </w:instrText>
+          <w:instrText xml:space="preserve"> PAGEREF _Toc514338791 \h </w:instrText>
         </w:r>
         <w:r>
           <w:rPr>
@@ -1951,7 +2612,7 @@
             <w:noProof/>
             <w:webHidden/>
           </w:rPr>
-          <w:t>36</w:t>
+          <w:t>26</w:t>
         </w:r>
         <w:r>
           <w:rPr>
@@ -1977,10 +2638,11 @@
           <w:lang w:val="fr-CH" w:eastAsia="fr-CH"/>
         </w:rPr>
       </w:pPr>
-      <w:hyperlink w:anchor="_Toc499021853" w:history="1">
+      <w:hyperlink w:anchor="_Toc514338792" w:history="1">
         <w:r>
           <w:rPr>
             <w:rStyle w:val="Lienhypertexte"/>
+            <w:iCs/>
             <w:noProof/>
           </w:rPr>
           <w:t>5.5</w:t>
@@ -1998,6 +2660,7 @@
         <w:r>
           <w:rPr>
             <w:rStyle w:val="Lienhypertexte"/>
+            <w:iCs/>
             <w:noProof/>
           </w:rPr>
           <w:t>Manuel d'Utilisation</w:t>
@@ -2021,7 +2684,7 @@
             <w:noProof/>
             <w:webHidden/>
           </w:rPr>
-          <w:instrText xml:space="preserve"> PAGEREF _Toc499021853 \h </w:instrText>
+          <w:instrText xml:space="preserve"> PAGEREF _Toc514338792 \h </w:instrText>
         </w:r>
         <w:r>
           <w:rPr>
@@ -2041,7 +2704,7 @@
             <w:noProof/>
             <w:webHidden/>
           </w:rPr>
-          <w:t>36</w:t>
+          <w:t>26</w:t>
         </w:r>
         <w:r>
           <w:rPr>
@@ -2067,10 +2730,11 @@
           <w:lang w:val="fr-CH" w:eastAsia="fr-CH"/>
         </w:rPr>
       </w:pPr>
-      <w:hyperlink w:anchor="_Toc499021854" w:history="1">
+      <w:hyperlink w:anchor="_Toc514338793" w:history="1">
         <w:r>
           <w:rPr>
             <w:rStyle w:val="Lienhypertexte"/>
+            <w:iCs/>
             <w:noProof/>
           </w:rPr>
           <w:t>5.6</w:t>
@@ -2088,6 +2752,7 @@
         <w:r>
           <w:rPr>
             <w:rStyle w:val="Lienhypertexte"/>
+            <w:iCs/>
             <w:noProof/>
           </w:rPr>
           <w:t>Archives du projet</w:t>
@@ -2111,7 +2776,7 @@
             <w:noProof/>
             <w:webHidden/>
           </w:rPr>
-          <w:instrText xml:space="preserve"> PAGEREF _Toc499021854 \h </w:instrText>
+          <w:instrText xml:space="preserve"> PAGEREF _Toc514338793 \h </w:instrText>
         </w:r>
         <w:r>
           <w:rPr>
@@ -2131,7 +2796,7 @@
             <w:noProof/>
             <w:webHidden/>
           </w:rPr>
-          <w:t>36</w:t>
+          <w:t>26</w:t>
         </w:r>
         <w:r>
           <w:rPr>
@@ -2143,6 +2808,96 @@
       </w:hyperlink>
     </w:p>
     <w:p>
+      <w:pPr>
+        <w:pStyle w:val="TM2"/>
+        <w:tabs>
+          <w:tab w:val="left" w:pos="800"/>
+          <w:tab w:val="right" w:leader="dot" w:pos="9060"/>
+        </w:tabs>
+        <w:rPr>
+          <w:rFonts w:asciiTheme="minorHAnsi" w:eastAsiaTheme="minorEastAsia" w:hAnsiTheme="minorHAnsi" w:cstheme="minorBidi"/>
+          <w:noProof/>
+          <w:sz w:val="22"/>
+          <w:szCs w:val="22"/>
+          <w:lang w:val="fr-CH" w:eastAsia="fr-CH"/>
+        </w:rPr>
+      </w:pPr>
+      <w:hyperlink w:anchor="_Toc514338794" w:history="1">
+        <w:r>
+          <w:rPr>
+            <w:rStyle w:val="Lienhypertexte"/>
+            <w:noProof/>
+          </w:rPr>
+          <w:t>5.7</w:t>
+        </w:r>
+        <w:r>
+          <w:rPr>
+            <w:rFonts w:asciiTheme="minorHAnsi" w:eastAsiaTheme="minorEastAsia" w:hAnsiTheme="minorHAnsi" w:cstheme="minorBidi"/>
+            <w:noProof/>
+            <w:sz w:val="22"/>
+            <w:szCs w:val="22"/>
+            <w:lang w:val="fr-CH" w:eastAsia="fr-CH"/>
+          </w:rPr>
+          <w:tab/>
+        </w:r>
+        <w:r>
+          <w:rPr>
+            <w:rStyle w:val="Lienhypertexte"/>
+            <w:noProof/>
+          </w:rPr>
+          <w:t>Lexique</w:t>
+        </w:r>
+        <w:r>
+          <w:rPr>
+            <w:noProof/>
+            <w:webHidden/>
+          </w:rPr>
+          <w:tab/>
+        </w:r>
+        <w:r>
+          <w:rPr>
+            <w:noProof/>
+            <w:webHidden/>
+          </w:rPr>
+          <w:fldChar w:fldCharType="begin"/>
+        </w:r>
+        <w:r>
+          <w:rPr>
+            <w:noProof/>
+            <w:webHidden/>
+          </w:rPr>
+          <w:instrText xml:space="preserve"> PAGEREF _Toc514338794 \h </w:instrText>
+        </w:r>
+        <w:r>
+          <w:rPr>
+            <w:noProof/>
+            <w:webHidden/>
+          </w:rPr>
+        </w:r>
+        <w:r>
+          <w:rPr>
+            <w:noProof/>
+            <w:webHidden/>
+          </w:rPr>
+          <w:fldChar w:fldCharType="separate"/>
+        </w:r>
+        <w:r>
+          <w:rPr>
+            <w:noProof/>
+            <w:webHidden/>
+          </w:rPr>
+          <w:t>26</w:t>
+        </w:r>
+        <w:r>
+          <w:rPr>
+            <w:noProof/>
+            <w:webHidden/>
+          </w:rPr>
+          <w:fldChar w:fldCharType="end"/>
+        </w:r>
+      </w:hyperlink>
+    </w:p>
+    <w:p>
       <w:r>
         <w:fldChar w:fldCharType="end"/>
       </w:r>
@@ -2236,7 +2991,7 @@
       <w:pPr>
         <w:pStyle w:val="Titre1"/>
       </w:pPr>
-      <w:bookmarkStart w:id="0" w:name="_Toc499021832"/>
+      <w:bookmarkStart w:id="0" w:name="_Toc514338764"/>
       <w:r>
         <w:lastRenderedPageBreak/>
         <w:t>Analyse prél</w:t>
@@ -2257,7 +3012,7 @@
           <w:iCs/>
         </w:rPr>
       </w:pPr>
-      <w:bookmarkStart w:id="1" w:name="_Toc499021833"/>
+      <w:bookmarkStart w:id="1" w:name="_Toc514338765"/>
       <w:r>
         <w:rPr>
           <w:i w:val="0"/>
@@ -2543,7 +3298,7 @@
           <w:iCs/>
         </w:rPr>
       </w:pPr>
-      <w:bookmarkStart w:id="2" w:name="_Toc499021834"/>
+      <w:bookmarkStart w:id="2" w:name="_Toc514338766"/>
       <w:r>
         <w:rPr>
           <w:i w:val="0"/>
@@ -2816,7 +3571,7 @@
         </w:rPr>
         <w:br w:type="page"/>
       </w:r>
-      <w:bookmarkStart w:id="3" w:name="_Toc499021835"/>
+      <w:bookmarkStart w:id="3" w:name="_Toc514338767"/>
       <w:r>
         <w:rPr>
           <w:i w:val="0"/>
@@ -2967,7 +3722,16 @@
           <w:iCs/>
           <w:szCs w:val="14"/>
         </w:rPr>
-        <w:t>Voici la planification initiale du projet, qui était la première tâche de celui-ci. Cette planification est aussi disponible au format PDF dans les annexes</w:t>
+        <w:t xml:space="preserve">Voici la planification initiale du projet, qui était la première tâche de </w:t>
+      </w:r>
+      <w:bookmarkStart w:id="4" w:name="_GoBack"/>
+      <w:bookmarkEnd w:id="4"/>
+      <w:r>
+        <w:rPr>
+          <w:iCs/>
+          <w:szCs w:val="14"/>
+        </w:rPr>
+        <w:t>celui-ci. Cette planification est aussi disponible au format PDF dans les annexes</w:t>
       </w:r>
     </w:p>
     <w:p>
@@ -3137,14 +3901,14 @@
       <w:pPr>
         <w:pStyle w:val="Titre1"/>
       </w:pPr>
-      <w:bookmarkStart w:id="4" w:name="_Toc499021836"/>
+      <w:bookmarkStart w:id="5" w:name="_Toc514338768"/>
       <w:r>
         <w:t>Analyse</w:t>
       </w:r>
       <w:r>
         <w:t xml:space="preserve"> / Conception</w:t>
       </w:r>
-      <w:bookmarkEnd w:id="4"/>
+      <w:bookmarkEnd w:id="5"/>
     </w:p>
     <w:p>
       <w:pPr>
@@ -3154,7 +3918,7 @@
           <w:iCs/>
         </w:rPr>
       </w:pPr>
-      <w:bookmarkStart w:id="5" w:name="_Toc499021837"/>
+      <w:bookmarkStart w:id="6" w:name="_Toc514338769"/>
       <w:r>
         <w:rPr>
           <w:i w:val="0"/>
@@ -3162,7 +3926,7 @@
         </w:rPr>
         <w:t>Concept</w:t>
       </w:r>
-      <w:bookmarkEnd w:id="5"/>
+      <w:bookmarkEnd w:id="6"/>
     </w:p>
     <w:p>
       <w:pPr>
@@ -3531,9 +4295,11 @@
       <w:pPr>
         <w:pStyle w:val="Titre3"/>
       </w:pPr>
+      <w:bookmarkStart w:id="7" w:name="_Toc514338770"/>
       <w:r>
         <w:t>Analyse fonctionnelle</w:t>
       </w:r>
+      <w:bookmarkEnd w:id="7"/>
     </w:p>
     <w:p/>
     <w:p>
@@ -4578,9 +5344,11 @@
       <w:pPr>
         <w:pStyle w:val="Titre3"/>
       </w:pPr>
+      <w:bookmarkStart w:id="8" w:name="_Toc514338771"/>
       <w:r>
         <w:t>Cas d’utilisation</w:t>
       </w:r>
+      <w:bookmarkEnd w:id="8"/>
     </w:p>
     <w:p/>
     <w:p>
@@ -4662,9 +5430,11 @@
       <w:pPr>
         <w:pStyle w:val="Titre3"/>
       </w:pPr>
+      <w:bookmarkStart w:id="9" w:name="_Toc514338772"/>
       <w:r>
         <w:t>Maquettes</w:t>
       </w:r>
+      <w:bookmarkEnd w:id="9"/>
     </w:p>
     <w:p/>
     <w:p>
@@ -4983,8 +5753,8 @@
           <w:iCs/>
         </w:rPr>
       </w:pPr>
-      <w:bookmarkStart w:id="6" w:name="_Toc71691012"/>
-      <w:bookmarkStart w:id="7" w:name="_Toc499021838"/>
+      <w:bookmarkStart w:id="10" w:name="_Toc71691012"/>
+      <w:bookmarkStart w:id="11" w:name="_Toc514338773"/>
       <w:r>
         <w:rPr>
           <w:i w:val="0"/>
@@ -4992,8 +5762,8 @@
         </w:rPr>
         <w:t>Stratégie de test</w:t>
       </w:r>
-      <w:bookmarkEnd w:id="6"/>
-      <w:bookmarkEnd w:id="7"/>
+      <w:bookmarkEnd w:id="10"/>
+      <w:bookmarkEnd w:id="11"/>
     </w:p>
     <w:p/>
     <w:p>
@@ -5890,9 +6660,9 @@
           <w:iCs/>
         </w:rPr>
       </w:pPr>
-      <w:bookmarkStart w:id="8" w:name="_Toc25553310"/>
-      <w:bookmarkStart w:id="9" w:name="_Toc71691015"/>
-      <w:bookmarkStart w:id="10" w:name="_Toc499021839"/>
+      <w:bookmarkStart w:id="12" w:name="_Toc25553310"/>
+      <w:bookmarkStart w:id="13" w:name="_Toc71691015"/>
+      <w:bookmarkStart w:id="14" w:name="_Toc514338774"/>
       <w:r>
         <w:rPr>
           <w:rFonts w:cs="Arial"/>
@@ -5905,9 +6675,9 @@
         </w:rPr>
         <w:t>isques techniques</w:t>
       </w:r>
-      <w:bookmarkEnd w:id="8"/>
-      <w:bookmarkEnd w:id="9"/>
-      <w:bookmarkEnd w:id="10"/>
+      <w:bookmarkEnd w:id="12"/>
+      <w:bookmarkEnd w:id="13"/>
+      <w:bookmarkEnd w:id="14"/>
     </w:p>
     <w:p>
       <w:pPr>
@@ -6197,7 +6967,7 @@
           <w:iCs/>
         </w:rPr>
       </w:pPr>
-      <w:bookmarkStart w:id="11" w:name="_Toc499021840"/>
+      <w:bookmarkStart w:id="15" w:name="_Toc514338775"/>
       <w:r>
         <w:rPr>
           <w:i w:val="0"/>
@@ -6206,7 +6976,7 @@
         <w:lastRenderedPageBreak/>
         <w:t>Planification</w:t>
       </w:r>
-      <w:bookmarkEnd w:id="11"/>
+      <w:bookmarkEnd w:id="15"/>
     </w:p>
     <w:p/>
     <w:p>
@@ -6435,9 +7205,9 @@
           <w:iCs/>
         </w:rPr>
       </w:pPr>
-      <w:bookmarkStart w:id="12" w:name="_Toc25553314"/>
-      <w:bookmarkStart w:id="13" w:name="_Toc71691019"/>
-      <w:bookmarkStart w:id="14" w:name="_Toc499021841"/>
+      <w:bookmarkStart w:id="16" w:name="_Toc25553314"/>
+      <w:bookmarkStart w:id="17" w:name="_Toc71691019"/>
+      <w:bookmarkStart w:id="18" w:name="_Toc514338776"/>
       <w:r>
         <w:rPr>
           <w:i w:val="0"/>
@@ -6445,9 +7215,9 @@
         </w:rPr>
         <w:t>Dossier de conception</w:t>
       </w:r>
-      <w:bookmarkEnd w:id="12"/>
-      <w:bookmarkEnd w:id="13"/>
-      <w:bookmarkEnd w:id="14"/>
+      <w:bookmarkEnd w:id="16"/>
+      <w:bookmarkEnd w:id="17"/>
+      <w:bookmarkEnd w:id="18"/>
     </w:p>
     <w:p>
       <w:pPr>
@@ -6882,9 +7652,11 @@
       <w:pPr>
         <w:pStyle w:val="Titre3"/>
       </w:pPr>
+      <w:bookmarkStart w:id="19" w:name="_Toc514338777"/>
       <w:r>
         <w:t>Choix de l’environnement</w:t>
       </w:r>
+      <w:bookmarkEnd w:id="19"/>
     </w:p>
     <w:p/>
     <w:p>
@@ -7287,10 +8059,12 @@
       <w:pPr>
         <w:pStyle w:val="Titre3"/>
       </w:pPr>
+      <w:bookmarkStart w:id="20" w:name="_Toc514338778"/>
       <w:r>
         <w:lastRenderedPageBreak/>
         <w:t>Scenarii</w:t>
       </w:r>
+      <w:bookmarkEnd w:id="20"/>
     </w:p>
     <w:p/>
     <w:tbl>
@@ -7337,7 +8111,7 @@
                 <w:lang w:val="fr-CH" w:eastAsia="fr-CH"/>
               </w:rPr>
             </w:pPr>
-            <w:bookmarkStart w:id="15" w:name="RANGE!A1:B249"/>
+            <w:bookmarkStart w:id="21" w:name="RANGE!A1:B249"/>
             <w:r>
               <w:rPr>
                 <w:rFonts w:ascii="Calibri" w:hAnsi="Calibri"/>
@@ -7350,7 +8124,7 @@
               </w:rPr>
               <w:t>Identifiant</w:t>
             </w:r>
-            <w:bookmarkEnd w:id="15"/>
+            <w:bookmarkEnd w:id="21"/>
           </w:p>
         </w:tc>
         <w:tc>
@@ -20933,17 +21707,7 @@
                 <w:szCs w:val="22"/>
                 <w:lang w:val="fr-CH" w:eastAsia="fr-CH"/>
               </w:rPr>
-              <w:t xml:space="preserve">Le symbole </w:t>
-            </w:r>
-            <w:r>
-              <w:rPr>
-                <w:rFonts w:ascii="Calibri" w:hAnsi="Calibri"/>
-                <w:color w:val="000000"/>
-                <w:sz w:val="22"/>
-                <w:szCs w:val="22"/>
-                <w:lang w:val="fr-CH" w:eastAsia="fr-CH"/>
-              </w:rPr>
-              <w:t>« </w:t>
+              <w:t>Le symbole « </w:t>
             </w:r>
             <m:oMath>
               <m:rad>
@@ -20993,17 +21757,7 @@
                 <w:szCs w:val="22"/>
                 <w:lang w:val="fr-CH" w:eastAsia="fr-CH"/>
               </w:rPr>
-              <w:t> »</w:t>
-            </w:r>
-            <w:r>
-              <w:rPr>
-                <w:rFonts w:ascii="Calibri" w:hAnsi="Calibri"/>
-                <w:color w:val="000000"/>
-                <w:sz w:val="22"/>
-                <w:szCs w:val="22"/>
-                <w:lang w:val="fr-CH" w:eastAsia="fr-CH"/>
-              </w:rPr>
-              <w:t xml:space="preserve"> s’affiche à la gauche du nombre entré</w:t>
+              <w:t> » s’affiche à la gauche du nombre entré</w:t>
             </w:r>
           </w:p>
         </w:tc>
@@ -26769,17 +27523,17 @@
           <w:lang w:val="fr-CH"/>
         </w:rPr>
       </w:pPr>
-      <w:bookmarkStart w:id="16" w:name="_GoBack"/>
-      <w:bookmarkEnd w:id="16"/>
     </w:p>
     <w:p/>
     <w:p>
       <w:pPr>
         <w:pStyle w:val="Titre3"/>
       </w:pPr>
+      <w:bookmarkStart w:id="22" w:name="_Toc514338779"/>
       <w:r>
         <w:t>Diagramme de classes</w:t>
       </w:r>
+      <w:bookmarkEnd w:id="22"/>
     </w:p>
     <w:p/>
     <w:p/>
@@ -26790,16 +27544,16 @@
           <w:tab w:val="num" w:pos="360"/>
         </w:tabs>
       </w:pPr>
-      <w:bookmarkStart w:id="17" w:name="_Toc71703259"/>
-      <w:bookmarkStart w:id="18" w:name="_Toc499021842"/>
+      <w:bookmarkStart w:id="23" w:name="_Toc71703259"/>
+      <w:bookmarkStart w:id="24" w:name="_Toc514338780"/>
       <w:r>
         <w:t>R</w:t>
       </w:r>
-      <w:bookmarkEnd w:id="17"/>
+      <w:bookmarkEnd w:id="23"/>
       <w:r>
         <w:t>éalisation</w:t>
       </w:r>
-      <w:bookmarkEnd w:id="18"/>
+      <w:bookmarkEnd w:id="24"/>
     </w:p>
     <w:p>
       <w:pPr>
@@ -26809,9 +27563,9 @@
           <w:iCs/>
         </w:rPr>
       </w:pPr>
-      <w:bookmarkStart w:id="19" w:name="_Toc25553317"/>
-      <w:bookmarkStart w:id="20" w:name="_Toc71691022"/>
-      <w:bookmarkStart w:id="21" w:name="_Toc499021843"/>
+      <w:bookmarkStart w:id="25" w:name="_Toc25553317"/>
+      <w:bookmarkStart w:id="26" w:name="_Toc71691022"/>
+      <w:bookmarkStart w:id="27" w:name="_Toc514338781"/>
       <w:r>
         <w:rPr>
           <w:i w:val="0"/>
@@ -26819,12 +27573,12 @@
         </w:rPr>
         <w:t>Dossier de réalisation</w:t>
       </w:r>
-      <w:bookmarkStart w:id="22" w:name="_Toc25553318"/>
-      <w:bookmarkEnd w:id="19"/>
-      <w:bookmarkEnd w:id="20"/>
-      <w:bookmarkEnd w:id="21"/>
+      <w:bookmarkStart w:id="28" w:name="_Toc25553318"/>
+      <w:bookmarkEnd w:id="25"/>
+      <w:bookmarkEnd w:id="26"/>
+      <w:bookmarkEnd w:id="27"/>
     </w:p>
-    <w:bookmarkEnd w:id="22"/>
+    <w:bookmarkEnd w:id="28"/>
     <w:p>
       <w:pPr>
         <w:ind w:firstLine="360"/>
@@ -27127,6 +27881,7 @@
       <w:pPr>
         <w:pStyle w:val="Titre3"/>
       </w:pPr>
+      <w:bookmarkStart w:id="29" w:name="_Toc514338782"/>
       <w:r>
         <w:t xml:space="preserve">Convention de nommage des éléments Windows </w:t>
       </w:r>
@@ -27134,6 +27889,7 @@
       <w:r>
         <w:t>Forms</w:t>
       </w:r>
+      <w:bookmarkEnd w:id="29"/>
       <w:proofErr w:type="spellEnd"/>
     </w:p>
     <w:p/>
@@ -27754,9 +28510,9 @@
           <w:iCs/>
         </w:rPr>
       </w:pPr>
-      <w:bookmarkStart w:id="23" w:name="_Toc25553321"/>
-      <w:bookmarkStart w:id="24" w:name="_Toc71691025"/>
-      <w:bookmarkStart w:id="25" w:name="_Toc499021844"/>
+      <w:bookmarkStart w:id="30" w:name="_Toc25553321"/>
+      <w:bookmarkStart w:id="31" w:name="_Toc71691025"/>
+      <w:bookmarkStart w:id="32" w:name="_Toc514338783"/>
       <w:r>
         <w:rPr>
           <w:i w:val="0"/>
@@ -27764,7 +28520,7 @@
         </w:rPr>
         <w:t>Description des test</w:t>
       </w:r>
-      <w:bookmarkEnd w:id="23"/>
+      <w:bookmarkEnd w:id="30"/>
       <w:r>
         <w:rPr>
           <w:i w:val="0"/>
@@ -27772,8 +28528,8 @@
         </w:rPr>
         <w:t>s effectués</w:t>
       </w:r>
-      <w:bookmarkEnd w:id="24"/>
-      <w:bookmarkEnd w:id="25"/>
+      <w:bookmarkEnd w:id="31"/>
+      <w:bookmarkEnd w:id="32"/>
     </w:p>
     <w:p>
       <w:pPr>
@@ -27869,9 +28625,9 @@
           <w:iCs/>
         </w:rPr>
       </w:pPr>
-      <w:bookmarkStart w:id="26" w:name="_Toc25553322"/>
-      <w:bookmarkStart w:id="27" w:name="_Toc71691026"/>
-      <w:bookmarkStart w:id="28" w:name="_Toc499021845"/>
+      <w:bookmarkStart w:id="33" w:name="_Toc25553322"/>
+      <w:bookmarkStart w:id="34" w:name="_Toc71691026"/>
+      <w:bookmarkStart w:id="35" w:name="_Toc514338784"/>
       <w:r>
         <w:rPr>
           <w:i w:val="0"/>
@@ -27879,7 +28635,7 @@
         </w:rPr>
         <w:t xml:space="preserve">Erreurs </w:t>
       </w:r>
-      <w:bookmarkEnd w:id="26"/>
+      <w:bookmarkEnd w:id="33"/>
       <w:r>
         <w:rPr>
           <w:i w:val="0"/>
@@ -27887,8 +28643,8 @@
         </w:rPr>
         <w:t>restantes</w:t>
       </w:r>
-      <w:bookmarkEnd w:id="27"/>
-      <w:bookmarkEnd w:id="28"/>
+      <w:bookmarkEnd w:id="34"/>
+      <w:bookmarkEnd w:id="35"/>
       <w:r>
         <w:rPr>
           <w:i w:val="0"/>
@@ -27904,7 +28660,7 @@
           <w:i/>
         </w:rPr>
       </w:pPr>
-      <w:bookmarkStart w:id="29" w:name="_Toc25553323"/>
+      <w:bookmarkStart w:id="36" w:name="_Toc25553323"/>
     </w:p>
     <w:p>
       <w:pPr>
@@ -27961,7 +28717,7 @@
         </w:rPr>
         <w:t>Conséquences sur l'utilisation du produit</w:t>
       </w:r>
-      <w:bookmarkEnd w:id="29"/>
+      <w:bookmarkEnd w:id="36"/>
     </w:p>
     <w:p>
       <w:pPr>
@@ -27997,9 +28753,9 @@
           <w:iCs/>
         </w:rPr>
       </w:pPr>
-      <w:bookmarkStart w:id="30" w:name="_Toc25553326"/>
-      <w:bookmarkStart w:id="31" w:name="_Toc71691029"/>
-      <w:bookmarkStart w:id="32" w:name="_Toc499021846"/>
+      <w:bookmarkStart w:id="37" w:name="_Toc25553326"/>
+      <w:bookmarkStart w:id="38" w:name="_Toc71691029"/>
+      <w:bookmarkStart w:id="39" w:name="_Toc514338785"/>
       <w:r>
         <w:rPr>
           <w:i w:val="0"/>
@@ -28007,7 +28763,7 @@
         </w:rPr>
         <w:t>Liste des documents</w:t>
       </w:r>
-      <w:bookmarkEnd w:id="30"/>
+      <w:bookmarkEnd w:id="37"/>
       <w:r>
         <w:rPr>
           <w:i w:val="0"/>
@@ -28015,8 +28771,8 @@
         </w:rPr>
         <w:t xml:space="preserve"> fournis</w:t>
       </w:r>
-      <w:bookmarkEnd w:id="31"/>
-      <w:bookmarkEnd w:id="32"/>
+      <w:bookmarkEnd w:id="38"/>
+      <w:bookmarkEnd w:id="39"/>
     </w:p>
     <w:p>
       <w:pPr>
@@ -28163,18 +28919,18 @@
           <w:tab w:val="num" w:pos="360"/>
         </w:tabs>
       </w:pPr>
-      <w:bookmarkStart w:id="33" w:name="_Toc25553328"/>
-      <w:bookmarkStart w:id="34" w:name="_Toc71703263"/>
-      <w:bookmarkStart w:id="35" w:name="_Toc499021847"/>
+      <w:bookmarkStart w:id="40" w:name="_Toc25553328"/>
+      <w:bookmarkStart w:id="41" w:name="_Toc71703263"/>
+      <w:bookmarkStart w:id="42" w:name="_Toc514338786"/>
       <w:r>
         <w:t>C</w:t>
       </w:r>
-      <w:bookmarkEnd w:id="33"/>
-      <w:bookmarkEnd w:id="34"/>
+      <w:bookmarkEnd w:id="40"/>
+      <w:bookmarkEnd w:id="41"/>
       <w:r>
         <w:t>onclusions</w:t>
       </w:r>
-      <w:bookmarkEnd w:id="35"/>
+      <w:bookmarkEnd w:id="42"/>
     </w:p>
     <w:p>
       <w:pPr>
@@ -28323,17 +29079,17 @@
           <w:tab w:val="num" w:pos="360"/>
         </w:tabs>
       </w:pPr>
-      <w:bookmarkStart w:id="36" w:name="_Toc71703264"/>
-      <w:bookmarkStart w:id="37" w:name="_Toc499021848"/>
+      <w:bookmarkStart w:id="43" w:name="_Toc71703264"/>
+      <w:bookmarkStart w:id="44" w:name="_Toc514338787"/>
       <w:r>
         <w:lastRenderedPageBreak/>
         <w:t>A</w:t>
       </w:r>
-      <w:bookmarkEnd w:id="36"/>
+      <w:bookmarkEnd w:id="43"/>
       <w:r>
         <w:t>nnexes</w:t>
       </w:r>
-      <w:bookmarkEnd w:id="37"/>
+      <w:bookmarkEnd w:id="44"/>
     </w:p>
     <w:p/>
     <w:p>
@@ -28344,7 +29100,7 @@
           <w:iCs/>
         </w:rPr>
       </w:pPr>
-      <w:bookmarkStart w:id="38" w:name="_Toc499021849"/>
+      <w:bookmarkStart w:id="45" w:name="_Toc514338788"/>
       <w:r>
         <w:rPr>
           <w:i w:val="0"/>
@@ -28352,7 +29108,7 @@
         </w:rPr>
         <w:t>Résumé du rapport du TPI / version succincte de la documentation</w:t>
       </w:r>
-      <w:bookmarkEnd w:id="38"/>
+      <w:bookmarkEnd w:id="45"/>
     </w:p>
     <w:p/>
     <w:p>
@@ -28363,8 +29119,8 @@
           <w:iCs/>
         </w:rPr>
       </w:pPr>
-      <w:bookmarkStart w:id="39" w:name="_Toc71703265"/>
-      <w:bookmarkStart w:id="40" w:name="_Toc499021850"/>
+      <w:bookmarkStart w:id="46" w:name="_Toc71703265"/>
+      <w:bookmarkStart w:id="47" w:name="_Toc514338789"/>
       <w:r>
         <w:rPr>
           <w:i w:val="0"/>
@@ -28372,8 +29128,8 @@
         </w:rPr>
         <w:t>Sources – Bibliographie</w:t>
       </w:r>
-      <w:bookmarkEnd w:id="39"/>
-      <w:bookmarkEnd w:id="40"/>
+      <w:bookmarkEnd w:id="46"/>
+      <w:bookmarkEnd w:id="47"/>
     </w:p>
     <w:p>
       <w:pPr>
@@ -28417,9 +29173,9 @@
           <w:iCs/>
         </w:rPr>
       </w:pPr>
-      <w:bookmarkStart w:id="41" w:name="_Toc25553330"/>
-      <w:bookmarkStart w:id="42" w:name="_Toc71703266"/>
-      <w:bookmarkStart w:id="43" w:name="_Toc499021851"/>
+      <w:bookmarkStart w:id="48" w:name="_Toc25553330"/>
+      <w:bookmarkStart w:id="49" w:name="_Toc71703266"/>
+      <w:bookmarkStart w:id="50" w:name="_Toc514338790"/>
       <w:r>
         <w:rPr>
           <w:i w:val="0"/>
@@ -28427,8 +29183,8 @@
         </w:rPr>
         <w:t xml:space="preserve">Journal de </w:t>
       </w:r>
-      <w:bookmarkEnd w:id="41"/>
-      <w:bookmarkEnd w:id="42"/>
+      <w:bookmarkEnd w:id="48"/>
+      <w:bookmarkEnd w:id="49"/>
       <w:r>
         <w:rPr>
           <w:i w:val="0"/>
@@ -28436,7 +29192,7 @@
         </w:rPr>
         <w:t>travail</w:t>
       </w:r>
-      <w:bookmarkEnd w:id="43"/>
+      <w:bookmarkEnd w:id="50"/>
     </w:p>
     <w:p/>
     <w:tbl>
@@ -28604,7 +29360,7 @@
           <w:iCs/>
         </w:rPr>
       </w:pPr>
-      <w:bookmarkStart w:id="44" w:name="_Toc25553331"/>
+      <w:bookmarkStart w:id="51" w:name="_Toc25553331"/>
     </w:p>
     <w:p>
       <w:pPr>
@@ -28614,8 +29370,8 @@
           <w:iCs/>
         </w:rPr>
       </w:pPr>
-      <w:bookmarkStart w:id="45" w:name="_Toc71703267"/>
-      <w:bookmarkStart w:id="46" w:name="_Toc499021852"/>
+      <w:bookmarkStart w:id="52" w:name="_Toc71703267"/>
+      <w:bookmarkStart w:id="53" w:name="_Toc514338791"/>
       <w:r>
         <w:rPr>
           <w:i w:val="0"/>
@@ -28623,9 +29379,9 @@
         </w:rPr>
         <w:t>Manuel d'Installation</w:t>
       </w:r>
-      <w:bookmarkEnd w:id="44"/>
-      <w:bookmarkEnd w:id="45"/>
-      <w:bookmarkEnd w:id="46"/>
+      <w:bookmarkEnd w:id="51"/>
+      <w:bookmarkEnd w:id="52"/>
+      <w:bookmarkEnd w:id="53"/>
     </w:p>
     <w:p/>
     <w:p>
@@ -28636,9 +29392,9 @@
           <w:iCs/>
         </w:rPr>
       </w:pPr>
-      <w:bookmarkStart w:id="47" w:name="_Toc25553332"/>
-      <w:bookmarkStart w:id="48" w:name="_Toc71703268"/>
-      <w:bookmarkStart w:id="49" w:name="_Toc499021853"/>
+      <w:bookmarkStart w:id="54" w:name="_Toc25553332"/>
+      <w:bookmarkStart w:id="55" w:name="_Toc71703268"/>
+      <w:bookmarkStart w:id="56" w:name="_Toc514338792"/>
       <w:r>
         <w:rPr>
           <w:i w:val="0"/>
@@ -28646,9 +29402,9 @@
         </w:rPr>
         <w:t>Manuel d'Utilisation</w:t>
       </w:r>
-      <w:bookmarkEnd w:id="47"/>
-      <w:bookmarkEnd w:id="48"/>
-      <w:bookmarkEnd w:id="49"/>
+      <w:bookmarkEnd w:id="54"/>
+      <w:bookmarkEnd w:id="55"/>
+      <w:bookmarkEnd w:id="56"/>
     </w:p>
     <w:p/>
     <w:p>
@@ -28659,9 +29415,9 @@
           <w:iCs/>
         </w:rPr>
       </w:pPr>
-      <w:bookmarkStart w:id="50" w:name="_Toc71703270"/>
-      <w:bookmarkStart w:id="51" w:name="_Toc499021854"/>
-      <w:bookmarkStart w:id="52" w:name="_Toc25553334"/>
+      <w:bookmarkStart w:id="57" w:name="_Toc71703270"/>
+      <w:bookmarkStart w:id="58" w:name="_Toc25553334"/>
+      <w:bookmarkStart w:id="59" w:name="_Toc514338793"/>
       <w:r>
         <w:rPr>
           <w:i w:val="0"/>
@@ -28676,8 +29432,8 @@
         </w:rPr>
         <w:t>rchives du projet</w:t>
       </w:r>
-      <w:bookmarkEnd w:id="50"/>
-      <w:bookmarkEnd w:id="51"/>
+      <w:bookmarkEnd w:id="57"/>
+      <w:bookmarkEnd w:id="59"/>
       <w:r>
         <w:rPr>
           <w:i w:val="0"/>
@@ -28685,7 +29441,7 @@
         </w:rPr>
         <w:t xml:space="preserve"> </w:t>
       </w:r>
-      <w:bookmarkEnd w:id="52"/>
+      <w:bookmarkEnd w:id="58"/>
     </w:p>
     <w:p/>
     <w:p>
@@ -28731,12 +29487,14 @@
           <w:i w:val="0"/>
         </w:rPr>
       </w:pPr>
+      <w:bookmarkStart w:id="60" w:name="_Toc514338794"/>
       <w:r>
         <w:rPr>
           <w:i w:val="0"/>
         </w:rPr>
         <w:t>Lexique</w:t>
       </w:r>
+      <w:bookmarkEnd w:id="60"/>
     </w:p>
     <w:p/>
     <w:p/>
@@ -28837,7 +29595,56 @@
         <w:sz w:val="16"/>
         <w:szCs w:val="16"/>
       </w:rPr>
-      <w:t>24</w:t>
+      <w:t>22</w:t>
+    </w:r>
+    <w:r>
+      <w:rPr>
+        <w:rStyle w:val="Numrodepage"/>
+        <w:sz w:val="16"/>
+        <w:szCs w:val="16"/>
+      </w:rPr>
+      <w:fldChar w:fldCharType="end"/>
+    </w:r>
+    <w:r>
+      <w:rPr>
+        <w:rStyle w:val="Numrodepage"/>
+        <w:sz w:val="16"/>
+        <w:szCs w:val="16"/>
+      </w:rPr>
+      <w:t>/</w:t>
+    </w:r>
+    <w:r>
+      <w:rPr>
+        <w:rStyle w:val="Numrodepage"/>
+        <w:sz w:val="16"/>
+        <w:szCs w:val="16"/>
+      </w:rPr>
+      <w:fldChar w:fldCharType="begin"/>
+    </w:r>
+    <w:r>
+      <w:rPr>
+        <w:rStyle w:val="Numrodepage"/>
+        <w:sz w:val="16"/>
+        <w:szCs w:val="16"/>
+      </w:rPr>
+      <w:instrText xml:space="preserve"> NUMPAGES   \* MERGEFORMAT </w:instrText>
+    </w:r>
+    <w:r>
+      <w:rPr>
+        <w:rStyle w:val="Numrodepage"/>
+        <w:sz w:val="16"/>
+        <w:szCs w:val="16"/>
+      </w:rPr>
+      <w:fldChar w:fldCharType="separate"/>
+    </w:r>
+    <w:r>
+      <w:rPr>
+        <w:rStyle w:val="Numrodepage"/>
+        <w:noProof/>
+        <w:sz w:val="16"/>
+        <w:szCs w:val="16"/>
+      </w:rPr>
+      <w:t>26</w:t>
     </w:r>
     <w:r>
       <w:rPr>
@@ -31720,6 +32527,7 @@
     <w:lsdException w:name="heading 9" w:qFormat="1"/>
     <w:lsdException w:name="toc 1" w:uiPriority="39"/>
     <w:lsdException w:name="toc 2" w:uiPriority="39"/>
+    <w:lsdException w:name="toc 3" w:uiPriority="39"/>
     <w:lsdException w:name="header" w:uiPriority="99"/>
     <w:lsdException w:name="footer" w:uiPriority="99"/>
     <w:lsdException w:name="caption" w:semiHidden="1" w:unhideWhenUsed="1" w:qFormat="1"/>
@@ -32271,7 +33079,7 @@
     <w:basedOn w:val="Normal"/>
     <w:next w:val="Normal"/>
     <w:autoRedefine/>
-    <w:semiHidden/>
+    <w:uiPriority w:val="39"/>
     <w:pPr>
       <w:ind w:left="400"/>
     </w:pPr>

</xml_diff>

<commit_message>
All basic operations tested and functional
All the basic calcolator operations are available and functional. Their tests are written and pass. No database-oriented functionality is implemented yet.
</commit_message>
<xml_diff>
--- a/Documentation/GHN_Rapport_de_projet.docx
+++ b/Documentation/GHN_Rapport_de_projet.docx
@@ -2979,7 +2979,17 @@
           <w:i/>
           <w:sz w:val="20"/>
         </w:rPr>
-        <w:t xml:space="preserve"> est tout à fait possible que certains chapitres ou paragraphes n’aient aucun sens. Dans ce cas il est recommandé de les retirer du document pour éviter de l’alourdir inutilement.  </w:t>
+        <w:t xml:space="preserve"> e</w:t>
+      </w:r>
+      <w:bookmarkStart w:id="0" w:name="_GoBack"/>
+      <w:bookmarkEnd w:id="0"/>
+      <w:r>
+        <w:rPr>
+          <w:bCs/>
+          <w:i/>
+          <w:sz w:val="20"/>
+        </w:rPr>
+        <w:t xml:space="preserve">st tout à fait possible que certains chapitres ou paragraphes n’aient aucun sens. Dans ce cas il est recommandé de les retirer du document pour éviter de l’alourdir inutilement.  </w:t>
       </w:r>
     </w:p>
     <w:p>
@@ -2991,7 +3001,7 @@
       <w:pPr>
         <w:pStyle w:val="Titre1"/>
       </w:pPr>
-      <w:bookmarkStart w:id="0" w:name="_Toc514338764"/>
+      <w:bookmarkStart w:id="1" w:name="_Toc514338764"/>
       <w:r>
         <w:lastRenderedPageBreak/>
         <w:t>Analyse prél</w:t>
@@ -3002,7 +3012,7 @@
       <w:r>
         <w:t>minaire</w:t>
       </w:r>
-      <w:bookmarkEnd w:id="0"/>
+      <w:bookmarkEnd w:id="1"/>
     </w:p>
     <w:p>
       <w:pPr>
@@ -3012,7 +3022,7 @@
           <w:iCs/>
         </w:rPr>
       </w:pPr>
-      <w:bookmarkStart w:id="1" w:name="_Toc514338765"/>
+      <w:bookmarkStart w:id="2" w:name="_Toc514338765"/>
       <w:r>
         <w:rPr>
           <w:i w:val="0"/>
@@ -3020,7 +3030,7 @@
         </w:rPr>
         <w:t>Introduction</w:t>
       </w:r>
-      <w:bookmarkEnd w:id="1"/>
+      <w:bookmarkEnd w:id="2"/>
       <w:r>
         <w:rPr>
           <w:i w:val="0"/>
@@ -3298,7 +3308,7 @@
           <w:iCs/>
         </w:rPr>
       </w:pPr>
-      <w:bookmarkStart w:id="2" w:name="_Toc514338766"/>
+      <w:bookmarkStart w:id="3" w:name="_Toc514338766"/>
       <w:r>
         <w:rPr>
           <w:i w:val="0"/>
@@ -3306,7 +3316,7 @@
         </w:rPr>
         <w:t>Objectifs</w:t>
       </w:r>
-      <w:bookmarkEnd w:id="2"/>
+      <w:bookmarkEnd w:id="3"/>
     </w:p>
     <w:p>
       <w:pPr>
@@ -3571,7 +3581,7 @@
         </w:rPr>
         <w:br w:type="page"/>
       </w:r>
-      <w:bookmarkStart w:id="3" w:name="_Toc514338767"/>
+      <w:bookmarkStart w:id="4" w:name="_Toc514338767"/>
       <w:r>
         <w:rPr>
           <w:i w:val="0"/>
@@ -3587,7 +3597,7 @@
         </w:rPr>
         <w:t xml:space="preserve"> initiale</w:t>
       </w:r>
-      <w:bookmarkEnd w:id="3"/>
+      <w:bookmarkEnd w:id="4"/>
     </w:p>
     <w:p>
       <w:pPr>
@@ -3722,16 +3732,7 @@
           <w:iCs/>
           <w:szCs w:val="14"/>
         </w:rPr>
-        <w:t xml:space="preserve">Voici la planification initiale du projet, qui était la première tâche de </w:t>
-      </w:r>
-      <w:bookmarkStart w:id="4" w:name="_GoBack"/>
-      <w:bookmarkEnd w:id="4"/>
-      <w:r>
-        <w:rPr>
-          <w:iCs/>
-          <w:szCs w:val="14"/>
-        </w:rPr>
-        <w:t>celui-ci. Cette planification est aussi disponible au format PDF dans les annexes</w:t>
+        <w:t>Voici la planification initiale du projet, qui était la première tâche de celui-ci. Cette planification est aussi disponible au format PDF dans les annexes</w:t>
       </w:r>
     </w:p>
     <w:p>
@@ -29416,8 +29417,8 @@
         </w:rPr>
       </w:pPr>
       <w:bookmarkStart w:id="57" w:name="_Toc71703270"/>
-      <w:bookmarkStart w:id="58" w:name="_Toc25553334"/>
-      <w:bookmarkStart w:id="59" w:name="_Toc514338793"/>
+      <w:bookmarkStart w:id="58" w:name="_Toc514338793"/>
+      <w:bookmarkStart w:id="59" w:name="_Toc25553334"/>
       <w:r>
         <w:rPr>
           <w:i w:val="0"/>
@@ -29433,7 +29434,7 @@
         <w:t>rchives du projet</w:t>
       </w:r>
       <w:bookmarkEnd w:id="57"/>
-      <w:bookmarkEnd w:id="59"/>
+      <w:bookmarkEnd w:id="58"/>
       <w:r>
         <w:rPr>
           <w:i w:val="0"/>
@@ -29441,7 +29442,7 @@
         </w:rPr>
         <w:t xml:space="preserve"> </w:t>
       </w:r>
-      <w:bookmarkEnd w:id="58"/>
+      <w:bookmarkEnd w:id="59"/>
     </w:p>
     <w:p/>
     <w:p>
@@ -29595,7 +29596,7 @@
         <w:sz w:val="16"/>
         <w:szCs w:val="16"/>
       </w:rPr>
-      <w:t>22</w:t>
+      <w:t>4</w:t>
     </w:r>
     <w:r>
       <w:rPr>
@@ -29683,7 +29684,14 @@
         <w:sz w:val="16"/>
         <w:szCs w:val="16"/>
       </w:rPr>
-      <w:t>15.05.2018</w:t>
+      <w:t>17</w:t>
+    </w:r>
+    <w:r>
+      <w:rPr>
+        <w:sz w:val="16"/>
+        <w:szCs w:val="16"/>
+      </w:rPr>
+      <w:t>.05.2018</w:t>
     </w:r>
     <w:r>
       <w:rPr>

</xml_diff>

<commit_message>
Almost all operations and tests OK
Almost all the operations and tests are functionnal. No database-oriented functionnality implemented yet. Documentation has been updated
</commit_message>
<xml_diff>
--- a/Documentation/GHN_Rapport_de_projet.docx
+++ b/Documentation/GHN_Rapport_de_projet.docx
@@ -156,7 +156,7 @@
       <w:r>
         <w:fldChar w:fldCharType="separate"/>
       </w:r>
-      <w:hyperlink w:anchor="_Toc514338764" w:history="1">
+      <w:hyperlink w:anchor="_Toc514770132" w:history="1">
         <w:r>
           <w:rPr>
             <w:rStyle w:val="Lienhypertexte"/>
@@ -194,7 +194,7 @@
           <w:rPr>
             <w:webHidden/>
           </w:rPr>
-          <w:instrText xml:space="preserve"> PAGEREF _Toc514338764 \h </w:instrText>
+          <w:instrText xml:space="preserve"> PAGEREF _Toc514770132 \h </w:instrText>
         </w:r>
         <w:r>
           <w:rPr>
@@ -236,7 +236,7 @@
           <w:lang w:val="fr-CH" w:eastAsia="fr-CH"/>
         </w:rPr>
       </w:pPr>
-      <w:hyperlink w:anchor="_Toc514338765" w:history="1">
+      <w:hyperlink w:anchor="_Toc514770133" w:history="1">
         <w:r>
           <w:rPr>
             <w:rStyle w:val="Lienhypertexte"/>
@@ -282,7 +282,7 @@
             <w:noProof/>
             <w:webHidden/>
           </w:rPr>
-          <w:instrText xml:space="preserve"> PAGEREF _Toc514338765 \h </w:instrText>
+          <w:instrText xml:space="preserve"> PAGEREF _Toc514770133 \h </w:instrText>
         </w:r>
         <w:r>
           <w:rPr>
@@ -328,7 +328,7 @@
           <w:lang w:val="fr-CH" w:eastAsia="fr-CH"/>
         </w:rPr>
       </w:pPr>
-      <w:hyperlink w:anchor="_Toc514338766" w:history="1">
+      <w:hyperlink w:anchor="_Toc514770134" w:history="1">
         <w:r>
           <w:rPr>
             <w:rStyle w:val="Lienhypertexte"/>
@@ -374,7 +374,7 @@
             <w:noProof/>
             <w:webHidden/>
           </w:rPr>
-          <w:instrText xml:space="preserve"> PAGEREF _Toc514338766 \h </w:instrText>
+          <w:instrText xml:space="preserve"> PAGEREF _Toc514770134 \h </w:instrText>
         </w:r>
         <w:r>
           <w:rPr>
@@ -420,7 +420,7 @@
           <w:lang w:val="fr-CH" w:eastAsia="fr-CH"/>
         </w:rPr>
       </w:pPr>
-      <w:hyperlink w:anchor="_Toc514338767" w:history="1">
+      <w:hyperlink w:anchor="_Toc514770135" w:history="1">
         <w:r>
           <w:rPr>
             <w:rStyle w:val="Lienhypertexte"/>
@@ -466,7 +466,7 @@
             <w:noProof/>
             <w:webHidden/>
           </w:rPr>
-          <w:instrText xml:space="preserve"> PAGEREF _Toc514338767 \h </w:instrText>
+          <w:instrText xml:space="preserve"> PAGEREF _Toc514770135 \h </w:instrText>
         </w:r>
         <w:r>
           <w:rPr>
@@ -507,7 +507,7 @@
           <w:lang w:val="fr-CH" w:eastAsia="fr-CH"/>
         </w:rPr>
       </w:pPr>
-      <w:hyperlink w:anchor="_Toc514338768" w:history="1">
+      <w:hyperlink w:anchor="_Toc514770136" w:history="1">
         <w:r>
           <w:rPr>
             <w:rStyle w:val="Lienhypertexte"/>
@@ -545,7 +545,7 @@
           <w:rPr>
             <w:webHidden/>
           </w:rPr>
-          <w:instrText xml:space="preserve"> PAGEREF _Toc514338768 \h </w:instrText>
+          <w:instrText xml:space="preserve"> PAGEREF _Toc514770136 \h </w:instrText>
         </w:r>
         <w:r>
           <w:rPr>
@@ -562,7 +562,7 @@
           <w:rPr>
             <w:webHidden/>
           </w:rPr>
-          <w:t>6</w:t>
+          <w:t>7</w:t>
         </w:r>
         <w:r>
           <w:rPr>
@@ -587,7 +587,7 @@
           <w:lang w:val="fr-CH" w:eastAsia="fr-CH"/>
         </w:rPr>
       </w:pPr>
-      <w:hyperlink w:anchor="_Toc514338769" w:history="1">
+      <w:hyperlink w:anchor="_Toc514770137" w:history="1">
         <w:r>
           <w:rPr>
             <w:rStyle w:val="Lienhypertexte"/>
@@ -633,7 +633,7 @@
             <w:noProof/>
             <w:webHidden/>
           </w:rPr>
-          <w:instrText xml:space="preserve"> PAGEREF _Toc514338769 \h </w:instrText>
+          <w:instrText xml:space="preserve"> PAGEREF _Toc514770137 \h </w:instrText>
         </w:r>
         <w:r>
           <w:rPr>
@@ -653,7 +653,7 @@
             <w:noProof/>
             <w:webHidden/>
           </w:rPr>
-          <w:t>6</w:t>
+          <w:t>7</w:t>
         </w:r>
         <w:r>
           <w:rPr>
@@ -679,7 +679,7 @@
           <w:lang w:val="fr-CH" w:eastAsia="fr-CH"/>
         </w:rPr>
       </w:pPr>
-      <w:hyperlink w:anchor="_Toc514338770" w:history="1">
+      <w:hyperlink w:anchor="_Toc514770138" w:history="1">
         <w:r>
           <w:rPr>
             <w:rStyle w:val="Lienhypertexte"/>
@@ -723,7 +723,7 @@
             <w:noProof/>
             <w:webHidden/>
           </w:rPr>
-          <w:instrText xml:space="preserve"> PAGEREF _Toc514338770 \h </w:instrText>
+          <w:instrText xml:space="preserve"> PAGEREF _Toc514770138 \h </w:instrText>
         </w:r>
         <w:r>
           <w:rPr>
@@ -769,7 +769,7 @@
           <w:lang w:val="fr-CH" w:eastAsia="fr-CH"/>
         </w:rPr>
       </w:pPr>
-      <w:hyperlink w:anchor="_Toc514338771" w:history="1">
+      <w:hyperlink w:anchor="_Toc514770139" w:history="1">
         <w:r>
           <w:rPr>
             <w:rStyle w:val="Lienhypertexte"/>
@@ -813,7 +813,7 @@
             <w:noProof/>
             <w:webHidden/>
           </w:rPr>
-          <w:instrText xml:space="preserve"> PAGEREF _Toc514338771 \h </w:instrText>
+          <w:instrText xml:space="preserve"> PAGEREF _Toc514770139 \h </w:instrText>
         </w:r>
         <w:r>
           <w:rPr>
@@ -859,7 +859,7 @@
           <w:lang w:val="fr-CH" w:eastAsia="fr-CH"/>
         </w:rPr>
       </w:pPr>
-      <w:hyperlink w:anchor="_Toc514338772" w:history="1">
+      <w:hyperlink w:anchor="_Toc514770140" w:history="1">
         <w:r>
           <w:rPr>
             <w:rStyle w:val="Lienhypertexte"/>
@@ -903,7 +903,7 @@
             <w:noProof/>
             <w:webHidden/>
           </w:rPr>
-          <w:instrText xml:space="preserve"> PAGEREF _Toc514338772 \h </w:instrText>
+          <w:instrText xml:space="preserve"> PAGEREF _Toc514770140 \h </w:instrText>
         </w:r>
         <w:r>
           <w:rPr>
@@ -923,7 +923,7 @@
             <w:noProof/>
             <w:webHidden/>
           </w:rPr>
-          <w:t>8</w:t>
+          <w:t>9</w:t>
         </w:r>
         <w:r>
           <w:rPr>
@@ -936,9 +936,9 @@
     </w:p>
     <w:p>
       <w:pPr>
-        <w:pStyle w:val="TM2"/>
+        <w:pStyle w:val="TM3"/>
         <w:tabs>
-          <w:tab w:val="left" w:pos="800"/>
+          <w:tab w:val="left" w:pos="1200"/>
           <w:tab w:val="right" w:leader="dot" w:pos="9060"/>
         </w:tabs>
         <w:rPr>
@@ -949,14 +949,13 @@
           <w:lang w:val="fr-CH" w:eastAsia="fr-CH"/>
         </w:rPr>
       </w:pPr>
-      <w:hyperlink w:anchor="_Toc514338773" w:history="1">
+      <w:hyperlink w:anchor="_Toc514770141" w:history="1">
         <w:r>
           <w:rPr>
             <w:rStyle w:val="Lienhypertexte"/>
-            <w:iCs/>
             <w:noProof/>
           </w:rPr>
-          <w:t>2.2</w:t>
+          <w:t>2.1.4</w:t>
         </w:r>
         <w:r>
           <w:rPr>
@@ -971,10 +970,9 @@
         <w:r>
           <w:rPr>
             <w:rStyle w:val="Lienhypertexte"/>
-            <w:iCs/>
             <w:noProof/>
           </w:rPr>
-          <w:t>Stratégie de test</w:t>
+          <w:t>Diagramme de classe initial</w:t>
         </w:r>
         <w:r>
           <w:rPr>
@@ -995,99 +993,7 @@
             <w:noProof/>
             <w:webHidden/>
           </w:rPr>
-          <w:instrText xml:space="preserve"> PAGEREF _Toc514338773 \h </w:instrText>
-        </w:r>
-        <w:r>
-          <w:rPr>
-            <w:noProof/>
-            <w:webHidden/>
-          </w:rPr>
-        </w:r>
-        <w:r>
-          <w:rPr>
-            <w:noProof/>
-            <w:webHidden/>
-          </w:rPr>
-          <w:fldChar w:fldCharType="separate"/>
-        </w:r>
-        <w:r>
-          <w:rPr>
-            <w:noProof/>
-            <w:webHidden/>
-          </w:rPr>
-          <w:t>11</w:t>
-        </w:r>
-        <w:r>
-          <w:rPr>
-            <w:noProof/>
-            <w:webHidden/>
-          </w:rPr>
-          <w:fldChar w:fldCharType="end"/>
-        </w:r>
-      </w:hyperlink>
-    </w:p>
-    <w:p>
-      <w:pPr>
-        <w:pStyle w:val="TM2"/>
-        <w:tabs>
-          <w:tab w:val="left" w:pos="800"/>
-          <w:tab w:val="right" w:leader="dot" w:pos="9060"/>
-        </w:tabs>
-        <w:rPr>
-          <w:rFonts w:asciiTheme="minorHAnsi" w:eastAsiaTheme="minorEastAsia" w:hAnsiTheme="minorHAnsi" w:cstheme="minorBidi"/>
-          <w:noProof/>
-          <w:sz w:val="22"/>
-          <w:szCs w:val="22"/>
-          <w:lang w:val="fr-CH" w:eastAsia="fr-CH"/>
-        </w:rPr>
-      </w:pPr>
-      <w:hyperlink w:anchor="_Toc514338774" w:history="1">
-        <w:r>
-          <w:rPr>
-            <w:rStyle w:val="Lienhypertexte"/>
-            <w:iCs/>
-            <w:noProof/>
-          </w:rPr>
-          <w:t>2.3</w:t>
-        </w:r>
-        <w:r>
-          <w:rPr>
-            <w:rFonts w:asciiTheme="minorHAnsi" w:eastAsiaTheme="minorEastAsia" w:hAnsiTheme="minorHAnsi" w:cstheme="minorBidi"/>
-            <w:noProof/>
-            <w:sz w:val="22"/>
-            <w:szCs w:val="22"/>
-            <w:lang w:val="fr-CH" w:eastAsia="fr-CH"/>
-          </w:rPr>
-          <w:tab/>
-        </w:r>
-        <w:r>
-          <w:rPr>
-            <w:rStyle w:val="Lienhypertexte"/>
-            <w:rFonts w:cs="Arial"/>
-            <w:noProof/>
-          </w:rPr>
-          <w:t>Risques techniques</w:t>
-        </w:r>
-        <w:r>
-          <w:rPr>
-            <w:noProof/>
-            <w:webHidden/>
-          </w:rPr>
-          <w:tab/>
-        </w:r>
-        <w:r>
-          <w:rPr>
-            <w:noProof/>
-            <w:webHidden/>
-          </w:rPr>
-          <w:fldChar w:fldCharType="begin"/>
-        </w:r>
-        <w:r>
-          <w:rPr>
-            <w:noProof/>
-            <w:webHidden/>
-          </w:rPr>
-          <w:instrText xml:space="preserve"> PAGEREF _Toc514338774 \h </w:instrText>
+          <w:instrText xml:space="preserve"> PAGEREF _Toc514770141 \h </w:instrText>
         </w:r>
         <w:r>
           <w:rPr>
@@ -1120,6 +1026,97 @@
     </w:p>
     <w:p>
       <w:pPr>
+        <w:pStyle w:val="TM3"/>
+        <w:tabs>
+          <w:tab w:val="left" w:pos="1200"/>
+          <w:tab w:val="right" w:leader="dot" w:pos="9060"/>
+        </w:tabs>
+        <w:rPr>
+          <w:rFonts w:asciiTheme="minorHAnsi" w:eastAsiaTheme="minorEastAsia" w:hAnsiTheme="minorHAnsi" w:cstheme="minorBidi"/>
+          <w:noProof/>
+          <w:sz w:val="22"/>
+          <w:szCs w:val="22"/>
+          <w:lang w:val="fr-CH" w:eastAsia="fr-CH"/>
+        </w:rPr>
+      </w:pPr>
+      <w:hyperlink w:anchor="_Toc514770142" w:history="1">
+        <w:r>
+          <w:rPr>
+            <w:rStyle w:val="Lienhypertexte"/>
+            <w:noProof/>
+          </w:rPr>
+          <w:t>2.1.5</w:t>
+        </w:r>
+        <w:r>
+          <w:rPr>
+            <w:rFonts w:asciiTheme="minorHAnsi" w:eastAsiaTheme="minorEastAsia" w:hAnsiTheme="minorHAnsi" w:cstheme="minorBidi"/>
+            <w:noProof/>
+            <w:sz w:val="22"/>
+            <w:szCs w:val="22"/>
+            <w:lang w:val="fr-CH" w:eastAsia="fr-CH"/>
+          </w:rPr>
+          <w:tab/>
+        </w:r>
+        <w:r>
+          <w:rPr>
+            <w:rStyle w:val="Lienhypertexte"/>
+            <w:noProof/>
+          </w:rPr>
+          <w:t>Modélisation des données</w:t>
+        </w:r>
+        <w:r>
+          <w:rPr>
+            <w:noProof/>
+            <w:webHidden/>
+          </w:rPr>
+          <w:tab/>
+        </w:r>
+        <w:r>
+          <w:rPr>
+            <w:noProof/>
+            <w:webHidden/>
+          </w:rPr>
+          <w:fldChar w:fldCharType="begin"/>
+        </w:r>
+        <w:r>
+          <w:rPr>
+            <w:noProof/>
+            <w:webHidden/>
+          </w:rPr>
+          <w:instrText xml:space="preserve"> PAGEREF _Toc514770142 \h </w:instrText>
+        </w:r>
+        <w:r>
+          <w:rPr>
+            <w:noProof/>
+            <w:webHidden/>
+          </w:rPr>
+        </w:r>
+        <w:r>
+          <w:rPr>
+            <w:noProof/>
+            <w:webHidden/>
+          </w:rPr>
+          <w:fldChar w:fldCharType="separate"/>
+        </w:r>
+        <w:r>
+          <w:rPr>
+            <w:noProof/>
+            <w:webHidden/>
+          </w:rPr>
+          <w:t>12</w:t>
+        </w:r>
+        <w:r>
+          <w:rPr>
+            <w:noProof/>
+            <w:webHidden/>
+          </w:rPr>
+          <w:fldChar w:fldCharType="end"/>
+        </w:r>
+      </w:hyperlink>
+    </w:p>
+    <w:bookmarkStart w:id="0" w:name="_GoBack"/>
+    <w:p>
+      <w:pPr>
         <w:pStyle w:val="TM2"/>
         <w:tabs>
           <w:tab w:val="left" w:pos="800"/>
@@ -1133,7 +1130,282 @@
           <w:lang w:val="fr-CH" w:eastAsia="fr-CH"/>
         </w:rPr>
       </w:pPr>
-      <w:hyperlink w:anchor="_Toc514338775" w:history="1">
+      <w:r>
+        <w:rPr>
+          <w:rStyle w:val="Lienhypertexte"/>
+          <w:noProof/>
+        </w:rPr>
+        <w:fldChar w:fldCharType="begin"/>
+      </w:r>
+      <w:r>
+        <w:rPr>
+          <w:rStyle w:val="Lienhypertexte"/>
+          <w:noProof/>
+        </w:rPr>
+        <w:instrText xml:space="preserve"> </w:instrText>
+      </w:r>
+      <w:r>
+        <w:rPr>
+          <w:noProof/>
+        </w:rPr>
+        <w:instrText>HYPERLINK \l "_Toc514770143"</w:instrText>
+      </w:r>
+      <w:r>
+        <w:rPr>
+          <w:rStyle w:val="Lienhypertexte"/>
+          <w:noProof/>
+        </w:rPr>
+        <w:instrText xml:space="preserve"> </w:instrText>
+      </w:r>
+      <w:r>
+        <w:rPr>
+          <w:rStyle w:val="Lienhypertexte"/>
+          <w:noProof/>
+        </w:rPr>
+      </w:r>
+      <w:r>
+        <w:rPr>
+          <w:rStyle w:val="Lienhypertexte"/>
+          <w:noProof/>
+        </w:rPr>
+        <w:fldChar w:fldCharType="separate"/>
+      </w:r>
+      <w:r>
+        <w:rPr>
+          <w:rStyle w:val="Lienhypertexte"/>
+          <w:iCs/>
+          <w:noProof/>
+        </w:rPr>
+        <w:t>2.2</w:t>
+      </w:r>
+      <w:r>
+        <w:rPr>
+          <w:rFonts w:asciiTheme="minorHAnsi" w:eastAsiaTheme="minorEastAsia" w:hAnsiTheme="minorHAnsi" w:cstheme="minorBidi"/>
+          <w:noProof/>
+          <w:sz w:val="22"/>
+          <w:szCs w:val="22"/>
+          <w:lang w:val="fr-CH" w:eastAsia="fr-CH"/>
+        </w:rPr>
+        <w:tab/>
+      </w:r>
+      <w:r>
+        <w:rPr>
+          <w:rStyle w:val="Lienhypertexte"/>
+          <w:iCs/>
+          <w:noProof/>
+        </w:rPr>
+        <w:t>Stratégie de test</w:t>
+      </w:r>
+      <w:r>
+        <w:rPr>
+          <w:noProof/>
+          <w:webHidden/>
+        </w:rPr>
+        <w:tab/>
+      </w:r>
+      <w:r>
+        <w:rPr>
+          <w:noProof/>
+          <w:webHidden/>
+        </w:rPr>
+        <w:fldChar w:fldCharType="begin"/>
+      </w:r>
+      <w:r>
+        <w:rPr>
+          <w:noProof/>
+          <w:webHidden/>
+        </w:rPr>
+        <w:instrText xml:space="preserve"> PAGEREF _Toc514770143 \h </w:instrText>
+      </w:r>
+      <w:r>
+        <w:rPr>
+          <w:noProof/>
+          <w:webHidden/>
+        </w:rPr>
+      </w:r>
+      <w:r>
+        <w:rPr>
+          <w:noProof/>
+          <w:webHidden/>
+        </w:rPr>
+        <w:fldChar w:fldCharType="separate"/>
+      </w:r>
+      <w:r>
+        <w:rPr>
+          <w:noProof/>
+          <w:webHidden/>
+        </w:rPr>
+        <w:t>13</w:t>
+      </w:r>
+      <w:r>
+        <w:rPr>
+          <w:noProof/>
+          <w:webHidden/>
+        </w:rPr>
+        <w:fldChar w:fldCharType="end"/>
+      </w:r>
+      <w:r>
+        <w:rPr>
+          <w:rStyle w:val="Lienhypertexte"/>
+          <w:noProof/>
+        </w:rPr>
+        <w:fldChar w:fldCharType="end"/>
+      </w:r>
+    </w:p>
+    <w:bookmarkEnd w:id="0"/>
+    <w:p>
+      <w:pPr>
+        <w:pStyle w:val="TM2"/>
+        <w:tabs>
+          <w:tab w:val="left" w:pos="800"/>
+          <w:tab w:val="right" w:leader="dot" w:pos="9060"/>
+        </w:tabs>
+        <w:rPr>
+          <w:rFonts w:asciiTheme="minorHAnsi" w:eastAsiaTheme="minorEastAsia" w:hAnsiTheme="minorHAnsi" w:cstheme="minorBidi"/>
+          <w:noProof/>
+          <w:sz w:val="22"/>
+          <w:szCs w:val="22"/>
+          <w:lang w:val="fr-CH" w:eastAsia="fr-CH"/>
+        </w:rPr>
+      </w:pPr>
+      <w:r>
+        <w:rPr>
+          <w:rStyle w:val="Lienhypertexte"/>
+          <w:noProof/>
+        </w:rPr>
+        <w:fldChar w:fldCharType="begin"/>
+      </w:r>
+      <w:r>
+        <w:rPr>
+          <w:rStyle w:val="Lienhypertexte"/>
+          <w:noProof/>
+        </w:rPr>
+        <w:instrText xml:space="preserve"> </w:instrText>
+      </w:r>
+      <w:r>
+        <w:rPr>
+          <w:noProof/>
+        </w:rPr>
+        <w:instrText>HYPERLINK \l "_Toc514770144"</w:instrText>
+      </w:r>
+      <w:r>
+        <w:rPr>
+          <w:rStyle w:val="Lienhypertexte"/>
+          <w:noProof/>
+        </w:rPr>
+        <w:instrText xml:space="preserve"> </w:instrText>
+      </w:r>
+      <w:r>
+        <w:rPr>
+          <w:rStyle w:val="Lienhypertexte"/>
+          <w:noProof/>
+        </w:rPr>
+      </w:r>
+      <w:r>
+        <w:rPr>
+          <w:rStyle w:val="Lienhypertexte"/>
+          <w:noProof/>
+        </w:rPr>
+        <w:fldChar w:fldCharType="separate"/>
+      </w:r>
+      <w:r>
+        <w:rPr>
+          <w:rStyle w:val="Lienhypertexte"/>
+          <w:iCs/>
+          <w:noProof/>
+        </w:rPr>
+        <w:t>2.3</w:t>
+      </w:r>
+      <w:r>
+        <w:rPr>
+          <w:rFonts w:asciiTheme="minorHAnsi" w:eastAsiaTheme="minorEastAsia" w:hAnsiTheme="minorHAnsi" w:cstheme="minorBidi"/>
+          <w:noProof/>
+          <w:sz w:val="22"/>
+          <w:szCs w:val="22"/>
+          <w:lang w:val="fr-CH" w:eastAsia="fr-CH"/>
+        </w:rPr>
+        <w:tab/>
+      </w:r>
+      <w:r>
+        <w:rPr>
+          <w:rStyle w:val="Lienhypertexte"/>
+          <w:rFonts w:cs="Arial"/>
+          <w:noProof/>
+        </w:rPr>
+        <w:t>Risques techniques</w:t>
+      </w:r>
+      <w:r>
+        <w:rPr>
+          <w:noProof/>
+          <w:webHidden/>
+        </w:rPr>
+        <w:tab/>
+      </w:r>
+      <w:r>
+        <w:rPr>
+          <w:noProof/>
+          <w:webHidden/>
+        </w:rPr>
+        <w:fldChar w:fldCharType="begin"/>
+      </w:r>
+      <w:r>
+        <w:rPr>
+          <w:noProof/>
+          <w:webHidden/>
+        </w:rPr>
+        <w:instrText xml:space="preserve"> PAGEREF _Toc514770144 \h </w:instrText>
+      </w:r>
+      <w:r>
+        <w:rPr>
+          <w:noProof/>
+          <w:webHidden/>
+        </w:rPr>
+      </w:r>
+      <w:r>
+        <w:rPr>
+          <w:noProof/>
+          <w:webHidden/>
+        </w:rPr>
+        <w:fldChar w:fldCharType="separate"/>
+      </w:r>
+      <w:r>
+        <w:rPr>
+          <w:noProof/>
+          <w:webHidden/>
+        </w:rPr>
+        <w:t>14</w:t>
+      </w:r>
+      <w:r>
+        <w:rPr>
+          <w:noProof/>
+          <w:webHidden/>
+        </w:rPr>
+        <w:fldChar w:fldCharType="end"/>
+      </w:r>
+      <w:r>
+        <w:rPr>
+          <w:rStyle w:val="Lienhypertexte"/>
+          <w:noProof/>
+        </w:rPr>
+        <w:fldChar w:fldCharType="end"/>
+      </w:r>
+    </w:p>
+    <w:p>
+      <w:pPr>
+        <w:pStyle w:val="TM2"/>
+        <w:tabs>
+          <w:tab w:val="left" w:pos="800"/>
+          <w:tab w:val="right" w:leader="dot" w:pos="9060"/>
+        </w:tabs>
+        <w:rPr>
+          <w:rFonts w:asciiTheme="minorHAnsi" w:eastAsiaTheme="minorEastAsia" w:hAnsiTheme="minorHAnsi" w:cstheme="minorBidi"/>
+          <w:noProof/>
+          <w:sz w:val="22"/>
+          <w:szCs w:val="22"/>
+          <w:lang w:val="fr-CH" w:eastAsia="fr-CH"/>
+        </w:rPr>
+      </w:pPr>
+      <w:hyperlink w:anchor="_Toc514770145" w:history="1">
         <w:r>
           <w:rPr>
             <w:rStyle w:val="Lienhypertexte"/>
@@ -1179,7 +1451,7 @@
             <w:noProof/>
             <w:webHidden/>
           </w:rPr>
-          <w:instrText xml:space="preserve"> PAGEREF _Toc514338775 \h </w:instrText>
+          <w:instrText xml:space="preserve"> PAGEREF _Toc514770145 \h </w:instrText>
         </w:r>
         <w:r>
           <w:rPr>
@@ -1199,7 +1471,7 @@
             <w:noProof/>
             <w:webHidden/>
           </w:rPr>
-          <w:t>13</w:t>
+          <w:t>14</w:t>
         </w:r>
         <w:r>
           <w:rPr>
@@ -1225,7 +1497,7 @@
           <w:lang w:val="fr-CH" w:eastAsia="fr-CH"/>
         </w:rPr>
       </w:pPr>
-      <w:hyperlink w:anchor="_Toc514338776" w:history="1">
+      <w:hyperlink w:anchor="_Toc514770146" w:history="1">
         <w:r>
           <w:rPr>
             <w:rStyle w:val="Lienhypertexte"/>
@@ -1271,7 +1543,7 @@
             <w:noProof/>
             <w:webHidden/>
           </w:rPr>
-          <w:instrText xml:space="preserve"> PAGEREF _Toc514338776 \h </w:instrText>
+          <w:instrText xml:space="preserve"> PAGEREF _Toc514770146 \h </w:instrText>
         </w:r>
         <w:r>
           <w:rPr>
@@ -1291,7 +1563,7 @@
             <w:noProof/>
             <w:webHidden/>
           </w:rPr>
-          <w:t>13</w:t>
+          <w:t>15</w:t>
         </w:r>
         <w:r>
           <w:rPr>
@@ -1317,7 +1589,7 @@
           <w:lang w:val="fr-CH" w:eastAsia="fr-CH"/>
         </w:rPr>
       </w:pPr>
-      <w:hyperlink w:anchor="_Toc514338777" w:history="1">
+      <w:hyperlink w:anchor="_Toc514770147" w:history="1">
         <w:r>
           <w:rPr>
             <w:rStyle w:val="Lienhypertexte"/>
@@ -1361,7 +1633,7 @@
             <w:noProof/>
             <w:webHidden/>
           </w:rPr>
-          <w:instrText xml:space="preserve"> PAGEREF _Toc514338777 \h </w:instrText>
+          <w:instrText xml:space="preserve"> PAGEREF _Toc514770147 \h </w:instrText>
         </w:r>
         <w:r>
           <w:rPr>
@@ -1381,7 +1653,7 @@
             <w:noProof/>
             <w:webHidden/>
           </w:rPr>
-          <w:t>13</w:t>
+          <w:t>15</w:t>
         </w:r>
         <w:r>
           <w:rPr>
@@ -1407,7 +1679,7 @@
           <w:lang w:val="fr-CH" w:eastAsia="fr-CH"/>
         </w:rPr>
       </w:pPr>
-      <w:hyperlink w:anchor="_Toc514338778" w:history="1">
+      <w:hyperlink w:anchor="_Toc514770148" w:history="1">
         <w:r>
           <w:rPr>
             <w:rStyle w:val="Lienhypertexte"/>
@@ -1451,7 +1723,7 @@
             <w:noProof/>
             <w:webHidden/>
           </w:rPr>
-          <w:instrText xml:space="preserve"> PAGEREF _Toc514338778 \h </w:instrText>
+          <w:instrText xml:space="preserve"> PAGEREF _Toc514770148 \h </w:instrText>
         </w:r>
         <w:r>
           <w:rPr>
@@ -1471,7 +1743,7 @@
             <w:noProof/>
             <w:webHidden/>
           </w:rPr>
-          <w:t>15</w:t>
+          <w:t>17</w:t>
         </w:r>
         <w:r>
           <w:rPr>
@@ -1497,7 +1769,7 @@
           <w:lang w:val="fr-CH" w:eastAsia="fr-CH"/>
         </w:rPr>
       </w:pPr>
-      <w:hyperlink w:anchor="_Toc514338779" w:history="1">
+      <w:hyperlink w:anchor="_Toc514770149" w:history="1">
         <w:r>
           <w:rPr>
             <w:rStyle w:val="Lienhypertexte"/>
@@ -1520,7 +1792,7 @@
             <w:rStyle w:val="Lienhypertexte"/>
             <w:noProof/>
           </w:rPr>
-          <w:t>Diagramme de classes</w:t>
+          <w:t>Diagramme de classes final</w:t>
         </w:r>
         <w:r>
           <w:rPr>
@@ -1541,7 +1813,7 @@
             <w:noProof/>
             <w:webHidden/>
           </w:rPr>
-          <w:instrText xml:space="preserve"> PAGEREF _Toc514338779 \h </w:instrText>
+          <w:instrText xml:space="preserve"> PAGEREF _Toc514770149 \h </w:instrText>
         </w:r>
         <w:r>
           <w:rPr>
@@ -1561,7 +1833,7 @@
             <w:noProof/>
             <w:webHidden/>
           </w:rPr>
-          <w:t>24</w:t>
+          <w:t>26</w:t>
         </w:r>
         <w:r>
           <w:rPr>
@@ -1582,7 +1854,7 @@
           <w:lang w:val="fr-CH" w:eastAsia="fr-CH"/>
         </w:rPr>
       </w:pPr>
-      <w:hyperlink w:anchor="_Toc514338780" w:history="1">
+      <w:hyperlink w:anchor="_Toc514770150" w:history="1">
         <w:r>
           <w:rPr>
             <w:rStyle w:val="Lienhypertexte"/>
@@ -1620,7 +1892,7 @@
           <w:rPr>
             <w:webHidden/>
           </w:rPr>
-          <w:instrText xml:space="preserve"> PAGEREF _Toc514338780 \h </w:instrText>
+          <w:instrText xml:space="preserve"> PAGEREF _Toc514770150 \h </w:instrText>
         </w:r>
         <w:r>
           <w:rPr>
@@ -1637,7 +1909,7 @@
           <w:rPr>
             <w:webHidden/>
           </w:rPr>
-          <w:t>24</w:t>
+          <w:t>26</w:t>
         </w:r>
         <w:r>
           <w:rPr>
@@ -1662,7 +1934,7 @@
           <w:lang w:val="fr-CH" w:eastAsia="fr-CH"/>
         </w:rPr>
       </w:pPr>
-      <w:hyperlink w:anchor="_Toc514338781" w:history="1">
+      <w:hyperlink w:anchor="_Toc514770151" w:history="1">
         <w:r>
           <w:rPr>
             <w:rStyle w:val="Lienhypertexte"/>
@@ -1708,7 +1980,7 @@
             <w:noProof/>
             <w:webHidden/>
           </w:rPr>
-          <w:instrText xml:space="preserve"> PAGEREF _Toc514338781 \h </w:instrText>
+          <w:instrText xml:space="preserve"> PAGEREF _Toc514770151 \h </w:instrText>
         </w:r>
         <w:r>
           <w:rPr>
@@ -1728,7 +2000,7 @@
             <w:noProof/>
             <w:webHidden/>
           </w:rPr>
-          <w:t>24</w:t>
+          <w:t>26</w:t>
         </w:r>
         <w:r>
           <w:rPr>
@@ -1754,7 +2026,7 @@
           <w:lang w:val="fr-CH" w:eastAsia="fr-CH"/>
         </w:rPr>
       </w:pPr>
-      <w:hyperlink w:anchor="_Toc514338782" w:history="1">
+      <w:hyperlink w:anchor="_Toc514770152" w:history="1">
         <w:r>
           <w:rPr>
             <w:rStyle w:val="Lienhypertexte"/>
@@ -1798,7 +2070,7 @@
             <w:noProof/>
             <w:webHidden/>
           </w:rPr>
-          <w:instrText xml:space="preserve"> PAGEREF _Toc514338782 \h </w:instrText>
+          <w:instrText xml:space="preserve"> PAGEREF _Toc514770152 \h </w:instrText>
         </w:r>
         <w:r>
           <w:rPr>
@@ -1818,7 +2090,7 @@
             <w:noProof/>
             <w:webHidden/>
           </w:rPr>
-          <w:t>24</w:t>
+          <w:t>26</w:t>
         </w:r>
         <w:r>
           <w:rPr>
@@ -1831,6 +2103,96 @@
     </w:p>
     <w:p>
       <w:pPr>
+        <w:pStyle w:val="TM3"/>
+        <w:tabs>
+          <w:tab w:val="left" w:pos="1200"/>
+          <w:tab w:val="right" w:leader="dot" w:pos="9060"/>
+        </w:tabs>
+        <w:rPr>
+          <w:rFonts w:asciiTheme="minorHAnsi" w:eastAsiaTheme="minorEastAsia" w:hAnsiTheme="minorHAnsi" w:cstheme="minorBidi"/>
+          <w:noProof/>
+          <w:sz w:val="22"/>
+          <w:szCs w:val="22"/>
+          <w:lang w:val="fr-CH" w:eastAsia="fr-CH"/>
+        </w:rPr>
+      </w:pPr>
+      <w:hyperlink w:anchor="_Toc514770153" w:history="1">
+        <w:r>
+          <w:rPr>
+            <w:rStyle w:val="Lienhypertexte"/>
+            <w:noProof/>
+          </w:rPr>
+          <w:t>3.1.2</w:t>
+        </w:r>
+        <w:r>
+          <w:rPr>
+            <w:rFonts w:asciiTheme="minorHAnsi" w:eastAsiaTheme="minorEastAsia" w:hAnsiTheme="minorHAnsi" w:cstheme="minorBidi"/>
+            <w:noProof/>
+            <w:sz w:val="22"/>
+            <w:szCs w:val="22"/>
+            <w:lang w:val="fr-CH" w:eastAsia="fr-CH"/>
+          </w:rPr>
+          <w:tab/>
+        </w:r>
+        <w:r>
+          <w:rPr>
+            <w:rStyle w:val="Lienhypertexte"/>
+            <w:noProof/>
+          </w:rPr>
+          <w:t>Librairies de calcul utilisées</w:t>
+        </w:r>
+        <w:r>
+          <w:rPr>
+            <w:noProof/>
+            <w:webHidden/>
+          </w:rPr>
+          <w:tab/>
+        </w:r>
+        <w:r>
+          <w:rPr>
+            <w:noProof/>
+            <w:webHidden/>
+          </w:rPr>
+          <w:fldChar w:fldCharType="begin"/>
+        </w:r>
+        <w:r>
+          <w:rPr>
+            <w:noProof/>
+            <w:webHidden/>
+          </w:rPr>
+          <w:instrText xml:space="preserve"> PAGEREF _Toc514770153 \h </w:instrText>
+        </w:r>
+        <w:r>
+          <w:rPr>
+            <w:noProof/>
+            <w:webHidden/>
+          </w:rPr>
+        </w:r>
+        <w:r>
+          <w:rPr>
+            <w:noProof/>
+            <w:webHidden/>
+          </w:rPr>
+          <w:fldChar w:fldCharType="separate"/>
+        </w:r>
+        <w:r>
+          <w:rPr>
+            <w:noProof/>
+            <w:webHidden/>
+          </w:rPr>
+          <w:t>27</w:t>
+        </w:r>
+        <w:r>
+          <w:rPr>
+            <w:noProof/>
+            <w:webHidden/>
+          </w:rPr>
+          <w:fldChar w:fldCharType="end"/>
+        </w:r>
+      </w:hyperlink>
+    </w:p>
+    <w:p>
+      <w:pPr>
         <w:pStyle w:val="TM2"/>
         <w:tabs>
           <w:tab w:val="left" w:pos="800"/>
@@ -1844,7 +2206,7 @@
           <w:lang w:val="fr-CH" w:eastAsia="fr-CH"/>
         </w:rPr>
       </w:pPr>
-      <w:hyperlink w:anchor="_Toc514338783" w:history="1">
+      <w:hyperlink w:anchor="_Toc514770154" w:history="1">
         <w:r>
           <w:rPr>
             <w:rStyle w:val="Lienhypertexte"/>
@@ -1890,7 +2252,7 @@
             <w:noProof/>
             <w:webHidden/>
           </w:rPr>
-          <w:instrText xml:space="preserve"> PAGEREF _Toc514338783 \h </w:instrText>
+          <w:instrText xml:space="preserve"> PAGEREF _Toc514770154 \h </w:instrText>
         </w:r>
         <w:r>
           <w:rPr>
@@ -1910,7 +2272,7 @@
             <w:noProof/>
             <w:webHidden/>
           </w:rPr>
-          <w:t>24</w:t>
+          <w:t>27</w:t>
         </w:r>
         <w:r>
           <w:rPr>
@@ -1936,7 +2298,7 @@
           <w:lang w:val="fr-CH" w:eastAsia="fr-CH"/>
         </w:rPr>
       </w:pPr>
-      <w:hyperlink w:anchor="_Toc514338784" w:history="1">
+      <w:hyperlink w:anchor="_Toc514770155" w:history="1">
         <w:r>
           <w:rPr>
             <w:rStyle w:val="Lienhypertexte"/>
@@ -1982,7 +2344,7 @@
             <w:noProof/>
             <w:webHidden/>
           </w:rPr>
-          <w:instrText xml:space="preserve"> PAGEREF _Toc514338784 \h </w:instrText>
+          <w:instrText xml:space="preserve"> PAGEREF _Toc514770155 \h </w:instrText>
         </w:r>
         <w:r>
           <w:rPr>
@@ -2002,7 +2364,7 @@
             <w:noProof/>
             <w:webHidden/>
           </w:rPr>
-          <w:t>25</w:t>
+          <w:t>27</w:t>
         </w:r>
         <w:r>
           <w:rPr>
@@ -2028,7 +2390,7 @@
           <w:lang w:val="fr-CH" w:eastAsia="fr-CH"/>
         </w:rPr>
       </w:pPr>
-      <w:hyperlink w:anchor="_Toc514338785" w:history="1">
+      <w:hyperlink w:anchor="_Toc514770156" w:history="1">
         <w:r>
           <w:rPr>
             <w:rStyle w:val="Lienhypertexte"/>
@@ -2074,7 +2436,7 @@
             <w:noProof/>
             <w:webHidden/>
           </w:rPr>
-          <w:instrText xml:space="preserve"> PAGEREF _Toc514338785 \h </w:instrText>
+          <w:instrText xml:space="preserve"> PAGEREF _Toc514770156 \h </w:instrText>
         </w:r>
         <w:r>
           <w:rPr>
@@ -2094,7 +2456,7 @@
             <w:noProof/>
             <w:webHidden/>
           </w:rPr>
-          <w:t>25</w:t>
+          <w:t>27</w:t>
         </w:r>
         <w:r>
           <w:rPr>
@@ -2115,7 +2477,7 @@
           <w:lang w:val="fr-CH" w:eastAsia="fr-CH"/>
         </w:rPr>
       </w:pPr>
-      <w:hyperlink w:anchor="_Toc514338786" w:history="1">
+      <w:hyperlink w:anchor="_Toc514770157" w:history="1">
         <w:r>
           <w:rPr>
             <w:rStyle w:val="Lienhypertexte"/>
@@ -2153,7 +2515,7 @@
           <w:rPr>
             <w:webHidden/>
           </w:rPr>
-          <w:instrText xml:space="preserve"> PAGEREF _Toc514338786 \h </w:instrText>
+          <w:instrText xml:space="preserve"> PAGEREF _Toc514770157 \h </w:instrText>
         </w:r>
         <w:r>
           <w:rPr>
@@ -2170,7 +2532,7 @@
           <w:rPr>
             <w:webHidden/>
           </w:rPr>
-          <w:t>25</w:t>
+          <w:t>27</w:t>
         </w:r>
         <w:r>
           <w:rPr>
@@ -2190,7 +2552,7 @@
           <w:lang w:val="fr-CH" w:eastAsia="fr-CH"/>
         </w:rPr>
       </w:pPr>
-      <w:hyperlink w:anchor="_Toc514338787" w:history="1">
+      <w:hyperlink w:anchor="_Toc514770158" w:history="1">
         <w:r>
           <w:rPr>
             <w:rStyle w:val="Lienhypertexte"/>
@@ -2228,7 +2590,7 @@
           <w:rPr>
             <w:webHidden/>
           </w:rPr>
-          <w:instrText xml:space="preserve"> PAGEREF _Toc514338787 \h </w:instrText>
+          <w:instrText xml:space="preserve"> PAGEREF _Toc514770158 \h </w:instrText>
         </w:r>
         <w:r>
           <w:rPr>
@@ -2245,7 +2607,7 @@
           <w:rPr>
             <w:webHidden/>
           </w:rPr>
-          <w:t>26</w:t>
+          <w:t>29</w:t>
         </w:r>
         <w:r>
           <w:rPr>
@@ -2270,7 +2632,7 @@
           <w:lang w:val="fr-CH" w:eastAsia="fr-CH"/>
         </w:rPr>
       </w:pPr>
-      <w:hyperlink w:anchor="_Toc514338788" w:history="1">
+      <w:hyperlink w:anchor="_Toc514770159" w:history="1">
         <w:r>
           <w:rPr>
             <w:rStyle w:val="Lienhypertexte"/>
@@ -2316,7 +2678,7 @@
             <w:noProof/>
             <w:webHidden/>
           </w:rPr>
-          <w:instrText xml:space="preserve"> PAGEREF _Toc514338788 \h </w:instrText>
+          <w:instrText xml:space="preserve"> PAGEREF _Toc514770159 \h </w:instrText>
         </w:r>
         <w:r>
           <w:rPr>
@@ -2336,7 +2698,7 @@
             <w:noProof/>
             <w:webHidden/>
           </w:rPr>
-          <w:t>26</w:t>
+          <w:t>29</w:t>
         </w:r>
         <w:r>
           <w:rPr>
@@ -2362,7 +2724,7 @@
           <w:lang w:val="fr-CH" w:eastAsia="fr-CH"/>
         </w:rPr>
       </w:pPr>
-      <w:hyperlink w:anchor="_Toc514338789" w:history="1">
+      <w:hyperlink w:anchor="_Toc514770160" w:history="1">
         <w:r>
           <w:rPr>
             <w:rStyle w:val="Lienhypertexte"/>
@@ -2408,7 +2770,7 @@
             <w:noProof/>
             <w:webHidden/>
           </w:rPr>
-          <w:instrText xml:space="preserve"> PAGEREF _Toc514338789 \h </w:instrText>
+          <w:instrText xml:space="preserve"> PAGEREF _Toc514770160 \h </w:instrText>
         </w:r>
         <w:r>
           <w:rPr>
@@ -2428,7 +2790,7 @@
             <w:noProof/>
             <w:webHidden/>
           </w:rPr>
-          <w:t>26</w:t>
+          <w:t>29</w:t>
         </w:r>
         <w:r>
           <w:rPr>
@@ -2454,7 +2816,7 @@
           <w:lang w:val="fr-CH" w:eastAsia="fr-CH"/>
         </w:rPr>
       </w:pPr>
-      <w:hyperlink w:anchor="_Toc514338790" w:history="1">
+      <w:hyperlink w:anchor="_Toc514770161" w:history="1">
         <w:r>
           <w:rPr>
             <w:rStyle w:val="Lienhypertexte"/>
@@ -2500,7 +2862,7 @@
             <w:noProof/>
             <w:webHidden/>
           </w:rPr>
-          <w:instrText xml:space="preserve"> PAGEREF _Toc514338790 \h </w:instrText>
+          <w:instrText xml:space="preserve"> PAGEREF _Toc514770161 \h </w:instrText>
         </w:r>
         <w:r>
           <w:rPr>
@@ -2520,7 +2882,7 @@
             <w:noProof/>
             <w:webHidden/>
           </w:rPr>
-          <w:t>26</w:t>
+          <w:t>29</w:t>
         </w:r>
         <w:r>
           <w:rPr>
@@ -2546,7 +2908,7 @@
           <w:lang w:val="fr-CH" w:eastAsia="fr-CH"/>
         </w:rPr>
       </w:pPr>
-      <w:hyperlink w:anchor="_Toc514338791" w:history="1">
+      <w:hyperlink w:anchor="_Toc514770162" w:history="1">
         <w:r>
           <w:rPr>
             <w:rStyle w:val="Lienhypertexte"/>
@@ -2592,7 +2954,7 @@
             <w:noProof/>
             <w:webHidden/>
           </w:rPr>
-          <w:instrText xml:space="preserve"> PAGEREF _Toc514338791 \h </w:instrText>
+          <w:instrText xml:space="preserve"> PAGEREF _Toc514770162 \h </w:instrText>
         </w:r>
         <w:r>
           <w:rPr>
@@ -2612,7 +2974,7 @@
             <w:noProof/>
             <w:webHidden/>
           </w:rPr>
-          <w:t>26</w:t>
+          <w:t>29</w:t>
         </w:r>
         <w:r>
           <w:rPr>
@@ -2638,7 +3000,7 @@
           <w:lang w:val="fr-CH" w:eastAsia="fr-CH"/>
         </w:rPr>
       </w:pPr>
-      <w:hyperlink w:anchor="_Toc514338792" w:history="1">
+      <w:hyperlink w:anchor="_Toc514770163" w:history="1">
         <w:r>
           <w:rPr>
             <w:rStyle w:val="Lienhypertexte"/>
@@ -2684,7 +3046,7 @@
             <w:noProof/>
             <w:webHidden/>
           </w:rPr>
-          <w:instrText xml:space="preserve"> PAGEREF _Toc514338792 \h </w:instrText>
+          <w:instrText xml:space="preserve"> PAGEREF _Toc514770163 \h </w:instrText>
         </w:r>
         <w:r>
           <w:rPr>
@@ -2704,7 +3066,7 @@
             <w:noProof/>
             <w:webHidden/>
           </w:rPr>
-          <w:t>26</w:t>
+          <w:t>29</w:t>
         </w:r>
         <w:r>
           <w:rPr>
@@ -2730,7 +3092,7 @@
           <w:lang w:val="fr-CH" w:eastAsia="fr-CH"/>
         </w:rPr>
       </w:pPr>
-      <w:hyperlink w:anchor="_Toc514338793" w:history="1">
+      <w:hyperlink w:anchor="_Toc514770164" w:history="1">
         <w:r>
           <w:rPr>
             <w:rStyle w:val="Lienhypertexte"/>
@@ -2776,7 +3138,7 @@
             <w:noProof/>
             <w:webHidden/>
           </w:rPr>
-          <w:instrText xml:space="preserve"> PAGEREF _Toc514338793 \h </w:instrText>
+          <w:instrText xml:space="preserve"> PAGEREF _Toc514770164 \h </w:instrText>
         </w:r>
         <w:r>
           <w:rPr>
@@ -2796,7 +3158,7 @@
             <w:noProof/>
             <w:webHidden/>
           </w:rPr>
-          <w:t>26</w:t>
+          <w:t>29</w:t>
         </w:r>
         <w:r>
           <w:rPr>
@@ -2822,7 +3184,7 @@
           <w:lang w:val="fr-CH" w:eastAsia="fr-CH"/>
         </w:rPr>
       </w:pPr>
-      <w:hyperlink w:anchor="_Toc514338794" w:history="1">
+      <w:hyperlink w:anchor="_Toc514770165" w:history="1">
         <w:r>
           <w:rPr>
             <w:rStyle w:val="Lienhypertexte"/>
@@ -2866,7 +3228,7 @@
             <w:noProof/>
             <w:webHidden/>
           </w:rPr>
-          <w:instrText xml:space="preserve"> PAGEREF _Toc514338794 \h </w:instrText>
+          <w:instrText xml:space="preserve"> PAGEREF _Toc514770165 \h </w:instrText>
         </w:r>
         <w:r>
           <w:rPr>
@@ -2886,7 +3248,7 @@
             <w:noProof/>
             <w:webHidden/>
           </w:rPr>
-          <w:t>26</w:t>
+          <w:t>29</w:t>
         </w:r>
         <w:r>
           <w:rPr>
@@ -2979,17 +3341,7 @@
           <w:i/>
           <w:sz w:val="20"/>
         </w:rPr>
-        <w:t xml:space="preserve"> e</w:t>
-      </w:r>
-      <w:bookmarkStart w:id="0" w:name="_GoBack"/>
-      <w:bookmarkEnd w:id="0"/>
-      <w:r>
-        <w:rPr>
-          <w:bCs/>
-          <w:i/>
-          <w:sz w:val="20"/>
-        </w:rPr>
-        <w:t xml:space="preserve">st tout à fait possible que certains chapitres ou paragraphes n’aient aucun sens. Dans ce cas il est recommandé de les retirer du document pour éviter de l’alourdir inutilement.  </w:t>
+        <w:t xml:space="preserve"> est tout à fait possible que certains chapitres ou paragraphes n’aient aucun sens. Dans ce cas il est recommandé de les retirer du document pour éviter de l’alourdir inutilement.  </w:t>
       </w:r>
     </w:p>
     <w:p>
@@ -3001,7 +3353,7 @@
       <w:pPr>
         <w:pStyle w:val="Titre1"/>
       </w:pPr>
-      <w:bookmarkStart w:id="1" w:name="_Toc514338764"/>
+      <w:bookmarkStart w:id="1" w:name="_Toc514770132"/>
       <w:r>
         <w:lastRenderedPageBreak/>
         <w:t>Analyse prél</w:t>
@@ -3022,7 +3374,7 @@
           <w:iCs/>
         </w:rPr>
       </w:pPr>
-      <w:bookmarkStart w:id="2" w:name="_Toc514338765"/>
+      <w:bookmarkStart w:id="2" w:name="_Toc514770133"/>
       <w:r>
         <w:rPr>
           <w:i w:val="0"/>
@@ -3308,7 +3660,7 @@
           <w:iCs/>
         </w:rPr>
       </w:pPr>
-      <w:bookmarkStart w:id="3" w:name="_Toc514338766"/>
+      <w:bookmarkStart w:id="3" w:name="_Toc514770134"/>
       <w:r>
         <w:rPr>
           <w:i w:val="0"/>
@@ -3581,7 +3933,7 @@
         </w:rPr>
         <w:br w:type="page"/>
       </w:r>
-      <w:bookmarkStart w:id="4" w:name="_Toc514338767"/>
+      <w:bookmarkStart w:id="4" w:name="_Toc514770135"/>
       <w:r>
         <w:rPr>
           <w:i w:val="0"/>
@@ -3816,13 +4168,14 @@
           <w:szCs w:val="14"/>
         </w:rPr>
       </w:pPr>
-      <w:r>
+    </w:p>
+    <w:p>
+      <w:pPr>
         <w:rPr>
           <w:iCs/>
           <w:szCs w:val="14"/>
         </w:rPr>
-        <w:t>Zoom sur les tâches :</w:t>
-      </w:r>
+      </w:pPr>
     </w:p>
     <w:p>
       <w:pPr>
@@ -3831,12 +4184,99 @@
           <w:szCs w:val="14"/>
         </w:rPr>
       </w:pPr>
+    </w:p>
+    <w:p>
+      <w:pPr>
+        <w:rPr>
+          <w:iCs/>
+          <w:szCs w:val="14"/>
+        </w:rPr>
+      </w:pPr>
+    </w:p>
+    <w:p>
+      <w:pPr>
+        <w:rPr>
+          <w:iCs/>
+          <w:szCs w:val="14"/>
+        </w:rPr>
+      </w:pPr>
+    </w:p>
+    <w:p>
+      <w:pPr>
+        <w:rPr>
+          <w:iCs/>
+          <w:szCs w:val="14"/>
+        </w:rPr>
+      </w:pPr>
+    </w:p>
+    <w:p>
+      <w:pPr>
+        <w:rPr>
+          <w:iCs/>
+          <w:szCs w:val="14"/>
+        </w:rPr>
+      </w:pPr>
+    </w:p>
+    <w:p>
+      <w:pPr>
+        <w:rPr>
+          <w:iCs/>
+          <w:szCs w:val="14"/>
+        </w:rPr>
+      </w:pPr>
+    </w:p>
+    <w:p>
+      <w:pPr>
+        <w:rPr>
+          <w:iCs/>
+          <w:szCs w:val="14"/>
+        </w:rPr>
+      </w:pPr>
+    </w:p>
+    <w:p>
+      <w:pPr>
+        <w:rPr>
+          <w:iCs/>
+          <w:szCs w:val="14"/>
+        </w:rPr>
+      </w:pPr>
+    </w:p>
+    <w:p>
+      <w:pPr>
+        <w:rPr>
+          <w:iCs/>
+          <w:szCs w:val="14"/>
+        </w:rPr>
+      </w:pPr>
+      <w:r>
+        <w:rPr>
+          <w:iCs/>
+          <w:szCs w:val="14"/>
+        </w:rPr>
+        <w:lastRenderedPageBreak/>
+        <w:t>Zoom sur les tâches :</w:t>
+      </w:r>
+    </w:p>
+    <w:p>
+      <w:pPr>
+        <w:rPr>
+          <w:iCs/>
+          <w:szCs w:val="14"/>
+        </w:rPr>
+      </w:pPr>
+    </w:p>
+    <w:p>
+      <w:pPr>
+        <w:rPr>
+          <w:iCs/>
+          <w:szCs w:val="14"/>
+        </w:rPr>
+      </w:pPr>
       <w:r>
         <w:rPr>
           <w:noProof/>
           <w:lang w:val="fr-CH" w:eastAsia="fr-CH"/>
         </w:rPr>
-        <w:lastRenderedPageBreak/>
         <w:drawing>
           <wp:inline distT="0" distB="0" distL="0" distR="0" wp14:anchorId="41381CDF" wp14:editId="35491EA0">
             <wp:extent cx="5759450" cy="7040880"/>
@@ -3902,8 +4342,9 @@
       <w:pPr>
         <w:pStyle w:val="Titre1"/>
       </w:pPr>
-      <w:bookmarkStart w:id="5" w:name="_Toc514338768"/>
-      <w:r>
+      <w:bookmarkStart w:id="5" w:name="_Toc514770136"/>
+      <w:r>
+        <w:lastRenderedPageBreak/>
         <w:t>Analyse</w:t>
       </w:r>
       <w:r>
@@ -3919,7 +4360,7 @@
           <w:iCs/>
         </w:rPr>
       </w:pPr>
-      <w:bookmarkStart w:id="6" w:name="_Toc514338769"/>
+      <w:bookmarkStart w:id="6" w:name="_Toc514770137"/>
       <w:r>
         <w:rPr>
           <w:i w:val="0"/>
@@ -3971,7 +4412,6 @@
           <w:szCs w:val="14"/>
           <w:lang w:eastAsia="fr-FR"/>
         </w:rPr>
-        <w:lastRenderedPageBreak/>
         <w:t>Le concept</w:t>
       </w:r>
       <w:r>
@@ -4296,7 +4736,7 @@
       <w:pPr>
         <w:pStyle w:val="Titre3"/>
       </w:pPr>
-      <w:bookmarkStart w:id="7" w:name="_Toc514338770"/>
+      <w:bookmarkStart w:id="7" w:name="_Toc514770138"/>
       <w:r>
         <w:t>Analyse fonctionnelle</w:t>
       </w:r>
@@ -5127,6 +5567,7 @@
           <w:szCs w:val="14"/>
           <w:lang w:eastAsia="fr-FR"/>
         </w:rPr>
+        <w:lastRenderedPageBreak/>
         <w:t>Le nombre d’Avogadro</w:t>
       </w:r>
     </w:p>
@@ -5217,7 +5658,6 @@
           <w:szCs w:val="14"/>
           <w:lang w:eastAsia="fr-FR"/>
         </w:rPr>
-        <w:lastRenderedPageBreak/>
         <w:t>La seconde partie principale de l’application sera l’affichage d’un graphe suite à la saisie d’une équation de fonction par l’utilisateur.</w:t>
       </w:r>
     </w:p>
@@ -5345,7 +5785,7 @@
       <w:pPr>
         <w:pStyle w:val="Titre3"/>
       </w:pPr>
-      <w:bookmarkStart w:id="8" w:name="_Toc514338771"/>
+      <w:bookmarkStart w:id="8" w:name="_Toc514770139"/>
       <w:r>
         <w:t>Cas d’utilisation</w:t>
       </w:r>
@@ -5431,8 +5871,9 @@
       <w:pPr>
         <w:pStyle w:val="Titre3"/>
       </w:pPr>
-      <w:bookmarkStart w:id="9" w:name="_Toc514338772"/>
-      <w:r>
+      <w:bookmarkStart w:id="9" w:name="_Toc514770140"/>
+      <w:r>
+        <w:lastRenderedPageBreak/>
         <w:t>Maquettes</w:t>
       </w:r>
       <w:bookmarkEnd w:id="9"/>
@@ -5538,7 +5979,73 @@
       <w:pPr>
         <w:ind w:left="576"/>
       </w:pPr>
-      <w:r>
+    </w:p>
+    <w:p>
+      <w:pPr>
+        <w:ind w:left="576"/>
+      </w:pPr>
+    </w:p>
+    <w:p>
+      <w:pPr>
+        <w:ind w:left="576"/>
+      </w:pPr>
+    </w:p>
+    <w:p>
+      <w:pPr>
+        <w:ind w:left="576"/>
+      </w:pPr>
+    </w:p>
+    <w:p>
+      <w:pPr>
+        <w:ind w:left="576"/>
+      </w:pPr>
+    </w:p>
+    <w:p>
+      <w:pPr>
+        <w:ind w:left="576"/>
+      </w:pPr>
+    </w:p>
+    <w:p>
+      <w:pPr>
+        <w:ind w:left="576"/>
+      </w:pPr>
+    </w:p>
+    <w:p>
+      <w:pPr>
+        <w:ind w:left="576"/>
+      </w:pPr>
+    </w:p>
+    <w:p>
+      <w:pPr>
+        <w:ind w:left="576"/>
+      </w:pPr>
+    </w:p>
+    <w:p>
+      <w:pPr>
+        <w:ind w:left="576"/>
+      </w:pPr>
+    </w:p>
+    <w:p>
+      <w:pPr>
+        <w:ind w:left="576"/>
+      </w:pPr>
+    </w:p>
+    <w:p>
+      <w:pPr>
+        <w:ind w:left="576"/>
+      </w:pPr>
+    </w:p>
+    <w:p>
+      <w:pPr>
+        <w:ind w:left="576"/>
+      </w:pPr>
+    </w:p>
+    <w:p>
+      <w:pPr>
+        <w:ind w:left="576"/>
+      </w:pPr>
+      <w:r>
+        <w:lastRenderedPageBreak/>
         <w:t>Affichage de graphe :</w:t>
       </w:r>
     </w:p>
@@ -5551,7 +6058,6 @@
           <w:noProof/>
           <w:lang w:val="fr-CH" w:eastAsia="fr-CH"/>
         </w:rPr>
-        <w:lastRenderedPageBreak/>
         <w:drawing>
           <wp:inline distT="0" distB="0" distL="0" distR="0">
             <wp:extent cx="5753100" cy="3457575"/>
@@ -5681,7 +6187,73 @@
       <w:pPr>
         <w:ind w:left="576"/>
       </w:pPr>
-      <w:r>
+    </w:p>
+    <w:p>
+      <w:pPr>
+        <w:ind w:left="576"/>
+      </w:pPr>
+    </w:p>
+    <w:p>
+      <w:pPr>
+        <w:ind w:left="576"/>
+      </w:pPr>
+    </w:p>
+    <w:p>
+      <w:pPr>
+        <w:ind w:left="576"/>
+      </w:pPr>
+    </w:p>
+    <w:p>
+      <w:pPr>
+        <w:ind w:left="576"/>
+      </w:pPr>
+    </w:p>
+    <w:p>
+      <w:pPr>
+        <w:ind w:left="576"/>
+      </w:pPr>
+    </w:p>
+    <w:p>
+      <w:pPr>
+        <w:ind w:left="576"/>
+      </w:pPr>
+    </w:p>
+    <w:p>
+      <w:pPr>
+        <w:ind w:left="576"/>
+      </w:pPr>
+    </w:p>
+    <w:p>
+      <w:pPr>
+        <w:ind w:left="576"/>
+      </w:pPr>
+    </w:p>
+    <w:p>
+      <w:pPr>
+        <w:ind w:left="576"/>
+      </w:pPr>
+    </w:p>
+    <w:p>
+      <w:pPr>
+        <w:ind w:left="576"/>
+      </w:pPr>
+    </w:p>
+    <w:p>
+      <w:pPr>
+        <w:ind w:left="576"/>
+      </w:pPr>
+    </w:p>
+    <w:p>
+      <w:pPr>
+        <w:ind w:left="576"/>
+      </w:pPr>
+    </w:p>
+    <w:p>
+      <w:pPr>
+        <w:ind w:left="576"/>
+      </w:pPr>
+      <w:r>
+        <w:lastRenderedPageBreak/>
         <w:t>Historique des opérations :</w:t>
       </w:r>
     </w:p>
@@ -5694,7 +6266,6 @@
           <w:noProof/>
           <w:lang w:val="fr-CH" w:eastAsia="fr-CH"/>
         </w:rPr>
-        <w:lastRenderedPageBreak/>
         <w:drawing>
           <wp:inline distT="0" distB="0" distL="0" distR="0">
             <wp:extent cx="5762625" cy="4362450"/>
@@ -5745,6 +6316,212 @@
         </w:drawing>
       </w:r>
     </w:p>
+    <w:p>
+      <w:pPr>
+        <w:ind w:left="576"/>
+      </w:pPr>
+    </w:p>
+    <w:p>
+      <w:pPr>
+        <w:rPr>
+          <w:b/>
+        </w:rPr>
+      </w:pPr>
+      <w:r>
+        <w:br w:type="page"/>
+      </w:r>
+    </w:p>
+    <w:p>
+      <w:pPr>
+        <w:pStyle w:val="Titre3"/>
+      </w:pPr>
+      <w:bookmarkStart w:id="10" w:name="_Toc514770141"/>
+      <w:r>
+        <w:lastRenderedPageBreak/>
+        <w:t>Diagramme de classe initial</w:t>
+      </w:r>
+      <w:bookmarkEnd w:id="10"/>
+    </w:p>
+    <w:p/>
+    <w:p>
+      <w:r>
+        <w:t xml:space="preserve">Le diagramme de classes suivant a été généré en écrivant toutes les classes vides dans le code, puis en exportant le code en format XML avec </w:t>
+      </w:r>
+      <w:proofErr w:type="spellStart"/>
+      <w:r>
+        <w:t>Doxygen</w:t>
+      </w:r>
+      <w:proofErr w:type="spellEnd"/>
+      <w:r>
+        <w:t xml:space="preserve">. Depuis ce format XML, le code a été importé dans </w:t>
+      </w:r>
+      <w:proofErr w:type="spellStart"/>
+      <w:r>
+        <w:t>Astah</w:t>
+      </w:r>
+      <w:proofErr w:type="spellEnd"/>
+      <w:r>
+        <w:t xml:space="preserve"> grâce au plugin « C# Code Reverse Plugin ». Cette démarche a permis de créer le diagramme suivant :</w:t>
+      </w:r>
+    </w:p>
+    <w:p/>
+    <w:p>
+      <w:r>
+        <w:rPr>
+          <w:noProof/>
+          <w:lang w:val="fr-CH" w:eastAsia="fr-CH"/>
+        </w:rPr>
+        <w:drawing>
+          <wp:inline distT="0" distB="0" distL="0" distR="0" wp14:anchorId="0CC8DC61" wp14:editId="434E2BD7">
+            <wp:extent cx="5759450" cy="4416425"/>
+            <wp:effectExtent l="0" t="0" r="0" b="3175"/>
+            <wp:docPr id="9" name="Image 9"/>
+            <wp:cNvGraphicFramePr>
+              <a:graphicFrameLocks xmlns:a="http://schemas.openxmlformats.org/drawingml/2006/main" noChangeAspect="1"/>
+            </wp:cNvGraphicFramePr>
+            <a:graphic xmlns:a="http://schemas.openxmlformats.org/drawingml/2006/main">
+              <a:graphicData uri="http://schemas.openxmlformats.org/drawingml/2006/picture">
+                <pic:pic xmlns:pic="http://schemas.openxmlformats.org/drawingml/2006/picture">
+                  <pic:nvPicPr>
+                    <pic:cNvPr id="1" name=""/>
+                    <pic:cNvPicPr/>
+                  </pic:nvPicPr>
+                  <pic:blipFill>
+                    <a:blip r:embed="rId14"/>
+                    <a:stretch>
+                      <a:fillRect/>
+                    </a:stretch>
+                  </pic:blipFill>
+                  <pic:spPr>
+                    <a:xfrm>
+                      <a:off x="0" y="0"/>
+                      <a:ext cx="5759450" cy="4416425"/>
+                    </a:xfrm>
+                    <a:prstGeom prst="rect">
+                      <a:avLst/>
+                    </a:prstGeom>
+                  </pic:spPr>
+                </pic:pic>
+              </a:graphicData>
+            </a:graphic>
+          </wp:inline>
+        </w:drawing>
+      </w:r>
+    </w:p>
+    <w:p/>
+    <w:p>
+      <w:pPr>
+        <w:pStyle w:val="Titre3"/>
+      </w:pPr>
+      <w:bookmarkStart w:id="11" w:name="_Toc514770142"/>
+      <w:r>
+        <w:t>Modélisation des données</w:t>
+      </w:r>
+      <w:bookmarkEnd w:id="11"/>
+    </w:p>
+    <w:p/>
+    <w:p>
+      <w:r>
+        <w:t>Modèle Conceptuel des Données (MCD) :</w:t>
+      </w:r>
+      <w:r>
+        <w:br/>
+      </w:r>
+      <w:r>
+        <w:rPr>
+          <w:noProof/>
+          <w:lang w:val="fr-CH" w:eastAsia="fr-CH"/>
+        </w:rPr>
+        <w:drawing>
+          <wp:inline distT="0" distB="0" distL="0" distR="0" wp14:anchorId="62E5769C" wp14:editId="28BA34AB">
+            <wp:extent cx="5759450" cy="1697355"/>
+            <wp:effectExtent l="0" t="0" r="0" b="0"/>
+            <wp:docPr id="10" name="Image 10"/>
+            <wp:cNvGraphicFramePr>
+              <a:graphicFrameLocks xmlns:a="http://schemas.openxmlformats.org/drawingml/2006/main" noChangeAspect="1"/>
+            </wp:cNvGraphicFramePr>
+            <a:graphic xmlns:a="http://schemas.openxmlformats.org/drawingml/2006/main">
+              <a:graphicData uri="http://schemas.openxmlformats.org/drawingml/2006/picture">
+                <pic:pic xmlns:pic="http://schemas.openxmlformats.org/drawingml/2006/picture">
+                  <pic:nvPicPr>
+                    <pic:cNvPr id="1" name=""/>
+                    <pic:cNvPicPr/>
+                  </pic:nvPicPr>
+                  <pic:blipFill>
+                    <a:blip r:embed="rId15"/>
+                    <a:stretch>
+                      <a:fillRect/>
+                    </a:stretch>
+                  </pic:blipFill>
+                  <pic:spPr>
+                    <a:xfrm>
+                      <a:off x="0" y="0"/>
+                      <a:ext cx="5759450" cy="1697355"/>
+                    </a:xfrm>
+                    <a:prstGeom prst="rect">
+                      <a:avLst/>
+                    </a:prstGeom>
+                  </pic:spPr>
+                </pic:pic>
+              </a:graphicData>
+            </a:graphic>
+          </wp:inline>
+        </w:drawing>
+      </w:r>
+    </w:p>
+    <w:p/>
+    <w:p/>
+    <w:p/>
+    <w:p>
+      <w:r>
+        <w:lastRenderedPageBreak/>
+        <w:t>Modèle Logique de Données (MLD) :</w:t>
+      </w:r>
+    </w:p>
+    <w:p/>
+    <w:p>
+      <w:r>
+        <w:rPr>
+          <w:noProof/>
+          <w:lang w:val="fr-CH" w:eastAsia="fr-CH"/>
+        </w:rPr>
+        <w:drawing>
+          <wp:inline distT="0" distB="0" distL="0" distR="0" wp14:anchorId="3A1585B9" wp14:editId="4806A4DB">
+            <wp:extent cx="5759450" cy="1909445"/>
+            <wp:effectExtent l="0" t="0" r="0" b="0"/>
+            <wp:docPr id="11" name="Image 11"/>
+            <wp:cNvGraphicFramePr>
+              <a:graphicFrameLocks xmlns:a="http://schemas.openxmlformats.org/drawingml/2006/main" noChangeAspect="1"/>
+            </wp:cNvGraphicFramePr>
+            <a:graphic xmlns:a="http://schemas.openxmlformats.org/drawingml/2006/main">
+              <a:graphicData uri="http://schemas.openxmlformats.org/drawingml/2006/picture">
+                <pic:pic xmlns:pic="http://schemas.openxmlformats.org/drawingml/2006/picture">
+                  <pic:nvPicPr>
+                    <pic:cNvPr id="1" name=""/>
+                    <pic:cNvPicPr/>
+                  </pic:nvPicPr>
+                  <pic:blipFill>
+                    <a:blip r:embed="rId16"/>
+                    <a:stretch>
+                      <a:fillRect/>
+                    </a:stretch>
+                  </pic:blipFill>
+                  <pic:spPr>
+                    <a:xfrm>
+                      <a:off x="0" y="0"/>
+                      <a:ext cx="5759450" cy="1909445"/>
+                    </a:xfrm>
+                    <a:prstGeom prst="rect">
+                      <a:avLst/>
+                    </a:prstGeom>
+                  </pic:spPr>
+                </pic:pic>
+              </a:graphicData>
+            </a:graphic>
+          </wp:inline>
+        </w:drawing>
+      </w:r>
+    </w:p>
     <w:p/>
     <w:p>
       <w:pPr>
@@ -5754,8 +6531,8 @@
           <w:iCs/>
         </w:rPr>
       </w:pPr>
-      <w:bookmarkStart w:id="10" w:name="_Toc71691012"/>
-      <w:bookmarkStart w:id="11" w:name="_Toc514338773"/>
+      <w:bookmarkStart w:id="12" w:name="_Toc71691012"/>
+      <w:bookmarkStart w:id="13" w:name="_Toc514770143"/>
       <w:r>
         <w:rPr>
           <w:i w:val="0"/>
@@ -5763,8 +6540,8 @@
         </w:rPr>
         <w:t>Stratégie de test</w:t>
       </w:r>
-      <w:bookmarkEnd w:id="10"/>
-      <w:bookmarkEnd w:id="11"/>
+      <w:bookmarkEnd w:id="12"/>
+      <w:bookmarkEnd w:id="13"/>
     </w:p>
     <w:p/>
     <w:p>
@@ -6236,7 +7013,6 @@
           <w:iCs/>
           <w:szCs w:val="14"/>
         </w:rPr>
-        <w:lastRenderedPageBreak/>
         <w:t xml:space="preserve">Tester avec un </w:t>
       </w:r>
       <w:r>
@@ -6489,6 +7265,7 @@
           <w:iCs/>
           <w:szCs w:val="14"/>
         </w:rPr>
+        <w:lastRenderedPageBreak/>
         <w:t>Tester en combinant avec une autre opération fonctionnelle simple (addition, division, …)</w:t>
       </w:r>
     </w:p>
@@ -6661,9 +7438,9 @@
           <w:iCs/>
         </w:rPr>
       </w:pPr>
-      <w:bookmarkStart w:id="12" w:name="_Toc25553310"/>
-      <w:bookmarkStart w:id="13" w:name="_Toc71691015"/>
-      <w:bookmarkStart w:id="14" w:name="_Toc514338774"/>
+      <w:bookmarkStart w:id="14" w:name="_Toc25553310"/>
+      <w:bookmarkStart w:id="15" w:name="_Toc71691015"/>
+      <w:bookmarkStart w:id="16" w:name="_Toc514770144"/>
       <w:r>
         <w:rPr>
           <w:rFonts w:cs="Arial"/>
@@ -6676,9 +7453,9 @@
         </w:rPr>
         <w:t>isques techniques</w:t>
       </w:r>
-      <w:bookmarkEnd w:id="12"/>
-      <w:bookmarkEnd w:id="13"/>
       <w:bookmarkEnd w:id="14"/>
+      <w:bookmarkEnd w:id="15"/>
+      <w:bookmarkEnd w:id="16"/>
     </w:p>
     <w:p>
       <w:pPr>
@@ -6968,16 +7745,15 @@
           <w:iCs/>
         </w:rPr>
       </w:pPr>
-      <w:bookmarkStart w:id="15" w:name="_Toc514338775"/>
+      <w:bookmarkStart w:id="17" w:name="_Toc514770145"/>
       <w:r>
         <w:rPr>
           <w:i w:val="0"/>
           <w:iCs/>
         </w:rPr>
-        <w:lastRenderedPageBreak/>
         <w:t>Planification</w:t>
       </w:r>
-      <w:bookmarkEnd w:id="15"/>
+      <w:bookmarkEnd w:id="17"/>
     </w:p>
     <w:p/>
     <w:p>
@@ -7206,19 +7982,20 @@
           <w:iCs/>
         </w:rPr>
       </w:pPr>
-      <w:bookmarkStart w:id="16" w:name="_Toc25553314"/>
-      <w:bookmarkStart w:id="17" w:name="_Toc71691019"/>
-      <w:bookmarkStart w:id="18" w:name="_Toc514338776"/>
+      <w:bookmarkStart w:id="18" w:name="_Toc25553314"/>
+      <w:bookmarkStart w:id="19" w:name="_Toc71691019"/>
+      <w:bookmarkStart w:id="20" w:name="_Toc514770146"/>
       <w:r>
         <w:rPr>
           <w:i w:val="0"/>
           <w:iCs/>
         </w:rPr>
+        <w:lastRenderedPageBreak/>
         <w:t>Dossier de conception</w:t>
       </w:r>
-      <w:bookmarkEnd w:id="16"/>
-      <w:bookmarkEnd w:id="17"/>
       <w:bookmarkEnd w:id="18"/>
+      <w:bookmarkEnd w:id="19"/>
+      <w:bookmarkEnd w:id="20"/>
     </w:p>
     <w:p>
       <w:pPr>
@@ -7653,11 +8430,11 @@
       <w:pPr>
         <w:pStyle w:val="Titre3"/>
       </w:pPr>
-      <w:bookmarkStart w:id="19" w:name="_Toc514338777"/>
+      <w:bookmarkStart w:id="21" w:name="_Toc514770147"/>
       <w:r>
         <w:t>Choix de l’environnement</w:t>
       </w:r>
-      <w:bookmarkEnd w:id="19"/>
+      <w:bookmarkEnd w:id="21"/>
     </w:p>
     <w:p/>
     <w:p>
@@ -7818,7 +8595,6 @@
         </w:numPr>
       </w:pPr>
       <w:r>
-        <w:lastRenderedPageBreak/>
         <w:t xml:space="preserve">Microsoft Visio 2016 </w:t>
       </w:r>
     </w:p>
@@ -8013,6 +8789,7 @@
         </w:numPr>
       </w:pPr>
       <w:r>
+        <w:lastRenderedPageBreak/>
         <w:t>Serveur local pour utiliser la base de données dans un environnement de test</w:t>
       </w:r>
     </w:p>
@@ -8060,12 +8837,12 @@
       <w:pPr>
         <w:pStyle w:val="Titre3"/>
       </w:pPr>
-      <w:bookmarkStart w:id="20" w:name="_Toc514338778"/>
+      <w:bookmarkStart w:id="22" w:name="_Toc514770148"/>
       <w:r>
         <w:lastRenderedPageBreak/>
         <w:t>Scenarii</w:t>
       </w:r>
-      <w:bookmarkEnd w:id="20"/>
+      <w:bookmarkEnd w:id="22"/>
     </w:p>
     <w:p/>
     <w:tbl>
@@ -8112,7 +8889,7 @@
                 <w:lang w:val="fr-CH" w:eastAsia="fr-CH"/>
               </w:rPr>
             </w:pPr>
-            <w:bookmarkStart w:id="21" w:name="RANGE!A1:B249"/>
+            <w:bookmarkStart w:id="23" w:name="RANGE!A1:B249"/>
             <w:r>
               <w:rPr>
                 <w:rFonts w:ascii="Calibri" w:hAnsi="Calibri"/>
@@ -8125,7 +8902,7 @@
               </w:rPr>
               <w:t>Identifiant</w:t>
             </w:r>
-            <w:bookmarkEnd w:id="21"/>
+            <w:bookmarkEnd w:id="23"/>
           </w:p>
         </w:tc>
         <w:tc>
@@ -27520,23 +28297,24 @@
     </w:p>
     <w:p>
       <w:pPr>
-        <w:rPr>
-          <w:lang w:val="fr-CH"/>
-        </w:rPr>
-      </w:pPr>
+        <w:pStyle w:val="Titre3"/>
+      </w:pPr>
+      <w:bookmarkStart w:id="24" w:name="_Toc514770149"/>
+      <w:r>
+        <w:lastRenderedPageBreak/>
+        <w:t>Diagramme de classes</w:t>
+      </w:r>
+      <w:r>
+        <w:t xml:space="preserve"> final</w:t>
+      </w:r>
+      <w:bookmarkEnd w:id="24"/>
     </w:p>
     <w:p/>
     <w:p>
-      <w:pPr>
-        <w:pStyle w:val="Titre3"/>
-      </w:pPr>
-      <w:bookmarkStart w:id="22" w:name="_Toc514338779"/>
-      <w:r>
-        <w:t>Diagramme de classes</w:t>
-      </w:r>
-      <w:bookmarkEnd w:id="22"/>
-    </w:p>
-    <w:p/>
+      <w:r>
+        <w:t>Ce document sera ajouté lorsque la réalisation sera terminée, car il sera importé du code comme expliqué au point 2.1.4</w:t>
+      </w:r>
+    </w:p>
     <w:p/>
     <w:p>
       <w:pPr>
@@ -27545,16 +28323,16 @@
           <w:tab w:val="num" w:pos="360"/>
         </w:tabs>
       </w:pPr>
-      <w:bookmarkStart w:id="23" w:name="_Toc71703259"/>
-      <w:bookmarkStart w:id="24" w:name="_Toc514338780"/>
+      <w:bookmarkStart w:id="25" w:name="_Toc71703259"/>
+      <w:bookmarkStart w:id="26" w:name="_Toc514770150"/>
       <w:r>
         <w:t>R</w:t>
       </w:r>
-      <w:bookmarkEnd w:id="23"/>
+      <w:bookmarkEnd w:id="25"/>
       <w:r>
         <w:t>éalisation</w:t>
       </w:r>
-      <w:bookmarkEnd w:id="24"/>
+      <w:bookmarkEnd w:id="26"/>
     </w:p>
     <w:p>
       <w:pPr>
@@ -27564,9 +28342,9 @@
           <w:iCs/>
         </w:rPr>
       </w:pPr>
-      <w:bookmarkStart w:id="25" w:name="_Toc25553317"/>
-      <w:bookmarkStart w:id="26" w:name="_Toc71691022"/>
-      <w:bookmarkStart w:id="27" w:name="_Toc514338781"/>
+      <w:bookmarkStart w:id="27" w:name="_Toc25553317"/>
+      <w:bookmarkStart w:id="28" w:name="_Toc71691022"/>
+      <w:bookmarkStart w:id="29" w:name="_Toc514770151"/>
       <w:r>
         <w:rPr>
           <w:i w:val="0"/>
@@ -27574,12 +28352,12 @@
         </w:rPr>
         <w:t>Dossier de réalisation</w:t>
       </w:r>
-      <w:bookmarkStart w:id="28" w:name="_Toc25553318"/>
-      <w:bookmarkEnd w:id="25"/>
-      <w:bookmarkEnd w:id="26"/>
+      <w:bookmarkStart w:id="30" w:name="_Toc25553318"/>
       <w:bookmarkEnd w:id="27"/>
-    </w:p>
-    <w:bookmarkEnd w:id="28"/>
+      <w:bookmarkEnd w:id="28"/>
+      <w:bookmarkEnd w:id="29"/>
+    </w:p>
+    <w:bookmarkEnd w:id="30"/>
     <w:p>
       <w:pPr>
         <w:ind w:firstLine="360"/>
@@ -27882,7 +28660,7 @@
       <w:pPr>
         <w:pStyle w:val="Titre3"/>
       </w:pPr>
-      <w:bookmarkStart w:id="29" w:name="_Toc514338782"/>
+      <w:bookmarkStart w:id="31" w:name="_Toc514770152"/>
       <w:r>
         <w:t xml:space="preserve">Convention de nommage des éléments Windows </w:t>
       </w:r>
@@ -27890,7 +28668,7 @@
       <w:r>
         <w:t>Forms</w:t>
       </w:r>
-      <w:bookmarkEnd w:id="29"/>
+      <w:bookmarkEnd w:id="31"/>
       <w:proofErr w:type="spellEnd"/>
     </w:p>
     <w:p/>
@@ -28505,15 +29283,170 @@
     <w:p/>
     <w:p>
       <w:pPr>
+        <w:pStyle w:val="Titre3"/>
+        <w:numPr>
+          <w:ilvl w:val="0"/>
+          <w:numId w:val="0"/>
+        </w:numPr>
+        <w:ind w:left="720"/>
+      </w:pPr>
+    </w:p>
+    <w:p/>
+    <w:p>
+      <w:pPr>
+        <w:pStyle w:val="Titre3"/>
+      </w:pPr>
+      <w:bookmarkStart w:id="32" w:name="_Toc514770153"/>
+      <w:r>
+        <w:lastRenderedPageBreak/>
+        <w:t>Librairies de calcul utilisées</w:t>
+      </w:r>
+      <w:bookmarkEnd w:id="32"/>
+    </w:p>
+    <w:p/>
+    <w:p>
+      <w:r>
+        <w:t xml:space="preserve">Afin de </w:t>
+      </w:r>
+      <w:r>
+        <w:t xml:space="preserve">convertir des calculs sous forme de chaîne de caractères en vraie valeur numérique, j’ai testé deux librairies, toutes deux </w:t>
+      </w:r>
+      <w:proofErr w:type="spellStart"/>
+      <w:r>
+        <w:t>opensource</w:t>
+      </w:r>
+      <w:proofErr w:type="spellEnd"/>
+      <w:r>
+        <w:t xml:space="preserve"> : </w:t>
+      </w:r>
+      <w:proofErr w:type="spellStart"/>
+      <w:r>
+        <w:rPr>
+          <w:i/>
+        </w:rPr>
+        <w:t>NCalc</w:t>
+      </w:r>
+      <w:proofErr w:type="spellEnd"/>
+      <w:r>
+        <w:t xml:space="preserve"> et </w:t>
+      </w:r>
+      <w:proofErr w:type="spellStart"/>
+      <w:r>
+        <w:rPr>
+          <w:i/>
+        </w:rPr>
+        <w:t>mxParser</w:t>
+      </w:r>
+      <w:proofErr w:type="spellEnd"/>
+      <w:r>
+        <w:rPr>
+          <w:i/>
+        </w:rPr>
+        <w:t>.</w:t>
+      </w:r>
+    </w:p>
+    <w:p/>
+    <w:p>
+      <w:r>
+        <w:t xml:space="preserve">Ces deux librairies ont un fonctionnement relativement identique : On crée une </w:t>
+      </w:r>
+      <w:r>
+        <w:rPr>
+          <w:i/>
+        </w:rPr>
+        <w:t>Expression</w:t>
+      </w:r>
+      <w:r>
+        <w:t xml:space="preserve"> à partir d’une chaîne de caractères via une simple méthode, puis on calcule le résultat de cette </w:t>
+      </w:r>
+      <w:r>
+        <w:rPr>
+          <w:i/>
+        </w:rPr>
+        <w:t>expression</w:t>
+      </w:r>
+      <w:r>
+        <w:t xml:space="preserve"> avec une autre méthode.</w:t>
+      </w:r>
+    </w:p>
+    <w:p/>
+    <w:p>
+      <w:r>
+        <w:t xml:space="preserve">J’ai cependant retenu </w:t>
+      </w:r>
+      <w:proofErr w:type="spellStart"/>
+      <w:r>
+        <w:rPr>
+          <w:i/>
+        </w:rPr>
+        <w:t>mxParser</w:t>
+      </w:r>
+      <w:proofErr w:type="spellEnd"/>
+      <w:r>
+        <w:rPr>
+          <w:i/>
+        </w:rPr>
+        <w:t xml:space="preserve"> </w:t>
+      </w:r>
+      <w:r>
+        <w:t xml:space="preserve">devant </w:t>
+      </w:r>
+      <w:proofErr w:type="spellStart"/>
+      <w:r>
+        <w:rPr>
+          <w:i/>
+        </w:rPr>
+        <w:t>NCalc</w:t>
+      </w:r>
+      <w:proofErr w:type="spellEnd"/>
+      <w:r>
+        <w:t xml:space="preserve"> car elle était plus récente (dernier commit il y a 4 mois sur </w:t>
+      </w:r>
+      <w:proofErr w:type="spellStart"/>
+      <w:r>
+        <w:t>Github</w:t>
+      </w:r>
+      <w:proofErr w:type="spellEnd"/>
+      <w:r>
+        <w:t xml:space="preserve"> contre 3 ans pour </w:t>
+      </w:r>
+      <w:proofErr w:type="spellStart"/>
+      <w:r>
+        <w:rPr>
+          <w:i/>
+        </w:rPr>
+        <w:t>NCalc</w:t>
+      </w:r>
+      <w:proofErr w:type="spellEnd"/>
+      <w:r>
+        <w:t>).</w:t>
+      </w:r>
+      <w:r>
+        <w:br/>
+      </w:r>
+      <w:proofErr w:type="spellStart"/>
+      <w:r>
+        <w:rPr>
+          <w:i/>
+        </w:rPr>
+        <w:t>mxParser</w:t>
+      </w:r>
+      <w:proofErr w:type="spellEnd"/>
+      <w:r>
+        <w:t xml:space="preserve"> était aussi plus complet (plus de fonctions disponibles), plus robuste et prenait mieux en compte les différents formats de nombres.</w:t>
+      </w:r>
+    </w:p>
+    <w:p>
+      <w:pPr>
         <w:pStyle w:val="Titre2"/>
         <w:rPr>
           <w:i w:val="0"/>
           <w:iCs/>
         </w:rPr>
       </w:pPr>
-      <w:bookmarkStart w:id="30" w:name="_Toc25553321"/>
-      <w:bookmarkStart w:id="31" w:name="_Toc71691025"/>
-      <w:bookmarkStart w:id="32" w:name="_Toc514338783"/>
+      <w:bookmarkStart w:id="33" w:name="_Toc25553321"/>
+      <w:bookmarkStart w:id="34" w:name="_Toc71691025"/>
+      <w:bookmarkStart w:id="35" w:name="_Toc514770154"/>
       <w:r>
         <w:rPr>
           <w:i w:val="0"/>
@@ -28521,7 +29454,7 @@
         </w:rPr>
         <w:t>Description des test</w:t>
       </w:r>
-      <w:bookmarkEnd w:id="30"/>
+      <w:bookmarkEnd w:id="33"/>
       <w:r>
         <w:rPr>
           <w:i w:val="0"/>
@@ -28529,8 +29462,8 @@
         </w:rPr>
         <w:t>s effectués</w:t>
       </w:r>
-      <w:bookmarkEnd w:id="31"/>
-      <w:bookmarkEnd w:id="32"/>
+      <w:bookmarkEnd w:id="34"/>
+      <w:bookmarkEnd w:id="35"/>
     </w:p>
     <w:p>
       <w:pPr>
@@ -28553,7 +29486,6 @@
         <w:rPr>
           <w:i/>
         </w:rPr>
-        <w:lastRenderedPageBreak/>
         <w:t>Pour chaque partie testée de votre projet, il faut décrire:</w:t>
       </w:r>
     </w:p>
@@ -28626,9 +29558,9 @@
           <w:iCs/>
         </w:rPr>
       </w:pPr>
-      <w:bookmarkStart w:id="33" w:name="_Toc25553322"/>
-      <w:bookmarkStart w:id="34" w:name="_Toc71691026"/>
-      <w:bookmarkStart w:id="35" w:name="_Toc514338784"/>
+      <w:bookmarkStart w:id="36" w:name="_Toc25553322"/>
+      <w:bookmarkStart w:id="37" w:name="_Toc71691026"/>
+      <w:bookmarkStart w:id="38" w:name="_Toc514770155"/>
       <w:r>
         <w:rPr>
           <w:i w:val="0"/>
@@ -28636,7 +29568,7 @@
         </w:rPr>
         <w:t xml:space="preserve">Erreurs </w:t>
       </w:r>
-      <w:bookmarkEnd w:id="33"/>
+      <w:bookmarkEnd w:id="36"/>
       <w:r>
         <w:rPr>
           <w:i w:val="0"/>
@@ -28644,8 +29576,8 @@
         </w:rPr>
         <w:t>restantes</w:t>
       </w:r>
-      <w:bookmarkEnd w:id="34"/>
-      <w:bookmarkEnd w:id="35"/>
+      <w:bookmarkEnd w:id="37"/>
+      <w:bookmarkEnd w:id="38"/>
       <w:r>
         <w:rPr>
           <w:i w:val="0"/>
@@ -28661,7 +29593,7 @@
           <w:i/>
         </w:rPr>
       </w:pPr>
-      <w:bookmarkStart w:id="36" w:name="_Toc25553323"/>
+      <w:bookmarkStart w:id="39" w:name="_Toc25553323"/>
     </w:p>
     <w:p>
       <w:pPr>
@@ -28718,7 +29650,7 @@
         </w:rPr>
         <w:t>Conséquences sur l'utilisation du produit</w:t>
       </w:r>
-      <w:bookmarkEnd w:id="36"/>
+      <w:bookmarkEnd w:id="39"/>
     </w:p>
     <w:p>
       <w:pPr>
@@ -28754,9 +29686,9 @@
           <w:iCs/>
         </w:rPr>
       </w:pPr>
-      <w:bookmarkStart w:id="37" w:name="_Toc25553326"/>
-      <w:bookmarkStart w:id="38" w:name="_Toc71691029"/>
-      <w:bookmarkStart w:id="39" w:name="_Toc514338785"/>
+      <w:bookmarkStart w:id="40" w:name="_Toc25553326"/>
+      <w:bookmarkStart w:id="41" w:name="_Toc71691029"/>
+      <w:bookmarkStart w:id="42" w:name="_Toc514770156"/>
       <w:r>
         <w:rPr>
           <w:i w:val="0"/>
@@ -28764,7 +29696,7 @@
         </w:rPr>
         <w:t>Liste des documents</w:t>
       </w:r>
-      <w:bookmarkEnd w:id="37"/>
+      <w:bookmarkEnd w:id="40"/>
       <w:r>
         <w:rPr>
           <w:i w:val="0"/>
@@ -28772,8 +29704,8 @@
         </w:rPr>
         <w:t xml:space="preserve"> fournis</w:t>
       </w:r>
-      <w:bookmarkEnd w:id="38"/>
-      <w:bookmarkEnd w:id="39"/>
+      <w:bookmarkEnd w:id="41"/>
+      <w:bookmarkEnd w:id="42"/>
     </w:p>
     <w:p>
       <w:pPr>
@@ -28920,18 +29852,18 @@
           <w:tab w:val="num" w:pos="360"/>
         </w:tabs>
       </w:pPr>
-      <w:bookmarkStart w:id="40" w:name="_Toc25553328"/>
-      <w:bookmarkStart w:id="41" w:name="_Toc71703263"/>
-      <w:bookmarkStart w:id="42" w:name="_Toc514338786"/>
+      <w:bookmarkStart w:id="43" w:name="_Toc25553328"/>
+      <w:bookmarkStart w:id="44" w:name="_Toc71703263"/>
+      <w:bookmarkStart w:id="45" w:name="_Toc514770157"/>
       <w:r>
         <w:t>C</w:t>
       </w:r>
-      <w:bookmarkEnd w:id="40"/>
-      <w:bookmarkEnd w:id="41"/>
+      <w:bookmarkEnd w:id="43"/>
+      <w:bookmarkEnd w:id="44"/>
       <w:r>
         <w:t>onclusions</w:t>
       </w:r>
-      <w:bookmarkEnd w:id="42"/>
+      <w:bookmarkEnd w:id="45"/>
     </w:p>
     <w:p>
       <w:pPr>
@@ -28993,6 +29925,7 @@
           <w:rFonts w:cs="Arial"/>
           <w:i/>
         </w:rPr>
+        <w:lastRenderedPageBreak/>
         <w:t>Objectifs atteints / non-atteints</w:t>
       </w:r>
     </w:p>
@@ -29080,17 +30013,17 @@
           <w:tab w:val="num" w:pos="360"/>
         </w:tabs>
       </w:pPr>
-      <w:bookmarkStart w:id="43" w:name="_Toc71703264"/>
-      <w:bookmarkStart w:id="44" w:name="_Toc514338787"/>
+      <w:bookmarkStart w:id="46" w:name="_Toc71703264"/>
+      <w:bookmarkStart w:id="47" w:name="_Toc514770158"/>
       <w:r>
         <w:lastRenderedPageBreak/>
         <w:t>A</w:t>
       </w:r>
-      <w:bookmarkEnd w:id="43"/>
+      <w:bookmarkEnd w:id="46"/>
       <w:r>
         <w:t>nnexes</w:t>
       </w:r>
-      <w:bookmarkEnd w:id="44"/>
+      <w:bookmarkEnd w:id="47"/>
     </w:p>
     <w:p/>
     <w:p>
@@ -29101,7 +30034,7 @@
           <w:iCs/>
         </w:rPr>
       </w:pPr>
-      <w:bookmarkStart w:id="45" w:name="_Toc514338788"/>
+      <w:bookmarkStart w:id="48" w:name="_Toc514770159"/>
       <w:r>
         <w:rPr>
           <w:i w:val="0"/>
@@ -29109,7 +30042,7 @@
         </w:rPr>
         <w:t>Résumé du rapport du TPI / version succincte de la documentation</w:t>
       </w:r>
-      <w:bookmarkEnd w:id="45"/>
+      <w:bookmarkEnd w:id="48"/>
     </w:p>
     <w:p/>
     <w:p>
@@ -29120,8 +30053,8 @@
           <w:iCs/>
         </w:rPr>
       </w:pPr>
-      <w:bookmarkStart w:id="46" w:name="_Toc71703265"/>
-      <w:bookmarkStart w:id="47" w:name="_Toc514338789"/>
+      <w:bookmarkStart w:id="49" w:name="_Toc71703265"/>
+      <w:bookmarkStart w:id="50" w:name="_Toc514770160"/>
       <w:r>
         <w:rPr>
           <w:i w:val="0"/>
@@ -29129,8 +30062,8 @@
         </w:rPr>
         <w:t>Sources – Bibliographie</w:t>
       </w:r>
-      <w:bookmarkEnd w:id="46"/>
-      <w:bookmarkEnd w:id="47"/>
+      <w:bookmarkEnd w:id="49"/>
+      <w:bookmarkEnd w:id="50"/>
     </w:p>
     <w:p>
       <w:pPr>
@@ -29174,9 +30107,9 @@
           <w:iCs/>
         </w:rPr>
       </w:pPr>
-      <w:bookmarkStart w:id="48" w:name="_Toc25553330"/>
-      <w:bookmarkStart w:id="49" w:name="_Toc71703266"/>
-      <w:bookmarkStart w:id="50" w:name="_Toc514338790"/>
+      <w:bookmarkStart w:id="51" w:name="_Toc25553330"/>
+      <w:bookmarkStart w:id="52" w:name="_Toc71703266"/>
+      <w:bookmarkStart w:id="53" w:name="_Toc514770161"/>
       <w:r>
         <w:rPr>
           <w:i w:val="0"/>
@@ -29184,8 +30117,8 @@
         </w:rPr>
         <w:t xml:space="preserve">Journal de </w:t>
       </w:r>
-      <w:bookmarkEnd w:id="48"/>
-      <w:bookmarkEnd w:id="49"/>
+      <w:bookmarkEnd w:id="51"/>
+      <w:bookmarkEnd w:id="52"/>
       <w:r>
         <w:rPr>
           <w:i w:val="0"/>
@@ -29193,7 +30126,7 @@
         </w:rPr>
         <w:t>travail</w:t>
       </w:r>
-      <w:bookmarkEnd w:id="50"/>
+      <w:bookmarkEnd w:id="53"/>
     </w:p>
     <w:p/>
     <w:tbl>
@@ -29361,7 +30294,7 @@
           <w:iCs/>
         </w:rPr>
       </w:pPr>
-      <w:bookmarkStart w:id="51" w:name="_Toc25553331"/>
+      <w:bookmarkStart w:id="54" w:name="_Toc25553331"/>
     </w:p>
     <w:p>
       <w:pPr>
@@ -29371,37 +30304,14 @@
           <w:iCs/>
         </w:rPr>
       </w:pPr>
-      <w:bookmarkStart w:id="52" w:name="_Toc71703267"/>
-      <w:bookmarkStart w:id="53" w:name="_Toc514338791"/>
+      <w:bookmarkStart w:id="55" w:name="_Toc71703267"/>
+      <w:bookmarkStart w:id="56" w:name="_Toc514770162"/>
       <w:r>
         <w:rPr>
           <w:i w:val="0"/>
           <w:iCs/>
         </w:rPr>
         <w:t>Manuel d'Installation</w:t>
-      </w:r>
-      <w:bookmarkEnd w:id="51"/>
-      <w:bookmarkEnd w:id="52"/>
-      <w:bookmarkEnd w:id="53"/>
-    </w:p>
-    <w:p/>
-    <w:p>
-      <w:pPr>
-        <w:pStyle w:val="Titre2"/>
-        <w:rPr>
-          <w:i w:val="0"/>
-          <w:iCs/>
-        </w:rPr>
-      </w:pPr>
-      <w:bookmarkStart w:id="54" w:name="_Toc25553332"/>
-      <w:bookmarkStart w:id="55" w:name="_Toc71703268"/>
-      <w:bookmarkStart w:id="56" w:name="_Toc514338792"/>
-      <w:r>
-        <w:rPr>
-          <w:i w:val="0"/>
-          <w:iCs/>
-        </w:rPr>
-        <w:t>Manuel d'Utilisation</w:t>
       </w:r>
       <w:bookmarkEnd w:id="54"/>
       <w:bookmarkEnd w:id="55"/>
@@ -29416,33 +30326,56 @@
           <w:iCs/>
         </w:rPr>
       </w:pPr>
-      <w:bookmarkStart w:id="57" w:name="_Toc71703270"/>
-      <w:bookmarkStart w:id="58" w:name="_Toc514338793"/>
-      <w:bookmarkStart w:id="59" w:name="_Toc25553334"/>
+      <w:bookmarkStart w:id="57" w:name="_Toc25553332"/>
+      <w:bookmarkStart w:id="58" w:name="_Toc71703268"/>
+      <w:bookmarkStart w:id="59" w:name="_Toc514770163"/>
       <w:r>
         <w:rPr>
           <w:i w:val="0"/>
           <w:iCs/>
         </w:rPr>
-        <w:t>A</w:t>
-      </w:r>
-      <w:r>
+        <w:t>Manuel d'Utilisation</w:t>
+      </w:r>
+      <w:bookmarkEnd w:id="57"/>
+      <w:bookmarkEnd w:id="58"/>
+      <w:bookmarkEnd w:id="59"/>
+    </w:p>
+    <w:p/>
+    <w:p>
+      <w:pPr>
+        <w:pStyle w:val="Titre2"/>
         <w:rPr>
           <w:i w:val="0"/>
           <w:iCs/>
         </w:rPr>
-        <w:t>rchives du projet</w:t>
-      </w:r>
-      <w:bookmarkEnd w:id="57"/>
-      <w:bookmarkEnd w:id="58"/>
+      </w:pPr>
+      <w:bookmarkStart w:id="60" w:name="_Toc71703270"/>
+      <w:bookmarkStart w:id="61" w:name="_Toc25553334"/>
+      <w:bookmarkStart w:id="62" w:name="_Toc514770164"/>
       <w:r>
         <w:rPr>
           <w:i w:val="0"/>
           <w:iCs/>
         </w:rPr>
+        <w:t>A</w:t>
+      </w:r>
+      <w:r>
+        <w:rPr>
+          <w:i w:val="0"/>
+          <w:iCs/>
+        </w:rPr>
+        <w:t>rchives du projet</w:t>
+      </w:r>
+      <w:bookmarkEnd w:id="60"/>
+      <w:bookmarkEnd w:id="62"/>
+      <w:r>
+        <w:rPr>
+          <w:i w:val="0"/>
+          <w:iCs/>
+        </w:rPr>
         <w:t xml:space="preserve"> </w:t>
       </w:r>
-      <w:bookmarkEnd w:id="59"/>
+      <w:bookmarkEnd w:id="61"/>
     </w:p>
     <w:p/>
     <w:p>
@@ -29488,14 +30421,14 @@
           <w:i w:val="0"/>
         </w:rPr>
       </w:pPr>
-      <w:bookmarkStart w:id="60" w:name="_Toc514338794"/>
+      <w:bookmarkStart w:id="63" w:name="_Toc514770165"/>
       <w:r>
         <w:rPr>
           <w:i w:val="0"/>
         </w:rPr>
         <w:t>Lexique</w:t>
       </w:r>
-      <w:bookmarkEnd w:id="60"/>
+      <w:bookmarkEnd w:id="63"/>
     </w:p>
     <w:p/>
     <w:p/>
@@ -29508,8 +30441,8 @@
       </w:pPr>
     </w:p>
     <w:sectPr>
-      <w:headerReference w:type="default" r:id="rId14"/>
-      <w:footerReference w:type="default" r:id="rId15"/>
+      <w:headerReference w:type="default" r:id="rId17"/>
+      <w:footerReference w:type="default" r:id="rId18"/>
       <w:pgSz w:w="11906" w:h="16838" w:code="9"/>
       <w:pgMar w:top="1418" w:right="1418" w:bottom="1418" w:left="1418" w:header="720" w:footer="720" w:gutter="0"/>
       <w:cols w:space="720"/>
@@ -29596,7 +30529,7 @@
         <w:sz w:val="16"/>
         <w:szCs w:val="16"/>
       </w:rPr>
-      <w:t>4</w:t>
+      <w:t>20</w:t>
     </w:r>
     <w:r>
       <w:rPr>
@@ -29645,7 +30578,7 @@
         <w:sz w:val="16"/>
         <w:szCs w:val="16"/>
       </w:rPr>
-      <w:t>26</w:t>
+      <w:t>29</w:t>
     </w:r>
     <w:r>
       <w:rPr>
@@ -29684,14 +30617,7 @@
         <w:sz w:val="16"/>
         <w:szCs w:val="16"/>
       </w:rPr>
-      <w:t>17</w:t>
-    </w:r>
-    <w:r>
-      <w:rPr>
-        <w:sz w:val="16"/>
-        <w:szCs w:val="16"/>
-      </w:rPr>
-      <w:t>.05.2018</w:t>
+      <w:t>17.05.2018</w:t>
     </w:r>
     <w:r>
       <w:rPr>
@@ -29734,15 +30660,6 @@
         <w:szCs w:val="24"/>
       </w:rPr>
     </w:pPr>
-    <w:r>
-      <w:rPr>
-        <w:rFonts w:cs="Arial"/>
-        <w:b/>
-        <w:bCs/>
-        <w:szCs w:val="24"/>
-      </w:rPr>
-      <w:t>ANNEXE 3</w:t>
-    </w:r>
     <w:r>
       <w:rPr>
         <w:rFonts w:cs="Arial"/>

</xml_diff>